<commit_message>
added changes to XML 1 Find the score and used the xml.etree.ElementTree module to parse XML data
</commit_message>
<xml_diff>
--- a/Python notes.docx
+++ b/Python notes.docx
@@ -82,6 +82,7 @@
           <w:szCs w:val="24"/>
         </w:rPr>
       </w:pPr>
+      <w:proofErr w:type="gramStart"/>
       <w:r>
         <w:rPr>
           <w:sz w:val="24"/>
@@ -89,12 +90,29 @@
         </w:rPr>
         <w:t>map(</w:t>
       </w:r>
-      <w:r>
-        <w:rPr>
-          <w:sz w:val="24"/>
-          <w:szCs w:val="24"/>
-        </w:rPr>
-        <w:t>) – used for mapping a function to an iter object</w:t>
+      <w:proofErr w:type="gramEnd"/>
+      <w:r>
+        <w:rPr>
+          <w:sz w:val="24"/>
+          <w:szCs w:val="24"/>
+        </w:rPr>
+        <w:t xml:space="preserve">) – used for mapping a function to an </w:t>
+      </w:r>
+      <w:proofErr w:type="spellStart"/>
+      <w:r>
+        <w:rPr>
+          <w:sz w:val="24"/>
+          <w:szCs w:val="24"/>
+        </w:rPr>
+        <w:t>iter</w:t>
+      </w:r>
+      <w:proofErr w:type="spellEnd"/>
+      <w:r>
+        <w:rPr>
+          <w:sz w:val="24"/>
+          <w:szCs w:val="24"/>
+        </w:rPr>
+        <w:t xml:space="preserve"> object</w:t>
       </w:r>
     </w:p>
     <w:p>
@@ -109,12 +127,21 @@
           <w:szCs w:val="24"/>
         </w:rPr>
       </w:pPr>
-      <w:r>
-        <w:rPr>
-          <w:sz w:val="24"/>
-          <w:szCs w:val="24"/>
-        </w:rPr>
-        <w:t>.split() method for indexing elements separated by white spaces</w:t>
+      <w:proofErr w:type="gramStart"/>
+      <w:r>
+        <w:rPr>
+          <w:sz w:val="24"/>
+          <w:szCs w:val="24"/>
+        </w:rPr>
+        <w:t>.split</w:t>
+      </w:r>
+      <w:proofErr w:type="gramEnd"/>
+      <w:r>
+        <w:rPr>
+          <w:sz w:val="24"/>
+          <w:szCs w:val="24"/>
+        </w:rPr>
+        <w:t>() method for indexing elements separated by white spaces</w:t>
       </w:r>
       <w:r>
         <w:rPr>
@@ -153,8 +180,17 @@
           <w:sz w:val="24"/>
           <w:szCs w:val="24"/>
         </w:rPr>
-        <w:t xml:space="preserve"> hence it will split spaces and the ‘s’ within the object being splitted</w:t>
-      </w:r>
+        <w:t xml:space="preserve"> hence it will split spaces and the ‘s’ within the object being </w:t>
+      </w:r>
+      <w:proofErr w:type="spellStart"/>
+      <w:r>
+        <w:rPr>
+          <w:sz w:val="24"/>
+          <w:szCs w:val="24"/>
+        </w:rPr>
+        <w:t>splitted</w:t>
+      </w:r>
+      <w:proofErr w:type="spellEnd"/>
     </w:p>
     <w:p>
       <w:pPr>
@@ -185,7 +221,23 @@
           <w:sz w:val="24"/>
           <w:szCs w:val="24"/>
         </w:rPr>
-        <w:t>) is join. To join a splitted variable a with “</w:t>
+        <w:t xml:space="preserve">) is join. To join a </w:t>
+      </w:r>
+      <w:proofErr w:type="spellStart"/>
+      <w:r>
+        <w:rPr>
+          <w:sz w:val="24"/>
+          <w:szCs w:val="24"/>
+        </w:rPr>
+        <w:t>splitted</w:t>
+      </w:r>
+      <w:proofErr w:type="spellEnd"/>
+      <w:r>
+        <w:rPr>
+          <w:sz w:val="24"/>
+          <w:szCs w:val="24"/>
+        </w:rPr>
+        <w:t xml:space="preserve"> variable a with “</w:t>
       </w:r>
       <w:proofErr w:type="gramStart"/>
       <w:r>
@@ -325,7 +377,23 @@
           <w:sz w:val="24"/>
           <w:szCs w:val="24"/>
         </w:rPr>
-        <w:t xml:space="preserve"> if a is an iter object like list, dictionary or tuple</w:t>
+        <w:t xml:space="preserve"> if a is an </w:t>
+      </w:r>
+      <w:proofErr w:type="spellStart"/>
+      <w:r>
+        <w:rPr>
+          <w:sz w:val="24"/>
+          <w:szCs w:val="24"/>
+        </w:rPr>
+        <w:t>iter</w:t>
+      </w:r>
+      <w:proofErr w:type="spellEnd"/>
+      <w:r>
+        <w:rPr>
+          <w:sz w:val="24"/>
+          <w:szCs w:val="24"/>
+        </w:rPr>
+        <w:t xml:space="preserve"> object like list, dictionary or tuple</w:t>
       </w:r>
       <w:r>
         <w:rPr>
@@ -395,7 +463,39 @@
           <w:sz w:val="24"/>
           <w:szCs w:val="24"/>
         </w:rPr>
-        <w:t>float, no.of.decimal.places) eg round(</w:t>
+        <w:t xml:space="preserve">float, </w:t>
+      </w:r>
+      <w:proofErr w:type="spellStart"/>
+      <w:r>
+        <w:rPr>
+          <w:sz w:val="24"/>
+          <w:szCs w:val="24"/>
+        </w:rPr>
+        <w:t>no.of.decimal.places</w:t>
+      </w:r>
+      <w:proofErr w:type="spellEnd"/>
+      <w:r>
+        <w:rPr>
+          <w:sz w:val="24"/>
+          <w:szCs w:val="24"/>
+        </w:rPr>
+        <w:t xml:space="preserve">) </w:t>
+      </w:r>
+      <w:proofErr w:type="spellStart"/>
+      <w:r>
+        <w:rPr>
+          <w:sz w:val="24"/>
+          <w:szCs w:val="24"/>
+        </w:rPr>
+        <w:t>eg</w:t>
+      </w:r>
+      <w:proofErr w:type="spellEnd"/>
+      <w:r>
+        <w:rPr>
+          <w:sz w:val="24"/>
+          <w:szCs w:val="24"/>
+        </w:rPr>
+        <w:t xml:space="preserve"> round(</w:t>
       </w:r>
       <w:proofErr w:type="spellStart"/>
       <w:r>
@@ -508,23 +608,57 @@
           <w:sz w:val="24"/>
           <w:szCs w:val="24"/>
         </w:rPr>
-        <w:t>the os module provides functions for directly interacting with the operating system</w:t>
-      </w:r>
-    </w:p>
-    <w:p>
-      <w:pPr>
-        <w:pStyle w:val="ListParagraph"/>
-        <w:rPr>
-          <w:sz w:val="24"/>
-          <w:szCs w:val="24"/>
-        </w:rPr>
-      </w:pPr>
-      <w:r>
-        <w:rPr>
-          <w:sz w:val="24"/>
-          <w:szCs w:val="24"/>
-        </w:rPr>
-        <w:t xml:space="preserve">for example, os.environ outputs a dictionary with keys representing an attribute of the operating system, </w:t>
+        <w:t xml:space="preserve">the </w:t>
+      </w:r>
+      <w:proofErr w:type="spellStart"/>
+      <w:r>
+        <w:rPr>
+          <w:sz w:val="24"/>
+          <w:szCs w:val="24"/>
+        </w:rPr>
+        <w:t>os</w:t>
+      </w:r>
+      <w:proofErr w:type="spellEnd"/>
+      <w:r>
+        <w:rPr>
+          <w:sz w:val="24"/>
+          <w:szCs w:val="24"/>
+        </w:rPr>
+        <w:t xml:space="preserve"> module provides functions for directly interacting with the operating system</w:t>
+      </w:r>
+    </w:p>
+    <w:p>
+      <w:pPr>
+        <w:pStyle w:val="ListParagraph"/>
+        <w:rPr>
+          <w:sz w:val="24"/>
+          <w:szCs w:val="24"/>
+        </w:rPr>
+      </w:pPr>
+      <w:r>
+        <w:rPr>
+          <w:sz w:val="24"/>
+          <w:szCs w:val="24"/>
+        </w:rPr>
+        <w:t xml:space="preserve">for example, </w:t>
+      </w:r>
+      <w:proofErr w:type="spellStart"/>
+      <w:proofErr w:type="gramStart"/>
+      <w:r>
+        <w:rPr>
+          <w:sz w:val="24"/>
+          <w:szCs w:val="24"/>
+        </w:rPr>
+        <w:t>os.environ</w:t>
+      </w:r>
+      <w:proofErr w:type="spellEnd"/>
+      <w:proofErr w:type="gramEnd"/>
+      <w:r>
+        <w:rPr>
+          <w:sz w:val="24"/>
+          <w:szCs w:val="24"/>
+        </w:rPr>
+        <w:t xml:space="preserve"> outputs a dictionary with keys representing an attribute of the operating system, </w:t>
       </w:r>
       <w:r>
         <w:rPr>
@@ -549,6 +683,7 @@
         </w:rPr>
         <w:t>to print the OS of the computer, we can write print(</w:t>
       </w:r>
+      <w:proofErr w:type="spellStart"/>
       <w:proofErr w:type="gramStart"/>
       <w:r>
         <w:rPr>
@@ -557,14 +692,24 @@
         </w:rPr>
         <w:t>os.environ</w:t>
       </w:r>
+      <w:proofErr w:type="spellEnd"/>
       <w:proofErr w:type="gramEnd"/>
       <w:r>
         <w:rPr>
           <w:sz w:val="24"/>
           <w:szCs w:val="24"/>
         </w:rPr>
-        <w:t>[“OS”]), and for my laptop, it’ll output … Windows_NT</w:t>
-      </w:r>
+        <w:t xml:space="preserve">[“OS”]), and for my laptop, it’ll output … </w:t>
+      </w:r>
+      <w:proofErr w:type="spellStart"/>
+      <w:r>
+        <w:rPr>
+          <w:sz w:val="24"/>
+          <w:szCs w:val="24"/>
+        </w:rPr>
+        <w:t>Windows_NT</w:t>
+      </w:r>
+      <w:proofErr w:type="spellEnd"/>
     </w:p>
     <w:p>
       <w:pPr>
@@ -806,7 +951,23 @@
           <w:sz w:val="24"/>
           <w:szCs w:val="24"/>
         </w:rPr>
-        <w:t>‘Kevin’.ljust(20, ‘-’)</w:t>
+        <w:t>‘Kevin’.</w:t>
+      </w:r>
+      <w:proofErr w:type="spellStart"/>
+      <w:r>
+        <w:rPr>
+          <w:sz w:val="24"/>
+          <w:szCs w:val="24"/>
+        </w:rPr>
+        <w:t>ljust</w:t>
+      </w:r>
+      <w:proofErr w:type="spellEnd"/>
+      <w:r>
+        <w:rPr>
+          <w:sz w:val="24"/>
+          <w:szCs w:val="24"/>
+        </w:rPr>
+        <w:t>(20, ‘-’)</w:t>
       </w:r>
     </w:p>
     <w:p>
@@ -835,7 +996,23 @@
           <w:sz w:val="24"/>
           <w:szCs w:val="24"/>
         </w:rPr>
-        <w:t>‘Kevin’.rjust(20, ‘-’)</w:t>
+        <w:t>‘Kevin’.</w:t>
+      </w:r>
+      <w:proofErr w:type="spellStart"/>
+      <w:r>
+        <w:rPr>
+          <w:sz w:val="24"/>
+          <w:szCs w:val="24"/>
+        </w:rPr>
+        <w:t>rjust</w:t>
+      </w:r>
+      <w:proofErr w:type="spellEnd"/>
+      <w:r>
+        <w:rPr>
+          <w:sz w:val="24"/>
+          <w:szCs w:val="24"/>
+        </w:rPr>
+        <w:t>(20, ‘-’)</w:t>
       </w:r>
     </w:p>
     <w:p>
@@ -864,7 +1041,23 @@
           <w:sz w:val="24"/>
           <w:szCs w:val="24"/>
         </w:rPr>
-        <w:t>‘Kevin’.center(20, ‘-’)</w:t>
+        <w:t>‘</w:t>
+      </w:r>
+      <w:proofErr w:type="spellStart"/>
+      <w:r>
+        <w:rPr>
+          <w:sz w:val="24"/>
+          <w:szCs w:val="24"/>
+        </w:rPr>
+        <w:t>Kevin’.center</w:t>
+      </w:r>
+      <w:proofErr w:type="spellEnd"/>
+      <w:r>
+        <w:rPr>
+          <w:sz w:val="24"/>
+          <w:szCs w:val="24"/>
+        </w:rPr>
+        <w:t>(20, ‘-’)</w:t>
       </w:r>
     </w:p>
     <w:p>
@@ -1003,7 +1196,23 @@
           <w:sz w:val="24"/>
           <w:szCs w:val="24"/>
         </w:rPr>
-        <w:t xml:space="preserve">The os module also has a system function for manipulating the system of your machine/device/laptop. For example, to </w:t>
+        <w:t xml:space="preserve">The </w:t>
+      </w:r>
+      <w:proofErr w:type="spellStart"/>
+      <w:r>
+        <w:rPr>
+          <w:sz w:val="24"/>
+          <w:szCs w:val="24"/>
+        </w:rPr>
+        <w:t>os</w:t>
+      </w:r>
+      <w:proofErr w:type="spellEnd"/>
+      <w:r>
+        <w:rPr>
+          <w:sz w:val="24"/>
+          <w:szCs w:val="24"/>
+        </w:rPr>
+        <w:t xml:space="preserve"> module also has a system function for manipulating the system of your machine/device/laptop. For example, to </w:t>
       </w:r>
       <w:proofErr w:type="spellStart"/>
       <w:r>
@@ -1651,15 +1860,40 @@
           <w:sz w:val="24"/>
           <w:szCs w:val="24"/>
         </w:rPr>
-        <w:t>the .ljust</w:t>
-      </w:r>
+        <w:t>the .</w:t>
+      </w:r>
+      <w:proofErr w:type="spellStart"/>
+      <w:r>
+        <w:rPr>
+          <w:sz w:val="24"/>
+          <w:szCs w:val="24"/>
+        </w:rPr>
+        <w:t>ljust</w:t>
+      </w:r>
+      <w:proofErr w:type="spellEnd"/>
       <w:proofErr w:type="gramEnd"/>
       <w:r>
         <w:rPr>
           <w:sz w:val="24"/>
           <w:szCs w:val="24"/>
         </w:rPr>
-        <w:t>(), .rjust() and .center() as earlier learnt in 18</w:t>
+        <w:t>(), .</w:t>
+      </w:r>
+      <w:proofErr w:type="spellStart"/>
+      <w:r>
+        <w:rPr>
+          <w:sz w:val="24"/>
+          <w:szCs w:val="24"/>
+        </w:rPr>
+        <w:t>rjust</w:t>
+      </w:r>
+      <w:proofErr w:type="spellEnd"/>
+      <w:r>
+        <w:rPr>
+          <w:sz w:val="24"/>
+          <w:szCs w:val="24"/>
+        </w:rPr>
+        <w:t>() and .center() as earlier learnt in 18</w:t>
       </w:r>
       <w:r>
         <w:rPr>
@@ -4081,7 +4315,39 @@
           <w:sz w:val="24"/>
           <w:szCs w:val="24"/>
         </w:rPr>
-        <w:t>To print an iter object horizontally, we can use print(*list) for list as the iter object</w:t>
+        <w:t xml:space="preserve">To print an </w:t>
+      </w:r>
+      <w:proofErr w:type="spellStart"/>
+      <w:r>
+        <w:rPr>
+          <w:sz w:val="24"/>
+          <w:szCs w:val="24"/>
+        </w:rPr>
+        <w:t>iter</w:t>
+      </w:r>
+      <w:proofErr w:type="spellEnd"/>
+      <w:r>
+        <w:rPr>
+          <w:sz w:val="24"/>
+          <w:szCs w:val="24"/>
+        </w:rPr>
+        <w:t xml:space="preserve"> object horizontally, we can use print(*list) for list as the </w:t>
+      </w:r>
+      <w:proofErr w:type="spellStart"/>
+      <w:r>
+        <w:rPr>
+          <w:sz w:val="24"/>
+          <w:szCs w:val="24"/>
+        </w:rPr>
+        <w:t>iter</w:t>
+      </w:r>
+      <w:proofErr w:type="spellEnd"/>
+      <w:r>
+        <w:rPr>
+          <w:sz w:val="24"/>
+          <w:szCs w:val="24"/>
+        </w:rPr>
+        <w:t xml:space="preserve"> object</w:t>
       </w:r>
     </w:p>
     <w:p>
@@ -5741,7 +6007,23 @@
           <w:sz w:val="24"/>
           <w:szCs w:val="24"/>
         </w:rPr>
-        <w:t>) function is used to apply a function through items of an iter.</w:t>
+        <w:t xml:space="preserve">) function is used to apply a function through items of an </w:t>
+      </w:r>
+      <w:proofErr w:type="spellStart"/>
+      <w:r>
+        <w:rPr>
+          <w:sz w:val="24"/>
+          <w:szCs w:val="24"/>
+        </w:rPr>
+        <w:t>iter</w:t>
+      </w:r>
+      <w:proofErr w:type="spellEnd"/>
+      <w:r>
+        <w:rPr>
+          <w:sz w:val="24"/>
+          <w:szCs w:val="24"/>
+        </w:rPr>
+        <w:t>.</w:t>
       </w:r>
     </w:p>
     <w:p>
@@ -9587,12 +9869,21 @@
           <w:szCs w:val="24"/>
         </w:rPr>
       </w:pPr>
-      <w:r>
-        <w:rPr>
-          <w:sz w:val="24"/>
-          <w:szCs w:val="24"/>
-        </w:rPr>
-        <w:t>numpy methods include:</w:t>
+      <w:proofErr w:type="spellStart"/>
+      <w:r>
+        <w:rPr>
+          <w:sz w:val="24"/>
+          <w:szCs w:val="24"/>
+        </w:rPr>
+        <w:t>numpy</w:t>
+      </w:r>
+      <w:proofErr w:type="spellEnd"/>
+      <w:r>
+        <w:rPr>
+          <w:sz w:val="24"/>
+          <w:szCs w:val="24"/>
+        </w:rPr>
+        <w:t xml:space="preserve"> methods include:</w:t>
       </w:r>
     </w:p>
     <w:p>
@@ -10212,7 +10503,55 @@
           <w:sz w:val="24"/>
           <w:szCs w:val="24"/>
         </w:rPr>
-        <w:t>numpy.dot/cross ()</w:t>
+        <w:t>numpy.dot/cross (</w:t>
+      </w:r>
+      <w:r>
+        <w:rPr>
+          <w:sz w:val="24"/>
+          <w:szCs w:val="24"/>
+        </w:rPr>
+        <w:t>A, B</w:t>
+      </w:r>
+      <w:r>
+        <w:rPr>
+          <w:sz w:val="24"/>
+          <w:szCs w:val="24"/>
+        </w:rPr>
+        <w:t>)</w:t>
+      </w:r>
+    </w:p>
+    <w:p>
+      <w:pPr>
+        <w:pStyle w:val="ListParagraph"/>
+        <w:numPr>
+          <w:ilvl w:val="0"/>
+          <w:numId w:val="43"/>
+        </w:numPr>
+        <w:tabs>
+          <w:tab w:val="left" w:pos="2025"/>
+        </w:tabs>
+        <w:rPr>
+          <w:sz w:val="24"/>
+          <w:szCs w:val="24"/>
+        </w:rPr>
+      </w:pPr>
+      <w:proofErr w:type="spellStart"/>
+      <w:proofErr w:type="gramStart"/>
+      <w:r>
+        <w:rPr>
+          <w:sz w:val="24"/>
+          <w:szCs w:val="24"/>
+        </w:rPr>
+        <w:t>numpy.inner</w:t>
+      </w:r>
+      <w:proofErr w:type="spellEnd"/>
+      <w:proofErr w:type="gramEnd"/>
+      <w:r>
+        <w:rPr>
+          <w:sz w:val="24"/>
+          <w:szCs w:val="24"/>
+        </w:rPr>
+        <w:t>/outer(A, B)</w:t>
       </w:r>
     </w:p>
     <w:p>
@@ -10381,6 +10720,7 @@
         </w:rPr>
         <w:t xml:space="preserve">A constructor is a function of a class that is called whenever an object is created. </w:t>
       </w:r>
+      <w:proofErr w:type="spellStart"/>
       <w:proofErr w:type="gramStart"/>
       <w:r>
         <w:rPr>
@@ -10389,6 +10729,7 @@
         </w:rPr>
         <w:t>It’s</w:t>
       </w:r>
+      <w:proofErr w:type="spellEnd"/>
       <w:proofErr w:type="gramEnd"/>
       <w:r>
         <w:rPr>
@@ -10397,6 +10738,281 @@
         </w:rPr>
         <w:t xml:space="preserve"> purpose is to assign values into the object of that class. For example, __init__.py</w:t>
       </w:r>
+    </w:p>
+    <w:p>
+      <w:pPr>
+        <w:pStyle w:val="ListParagraph"/>
+        <w:numPr>
+          <w:ilvl w:val="0"/>
+          <w:numId w:val="44"/>
+        </w:numPr>
+        <w:tabs>
+          <w:tab w:val="left" w:pos="2025"/>
+        </w:tabs>
+        <w:rPr>
+          <w:sz w:val="24"/>
+          <w:szCs w:val="24"/>
+        </w:rPr>
+      </w:pPr>
+      <w:r>
+        <w:rPr>
+          <w:sz w:val="24"/>
+          <w:szCs w:val="24"/>
+        </w:rPr>
+        <w:t>A method is a function that is associated with an object</w:t>
+      </w:r>
+    </w:p>
+    <w:p>
+      <w:pPr>
+        <w:pStyle w:val="ListParagraph"/>
+        <w:tabs>
+          <w:tab w:val="left" w:pos="2025"/>
+        </w:tabs>
+        <w:rPr>
+          <w:sz w:val="24"/>
+          <w:szCs w:val="24"/>
+        </w:rPr>
+      </w:pPr>
+      <w:r>
+        <w:rPr>
+          <w:sz w:val="24"/>
+          <w:szCs w:val="24"/>
+        </w:rPr>
+        <w:t>Three types of methods are:</w:t>
+      </w:r>
+    </w:p>
+    <w:p>
+      <w:pPr>
+        <w:pStyle w:val="ListParagraph"/>
+        <w:numPr>
+          <w:ilvl w:val="0"/>
+          <w:numId w:val="45"/>
+        </w:numPr>
+        <w:tabs>
+          <w:tab w:val="left" w:pos="2025"/>
+        </w:tabs>
+        <w:rPr>
+          <w:sz w:val="24"/>
+          <w:szCs w:val="24"/>
+        </w:rPr>
+      </w:pPr>
+      <w:r>
+        <w:rPr>
+          <w:sz w:val="24"/>
+          <w:szCs w:val="24"/>
+        </w:rPr>
+        <w:t>Instance methods</w:t>
+      </w:r>
+    </w:p>
+    <w:p>
+      <w:pPr>
+        <w:pStyle w:val="ListParagraph"/>
+        <w:numPr>
+          <w:ilvl w:val="0"/>
+          <w:numId w:val="45"/>
+        </w:numPr>
+        <w:tabs>
+          <w:tab w:val="left" w:pos="2025"/>
+        </w:tabs>
+        <w:rPr>
+          <w:sz w:val="24"/>
+          <w:szCs w:val="24"/>
+        </w:rPr>
+      </w:pPr>
+      <w:r>
+        <w:rPr>
+          <w:sz w:val="24"/>
+          <w:szCs w:val="24"/>
+        </w:rPr>
+        <w:t>Class methods</w:t>
+      </w:r>
+    </w:p>
+    <w:p>
+      <w:pPr>
+        <w:pStyle w:val="ListParagraph"/>
+        <w:numPr>
+          <w:ilvl w:val="0"/>
+          <w:numId w:val="45"/>
+        </w:numPr>
+        <w:tabs>
+          <w:tab w:val="left" w:pos="2025"/>
+        </w:tabs>
+        <w:rPr>
+          <w:sz w:val="24"/>
+          <w:szCs w:val="24"/>
+        </w:rPr>
+      </w:pPr>
+      <w:r>
+        <w:rPr>
+          <w:sz w:val="24"/>
+          <w:szCs w:val="24"/>
+        </w:rPr>
+        <w:t>Static methods</w:t>
+      </w:r>
+    </w:p>
+    <w:p>
+      <w:pPr>
+        <w:tabs>
+          <w:tab w:val="left" w:pos="2025"/>
+        </w:tabs>
+        <w:rPr>
+          <w:sz w:val="24"/>
+          <w:szCs w:val="24"/>
+        </w:rPr>
+      </w:pPr>
+    </w:p>
+    <w:p>
+      <w:pPr>
+        <w:tabs>
+          <w:tab w:val="left" w:pos="2025"/>
+        </w:tabs>
+        <w:rPr>
+          <w:sz w:val="24"/>
+          <w:szCs w:val="24"/>
+        </w:rPr>
+      </w:pPr>
+    </w:p>
+    <w:p>
+      <w:pPr>
+        <w:tabs>
+          <w:tab w:val="left" w:pos="2025"/>
+        </w:tabs>
+        <w:jc w:val="center"/>
+        <w:rPr>
+          <w:sz w:val="24"/>
+          <w:szCs w:val="24"/>
+        </w:rPr>
+      </w:pPr>
+      <w:r>
+        <w:rPr>
+          <w:sz w:val="24"/>
+          <w:szCs w:val="24"/>
+        </w:rPr>
+        <w:t>22</w:t>
+      </w:r>
+      <w:r>
+        <w:rPr>
+          <w:sz w:val="24"/>
+          <w:szCs w:val="24"/>
+          <w:vertAlign w:val="superscript"/>
+        </w:rPr>
+        <w:t>nd</w:t>
+      </w:r>
+      <w:r>
+        <w:rPr>
+          <w:sz w:val="24"/>
+          <w:szCs w:val="24"/>
+        </w:rPr>
+        <w:t xml:space="preserve"> May</w:t>
+      </w:r>
+    </w:p>
+    <w:p>
+      <w:pPr>
+        <w:pStyle w:val="ListParagraph"/>
+        <w:numPr>
+          <w:ilvl w:val="0"/>
+          <w:numId w:val="46"/>
+        </w:numPr>
+        <w:tabs>
+          <w:tab w:val="left" w:pos="2025"/>
+        </w:tabs>
+        <w:rPr>
+          <w:sz w:val="24"/>
+          <w:szCs w:val="24"/>
+        </w:rPr>
+      </w:pPr>
+      <w:r>
+        <w:rPr>
+          <w:sz w:val="24"/>
+          <w:szCs w:val="24"/>
+        </w:rPr>
+        <w:t xml:space="preserve">Let’s go through the </w:t>
+      </w:r>
+      <w:proofErr w:type="gramStart"/>
+      <w:r>
+        <w:rPr>
+          <w:sz w:val="24"/>
+          <w:szCs w:val="24"/>
+        </w:rPr>
+        <w:t>xml.etree</w:t>
+      </w:r>
+      <w:proofErr w:type="gramEnd"/>
+      <w:r>
+        <w:rPr>
+          <w:sz w:val="24"/>
+          <w:szCs w:val="24"/>
+        </w:rPr>
+        <w:t>.ElementTree module</w:t>
+      </w:r>
+    </w:p>
+    <w:p>
+      <w:pPr>
+        <w:pStyle w:val="ListParagraph"/>
+        <w:tabs>
+          <w:tab w:val="left" w:pos="2025"/>
+        </w:tabs>
+        <w:rPr>
+          <w:sz w:val="24"/>
+          <w:szCs w:val="24"/>
+        </w:rPr>
+      </w:pPr>
+      <w:r>
+        <w:rPr>
+          <w:sz w:val="24"/>
+          <w:szCs w:val="24"/>
+        </w:rPr>
+        <w:t>XML stands for extensible markup language and it’s a mark up language just like html.</w:t>
+      </w:r>
+    </w:p>
+    <w:p>
+      <w:pPr>
+        <w:pStyle w:val="ListParagraph"/>
+        <w:tabs>
+          <w:tab w:val="left" w:pos="2025"/>
+        </w:tabs>
+        <w:rPr>
+          <w:sz w:val="24"/>
+          <w:szCs w:val="24"/>
+        </w:rPr>
+      </w:pPr>
+      <w:r>
+        <w:rPr>
+          <w:sz w:val="24"/>
+          <w:szCs w:val="24"/>
+        </w:rPr>
+        <w:t>Extensible Markup Language is a markup language and file format for storing, transmitting, and reconstructing arbitrary data. It defines a set of rules for encoding documents in a format that is both human-readable and machine-readable</w:t>
+      </w:r>
+      <w:r>
+        <w:rPr>
+          <w:sz w:val="24"/>
+          <w:szCs w:val="24"/>
+        </w:rPr>
+        <w:t>.</w:t>
+      </w:r>
+    </w:p>
+    <w:p>
+      <w:pPr>
+        <w:pStyle w:val="ListParagraph"/>
+        <w:tabs>
+          <w:tab w:val="left" w:pos="2025"/>
+        </w:tabs>
+        <w:rPr>
+          <w:sz w:val="24"/>
+          <w:szCs w:val="24"/>
+        </w:rPr>
+      </w:pPr>
+    </w:p>
+    <w:p>
+      <w:pPr>
+        <w:pStyle w:val="ListParagraph"/>
+        <w:tabs>
+          <w:tab w:val="left" w:pos="2025"/>
+        </w:tabs>
+        <w:rPr>
+          <w:sz w:val="24"/>
+          <w:szCs w:val="24"/>
+        </w:rPr>
+      </w:pPr>
     </w:p>
     <w:p>
       <w:pPr>
@@ -11943,6 +12559,95 @@
     </w:lvl>
   </w:abstractNum>
   <w:abstractNum w:abstractNumId="16" w15:restartNumberingAfterBreak="0">
+    <w:nsid w:val="28587AD8"/>
+    <w:multiLevelType w:val="hybridMultilevel"/>
+    <w:tmpl w:val="99A0393A"/>
+    <w:lvl w:ilvl="0" w:tplc="2000000F">
+      <w:start w:val="1"/>
+      <w:numFmt w:val="decimal"/>
+      <w:lvlText w:val="%1."/>
+      <w:lvlJc w:val="left"/>
+      <w:pPr>
+        <w:ind w:left="720" w:hanging="360"/>
+      </w:pPr>
+      <w:rPr>
+        <w:rFonts w:hint="default"/>
+      </w:rPr>
+    </w:lvl>
+    <w:lvl w:ilvl="1" w:tplc="20000019" w:tentative="1">
+      <w:start w:val="1"/>
+      <w:numFmt w:val="lowerLetter"/>
+      <w:lvlText w:val="%2."/>
+      <w:lvlJc w:val="left"/>
+      <w:pPr>
+        <w:ind w:left="1440" w:hanging="360"/>
+      </w:pPr>
+    </w:lvl>
+    <w:lvl w:ilvl="2" w:tplc="2000001B" w:tentative="1">
+      <w:start w:val="1"/>
+      <w:numFmt w:val="lowerRoman"/>
+      <w:lvlText w:val="%3."/>
+      <w:lvlJc w:val="right"/>
+      <w:pPr>
+        <w:ind w:left="2160" w:hanging="180"/>
+      </w:pPr>
+    </w:lvl>
+    <w:lvl w:ilvl="3" w:tplc="2000000F" w:tentative="1">
+      <w:start w:val="1"/>
+      <w:numFmt w:val="decimal"/>
+      <w:lvlText w:val="%4."/>
+      <w:lvlJc w:val="left"/>
+      <w:pPr>
+        <w:ind w:left="2880" w:hanging="360"/>
+      </w:pPr>
+    </w:lvl>
+    <w:lvl w:ilvl="4" w:tplc="20000019" w:tentative="1">
+      <w:start w:val="1"/>
+      <w:numFmt w:val="lowerLetter"/>
+      <w:lvlText w:val="%5."/>
+      <w:lvlJc w:val="left"/>
+      <w:pPr>
+        <w:ind w:left="3600" w:hanging="360"/>
+      </w:pPr>
+    </w:lvl>
+    <w:lvl w:ilvl="5" w:tplc="2000001B" w:tentative="1">
+      <w:start w:val="1"/>
+      <w:numFmt w:val="lowerRoman"/>
+      <w:lvlText w:val="%6."/>
+      <w:lvlJc w:val="right"/>
+      <w:pPr>
+        <w:ind w:left="4320" w:hanging="180"/>
+      </w:pPr>
+    </w:lvl>
+    <w:lvl w:ilvl="6" w:tplc="2000000F" w:tentative="1">
+      <w:start w:val="1"/>
+      <w:numFmt w:val="decimal"/>
+      <w:lvlText w:val="%7."/>
+      <w:lvlJc w:val="left"/>
+      <w:pPr>
+        <w:ind w:left="5040" w:hanging="360"/>
+      </w:pPr>
+    </w:lvl>
+    <w:lvl w:ilvl="7" w:tplc="20000019" w:tentative="1">
+      <w:start w:val="1"/>
+      <w:numFmt w:val="lowerLetter"/>
+      <w:lvlText w:val="%8."/>
+      <w:lvlJc w:val="left"/>
+      <w:pPr>
+        <w:ind w:left="5760" w:hanging="360"/>
+      </w:pPr>
+    </w:lvl>
+    <w:lvl w:ilvl="8" w:tplc="2000001B" w:tentative="1">
+      <w:start w:val="1"/>
+      <w:numFmt w:val="lowerRoman"/>
+      <w:lvlText w:val="%9."/>
+      <w:lvlJc w:val="right"/>
+      <w:pPr>
+        <w:ind w:left="6480" w:hanging="180"/>
+      </w:pPr>
+    </w:lvl>
+  </w:abstractNum>
+  <w:abstractNum w:abstractNumId="17" w15:restartNumberingAfterBreak="0">
     <w:nsid w:val="2D457251"/>
     <w:multiLevelType w:val="hybridMultilevel"/>
     <w:tmpl w:val="CCBA79A0"/>
@@ -12031,7 +12736,7 @@
       </w:pPr>
     </w:lvl>
   </w:abstractNum>
-  <w:abstractNum w:abstractNumId="17" w15:restartNumberingAfterBreak="0">
+  <w:abstractNum w:abstractNumId="18" w15:restartNumberingAfterBreak="0">
     <w:nsid w:val="338D6478"/>
     <w:multiLevelType w:val="hybridMultilevel"/>
     <w:tmpl w:val="59A45008"/>
@@ -12120,7 +12825,7 @@
       </w:pPr>
     </w:lvl>
   </w:abstractNum>
-  <w:abstractNum w:abstractNumId="18" w15:restartNumberingAfterBreak="0">
+  <w:abstractNum w:abstractNumId="19" w15:restartNumberingAfterBreak="0">
     <w:nsid w:val="347C3C29"/>
     <w:multiLevelType w:val="hybridMultilevel"/>
     <w:tmpl w:val="E9784F88"/>
@@ -12209,7 +12914,7 @@
       </w:pPr>
     </w:lvl>
   </w:abstractNum>
-  <w:abstractNum w:abstractNumId="19" w15:restartNumberingAfterBreak="0">
+  <w:abstractNum w:abstractNumId="20" w15:restartNumberingAfterBreak="0">
     <w:nsid w:val="34D4666E"/>
     <w:multiLevelType w:val="hybridMultilevel"/>
     <w:tmpl w:val="50180DEE"/>
@@ -12298,7 +13003,7 @@
       </w:pPr>
     </w:lvl>
   </w:abstractNum>
-  <w:abstractNum w:abstractNumId="20" w15:restartNumberingAfterBreak="0">
+  <w:abstractNum w:abstractNumId="21" w15:restartNumberingAfterBreak="0">
     <w:nsid w:val="3670276E"/>
     <w:multiLevelType w:val="hybridMultilevel"/>
     <w:tmpl w:val="DDFA3F9A"/>
@@ -12384,7 +13089,7 @@
       </w:pPr>
     </w:lvl>
   </w:abstractNum>
-  <w:abstractNum w:abstractNumId="21" w15:restartNumberingAfterBreak="0">
+  <w:abstractNum w:abstractNumId="22" w15:restartNumberingAfterBreak="0">
     <w:nsid w:val="39A53F0A"/>
     <w:multiLevelType w:val="hybridMultilevel"/>
     <w:tmpl w:val="BD44943E"/>
@@ -12473,7 +13178,7 @@
       </w:pPr>
     </w:lvl>
   </w:abstractNum>
-  <w:abstractNum w:abstractNumId="22" w15:restartNumberingAfterBreak="0">
+  <w:abstractNum w:abstractNumId="23" w15:restartNumberingAfterBreak="0">
     <w:nsid w:val="3F833D69"/>
     <w:multiLevelType w:val="hybridMultilevel"/>
     <w:tmpl w:val="B42210C2"/>
@@ -12562,7 +13267,7 @@
       </w:pPr>
     </w:lvl>
   </w:abstractNum>
-  <w:abstractNum w:abstractNumId="23" w15:restartNumberingAfterBreak="0">
+  <w:abstractNum w:abstractNumId="24" w15:restartNumberingAfterBreak="0">
     <w:nsid w:val="42EF0BD5"/>
     <w:multiLevelType w:val="hybridMultilevel"/>
     <w:tmpl w:val="BD783B60"/>
@@ -12651,7 +13356,96 @@
       </w:pPr>
     </w:lvl>
   </w:abstractNum>
-  <w:abstractNum w:abstractNumId="24" w15:restartNumberingAfterBreak="0">
+  <w:abstractNum w:abstractNumId="25" w15:restartNumberingAfterBreak="0">
+    <w:nsid w:val="454F2173"/>
+    <w:multiLevelType w:val="hybridMultilevel"/>
+    <w:tmpl w:val="D792732C"/>
+    <w:lvl w:ilvl="0" w:tplc="2960AB22">
+      <w:start w:val="1"/>
+      <w:numFmt w:val="lowerRoman"/>
+      <w:lvlText w:val="%1."/>
+      <w:lvlJc w:val="left"/>
+      <w:pPr>
+        <w:ind w:left="1440" w:hanging="720"/>
+      </w:pPr>
+      <w:rPr>
+        <w:rFonts w:hint="default"/>
+      </w:rPr>
+    </w:lvl>
+    <w:lvl w:ilvl="1" w:tplc="20000019" w:tentative="1">
+      <w:start w:val="1"/>
+      <w:numFmt w:val="lowerLetter"/>
+      <w:lvlText w:val="%2."/>
+      <w:lvlJc w:val="left"/>
+      <w:pPr>
+        <w:ind w:left="1800" w:hanging="360"/>
+      </w:pPr>
+    </w:lvl>
+    <w:lvl w:ilvl="2" w:tplc="2000001B" w:tentative="1">
+      <w:start w:val="1"/>
+      <w:numFmt w:val="lowerRoman"/>
+      <w:lvlText w:val="%3."/>
+      <w:lvlJc w:val="right"/>
+      <w:pPr>
+        <w:ind w:left="2520" w:hanging="180"/>
+      </w:pPr>
+    </w:lvl>
+    <w:lvl w:ilvl="3" w:tplc="2000000F" w:tentative="1">
+      <w:start w:val="1"/>
+      <w:numFmt w:val="decimal"/>
+      <w:lvlText w:val="%4."/>
+      <w:lvlJc w:val="left"/>
+      <w:pPr>
+        <w:ind w:left="3240" w:hanging="360"/>
+      </w:pPr>
+    </w:lvl>
+    <w:lvl w:ilvl="4" w:tplc="20000019" w:tentative="1">
+      <w:start w:val="1"/>
+      <w:numFmt w:val="lowerLetter"/>
+      <w:lvlText w:val="%5."/>
+      <w:lvlJc w:val="left"/>
+      <w:pPr>
+        <w:ind w:left="3960" w:hanging="360"/>
+      </w:pPr>
+    </w:lvl>
+    <w:lvl w:ilvl="5" w:tplc="2000001B" w:tentative="1">
+      <w:start w:val="1"/>
+      <w:numFmt w:val="lowerRoman"/>
+      <w:lvlText w:val="%6."/>
+      <w:lvlJc w:val="right"/>
+      <w:pPr>
+        <w:ind w:left="4680" w:hanging="180"/>
+      </w:pPr>
+    </w:lvl>
+    <w:lvl w:ilvl="6" w:tplc="2000000F" w:tentative="1">
+      <w:start w:val="1"/>
+      <w:numFmt w:val="decimal"/>
+      <w:lvlText w:val="%7."/>
+      <w:lvlJc w:val="left"/>
+      <w:pPr>
+        <w:ind w:left="5400" w:hanging="360"/>
+      </w:pPr>
+    </w:lvl>
+    <w:lvl w:ilvl="7" w:tplc="20000019" w:tentative="1">
+      <w:start w:val="1"/>
+      <w:numFmt w:val="lowerLetter"/>
+      <w:lvlText w:val="%8."/>
+      <w:lvlJc w:val="left"/>
+      <w:pPr>
+        <w:ind w:left="6120" w:hanging="360"/>
+      </w:pPr>
+    </w:lvl>
+    <w:lvl w:ilvl="8" w:tplc="2000001B" w:tentative="1">
+      <w:start w:val="1"/>
+      <w:numFmt w:val="lowerRoman"/>
+      <w:lvlText w:val="%9."/>
+      <w:lvlJc w:val="right"/>
+      <w:pPr>
+        <w:ind w:left="6840" w:hanging="180"/>
+      </w:pPr>
+    </w:lvl>
+  </w:abstractNum>
+  <w:abstractNum w:abstractNumId="26" w15:restartNumberingAfterBreak="0">
     <w:nsid w:val="460623C5"/>
     <w:multiLevelType w:val="hybridMultilevel"/>
     <w:tmpl w:val="DEBEBE62"/>
@@ -12740,7 +13534,7 @@
       </w:pPr>
     </w:lvl>
   </w:abstractNum>
-  <w:abstractNum w:abstractNumId="25" w15:restartNumberingAfterBreak="0">
+  <w:abstractNum w:abstractNumId="27" w15:restartNumberingAfterBreak="0">
     <w:nsid w:val="478F05AB"/>
     <w:multiLevelType w:val="hybridMultilevel"/>
     <w:tmpl w:val="420A0348"/>
@@ -12829,7 +13623,7 @@
       </w:pPr>
     </w:lvl>
   </w:abstractNum>
-  <w:abstractNum w:abstractNumId="26" w15:restartNumberingAfterBreak="0">
+  <w:abstractNum w:abstractNumId="28" w15:restartNumberingAfterBreak="0">
     <w:nsid w:val="488315B2"/>
     <w:multiLevelType w:val="hybridMultilevel"/>
     <w:tmpl w:val="1D9AEA7C"/>
@@ -12918,7 +13712,7 @@
       </w:pPr>
     </w:lvl>
   </w:abstractNum>
-  <w:abstractNum w:abstractNumId="27" w15:restartNumberingAfterBreak="0">
+  <w:abstractNum w:abstractNumId="29" w15:restartNumberingAfterBreak="0">
     <w:nsid w:val="4B624072"/>
     <w:multiLevelType w:val="hybridMultilevel"/>
     <w:tmpl w:val="4D28720E"/>
@@ -13004,7 +13798,7 @@
       </w:pPr>
     </w:lvl>
   </w:abstractNum>
-  <w:abstractNum w:abstractNumId="28" w15:restartNumberingAfterBreak="0">
+  <w:abstractNum w:abstractNumId="30" w15:restartNumberingAfterBreak="0">
     <w:nsid w:val="4C0B79F1"/>
     <w:multiLevelType w:val="hybridMultilevel"/>
     <w:tmpl w:val="9A8ECA9E"/>
@@ -13093,7 +13887,7 @@
       </w:pPr>
     </w:lvl>
   </w:abstractNum>
-  <w:abstractNum w:abstractNumId="29" w15:restartNumberingAfterBreak="0">
+  <w:abstractNum w:abstractNumId="31" w15:restartNumberingAfterBreak="0">
     <w:nsid w:val="50DD64B3"/>
     <w:multiLevelType w:val="hybridMultilevel"/>
     <w:tmpl w:val="0582BA64"/>
@@ -13206,7 +14000,7 @@
       </w:rPr>
     </w:lvl>
   </w:abstractNum>
-  <w:abstractNum w:abstractNumId="30" w15:restartNumberingAfterBreak="0">
+  <w:abstractNum w:abstractNumId="32" w15:restartNumberingAfterBreak="0">
     <w:nsid w:val="53B1034D"/>
     <w:multiLevelType w:val="hybridMultilevel"/>
     <w:tmpl w:val="E6DAE6E2"/>
@@ -13295,7 +14089,7 @@
       </w:pPr>
     </w:lvl>
   </w:abstractNum>
-  <w:abstractNum w:abstractNumId="31" w15:restartNumberingAfterBreak="0">
+  <w:abstractNum w:abstractNumId="33" w15:restartNumberingAfterBreak="0">
     <w:nsid w:val="55822F1E"/>
     <w:multiLevelType w:val="hybridMultilevel"/>
     <w:tmpl w:val="62FE292A"/>
@@ -13408,7 +14202,7 @@
       </w:rPr>
     </w:lvl>
   </w:abstractNum>
-  <w:abstractNum w:abstractNumId="32" w15:restartNumberingAfterBreak="0">
+  <w:abstractNum w:abstractNumId="34" w15:restartNumberingAfterBreak="0">
     <w:nsid w:val="55C351A4"/>
     <w:multiLevelType w:val="hybridMultilevel"/>
     <w:tmpl w:val="9FFC2BF8"/>
@@ -13497,7 +14291,7 @@
       </w:pPr>
     </w:lvl>
   </w:abstractNum>
-  <w:abstractNum w:abstractNumId="33" w15:restartNumberingAfterBreak="0">
+  <w:abstractNum w:abstractNumId="35" w15:restartNumberingAfterBreak="0">
     <w:nsid w:val="59A13EAB"/>
     <w:multiLevelType w:val="hybridMultilevel"/>
     <w:tmpl w:val="4D38BAC8"/>
@@ -13586,7 +14380,7 @@
       </w:pPr>
     </w:lvl>
   </w:abstractNum>
-  <w:abstractNum w:abstractNumId="34" w15:restartNumberingAfterBreak="0">
+  <w:abstractNum w:abstractNumId="36" w15:restartNumberingAfterBreak="0">
     <w:nsid w:val="5F156595"/>
     <w:multiLevelType w:val="hybridMultilevel"/>
     <w:tmpl w:val="27404F10"/>
@@ -13675,7 +14469,7 @@
       </w:pPr>
     </w:lvl>
   </w:abstractNum>
-  <w:abstractNum w:abstractNumId="35" w15:restartNumberingAfterBreak="0">
+  <w:abstractNum w:abstractNumId="37" w15:restartNumberingAfterBreak="0">
     <w:nsid w:val="6398131A"/>
     <w:multiLevelType w:val="hybridMultilevel"/>
     <w:tmpl w:val="85F48954"/>
@@ -13764,7 +14558,7 @@
       </w:pPr>
     </w:lvl>
   </w:abstractNum>
-  <w:abstractNum w:abstractNumId="36" w15:restartNumberingAfterBreak="0">
+  <w:abstractNum w:abstractNumId="38" w15:restartNumberingAfterBreak="0">
     <w:nsid w:val="6A632B14"/>
     <w:multiLevelType w:val="hybridMultilevel"/>
     <w:tmpl w:val="0C266042"/>
@@ -13853,7 +14647,7 @@
       </w:pPr>
     </w:lvl>
   </w:abstractNum>
-  <w:abstractNum w:abstractNumId="37" w15:restartNumberingAfterBreak="0">
+  <w:abstractNum w:abstractNumId="39" w15:restartNumberingAfterBreak="0">
     <w:nsid w:val="6AAF7CCC"/>
     <w:multiLevelType w:val="hybridMultilevel"/>
     <w:tmpl w:val="69F69E60"/>
@@ -13942,7 +14736,7 @@
       </w:pPr>
     </w:lvl>
   </w:abstractNum>
-  <w:abstractNum w:abstractNumId="38" w15:restartNumberingAfterBreak="0">
+  <w:abstractNum w:abstractNumId="40" w15:restartNumberingAfterBreak="0">
     <w:nsid w:val="6D1D3545"/>
     <w:multiLevelType w:val="hybridMultilevel"/>
     <w:tmpl w:val="56C41EC4"/>
@@ -14031,7 +14825,7 @@
       </w:pPr>
     </w:lvl>
   </w:abstractNum>
-  <w:abstractNum w:abstractNumId="39" w15:restartNumberingAfterBreak="0">
+  <w:abstractNum w:abstractNumId="41" w15:restartNumberingAfterBreak="0">
     <w:nsid w:val="6E00431A"/>
     <w:multiLevelType w:val="hybridMultilevel"/>
     <w:tmpl w:val="BFD01962"/>
@@ -14120,7 +14914,7 @@
       </w:pPr>
     </w:lvl>
   </w:abstractNum>
-  <w:abstractNum w:abstractNumId="40" w15:restartNumberingAfterBreak="0">
+  <w:abstractNum w:abstractNumId="42" w15:restartNumberingAfterBreak="0">
     <w:nsid w:val="714C49EF"/>
     <w:multiLevelType w:val="hybridMultilevel"/>
     <w:tmpl w:val="217E2FD0"/>
@@ -14209,7 +15003,7 @@
       </w:pPr>
     </w:lvl>
   </w:abstractNum>
-  <w:abstractNum w:abstractNumId="41" w15:restartNumberingAfterBreak="0">
+  <w:abstractNum w:abstractNumId="43" w15:restartNumberingAfterBreak="0">
     <w:nsid w:val="73432751"/>
     <w:multiLevelType w:val="hybridMultilevel"/>
     <w:tmpl w:val="9F5E47E6"/>
@@ -14298,7 +15092,7 @@
       </w:pPr>
     </w:lvl>
   </w:abstractNum>
-  <w:abstractNum w:abstractNumId="42" w15:restartNumberingAfterBreak="0">
+  <w:abstractNum w:abstractNumId="44" w15:restartNumberingAfterBreak="0">
     <w:nsid w:val="78E53678"/>
     <w:multiLevelType w:val="hybridMultilevel"/>
     <w:tmpl w:val="85E4166C"/>
@@ -14387,7 +15181,7 @@
       </w:pPr>
     </w:lvl>
   </w:abstractNum>
-  <w:abstractNum w:abstractNumId="43" w15:restartNumberingAfterBreak="0">
+  <w:abstractNum w:abstractNumId="45" w15:restartNumberingAfterBreak="0">
     <w:nsid w:val="7A0C65C9"/>
     <w:multiLevelType w:val="hybridMultilevel"/>
     <w:tmpl w:val="837C9C8C"/>
@@ -14486,7 +15280,7 @@
     <w:abstractNumId w:val="1"/>
   </w:num>
   <w:num w:numId="4" w16cid:durableId="611939814">
-    <w:abstractNumId w:val="27"/>
+    <w:abstractNumId w:val="29"/>
   </w:num>
   <w:num w:numId="5" w16cid:durableId="1192112495">
     <w:abstractNumId w:val="8"/>
@@ -14498,25 +15292,25 @@
     <w:abstractNumId w:val="4"/>
   </w:num>
   <w:num w:numId="8" w16cid:durableId="492185587">
-    <w:abstractNumId w:val="32"/>
+    <w:abstractNumId w:val="34"/>
   </w:num>
   <w:num w:numId="9" w16cid:durableId="1157957819">
     <w:abstractNumId w:val="11"/>
   </w:num>
   <w:num w:numId="10" w16cid:durableId="1303658455">
-    <w:abstractNumId w:val="24"/>
+    <w:abstractNumId w:val="26"/>
   </w:num>
   <w:num w:numId="11" w16cid:durableId="1568420899">
-    <w:abstractNumId w:val="41"/>
+    <w:abstractNumId w:val="43"/>
   </w:num>
   <w:num w:numId="12" w16cid:durableId="546453351">
-    <w:abstractNumId w:val="25"/>
+    <w:abstractNumId w:val="27"/>
   </w:num>
   <w:num w:numId="13" w16cid:durableId="683021397">
     <w:abstractNumId w:val="0"/>
   </w:num>
   <w:num w:numId="14" w16cid:durableId="152842772">
-    <w:abstractNumId w:val="17"/>
+    <w:abstractNumId w:val="18"/>
   </w:num>
   <w:num w:numId="15" w16cid:durableId="471604460">
     <w:abstractNumId w:val="15"/>
@@ -14525,25 +15319,25 @@
     <w:abstractNumId w:val="14"/>
   </w:num>
   <w:num w:numId="17" w16cid:durableId="627513506">
+    <w:abstractNumId w:val="30"/>
+  </w:num>
+  <w:num w:numId="18" w16cid:durableId="703749597">
+    <w:abstractNumId w:val="37"/>
+  </w:num>
+  <w:num w:numId="19" w16cid:durableId="1863744142">
+    <w:abstractNumId w:val="17"/>
+  </w:num>
+  <w:num w:numId="20" w16cid:durableId="621033766">
+    <w:abstractNumId w:val="20"/>
+  </w:num>
+  <w:num w:numId="21" w16cid:durableId="1148745769">
+    <w:abstractNumId w:val="36"/>
+  </w:num>
+  <w:num w:numId="22" w16cid:durableId="261110240">
     <w:abstractNumId w:val="28"/>
   </w:num>
-  <w:num w:numId="18" w16cid:durableId="703749597">
-    <w:abstractNumId w:val="35"/>
-  </w:num>
-  <w:num w:numId="19" w16cid:durableId="1863744142">
-    <w:abstractNumId w:val="16"/>
-  </w:num>
-  <w:num w:numId="20" w16cid:durableId="621033766">
-    <w:abstractNumId w:val="19"/>
-  </w:num>
-  <w:num w:numId="21" w16cid:durableId="1148745769">
-    <w:abstractNumId w:val="34"/>
-  </w:num>
-  <w:num w:numId="22" w16cid:durableId="261110240">
-    <w:abstractNumId w:val="26"/>
-  </w:num>
   <w:num w:numId="23" w16cid:durableId="1343434206">
-    <w:abstractNumId w:val="21"/>
+    <w:abstractNumId w:val="22"/>
   </w:num>
   <w:num w:numId="24" w16cid:durableId="1126384884">
     <w:abstractNumId w:val="5"/>
@@ -14552,28 +15346,28 @@
     <w:abstractNumId w:val="13"/>
   </w:num>
   <w:num w:numId="26" w16cid:durableId="1485389740">
-    <w:abstractNumId w:val="22"/>
+    <w:abstractNumId w:val="23"/>
   </w:num>
   <w:num w:numId="27" w16cid:durableId="245267576">
-    <w:abstractNumId w:val="23"/>
+    <w:abstractNumId w:val="24"/>
   </w:num>
   <w:num w:numId="28" w16cid:durableId="638802149">
     <w:abstractNumId w:val="7"/>
   </w:num>
   <w:num w:numId="29" w16cid:durableId="1867479339">
-    <w:abstractNumId w:val="20"/>
+    <w:abstractNumId w:val="21"/>
   </w:num>
   <w:num w:numId="30" w16cid:durableId="1460757916">
     <w:abstractNumId w:val="2"/>
   </w:num>
   <w:num w:numId="31" w16cid:durableId="2121105040">
-    <w:abstractNumId w:val="38"/>
+    <w:abstractNumId w:val="40"/>
   </w:num>
   <w:num w:numId="32" w16cid:durableId="1903562574">
-    <w:abstractNumId w:val="31"/>
+    <w:abstractNumId w:val="33"/>
   </w:num>
   <w:num w:numId="33" w16cid:durableId="1948809751">
-    <w:abstractNumId w:val="40"/>
+    <w:abstractNumId w:val="42"/>
   </w:num>
   <w:num w:numId="34" w16cid:durableId="14887923">
     <w:abstractNumId w:val="9"/>
@@ -14582,31 +15376,37 @@
     <w:abstractNumId w:val="3"/>
   </w:num>
   <w:num w:numId="36" w16cid:durableId="268700580">
+    <w:abstractNumId w:val="41"/>
+  </w:num>
+  <w:num w:numId="37" w16cid:durableId="1378240998">
+    <w:abstractNumId w:val="45"/>
+  </w:num>
+  <w:num w:numId="38" w16cid:durableId="2077697962">
+    <w:abstractNumId w:val="31"/>
+  </w:num>
+  <w:num w:numId="39" w16cid:durableId="666246573">
     <w:abstractNumId w:val="39"/>
   </w:num>
-  <w:num w:numId="37" w16cid:durableId="1378240998">
-    <w:abstractNumId w:val="43"/>
-  </w:num>
-  <w:num w:numId="38" w16cid:durableId="2077697962">
-    <w:abstractNumId w:val="29"/>
-  </w:num>
-  <w:num w:numId="39" w16cid:durableId="666246573">
-    <w:abstractNumId w:val="37"/>
-  </w:num>
   <w:num w:numId="40" w16cid:durableId="168645795">
-    <w:abstractNumId w:val="42"/>
+    <w:abstractNumId w:val="44"/>
   </w:num>
   <w:num w:numId="41" w16cid:durableId="1148327763">
-    <w:abstractNumId w:val="30"/>
+    <w:abstractNumId w:val="32"/>
   </w:num>
   <w:num w:numId="42" w16cid:durableId="1700276245">
-    <w:abstractNumId w:val="33"/>
+    <w:abstractNumId w:val="35"/>
   </w:num>
   <w:num w:numId="43" w16cid:durableId="1655449614">
-    <w:abstractNumId w:val="36"/>
+    <w:abstractNumId w:val="38"/>
   </w:num>
   <w:num w:numId="44" w16cid:durableId="1804422408">
-    <w:abstractNumId w:val="18"/>
+    <w:abstractNumId w:val="19"/>
+  </w:num>
+  <w:num w:numId="45" w16cid:durableId="240994739">
+    <w:abstractNumId w:val="25"/>
+  </w:num>
+  <w:num w:numId="46" w16cid:durableId="541602167">
+    <w:abstractNumId w:val="16"/>
   </w:num>
 </w:numbering>
 </file>

</xml_diff>

<commit_message>
added validating Postal codes. Should do thorough revision on regular expressions
</commit_message>
<xml_diff>
--- a/Python notes.docx
+++ b/Python notes.docx
@@ -11184,7 +11184,71 @@
     </w:p>
     <w:p>
       <w:pPr>
-        <w:pStyle w:val="ListParagraph"/>
+        <w:tabs>
+          <w:tab w:val="left" w:pos="2025"/>
+        </w:tabs>
+        <w:rPr>
+          <w:sz w:val="24"/>
+          <w:szCs w:val="24"/>
+        </w:rPr>
+      </w:pPr>
+    </w:p>
+    <w:p>
+      <w:pPr>
+        <w:tabs>
+          <w:tab w:val="left" w:pos="2025"/>
+        </w:tabs>
+        <w:jc w:val="center"/>
+        <w:rPr>
+          <w:sz w:val="24"/>
+          <w:szCs w:val="24"/>
+        </w:rPr>
+      </w:pPr>
+      <w:r>
+        <w:rPr>
+          <w:sz w:val="24"/>
+          <w:szCs w:val="24"/>
+        </w:rPr>
+        <w:t>23</w:t>
+      </w:r>
+      <w:r>
+        <w:rPr>
+          <w:sz w:val="24"/>
+          <w:szCs w:val="24"/>
+          <w:vertAlign w:val="superscript"/>
+        </w:rPr>
+        <w:t>rd</w:t>
+      </w:r>
+      <w:r>
+        <w:rPr>
+          <w:sz w:val="24"/>
+          <w:szCs w:val="24"/>
+        </w:rPr>
+        <w:t>/24</w:t>
+      </w:r>
+      <w:r>
+        <w:rPr>
+          <w:sz w:val="24"/>
+          <w:szCs w:val="24"/>
+          <w:vertAlign w:val="superscript"/>
+        </w:rPr>
+        <w:t>th</w:t>
+      </w:r>
+      <w:r>
+        <w:rPr>
+          <w:sz w:val="24"/>
+          <w:szCs w:val="24"/>
+        </w:rPr>
+        <w:t xml:space="preserve"> May</w:t>
+      </w:r>
+    </w:p>
+    <w:p>
+      <w:pPr>
+        <w:pStyle w:val="ListParagraph"/>
+        <w:numPr>
+          <w:ilvl w:val="0"/>
+          <w:numId w:val="47"/>
+        </w:numPr>
         <w:tabs>
           <w:tab w:val="left" w:pos="2025"/>
         </w:tabs>
@@ -14573,6 +14637,95 @@
     </w:lvl>
   </w:abstractNum>
   <w:abstractNum w:abstractNumId="36" w15:restartNumberingAfterBreak="0">
+    <w:nsid w:val="5D0B4BA0"/>
+    <w:multiLevelType w:val="hybridMultilevel"/>
+    <w:tmpl w:val="F3DCBEB4"/>
+    <w:lvl w:ilvl="0" w:tplc="2000000F">
+      <w:start w:val="1"/>
+      <w:numFmt w:val="decimal"/>
+      <w:lvlText w:val="%1."/>
+      <w:lvlJc w:val="left"/>
+      <w:pPr>
+        <w:ind w:left="720" w:hanging="360"/>
+      </w:pPr>
+      <w:rPr>
+        <w:rFonts w:hint="default"/>
+      </w:rPr>
+    </w:lvl>
+    <w:lvl w:ilvl="1" w:tplc="20000019" w:tentative="1">
+      <w:start w:val="1"/>
+      <w:numFmt w:val="lowerLetter"/>
+      <w:lvlText w:val="%2."/>
+      <w:lvlJc w:val="left"/>
+      <w:pPr>
+        <w:ind w:left="1440" w:hanging="360"/>
+      </w:pPr>
+    </w:lvl>
+    <w:lvl w:ilvl="2" w:tplc="2000001B" w:tentative="1">
+      <w:start w:val="1"/>
+      <w:numFmt w:val="lowerRoman"/>
+      <w:lvlText w:val="%3."/>
+      <w:lvlJc w:val="right"/>
+      <w:pPr>
+        <w:ind w:left="2160" w:hanging="180"/>
+      </w:pPr>
+    </w:lvl>
+    <w:lvl w:ilvl="3" w:tplc="2000000F" w:tentative="1">
+      <w:start w:val="1"/>
+      <w:numFmt w:val="decimal"/>
+      <w:lvlText w:val="%4."/>
+      <w:lvlJc w:val="left"/>
+      <w:pPr>
+        <w:ind w:left="2880" w:hanging="360"/>
+      </w:pPr>
+    </w:lvl>
+    <w:lvl w:ilvl="4" w:tplc="20000019" w:tentative="1">
+      <w:start w:val="1"/>
+      <w:numFmt w:val="lowerLetter"/>
+      <w:lvlText w:val="%5."/>
+      <w:lvlJc w:val="left"/>
+      <w:pPr>
+        <w:ind w:left="3600" w:hanging="360"/>
+      </w:pPr>
+    </w:lvl>
+    <w:lvl w:ilvl="5" w:tplc="2000001B" w:tentative="1">
+      <w:start w:val="1"/>
+      <w:numFmt w:val="lowerRoman"/>
+      <w:lvlText w:val="%6."/>
+      <w:lvlJc w:val="right"/>
+      <w:pPr>
+        <w:ind w:left="4320" w:hanging="180"/>
+      </w:pPr>
+    </w:lvl>
+    <w:lvl w:ilvl="6" w:tplc="2000000F" w:tentative="1">
+      <w:start w:val="1"/>
+      <w:numFmt w:val="decimal"/>
+      <w:lvlText w:val="%7."/>
+      <w:lvlJc w:val="left"/>
+      <w:pPr>
+        <w:ind w:left="5040" w:hanging="360"/>
+      </w:pPr>
+    </w:lvl>
+    <w:lvl w:ilvl="7" w:tplc="20000019" w:tentative="1">
+      <w:start w:val="1"/>
+      <w:numFmt w:val="lowerLetter"/>
+      <w:lvlText w:val="%8."/>
+      <w:lvlJc w:val="left"/>
+      <w:pPr>
+        <w:ind w:left="5760" w:hanging="360"/>
+      </w:pPr>
+    </w:lvl>
+    <w:lvl w:ilvl="8" w:tplc="2000001B" w:tentative="1">
+      <w:start w:val="1"/>
+      <w:numFmt w:val="lowerRoman"/>
+      <w:lvlText w:val="%9."/>
+      <w:lvlJc w:val="right"/>
+      <w:pPr>
+        <w:ind w:left="6480" w:hanging="180"/>
+      </w:pPr>
+    </w:lvl>
+  </w:abstractNum>
+  <w:abstractNum w:abstractNumId="37" w15:restartNumberingAfterBreak="0">
     <w:nsid w:val="5F156595"/>
     <w:multiLevelType w:val="hybridMultilevel"/>
     <w:tmpl w:val="27404F10"/>
@@ -14661,7 +14814,7 @@
       </w:pPr>
     </w:lvl>
   </w:abstractNum>
-  <w:abstractNum w:abstractNumId="37" w15:restartNumberingAfterBreak="0">
+  <w:abstractNum w:abstractNumId="38" w15:restartNumberingAfterBreak="0">
     <w:nsid w:val="6398131A"/>
     <w:multiLevelType w:val="hybridMultilevel"/>
     <w:tmpl w:val="85F48954"/>
@@ -14750,7 +14903,7 @@
       </w:pPr>
     </w:lvl>
   </w:abstractNum>
-  <w:abstractNum w:abstractNumId="38" w15:restartNumberingAfterBreak="0">
+  <w:abstractNum w:abstractNumId="39" w15:restartNumberingAfterBreak="0">
     <w:nsid w:val="6A632B14"/>
     <w:multiLevelType w:val="hybridMultilevel"/>
     <w:tmpl w:val="0C266042"/>
@@ -14839,7 +14992,7 @@
       </w:pPr>
     </w:lvl>
   </w:abstractNum>
-  <w:abstractNum w:abstractNumId="39" w15:restartNumberingAfterBreak="0">
+  <w:abstractNum w:abstractNumId="40" w15:restartNumberingAfterBreak="0">
     <w:nsid w:val="6AAF7CCC"/>
     <w:multiLevelType w:val="hybridMultilevel"/>
     <w:tmpl w:val="69F69E60"/>
@@ -14928,7 +15081,7 @@
       </w:pPr>
     </w:lvl>
   </w:abstractNum>
-  <w:abstractNum w:abstractNumId="40" w15:restartNumberingAfterBreak="0">
+  <w:abstractNum w:abstractNumId="41" w15:restartNumberingAfterBreak="0">
     <w:nsid w:val="6D1D3545"/>
     <w:multiLevelType w:val="hybridMultilevel"/>
     <w:tmpl w:val="56C41EC4"/>
@@ -15017,7 +15170,7 @@
       </w:pPr>
     </w:lvl>
   </w:abstractNum>
-  <w:abstractNum w:abstractNumId="41" w15:restartNumberingAfterBreak="0">
+  <w:abstractNum w:abstractNumId="42" w15:restartNumberingAfterBreak="0">
     <w:nsid w:val="6E00431A"/>
     <w:multiLevelType w:val="hybridMultilevel"/>
     <w:tmpl w:val="BFD01962"/>
@@ -15106,7 +15259,7 @@
       </w:pPr>
     </w:lvl>
   </w:abstractNum>
-  <w:abstractNum w:abstractNumId="42" w15:restartNumberingAfterBreak="0">
+  <w:abstractNum w:abstractNumId="43" w15:restartNumberingAfterBreak="0">
     <w:nsid w:val="714C49EF"/>
     <w:multiLevelType w:val="hybridMultilevel"/>
     <w:tmpl w:val="217E2FD0"/>
@@ -15195,7 +15348,7 @@
       </w:pPr>
     </w:lvl>
   </w:abstractNum>
-  <w:abstractNum w:abstractNumId="43" w15:restartNumberingAfterBreak="0">
+  <w:abstractNum w:abstractNumId="44" w15:restartNumberingAfterBreak="0">
     <w:nsid w:val="73432751"/>
     <w:multiLevelType w:val="hybridMultilevel"/>
     <w:tmpl w:val="9F5E47E6"/>
@@ -15284,7 +15437,7 @@
       </w:pPr>
     </w:lvl>
   </w:abstractNum>
-  <w:abstractNum w:abstractNumId="44" w15:restartNumberingAfterBreak="0">
+  <w:abstractNum w:abstractNumId="45" w15:restartNumberingAfterBreak="0">
     <w:nsid w:val="78E53678"/>
     <w:multiLevelType w:val="hybridMultilevel"/>
     <w:tmpl w:val="85E4166C"/>
@@ -15373,7 +15526,7 @@
       </w:pPr>
     </w:lvl>
   </w:abstractNum>
-  <w:abstractNum w:abstractNumId="45" w15:restartNumberingAfterBreak="0">
+  <w:abstractNum w:abstractNumId="46" w15:restartNumberingAfterBreak="0">
     <w:nsid w:val="7A0C65C9"/>
     <w:multiLevelType w:val="hybridMultilevel"/>
     <w:tmpl w:val="837C9C8C"/>
@@ -15493,7 +15646,7 @@
     <w:abstractNumId w:val="26"/>
   </w:num>
   <w:num w:numId="11" w16cid:durableId="1568420899">
-    <w:abstractNumId w:val="43"/>
+    <w:abstractNumId w:val="44"/>
   </w:num>
   <w:num w:numId="12" w16cid:durableId="546453351">
     <w:abstractNumId w:val="27"/>
@@ -15514,7 +15667,7 @@
     <w:abstractNumId w:val="30"/>
   </w:num>
   <w:num w:numId="18" w16cid:durableId="703749597">
-    <w:abstractNumId w:val="37"/>
+    <w:abstractNumId w:val="38"/>
   </w:num>
   <w:num w:numId="19" w16cid:durableId="1863744142">
     <w:abstractNumId w:val="17"/>
@@ -15523,7 +15676,7 @@
     <w:abstractNumId w:val="20"/>
   </w:num>
   <w:num w:numId="21" w16cid:durableId="1148745769">
-    <w:abstractNumId w:val="36"/>
+    <w:abstractNumId w:val="37"/>
   </w:num>
   <w:num w:numId="22" w16cid:durableId="261110240">
     <w:abstractNumId w:val="28"/>
@@ -15553,13 +15706,13 @@
     <w:abstractNumId w:val="2"/>
   </w:num>
   <w:num w:numId="31" w16cid:durableId="2121105040">
-    <w:abstractNumId w:val="40"/>
+    <w:abstractNumId w:val="41"/>
   </w:num>
   <w:num w:numId="32" w16cid:durableId="1903562574">
     <w:abstractNumId w:val="33"/>
   </w:num>
   <w:num w:numId="33" w16cid:durableId="1948809751">
-    <w:abstractNumId w:val="42"/>
+    <w:abstractNumId w:val="43"/>
   </w:num>
   <w:num w:numId="34" w16cid:durableId="14887923">
     <w:abstractNumId w:val="9"/>
@@ -15568,19 +15721,19 @@
     <w:abstractNumId w:val="3"/>
   </w:num>
   <w:num w:numId="36" w16cid:durableId="268700580">
-    <w:abstractNumId w:val="41"/>
+    <w:abstractNumId w:val="42"/>
   </w:num>
   <w:num w:numId="37" w16cid:durableId="1378240998">
-    <w:abstractNumId w:val="45"/>
+    <w:abstractNumId w:val="46"/>
   </w:num>
   <w:num w:numId="38" w16cid:durableId="2077697962">
     <w:abstractNumId w:val="31"/>
   </w:num>
   <w:num w:numId="39" w16cid:durableId="666246573">
-    <w:abstractNumId w:val="39"/>
+    <w:abstractNumId w:val="40"/>
   </w:num>
   <w:num w:numId="40" w16cid:durableId="168645795">
-    <w:abstractNumId w:val="44"/>
+    <w:abstractNumId w:val="45"/>
   </w:num>
   <w:num w:numId="41" w16cid:durableId="1148327763">
     <w:abstractNumId w:val="32"/>
@@ -15589,7 +15742,7 @@
     <w:abstractNumId w:val="35"/>
   </w:num>
   <w:num w:numId="43" w16cid:durableId="1655449614">
-    <w:abstractNumId w:val="38"/>
+    <w:abstractNumId w:val="39"/>
   </w:num>
   <w:num w:numId="44" w16cid:durableId="1804422408">
     <w:abstractNumId w:val="19"/>
@@ -15599,6 +15752,9 @@
   </w:num>
   <w:num w:numId="46" w16cid:durableId="541602167">
     <w:abstractNumId w:val="16"/>
+  </w:num>
+  <w:num w:numId="47" w16cid:durableId="1957369903">
+    <w:abstractNumId w:val="36"/>
   </w:num>
 </w:numbering>
 </file>

</xml_diff>

<commit_message>
added Matching specific string to regular expressions
</commit_message>
<xml_diff>
--- a/Python notes.docx
+++ b/Python notes.docx
@@ -361,23 +361,7 @@
           <w:sz w:val="24"/>
           <w:szCs w:val="24"/>
         </w:rPr>
-        <w:t xml:space="preserve">Sum(a) for items in </w:t>
-      </w:r>
-      <w:proofErr w:type="spellStart"/>
-      <w:r>
-        <w:rPr>
-          <w:sz w:val="24"/>
-          <w:szCs w:val="24"/>
-        </w:rPr>
-        <w:t>a</w:t>
-      </w:r>
-      <w:proofErr w:type="spellEnd"/>
-      <w:r>
-        <w:rPr>
-          <w:sz w:val="24"/>
-          <w:szCs w:val="24"/>
-        </w:rPr>
-        <w:t xml:space="preserve"> if a is an </w:t>
+        <w:t xml:space="preserve">Sum(a) for items in a if a is an </w:t>
       </w:r>
       <w:proofErr w:type="spellStart"/>
       <w:r>
@@ -11209,7 +11193,14 @@
           <w:sz w:val="24"/>
           <w:szCs w:val="24"/>
         </w:rPr>
-        <w:t>23</w:t>
+        <w:t>2</w:t>
+      </w:r>
+      <w:r>
+        <w:rPr>
+          <w:sz w:val="24"/>
+          <w:szCs w:val="24"/>
+        </w:rPr>
+        <w:t>5</w:t>
       </w:r>
       <w:r>
         <w:rPr>
@@ -11217,21 +11208,6 @@
           <w:szCs w:val="24"/>
           <w:vertAlign w:val="superscript"/>
         </w:rPr>
-        <w:t>rd</w:t>
-      </w:r>
-      <w:r>
-        <w:rPr>
-          <w:sz w:val="24"/>
-          <w:szCs w:val="24"/>
-        </w:rPr>
-        <w:t>/24</w:t>
-      </w:r>
-      <w:r>
-        <w:rPr>
-          <w:sz w:val="24"/>
-          <w:szCs w:val="24"/>
-          <w:vertAlign w:val="superscript"/>
-        </w:rPr>
         <w:t>th</w:t>
       </w:r>
       <w:r>
@@ -11244,23 +11220,94 @@
     </w:p>
     <w:p>
       <w:pPr>
-        <w:pStyle w:val="ListParagraph"/>
-        <w:numPr>
-          <w:ilvl w:val="0"/>
-          <w:numId w:val="47"/>
-        </w:numPr>
-        <w:tabs>
-          <w:tab w:val="left" w:pos="2025"/>
-        </w:tabs>
-        <w:rPr>
-          <w:sz w:val="24"/>
-          <w:szCs w:val="24"/>
-        </w:rPr>
-      </w:pPr>
-    </w:p>
-    <w:p>
-      <w:pPr>
-        <w:pStyle w:val="ListParagraph"/>
+        <w:tabs>
+          <w:tab w:val="left" w:pos="2025"/>
+        </w:tabs>
+        <w:rPr>
+          <w:sz w:val="24"/>
+          <w:szCs w:val="24"/>
+        </w:rPr>
+      </w:pPr>
+      <w:r>
+        <w:rPr>
+          <w:sz w:val="24"/>
+          <w:szCs w:val="24"/>
+        </w:rPr>
+        <w:t>A regular expression is a sequence of characters that describes a search pattern.</w:t>
+      </w:r>
+    </w:p>
+    <w:p>
+      <w:pPr>
+        <w:tabs>
+          <w:tab w:val="left" w:pos="2025"/>
+        </w:tabs>
+        <w:rPr>
+          <w:sz w:val="24"/>
+          <w:szCs w:val="24"/>
+        </w:rPr>
+      </w:pPr>
+      <w:r>
+        <w:rPr>
+          <w:sz w:val="24"/>
+          <w:szCs w:val="24"/>
+        </w:rPr>
+        <w:t>It is mainly used for string pattern matching</w:t>
+      </w:r>
+    </w:p>
+    <w:p>
+      <w:pPr>
+        <w:tabs>
+          <w:tab w:val="left" w:pos="2025"/>
+        </w:tabs>
+        <w:rPr>
+          <w:sz w:val="24"/>
+          <w:szCs w:val="24"/>
+        </w:rPr>
+      </w:pPr>
+      <w:r>
+        <w:rPr>
+          <w:sz w:val="24"/>
+          <w:szCs w:val="24"/>
+        </w:rPr>
+        <w:drawing>
+          <wp:inline distT="0" distB="0" distL="0" distR="0" wp14:anchorId="11AF9BA4" wp14:editId="18F2AA5D">
+            <wp:extent cx="4563112" cy="4410691"/>
+            <wp:effectExtent l="0" t="0" r="8890" b="9525"/>
+            <wp:docPr id="1459633698" name="Picture 1"/>
+            <wp:cNvGraphicFramePr>
+              <a:graphicFrameLocks xmlns:a="http://schemas.openxmlformats.org/drawingml/2006/main" noChangeAspect="1"/>
+            </wp:cNvGraphicFramePr>
+            <a:graphic xmlns:a="http://schemas.openxmlformats.org/drawingml/2006/main">
+              <a:graphicData uri="http://schemas.openxmlformats.org/drawingml/2006/picture">
+                <pic:pic xmlns:pic="http://schemas.openxmlformats.org/drawingml/2006/picture">
+                  <pic:nvPicPr>
+                    <pic:cNvPr id="1459633698" name=""/>
+                    <pic:cNvPicPr/>
+                  </pic:nvPicPr>
+                  <pic:blipFill>
+                    <a:blip r:embed="rId15"/>
+                    <a:stretch>
+                      <a:fillRect/>
+                    </a:stretch>
+                  </pic:blipFill>
+                  <pic:spPr>
+                    <a:xfrm>
+                      <a:off x="0" y="0"/>
+                      <a:ext cx="4563112" cy="4410691"/>
+                    </a:xfrm>
+                    <a:prstGeom prst="rect">
+                      <a:avLst/>
+                    </a:prstGeom>
+                  </pic:spPr>
+                </pic:pic>
+              </a:graphicData>
+            </a:graphic>
+          </wp:inline>
+        </w:drawing>
+      </w:r>
+    </w:p>
+    <w:p>
+      <w:pPr>
         <w:tabs>
           <w:tab w:val="left" w:pos="2025"/>
         </w:tabs>
@@ -11651,6 +11698,95 @@
     </w:lvl>
   </w:abstractNum>
   <w:abstractNum w:abstractNumId="4" w15:restartNumberingAfterBreak="0">
+    <w:nsid w:val="0A516C04"/>
+    <w:multiLevelType w:val="hybridMultilevel"/>
+    <w:tmpl w:val="6602BC3A"/>
+    <w:lvl w:ilvl="0" w:tplc="2000000F">
+      <w:start w:val="1"/>
+      <w:numFmt w:val="decimal"/>
+      <w:lvlText w:val="%1."/>
+      <w:lvlJc w:val="left"/>
+      <w:pPr>
+        <w:ind w:left="720" w:hanging="360"/>
+      </w:pPr>
+      <w:rPr>
+        <w:rFonts w:hint="default"/>
+      </w:rPr>
+    </w:lvl>
+    <w:lvl w:ilvl="1" w:tplc="20000019" w:tentative="1">
+      <w:start w:val="1"/>
+      <w:numFmt w:val="lowerLetter"/>
+      <w:lvlText w:val="%2."/>
+      <w:lvlJc w:val="left"/>
+      <w:pPr>
+        <w:ind w:left="1440" w:hanging="360"/>
+      </w:pPr>
+    </w:lvl>
+    <w:lvl w:ilvl="2" w:tplc="2000001B" w:tentative="1">
+      <w:start w:val="1"/>
+      <w:numFmt w:val="lowerRoman"/>
+      <w:lvlText w:val="%3."/>
+      <w:lvlJc w:val="right"/>
+      <w:pPr>
+        <w:ind w:left="2160" w:hanging="180"/>
+      </w:pPr>
+    </w:lvl>
+    <w:lvl w:ilvl="3" w:tplc="2000000F" w:tentative="1">
+      <w:start w:val="1"/>
+      <w:numFmt w:val="decimal"/>
+      <w:lvlText w:val="%4."/>
+      <w:lvlJc w:val="left"/>
+      <w:pPr>
+        <w:ind w:left="2880" w:hanging="360"/>
+      </w:pPr>
+    </w:lvl>
+    <w:lvl w:ilvl="4" w:tplc="20000019" w:tentative="1">
+      <w:start w:val="1"/>
+      <w:numFmt w:val="lowerLetter"/>
+      <w:lvlText w:val="%5."/>
+      <w:lvlJc w:val="left"/>
+      <w:pPr>
+        <w:ind w:left="3600" w:hanging="360"/>
+      </w:pPr>
+    </w:lvl>
+    <w:lvl w:ilvl="5" w:tplc="2000001B" w:tentative="1">
+      <w:start w:val="1"/>
+      <w:numFmt w:val="lowerRoman"/>
+      <w:lvlText w:val="%6."/>
+      <w:lvlJc w:val="right"/>
+      <w:pPr>
+        <w:ind w:left="4320" w:hanging="180"/>
+      </w:pPr>
+    </w:lvl>
+    <w:lvl w:ilvl="6" w:tplc="2000000F" w:tentative="1">
+      <w:start w:val="1"/>
+      <w:numFmt w:val="decimal"/>
+      <w:lvlText w:val="%7."/>
+      <w:lvlJc w:val="left"/>
+      <w:pPr>
+        <w:ind w:left="5040" w:hanging="360"/>
+      </w:pPr>
+    </w:lvl>
+    <w:lvl w:ilvl="7" w:tplc="20000019" w:tentative="1">
+      <w:start w:val="1"/>
+      <w:numFmt w:val="lowerLetter"/>
+      <w:lvlText w:val="%8."/>
+      <w:lvlJc w:val="left"/>
+      <w:pPr>
+        <w:ind w:left="5760" w:hanging="360"/>
+      </w:pPr>
+    </w:lvl>
+    <w:lvl w:ilvl="8" w:tplc="2000001B" w:tentative="1">
+      <w:start w:val="1"/>
+      <w:numFmt w:val="lowerRoman"/>
+      <w:lvlText w:val="%9."/>
+      <w:lvlJc w:val="right"/>
+      <w:pPr>
+        <w:ind w:left="6480" w:hanging="180"/>
+      </w:pPr>
+    </w:lvl>
+  </w:abstractNum>
+  <w:abstractNum w:abstractNumId="5" w15:restartNumberingAfterBreak="0">
     <w:nsid w:val="0CB24C0E"/>
     <w:multiLevelType w:val="hybridMultilevel"/>
     <w:tmpl w:val="9648AEB0"/>
@@ -11739,7 +11875,7 @@
       </w:pPr>
     </w:lvl>
   </w:abstractNum>
-  <w:abstractNum w:abstractNumId="5" w15:restartNumberingAfterBreak="0">
+  <w:abstractNum w:abstractNumId="6" w15:restartNumberingAfterBreak="0">
     <w:nsid w:val="192B2DED"/>
     <w:multiLevelType w:val="hybridMultilevel"/>
     <w:tmpl w:val="0F881D00"/>
@@ -11828,7 +11964,7 @@
       </w:pPr>
     </w:lvl>
   </w:abstractNum>
-  <w:abstractNum w:abstractNumId="6" w15:restartNumberingAfterBreak="0">
+  <w:abstractNum w:abstractNumId="7" w15:restartNumberingAfterBreak="0">
     <w:nsid w:val="1AEC7705"/>
     <w:multiLevelType w:val="hybridMultilevel"/>
     <w:tmpl w:val="5BF8C6A2"/>
@@ -11917,7 +12053,7 @@
       </w:pPr>
     </w:lvl>
   </w:abstractNum>
-  <w:abstractNum w:abstractNumId="7" w15:restartNumberingAfterBreak="0">
+  <w:abstractNum w:abstractNumId="8" w15:restartNumberingAfterBreak="0">
     <w:nsid w:val="1BB80A2E"/>
     <w:multiLevelType w:val="hybridMultilevel"/>
     <w:tmpl w:val="946C9742"/>
@@ -12030,7 +12166,7 @@
       </w:rPr>
     </w:lvl>
   </w:abstractNum>
-  <w:abstractNum w:abstractNumId="8" w15:restartNumberingAfterBreak="0">
+  <w:abstractNum w:abstractNumId="9" w15:restartNumberingAfterBreak="0">
     <w:nsid w:val="1D4759EF"/>
     <w:multiLevelType w:val="hybridMultilevel"/>
     <w:tmpl w:val="F190C1E8"/>
@@ -12143,7 +12279,7 @@
       </w:rPr>
     </w:lvl>
   </w:abstractNum>
-  <w:abstractNum w:abstractNumId="9" w15:restartNumberingAfterBreak="0">
+  <w:abstractNum w:abstractNumId="10" w15:restartNumberingAfterBreak="0">
     <w:nsid w:val="1F3D1835"/>
     <w:multiLevelType w:val="hybridMultilevel"/>
     <w:tmpl w:val="A962C4F8"/>
@@ -12232,7 +12368,7 @@
       </w:pPr>
     </w:lvl>
   </w:abstractNum>
-  <w:abstractNum w:abstractNumId="10" w15:restartNumberingAfterBreak="0">
+  <w:abstractNum w:abstractNumId="11" w15:restartNumberingAfterBreak="0">
     <w:nsid w:val="22A67026"/>
     <w:multiLevelType w:val="hybridMultilevel"/>
     <w:tmpl w:val="7480AC2A"/>
@@ -12345,7 +12481,7 @@
       </w:rPr>
     </w:lvl>
   </w:abstractNum>
-  <w:abstractNum w:abstractNumId="11" w15:restartNumberingAfterBreak="0">
+  <w:abstractNum w:abstractNumId="12" w15:restartNumberingAfterBreak="0">
     <w:nsid w:val="23F0543C"/>
     <w:multiLevelType w:val="hybridMultilevel"/>
     <w:tmpl w:val="5D0C13C8"/>
@@ -12434,7 +12570,7 @@
       </w:pPr>
     </w:lvl>
   </w:abstractNum>
-  <w:abstractNum w:abstractNumId="12" w15:restartNumberingAfterBreak="0">
+  <w:abstractNum w:abstractNumId="13" w15:restartNumberingAfterBreak="0">
     <w:nsid w:val="24795CCD"/>
     <w:multiLevelType w:val="hybridMultilevel"/>
     <w:tmpl w:val="C6B47192"/>
@@ -12547,7 +12683,7 @@
       </w:rPr>
     </w:lvl>
   </w:abstractNum>
-  <w:abstractNum w:abstractNumId="13" w15:restartNumberingAfterBreak="0">
+  <w:abstractNum w:abstractNumId="14" w15:restartNumberingAfterBreak="0">
     <w:nsid w:val="25100A69"/>
     <w:multiLevelType w:val="hybridMultilevel"/>
     <w:tmpl w:val="749A9146"/>
@@ -12636,7 +12772,7 @@
       </w:pPr>
     </w:lvl>
   </w:abstractNum>
-  <w:abstractNum w:abstractNumId="14" w15:restartNumberingAfterBreak="0">
+  <w:abstractNum w:abstractNumId="15" w15:restartNumberingAfterBreak="0">
     <w:nsid w:val="262F17BE"/>
     <w:multiLevelType w:val="hybridMultilevel"/>
     <w:tmpl w:val="35161A2A"/>
@@ -12725,7 +12861,7 @@
       </w:pPr>
     </w:lvl>
   </w:abstractNum>
-  <w:abstractNum w:abstractNumId="15" w15:restartNumberingAfterBreak="0">
+  <w:abstractNum w:abstractNumId="16" w15:restartNumberingAfterBreak="0">
     <w:nsid w:val="27A76D78"/>
     <w:multiLevelType w:val="hybridMultilevel"/>
     <w:tmpl w:val="619AC42A"/>
@@ -12814,7 +12950,7 @@
       </w:pPr>
     </w:lvl>
   </w:abstractNum>
-  <w:abstractNum w:abstractNumId="16" w15:restartNumberingAfterBreak="0">
+  <w:abstractNum w:abstractNumId="17" w15:restartNumberingAfterBreak="0">
     <w:nsid w:val="28587AD8"/>
     <w:multiLevelType w:val="hybridMultilevel"/>
     <w:tmpl w:val="99A0393A"/>
@@ -12903,7 +13039,7 @@
       </w:pPr>
     </w:lvl>
   </w:abstractNum>
-  <w:abstractNum w:abstractNumId="17" w15:restartNumberingAfterBreak="0">
+  <w:abstractNum w:abstractNumId="18" w15:restartNumberingAfterBreak="0">
     <w:nsid w:val="2D457251"/>
     <w:multiLevelType w:val="hybridMultilevel"/>
     <w:tmpl w:val="CCBA79A0"/>
@@ -12992,7 +13128,7 @@
       </w:pPr>
     </w:lvl>
   </w:abstractNum>
-  <w:abstractNum w:abstractNumId="18" w15:restartNumberingAfterBreak="0">
+  <w:abstractNum w:abstractNumId="19" w15:restartNumberingAfterBreak="0">
     <w:nsid w:val="338D6478"/>
     <w:multiLevelType w:val="hybridMultilevel"/>
     <w:tmpl w:val="59A45008"/>
@@ -13081,7 +13217,7 @@
       </w:pPr>
     </w:lvl>
   </w:abstractNum>
-  <w:abstractNum w:abstractNumId="19" w15:restartNumberingAfterBreak="0">
+  <w:abstractNum w:abstractNumId="20" w15:restartNumberingAfterBreak="0">
     <w:nsid w:val="347C3C29"/>
     <w:multiLevelType w:val="hybridMultilevel"/>
     <w:tmpl w:val="E9784F88"/>
@@ -13170,7 +13306,7 @@
       </w:pPr>
     </w:lvl>
   </w:abstractNum>
-  <w:abstractNum w:abstractNumId="20" w15:restartNumberingAfterBreak="0">
+  <w:abstractNum w:abstractNumId="21" w15:restartNumberingAfterBreak="0">
     <w:nsid w:val="34D4666E"/>
     <w:multiLevelType w:val="hybridMultilevel"/>
     <w:tmpl w:val="50180DEE"/>
@@ -13259,7 +13395,7 @@
       </w:pPr>
     </w:lvl>
   </w:abstractNum>
-  <w:abstractNum w:abstractNumId="21" w15:restartNumberingAfterBreak="0">
+  <w:abstractNum w:abstractNumId="22" w15:restartNumberingAfterBreak="0">
     <w:nsid w:val="3670276E"/>
     <w:multiLevelType w:val="hybridMultilevel"/>
     <w:tmpl w:val="DDFA3F9A"/>
@@ -13345,7 +13481,7 @@
       </w:pPr>
     </w:lvl>
   </w:abstractNum>
-  <w:abstractNum w:abstractNumId="22" w15:restartNumberingAfterBreak="0">
+  <w:abstractNum w:abstractNumId="23" w15:restartNumberingAfterBreak="0">
     <w:nsid w:val="39A53F0A"/>
     <w:multiLevelType w:val="hybridMultilevel"/>
     <w:tmpl w:val="BD44943E"/>
@@ -13434,7 +13570,7 @@
       </w:pPr>
     </w:lvl>
   </w:abstractNum>
-  <w:abstractNum w:abstractNumId="23" w15:restartNumberingAfterBreak="0">
+  <w:abstractNum w:abstractNumId="24" w15:restartNumberingAfterBreak="0">
     <w:nsid w:val="3F833D69"/>
     <w:multiLevelType w:val="hybridMultilevel"/>
     <w:tmpl w:val="B42210C2"/>
@@ -13523,7 +13659,7 @@
       </w:pPr>
     </w:lvl>
   </w:abstractNum>
-  <w:abstractNum w:abstractNumId="24" w15:restartNumberingAfterBreak="0">
+  <w:abstractNum w:abstractNumId="25" w15:restartNumberingAfterBreak="0">
     <w:nsid w:val="42EF0BD5"/>
     <w:multiLevelType w:val="hybridMultilevel"/>
     <w:tmpl w:val="BD783B60"/>
@@ -13612,7 +13748,7 @@
       </w:pPr>
     </w:lvl>
   </w:abstractNum>
-  <w:abstractNum w:abstractNumId="25" w15:restartNumberingAfterBreak="0">
+  <w:abstractNum w:abstractNumId="26" w15:restartNumberingAfterBreak="0">
     <w:nsid w:val="454F2173"/>
     <w:multiLevelType w:val="hybridMultilevel"/>
     <w:tmpl w:val="D792732C"/>
@@ -13701,7 +13837,7 @@
       </w:pPr>
     </w:lvl>
   </w:abstractNum>
-  <w:abstractNum w:abstractNumId="26" w15:restartNumberingAfterBreak="0">
+  <w:abstractNum w:abstractNumId="27" w15:restartNumberingAfterBreak="0">
     <w:nsid w:val="460623C5"/>
     <w:multiLevelType w:val="hybridMultilevel"/>
     <w:tmpl w:val="DEBEBE62"/>
@@ -13790,7 +13926,7 @@
       </w:pPr>
     </w:lvl>
   </w:abstractNum>
-  <w:abstractNum w:abstractNumId="27" w15:restartNumberingAfterBreak="0">
+  <w:abstractNum w:abstractNumId="28" w15:restartNumberingAfterBreak="0">
     <w:nsid w:val="478F05AB"/>
     <w:multiLevelType w:val="hybridMultilevel"/>
     <w:tmpl w:val="420A0348"/>
@@ -13879,7 +14015,7 @@
       </w:pPr>
     </w:lvl>
   </w:abstractNum>
-  <w:abstractNum w:abstractNumId="28" w15:restartNumberingAfterBreak="0">
+  <w:abstractNum w:abstractNumId="29" w15:restartNumberingAfterBreak="0">
     <w:nsid w:val="488315B2"/>
     <w:multiLevelType w:val="hybridMultilevel"/>
     <w:tmpl w:val="1D9AEA7C"/>
@@ -13968,7 +14104,7 @@
       </w:pPr>
     </w:lvl>
   </w:abstractNum>
-  <w:abstractNum w:abstractNumId="29" w15:restartNumberingAfterBreak="0">
+  <w:abstractNum w:abstractNumId="30" w15:restartNumberingAfterBreak="0">
     <w:nsid w:val="4B624072"/>
     <w:multiLevelType w:val="hybridMultilevel"/>
     <w:tmpl w:val="4D28720E"/>
@@ -14054,7 +14190,7 @@
       </w:pPr>
     </w:lvl>
   </w:abstractNum>
-  <w:abstractNum w:abstractNumId="30" w15:restartNumberingAfterBreak="0">
+  <w:abstractNum w:abstractNumId="31" w15:restartNumberingAfterBreak="0">
     <w:nsid w:val="4C0B79F1"/>
     <w:multiLevelType w:val="hybridMultilevel"/>
     <w:tmpl w:val="9A8ECA9E"/>
@@ -14143,7 +14279,7 @@
       </w:pPr>
     </w:lvl>
   </w:abstractNum>
-  <w:abstractNum w:abstractNumId="31" w15:restartNumberingAfterBreak="0">
+  <w:abstractNum w:abstractNumId="32" w15:restartNumberingAfterBreak="0">
     <w:nsid w:val="50DD64B3"/>
     <w:multiLevelType w:val="hybridMultilevel"/>
     <w:tmpl w:val="0582BA64"/>
@@ -14256,7 +14392,7 @@
       </w:rPr>
     </w:lvl>
   </w:abstractNum>
-  <w:abstractNum w:abstractNumId="32" w15:restartNumberingAfterBreak="0">
+  <w:abstractNum w:abstractNumId="33" w15:restartNumberingAfterBreak="0">
     <w:nsid w:val="53B1034D"/>
     <w:multiLevelType w:val="hybridMultilevel"/>
     <w:tmpl w:val="E6DAE6E2"/>
@@ -14345,7 +14481,7 @@
       </w:pPr>
     </w:lvl>
   </w:abstractNum>
-  <w:abstractNum w:abstractNumId="33" w15:restartNumberingAfterBreak="0">
+  <w:abstractNum w:abstractNumId="34" w15:restartNumberingAfterBreak="0">
     <w:nsid w:val="55822F1E"/>
     <w:multiLevelType w:val="hybridMultilevel"/>
     <w:tmpl w:val="62FE292A"/>
@@ -14458,7 +14594,7 @@
       </w:rPr>
     </w:lvl>
   </w:abstractNum>
-  <w:abstractNum w:abstractNumId="34" w15:restartNumberingAfterBreak="0">
+  <w:abstractNum w:abstractNumId="35" w15:restartNumberingAfterBreak="0">
     <w:nsid w:val="55C351A4"/>
     <w:multiLevelType w:val="hybridMultilevel"/>
     <w:tmpl w:val="9FFC2BF8"/>
@@ -14547,7 +14683,7 @@
       </w:pPr>
     </w:lvl>
   </w:abstractNum>
-  <w:abstractNum w:abstractNumId="35" w15:restartNumberingAfterBreak="0">
+  <w:abstractNum w:abstractNumId="36" w15:restartNumberingAfterBreak="0">
     <w:nsid w:val="59A13EAB"/>
     <w:multiLevelType w:val="hybridMultilevel"/>
     <w:tmpl w:val="4D38BAC8"/>
@@ -14636,7 +14772,7 @@
       </w:pPr>
     </w:lvl>
   </w:abstractNum>
-  <w:abstractNum w:abstractNumId="36" w15:restartNumberingAfterBreak="0">
+  <w:abstractNum w:abstractNumId="37" w15:restartNumberingAfterBreak="0">
     <w:nsid w:val="5D0B4BA0"/>
     <w:multiLevelType w:val="hybridMultilevel"/>
     <w:tmpl w:val="F3DCBEB4"/>
@@ -14725,7 +14861,7 @@
       </w:pPr>
     </w:lvl>
   </w:abstractNum>
-  <w:abstractNum w:abstractNumId="37" w15:restartNumberingAfterBreak="0">
+  <w:abstractNum w:abstractNumId="38" w15:restartNumberingAfterBreak="0">
     <w:nsid w:val="5F156595"/>
     <w:multiLevelType w:val="hybridMultilevel"/>
     <w:tmpl w:val="27404F10"/>
@@ -14814,7 +14950,7 @@
       </w:pPr>
     </w:lvl>
   </w:abstractNum>
-  <w:abstractNum w:abstractNumId="38" w15:restartNumberingAfterBreak="0">
+  <w:abstractNum w:abstractNumId="39" w15:restartNumberingAfterBreak="0">
     <w:nsid w:val="6398131A"/>
     <w:multiLevelType w:val="hybridMultilevel"/>
     <w:tmpl w:val="85F48954"/>
@@ -14903,7 +15039,7 @@
       </w:pPr>
     </w:lvl>
   </w:abstractNum>
-  <w:abstractNum w:abstractNumId="39" w15:restartNumberingAfterBreak="0">
+  <w:abstractNum w:abstractNumId="40" w15:restartNumberingAfterBreak="0">
     <w:nsid w:val="6A632B14"/>
     <w:multiLevelType w:val="hybridMultilevel"/>
     <w:tmpl w:val="0C266042"/>
@@ -14992,7 +15128,7 @@
       </w:pPr>
     </w:lvl>
   </w:abstractNum>
-  <w:abstractNum w:abstractNumId="40" w15:restartNumberingAfterBreak="0">
+  <w:abstractNum w:abstractNumId="41" w15:restartNumberingAfterBreak="0">
     <w:nsid w:val="6AAF7CCC"/>
     <w:multiLevelType w:val="hybridMultilevel"/>
     <w:tmpl w:val="69F69E60"/>
@@ -15081,7 +15217,7 @@
       </w:pPr>
     </w:lvl>
   </w:abstractNum>
-  <w:abstractNum w:abstractNumId="41" w15:restartNumberingAfterBreak="0">
+  <w:abstractNum w:abstractNumId="42" w15:restartNumberingAfterBreak="0">
     <w:nsid w:val="6D1D3545"/>
     <w:multiLevelType w:val="hybridMultilevel"/>
     <w:tmpl w:val="56C41EC4"/>
@@ -15170,7 +15306,7 @@
       </w:pPr>
     </w:lvl>
   </w:abstractNum>
-  <w:abstractNum w:abstractNumId="42" w15:restartNumberingAfterBreak="0">
+  <w:abstractNum w:abstractNumId="43" w15:restartNumberingAfterBreak="0">
     <w:nsid w:val="6E00431A"/>
     <w:multiLevelType w:val="hybridMultilevel"/>
     <w:tmpl w:val="BFD01962"/>
@@ -15259,7 +15395,7 @@
       </w:pPr>
     </w:lvl>
   </w:abstractNum>
-  <w:abstractNum w:abstractNumId="43" w15:restartNumberingAfterBreak="0">
+  <w:abstractNum w:abstractNumId="44" w15:restartNumberingAfterBreak="0">
     <w:nsid w:val="714C49EF"/>
     <w:multiLevelType w:val="hybridMultilevel"/>
     <w:tmpl w:val="217E2FD0"/>
@@ -15348,7 +15484,7 @@
       </w:pPr>
     </w:lvl>
   </w:abstractNum>
-  <w:abstractNum w:abstractNumId="44" w15:restartNumberingAfterBreak="0">
+  <w:abstractNum w:abstractNumId="45" w15:restartNumberingAfterBreak="0">
     <w:nsid w:val="73432751"/>
     <w:multiLevelType w:val="hybridMultilevel"/>
     <w:tmpl w:val="9F5E47E6"/>
@@ -15437,7 +15573,7 @@
       </w:pPr>
     </w:lvl>
   </w:abstractNum>
-  <w:abstractNum w:abstractNumId="45" w15:restartNumberingAfterBreak="0">
+  <w:abstractNum w:abstractNumId="46" w15:restartNumberingAfterBreak="0">
     <w:nsid w:val="78E53678"/>
     <w:multiLevelType w:val="hybridMultilevel"/>
     <w:tmpl w:val="85E4166C"/>
@@ -15526,7 +15662,7 @@
       </w:pPr>
     </w:lvl>
   </w:abstractNum>
-  <w:abstractNum w:abstractNumId="46" w15:restartNumberingAfterBreak="0">
+  <w:abstractNum w:abstractNumId="47" w15:restartNumberingAfterBreak="0">
     <w:nsid w:val="7A0C65C9"/>
     <w:multiLevelType w:val="hybridMultilevel"/>
     <w:tmpl w:val="837C9C8C"/>
@@ -15616,145 +15752,148 @@
     </w:lvl>
   </w:abstractNum>
   <w:num w:numId="1" w16cid:durableId="576013793">
-    <w:abstractNumId w:val="6"/>
+    <w:abstractNumId w:val="7"/>
   </w:num>
   <w:num w:numId="2" w16cid:durableId="553124494">
-    <w:abstractNumId w:val="10"/>
+    <w:abstractNumId w:val="11"/>
   </w:num>
   <w:num w:numId="3" w16cid:durableId="1651179961">
     <w:abstractNumId w:val="1"/>
   </w:num>
   <w:num w:numId="4" w16cid:durableId="611939814">
-    <w:abstractNumId w:val="29"/>
+    <w:abstractNumId w:val="30"/>
   </w:num>
   <w:num w:numId="5" w16cid:durableId="1192112495">
-    <w:abstractNumId w:val="8"/>
+    <w:abstractNumId w:val="9"/>
   </w:num>
   <w:num w:numId="6" w16cid:durableId="1768111989">
+    <w:abstractNumId w:val="13"/>
+  </w:num>
+  <w:num w:numId="7" w16cid:durableId="1487546455">
+    <w:abstractNumId w:val="5"/>
+  </w:num>
+  <w:num w:numId="8" w16cid:durableId="492185587">
+    <w:abstractNumId w:val="35"/>
+  </w:num>
+  <w:num w:numId="9" w16cid:durableId="1157957819">
     <w:abstractNumId w:val="12"/>
   </w:num>
-  <w:num w:numId="7" w16cid:durableId="1487546455">
-    <w:abstractNumId w:val="4"/>
-  </w:num>
-  <w:num w:numId="8" w16cid:durableId="492185587">
-    <w:abstractNumId w:val="34"/>
-  </w:num>
-  <w:num w:numId="9" w16cid:durableId="1157957819">
-    <w:abstractNumId w:val="11"/>
-  </w:num>
   <w:num w:numId="10" w16cid:durableId="1303658455">
-    <w:abstractNumId w:val="26"/>
+    <w:abstractNumId w:val="27"/>
   </w:num>
   <w:num w:numId="11" w16cid:durableId="1568420899">
-    <w:abstractNumId w:val="44"/>
+    <w:abstractNumId w:val="45"/>
   </w:num>
   <w:num w:numId="12" w16cid:durableId="546453351">
-    <w:abstractNumId w:val="27"/>
+    <w:abstractNumId w:val="28"/>
   </w:num>
   <w:num w:numId="13" w16cid:durableId="683021397">
     <w:abstractNumId w:val="0"/>
   </w:num>
   <w:num w:numId="14" w16cid:durableId="152842772">
+    <w:abstractNumId w:val="19"/>
+  </w:num>
+  <w:num w:numId="15" w16cid:durableId="471604460">
+    <w:abstractNumId w:val="16"/>
+  </w:num>
+  <w:num w:numId="16" w16cid:durableId="2025401260">
+    <w:abstractNumId w:val="15"/>
+  </w:num>
+  <w:num w:numId="17" w16cid:durableId="627513506">
+    <w:abstractNumId w:val="31"/>
+  </w:num>
+  <w:num w:numId="18" w16cid:durableId="703749597">
+    <w:abstractNumId w:val="39"/>
+  </w:num>
+  <w:num w:numId="19" w16cid:durableId="1863744142">
     <w:abstractNumId w:val="18"/>
   </w:num>
-  <w:num w:numId="15" w16cid:durableId="471604460">
-    <w:abstractNumId w:val="15"/>
+  <w:num w:numId="20" w16cid:durableId="621033766">
+    <w:abstractNumId w:val="21"/>
   </w:num>
-  <w:num w:numId="16" w16cid:durableId="2025401260">
+  <w:num w:numId="21" w16cid:durableId="1148745769">
+    <w:abstractNumId w:val="38"/>
+  </w:num>
+  <w:num w:numId="22" w16cid:durableId="261110240">
+    <w:abstractNumId w:val="29"/>
+  </w:num>
+  <w:num w:numId="23" w16cid:durableId="1343434206">
+    <w:abstractNumId w:val="23"/>
+  </w:num>
+  <w:num w:numId="24" w16cid:durableId="1126384884">
+    <w:abstractNumId w:val="6"/>
+  </w:num>
+  <w:num w:numId="25" w16cid:durableId="741833213">
     <w:abstractNumId w:val="14"/>
   </w:num>
-  <w:num w:numId="17" w16cid:durableId="627513506">
-    <w:abstractNumId w:val="30"/>
-  </w:num>
-  <w:num w:numId="18" w16cid:durableId="703749597">
-    <w:abstractNumId w:val="38"/>
-  </w:num>
-  <w:num w:numId="19" w16cid:durableId="1863744142">
-    <w:abstractNumId w:val="17"/>
-  </w:num>
-  <w:num w:numId="20" w16cid:durableId="621033766">
-    <w:abstractNumId w:val="20"/>
-  </w:num>
-  <w:num w:numId="21" w16cid:durableId="1148745769">
-    <w:abstractNumId w:val="37"/>
-  </w:num>
-  <w:num w:numId="22" w16cid:durableId="261110240">
-    <w:abstractNumId w:val="28"/>
-  </w:num>
-  <w:num w:numId="23" w16cid:durableId="1343434206">
-    <w:abstractNumId w:val="22"/>
-  </w:num>
-  <w:num w:numId="24" w16cid:durableId="1126384884">
-    <w:abstractNumId w:val="5"/>
-  </w:num>
-  <w:num w:numId="25" w16cid:durableId="741833213">
-    <w:abstractNumId w:val="13"/>
-  </w:num>
   <w:num w:numId="26" w16cid:durableId="1485389740">
-    <w:abstractNumId w:val="23"/>
+    <w:abstractNumId w:val="24"/>
   </w:num>
   <w:num w:numId="27" w16cid:durableId="245267576">
-    <w:abstractNumId w:val="24"/>
+    <w:abstractNumId w:val="25"/>
   </w:num>
   <w:num w:numId="28" w16cid:durableId="638802149">
-    <w:abstractNumId w:val="7"/>
+    <w:abstractNumId w:val="8"/>
   </w:num>
   <w:num w:numId="29" w16cid:durableId="1867479339">
-    <w:abstractNumId w:val="21"/>
+    <w:abstractNumId w:val="22"/>
   </w:num>
   <w:num w:numId="30" w16cid:durableId="1460757916">
     <w:abstractNumId w:val="2"/>
   </w:num>
   <w:num w:numId="31" w16cid:durableId="2121105040">
-    <w:abstractNumId w:val="41"/>
+    <w:abstractNumId w:val="42"/>
   </w:num>
   <w:num w:numId="32" w16cid:durableId="1903562574">
-    <w:abstractNumId w:val="33"/>
+    <w:abstractNumId w:val="34"/>
   </w:num>
   <w:num w:numId="33" w16cid:durableId="1948809751">
-    <w:abstractNumId w:val="43"/>
+    <w:abstractNumId w:val="44"/>
   </w:num>
   <w:num w:numId="34" w16cid:durableId="14887923">
-    <w:abstractNumId w:val="9"/>
+    <w:abstractNumId w:val="10"/>
   </w:num>
   <w:num w:numId="35" w16cid:durableId="2117406748">
     <w:abstractNumId w:val="3"/>
   </w:num>
   <w:num w:numId="36" w16cid:durableId="268700580">
-    <w:abstractNumId w:val="42"/>
+    <w:abstractNumId w:val="43"/>
   </w:num>
   <w:num w:numId="37" w16cid:durableId="1378240998">
+    <w:abstractNumId w:val="47"/>
+  </w:num>
+  <w:num w:numId="38" w16cid:durableId="2077697962">
+    <w:abstractNumId w:val="32"/>
+  </w:num>
+  <w:num w:numId="39" w16cid:durableId="666246573">
+    <w:abstractNumId w:val="41"/>
+  </w:num>
+  <w:num w:numId="40" w16cid:durableId="168645795">
     <w:abstractNumId w:val="46"/>
   </w:num>
-  <w:num w:numId="38" w16cid:durableId="2077697962">
-    <w:abstractNumId w:val="31"/>
+  <w:num w:numId="41" w16cid:durableId="1148327763">
+    <w:abstractNumId w:val="33"/>
   </w:num>
-  <w:num w:numId="39" w16cid:durableId="666246573">
+  <w:num w:numId="42" w16cid:durableId="1700276245">
+    <w:abstractNumId w:val="36"/>
+  </w:num>
+  <w:num w:numId="43" w16cid:durableId="1655449614">
     <w:abstractNumId w:val="40"/>
   </w:num>
-  <w:num w:numId="40" w16cid:durableId="168645795">
-    <w:abstractNumId w:val="45"/>
-  </w:num>
-  <w:num w:numId="41" w16cid:durableId="1148327763">
-    <w:abstractNumId w:val="32"/>
-  </w:num>
-  <w:num w:numId="42" w16cid:durableId="1700276245">
-    <w:abstractNumId w:val="35"/>
-  </w:num>
-  <w:num w:numId="43" w16cid:durableId="1655449614">
-    <w:abstractNumId w:val="39"/>
-  </w:num>
   <w:num w:numId="44" w16cid:durableId="1804422408">
-    <w:abstractNumId w:val="19"/>
+    <w:abstractNumId w:val="20"/>
   </w:num>
   <w:num w:numId="45" w16cid:durableId="240994739">
-    <w:abstractNumId w:val="25"/>
+    <w:abstractNumId w:val="26"/>
   </w:num>
   <w:num w:numId="46" w16cid:durableId="541602167">
-    <w:abstractNumId w:val="16"/>
+    <w:abstractNumId w:val="17"/>
   </w:num>
   <w:num w:numId="47" w16cid:durableId="1957369903">
-    <w:abstractNumId w:val="36"/>
+    <w:abstractNumId w:val="37"/>
+  </w:num>
+  <w:num w:numId="48" w16cid:durableId="1123499786">
+    <w:abstractNumId w:val="4"/>
   </w:num>
 </w:numbering>
 </file>

</xml_diff>

<commit_message>
added Matching whitespace and non-whitespace characters
</commit_message>
<xml_diff>
--- a/Python notes.docx
+++ b/Python notes.docx
@@ -94,7 +94,23 @@
           <w:sz w:val="24"/>
           <w:szCs w:val="24"/>
         </w:rPr>
-        <w:t>) – used for mapping a function to an iter object</w:t>
+        <w:t xml:space="preserve">) – used for mapping a function to an </w:t>
+      </w:r>
+      <w:proofErr w:type="spellStart"/>
+      <w:r>
+        <w:rPr>
+          <w:sz w:val="24"/>
+          <w:szCs w:val="24"/>
+        </w:rPr>
+        <w:t>iter</w:t>
+      </w:r>
+      <w:proofErr w:type="spellEnd"/>
+      <w:r>
+        <w:rPr>
+          <w:sz w:val="24"/>
+          <w:szCs w:val="24"/>
+        </w:rPr>
+        <w:t xml:space="preserve"> object</w:t>
       </w:r>
     </w:p>
     <w:p>
@@ -137,23 +153,48 @@
           <w:sz w:val="24"/>
           <w:szCs w:val="24"/>
         </w:rPr>
-        <w:t>The results are put into a list. An object can be specified within the split(“s”), hence it will split spaces and the ‘s’ within the object being splitted</w:t>
-      </w:r>
-    </w:p>
-    <w:p>
-      <w:pPr>
-        <w:pStyle w:val="ListParagraph"/>
-        <w:rPr>
-          <w:sz w:val="24"/>
-          <w:szCs w:val="24"/>
-        </w:rPr>
-      </w:pPr>
-      <w:r>
-        <w:rPr>
-          <w:sz w:val="24"/>
-          <w:szCs w:val="24"/>
-        </w:rPr>
-        <w:t>The opposite of split() is join. To join a splitted variable a with “-“, we write (“-”).join(a)</w:t>
+        <w:t xml:space="preserve">The results are put into a list. An object can be specified within the split(“s”), hence it will split spaces and the ‘s’ within the object being </w:t>
+      </w:r>
+      <w:proofErr w:type="spellStart"/>
+      <w:r>
+        <w:rPr>
+          <w:sz w:val="24"/>
+          <w:szCs w:val="24"/>
+        </w:rPr>
+        <w:t>splitted</w:t>
+      </w:r>
+      <w:proofErr w:type="spellEnd"/>
+    </w:p>
+    <w:p>
+      <w:pPr>
+        <w:pStyle w:val="ListParagraph"/>
+        <w:rPr>
+          <w:sz w:val="24"/>
+          <w:szCs w:val="24"/>
+        </w:rPr>
+      </w:pPr>
+      <w:r>
+        <w:rPr>
+          <w:sz w:val="24"/>
+          <w:szCs w:val="24"/>
+        </w:rPr>
+        <w:t xml:space="preserve">The opposite of split() is join. To join a </w:t>
+      </w:r>
+      <w:proofErr w:type="spellStart"/>
+      <w:r>
+        <w:rPr>
+          <w:sz w:val="24"/>
+          <w:szCs w:val="24"/>
+        </w:rPr>
+        <w:t>splitted</w:t>
+      </w:r>
+      <w:proofErr w:type="spellEnd"/>
+      <w:r>
+        <w:rPr>
+          <w:sz w:val="24"/>
+          <w:szCs w:val="24"/>
+        </w:rPr>
+        <w:t xml:space="preserve"> variable a with “-“, we write (“-”).join(a)</w:t>
       </w:r>
     </w:p>
     <w:p>
@@ -229,7 +270,23 @@
           <w:sz w:val="24"/>
           <w:szCs w:val="24"/>
         </w:rPr>
-        <w:t>Sum(a) for items in a if a is an iter object like list, dictionary or tuple</w:t>
+        <w:t xml:space="preserve">Sum(a) for items in a if a is an </w:t>
+      </w:r>
+      <w:proofErr w:type="spellStart"/>
+      <w:r>
+        <w:rPr>
+          <w:sz w:val="24"/>
+          <w:szCs w:val="24"/>
+        </w:rPr>
+        <w:t>iter</w:t>
+      </w:r>
+      <w:proofErr w:type="spellEnd"/>
+      <w:r>
+        <w:rPr>
+          <w:sz w:val="24"/>
+          <w:szCs w:val="24"/>
+        </w:rPr>
+        <w:t xml:space="preserve"> object like list, dictionary or tuple</w:t>
       </w:r>
       <w:r>
         <w:rPr>
@@ -290,7 +347,55 @@
           <w:sz w:val="24"/>
           <w:szCs w:val="24"/>
         </w:rPr>
-        <w:t>round(float, no.of.decimal.places) eg round(i, 2)</w:t>
+        <w:t xml:space="preserve">round(float, </w:t>
+      </w:r>
+      <w:proofErr w:type="spellStart"/>
+      <w:r>
+        <w:rPr>
+          <w:sz w:val="24"/>
+          <w:szCs w:val="24"/>
+        </w:rPr>
+        <w:t>no.of.decimal.places</w:t>
+      </w:r>
+      <w:proofErr w:type="spellEnd"/>
+      <w:r>
+        <w:rPr>
+          <w:sz w:val="24"/>
+          <w:szCs w:val="24"/>
+        </w:rPr>
+        <w:t xml:space="preserve">) </w:t>
+      </w:r>
+      <w:proofErr w:type="spellStart"/>
+      <w:r>
+        <w:rPr>
+          <w:sz w:val="24"/>
+          <w:szCs w:val="24"/>
+        </w:rPr>
+        <w:t>eg</w:t>
+      </w:r>
+      <w:proofErr w:type="spellEnd"/>
+      <w:r>
+        <w:rPr>
+          <w:sz w:val="24"/>
+          <w:szCs w:val="24"/>
+        </w:rPr>
+        <w:t xml:space="preserve"> round(</w:t>
+      </w:r>
+      <w:proofErr w:type="spellStart"/>
+      <w:r>
+        <w:rPr>
+          <w:sz w:val="24"/>
+          <w:szCs w:val="24"/>
+        </w:rPr>
+        <w:t>i</w:t>
+      </w:r>
+      <w:proofErr w:type="spellEnd"/>
+      <w:r>
+        <w:rPr>
+          <w:sz w:val="24"/>
+          <w:szCs w:val="24"/>
+        </w:rPr>
+        <w:t>, 2)</w:t>
       </w:r>
     </w:p>
     <w:p>
@@ -310,7 +415,23 @@
           <w:sz w:val="24"/>
           <w:szCs w:val="24"/>
         </w:rPr>
-        <w:t>print(“%.2f” % i)</w:t>
+        <w:t xml:space="preserve">print(“%.2f” % </w:t>
+      </w:r>
+      <w:proofErr w:type="spellStart"/>
+      <w:r>
+        <w:rPr>
+          <w:sz w:val="24"/>
+          <w:szCs w:val="24"/>
+        </w:rPr>
+        <w:t>i</w:t>
+      </w:r>
+      <w:proofErr w:type="spellEnd"/>
+      <w:r>
+        <w:rPr>
+          <w:sz w:val="24"/>
+          <w:szCs w:val="24"/>
+        </w:rPr>
+        <w:t>)</w:t>
       </w:r>
     </w:p>
     <w:p/>
@@ -362,23 +483,55 @@
           <w:sz w:val="24"/>
           <w:szCs w:val="24"/>
         </w:rPr>
-        <w:t>the os module provides functions for directly interacting with the operating system</w:t>
-      </w:r>
-    </w:p>
-    <w:p>
-      <w:pPr>
-        <w:pStyle w:val="ListParagraph"/>
-        <w:rPr>
-          <w:sz w:val="24"/>
-          <w:szCs w:val="24"/>
-        </w:rPr>
-      </w:pPr>
-      <w:r>
-        <w:rPr>
-          <w:sz w:val="24"/>
-          <w:szCs w:val="24"/>
-        </w:rPr>
-        <w:t xml:space="preserve">for example, os.environ outputs a dictionary with keys representing an attribute of the operating system, </w:t>
+        <w:t xml:space="preserve">the </w:t>
+      </w:r>
+      <w:proofErr w:type="spellStart"/>
+      <w:r>
+        <w:rPr>
+          <w:sz w:val="24"/>
+          <w:szCs w:val="24"/>
+        </w:rPr>
+        <w:t>os</w:t>
+      </w:r>
+      <w:proofErr w:type="spellEnd"/>
+      <w:r>
+        <w:rPr>
+          <w:sz w:val="24"/>
+          <w:szCs w:val="24"/>
+        </w:rPr>
+        <w:t xml:space="preserve"> module provides functions for directly interacting with the operating system</w:t>
+      </w:r>
+    </w:p>
+    <w:p>
+      <w:pPr>
+        <w:pStyle w:val="ListParagraph"/>
+        <w:rPr>
+          <w:sz w:val="24"/>
+          <w:szCs w:val="24"/>
+        </w:rPr>
+      </w:pPr>
+      <w:r>
+        <w:rPr>
+          <w:sz w:val="24"/>
+          <w:szCs w:val="24"/>
+        </w:rPr>
+        <w:t xml:space="preserve">for example, </w:t>
+      </w:r>
+      <w:proofErr w:type="spellStart"/>
+      <w:r>
+        <w:rPr>
+          <w:sz w:val="24"/>
+          <w:szCs w:val="24"/>
+        </w:rPr>
+        <w:t>os.environ</w:t>
+      </w:r>
+      <w:proofErr w:type="spellEnd"/>
+      <w:r>
+        <w:rPr>
+          <w:sz w:val="24"/>
+          <w:szCs w:val="24"/>
+        </w:rPr>
+        <w:t xml:space="preserve"> outputs a dictionary with keys representing an attribute of the operating system, </w:t>
       </w:r>
       <w:r>
         <w:rPr>
@@ -401,8 +554,33 @@
           <w:sz w:val="24"/>
           <w:szCs w:val="24"/>
         </w:rPr>
-        <w:t>to print the OS of the computer, we can write print(os.environ[“OS”]), and for my laptop, it’ll output … Windows_NT</w:t>
-      </w:r>
+        <w:t>to print the OS of the computer, we can write print(</w:t>
+      </w:r>
+      <w:proofErr w:type="spellStart"/>
+      <w:r>
+        <w:rPr>
+          <w:sz w:val="24"/>
+          <w:szCs w:val="24"/>
+        </w:rPr>
+        <w:t>os.environ</w:t>
+      </w:r>
+      <w:proofErr w:type="spellEnd"/>
+      <w:r>
+        <w:rPr>
+          <w:sz w:val="24"/>
+          <w:szCs w:val="24"/>
+        </w:rPr>
+        <w:t xml:space="preserve">[“OS”]), and for my laptop, it’ll output … </w:t>
+      </w:r>
+      <w:proofErr w:type="spellStart"/>
+      <w:r>
+        <w:rPr>
+          <w:sz w:val="24"/>
+          <w:szCs w:val="24"/>
+        </w:rPr>
+        <w:t>Windows_NT</w:t>
+      </w:r>
+      <w:proofErr w:type="spellEnd"/>
     </w:p>
     <w:p>
       <w:pPr>
@@ -569,7 +747,23 @@
           <w:sz w:val="24"/>
           <w:szCs w:val="24"/>
         </w:rPr>
-        <w:t>Print(‘Kevin’.ljust(20, ‘-’)</w:t>
+        <w:t>Print(‘Kevin’.</w:t>
+      </w:r>
+      <w:proofErr w:type="spellStart"/>
+      <w:r>
+        <w:rPr>
+          <w:sz w:val="24"/>
+          <w:szCs w:val="24"/>
+        </w:rPr>
+        <w:t>ljust</w:t>
+      </w:r>
+      <w:proofErr w:type="spellEnd"/>
+      <w:r>
+        <w:rPr>
+          <w:sz w:val="24"/>
+          <w:szCs w:val="24"/>
+        </w:rPr>
+        <w:t>(20, ‘-’)</w:t>
       </w:r>
     </w:p>
     <w:p>
@@ -589,7 +783,23 @@
           <w:sz w:val="24"/>
           <w:szCs w:val="24"/>
         </w:rPr>
-        <w:t>Print(‘Kevin’.rjust(20, ‘-’)</w:t>
+        <w:t>Print(‘Kevin’.</w:t>
+      </w:r>
+      <w:proofErr w:type="spellStart"/>
+      <w:r>
+        <w:rPr>
+          <w:sz w:val="24"/>
+          <w:szCs w:val="24"/>
+        </w:rPr>
+        <w:t>rjust</w:t>
+      </w:r>
+      <w:proofErr w:type="spellEnd"/>
+      <w:r>
+        <w:rPr>
+          <w:sz w:val="24"/>
+          <w:szCs w:val="24"/>
+        </w:rPr>
+        <w:t>(20, ‘-’)</w:t>
       </w:r>
     </w:p>
     <w:p>
@@ -609,7 +819,23 @@
           <w:sz w:val="24"/>
           <w:szCs w:val="24"/>
         </w:rPr>
-        <w:t>Print(‘Kevin’.center(20, ‘-’)</w:t>
+        <w:t>Print(‘</w:t>
+      </w:r>
+      <w:proofErr w:type="spellStart"/>
+      <w:r>
+        <w:rPr>
+          <w:sz w:val="24"/>
+          <w:szCs w:val="24"/>
+        </w:rPr>
+        <w:t>Kevin’.center</w:t>
+      </w:r>
+      <w:proofErr w:type="spellEnd"/>
+      <w:r>
+        <w:rPr>
+          <w:sz w:val="24"/>
+          <w:szCs w:val="24"/>
+        </w:rPr>
+        <w:t>(20, ‘-’)</w:t>
       </w:r>
     </w:p>
     <w:p>
@@ -627,7 +853,23 @@
           <w:szCs w:val="24"/>
         </w:rPr>
         <w:lastRenderedPageBreak/>
-        <w:t xml:space="preserve">To print variables in line, use a comma to separate them e.g </w:t>
+        <w:t xml:space="preserve">To print variables in line, use a comma to separate them </w:t>
+      </w:r>
+      <w:proofErr w:type="spellStart"/>
+      <w:r>
+        <w:rPr>
+          <w:sz w:val="24"/>
+          <w:szCs w:val="24"/>
+        </w:rPr>
+        <w:t>e.g</w:t>
+      </w:r>
+      <w:proofErr w:type="spellEnd"/>
+      <w:r>
+        <w:rPr>
+          <w:sz w:val="24"/>
+          <w:szCs w:val="24"/>
+        </w:rPr>
+        <w:t xml:space="preserve"> </w:t>
       </w:r>
     </w:p>
     <w:p>
@@ -723,23 +965,64 @@
           <w:sz w:val="24"/>
           <w:szCs w:val="24"/>
         </w:rPr>
-        <w:t>The os module also has a system function for manipulating the system of your machine/device/laptop. For example, to shutdown your laptop, we can write:</w:t>
-      </w:r>
-    </w:p>
-    <w:p>
-      <w:pPr>
-        <w:pStyle w:val="ListParagraph"/>
-        <w:rPr>
-          <w:sz w:val="24"/>
-          <w:szCs w:val="24"/>
-        </w:rPr>
-      </w:pPr>
-      <w:r>
-        <w:rPr>
-          <w:sz w:val="24"/>
-          <w:szCs w:val="24"/>
-        </w:rPr>
-        <w:t>os.system(“shutdown /s /t 0”)</w:t>
+        <w:t xml:space="preserve">The </w:t>
+      </w:r>
+      <w:proofErr w:type="spellStart"/>
+      <w:r>
+        <w:rPr>
+          <w:sz w:val="24"/>
+          <w:szCs w:val="24"/>
+        </w:rPr>
+        <w:t>os</w:t>
+      </w:r>
+      <w:proofErr w:type="spellEnd"/>
+      <w:r>
+        <w:rPr>
+          <w:sz w:val="24"/>
+          <w:szCs w:val="24"/>
+        </w:rPr>
+        <w:t xml:space="preserve"> module also has a system function for manipulating the system of your machine/device/laptop. For example, to </w:t>
+      </w:r>
+      <w:proofErr w:type="spellStart"/>
+      <w:r>
+        <w:rPr>
+          <w:sz w:val="24"/>
+          <w:szCs w:val="24"/>
+        </w:rPr>
+        <w:t>shutdown</w:t>
+      </w:r>
+      <w:proofErr w:type="spellEnd"/>
+      <w:r>
+        <w:rPr>
+          <w:sz w:val="24"/>
+          <w:szCs w:val="24"/>
+        </w:rPr>
+        <w:t xml:space="preserve"> your laptop, we can write:</w:t>
+      </w:r>
+    </w:p>
+    <w:p>
+      <w:pPr>
+        <w:pStyle w:val="ListParagraph"/>
+        <w:rPr>
+          <w:sz w:val="24"/>
+          <w:szCs w:val="24"/>
+        </w:rPr>
+      </w:pPr>
+      <w:proofErr w:type="spellStart"/>
+      <w:r>
+        <w:rPr>
+          <w:sz w:val="24"/>
+          <w:szCs w:val="24"/>
+        </w:rPr>
+        <w:t>os.system</w:t>
+      </w:r>
+      <w:proofErr w:type="spellEnd"/>
+      <w:r>
+        <w:rPr>
+          <w:sz w:val="24"/>
+          <w:szCs w:val="24"/>
+        </w:rPr>
+        <w:t>(“shutdown /s /t 0”)</w:t>
       </w:r>
     </w:p>
     <w:p>
@@ -844,7 +1127,23 @@
           <w:sz w:val="24"/>
           <w:szCs w:val="24"/>
         </w:rPr>
-        <w:t>The textwrap module.</w:t>
+        <w:t xml:space="preserve">The </w:t>
+      </w:r>
+      <w:proofErr w:type="spellStart"/>
+      <w:r>
+        <w:rPr>
+          <w:sz w:val="24"/>
+          <w:szCs w:val="24"/>
+        </w:rPr>
+        <w:t>textwrap</w:t>
+      </w:r>
+      <w:proofErr w:type="spellEnd"/>
+      <w:r>
+        <w:rPr>
+          <w:sz w:val="24"/>
+          <w:szCs w:val="24"/>
+        </w:rPr>
+        <w:t xml:space="preserve"> module.</w:t>
       </w:r>
     </w:p>
     <w:p>
@@ -878,7 +1177,55 @@
           <w:sz w:val="24"/>
           <w:szCs w:val="24"/>
         </w:rPr>
-        <w:t>If I was to wrap the text “hflspvgwjute” which has 12 character, with a width of 4, the output would return “hfls”, “pvgw”, “jute”.</w:t>
+        <w:t>If I was to wrap the text “</w:t>
+      </w:r>
+      <w:proofErr w:type="spellStart"/>
+      <w:r>
+        <w:rPr>
+          <w:sz w:val="24"/>
+          <w:szCs w:val="24"/>
+        </w:rPr>
+        <w:t>hflspvgwjute</w:t>
+      </w:r>
+      <w:proofErr w:type="spellEnd"/>
+      <w:r>
+        <w:rPr>
+          <w:sz w:val="24"/>
+          <w:szCs w:val="24"/>
+        </w:rPr>
+        <w:t>” which has 12 character, with a width of 4, the output would return “</w:t>
+      </w:r>
+      <w:proofErr w:type="spellStart"/>
+      <w:r>
+        <w:rPr>
+          <w:sz w:val="24"/>
+          <w:szCs w:val="24"/>
+        </w:rPr>
+        <w:t>hfls</w:t>
+      </w:r>
+      <w:proofErr w:type="spellEnd"/>
+      <w:r>
+        <w:rPr>
+          <w:sz w:val="24"/>
+          <w:szCs w:val="24"/>
+        </w:rPr>
+        <w:t>”, “</w:t>
+      </w:r>
+      <w:proofErr w:type="spellStart"/>
+      <w:r>
+        <w:rPr>
+          <w:sz w:val="24"/>
+          <w:szCs w:val="24"/>
+        </w:rPr>
+        <w:t>pvgw</w:t>
+      </w:r>
+      <w:proofErr w:type="spellEnd"/>
+      <w:r>
+        <w:rPr>
+          <w:sz w:val="24"/>
+          <w:szCs w:val="24"/>
+        </w:rPr>
+        <w:t>”, “jute”.</w:t>
       </w:r>
     </w:p>
     <w:p>
@@ -912,7 +1259,23 @@
           <w:sz w:val="24"/>
           <w:szCs w:val="24"/>
         </w:rPr>
-        <w:t>&gt;&gt;&gt; print(textwrap.TextWrapper(width=1).wrap(text=N))</w:t>
+        <w:t>&gt;&gt;&gt; print(</w:t>
+      </w:r>
+      <w:proofErr w:type="spellStart"/>
+      <w:r>
+        <w:rPr>
+          <w:sz w:val="24"/>
+          <w:szCs w:val="24"/>
+        </w:rPr>
+        <w:t>textwrap.TextWrapper</w:t>
+      </w:r>
+      <w:proofErr w:type="spellEnd"/>
+      <w:r>
+        <w:rPr>
+          <w:sz w:val="24"/>
+          <w:szCs w:val="24"/>
+        </w:rPr>
+        <w:t>(width=1).wrap(text=N))</w:t>
       </w:r>
     </w:p>
     <w:p>
@@ -929,7 +1292,23 @@
           <w:sz w:val="24"/>
           <w:szCs w:val="24"/>
         </w:rPr>
-        <w:t>. . .  [“K”, “e”, “v”, “i”, “n”]</w:t>
+        <w:t>. . .  [“K”, “e”, “v”, “</w:t>
+      </w:r>
+      <w:proofErr w:type="spellStart"/>
+      <w:r>
+        <w:rPr>
+          <w:sz w:val="24"/>
+          <w:szCs w:val="24"/>
+        </w:rPr>
+        <w:t>i</w:t>
+      </w:r>
+      <w:proofErr w:type="spellEnd"/>
+      <w:r>
+        <w:rPr>
+          <w:sz w:val="24"/>
+          <w:szCs w:val="24"/>
+        </w:rPr>
+        <w:t>”, “n”]</w:t>
       </w:r>
     </w:p>
     <w:p>
@@ -946,7 +1325,23 @@
           <w:sz w:val="24"/>
           <w:szCs w:val="24"/>
         </w:rPr>
-        <w:t>&gt;&gt;&gt; print(textwrap.TextWrapper(width=1).fill(text=N)))</w:t>
+        <w:t>&gt;&gt;&gt; print(</w:t>
+      </w:r>
+      <w:proofErr w:type="spellStart"/>
+      <w:r>
+        <w:rPr>
+          <w:sz w:val="24"/>
+          <w:szCs w:val="24"/>
+        </w:rPr>
+        <w:t>textwrap.TextWrapper</w:t>
+      </w:r>
+      <w:proofErr w:type="spellEnd"/>
+      <w:r>
+        <w:rPr>
+          <w:sz w:val="24"/>
+          <w:szCs w:val="24"/>
+        </w:rPr>
+        <w:t>(width=1).fill(text=N)))</w:t>
       </w:r>
     </w:p>
     <w:p>
@@ -1016,6 +1411,7 @@
         </w:rPr>
         <w:t xml:space="preserve">. . .  </w:t>
       </w:r>
+      <w:proofErr w:type="spellStart"/>
       <w:r>
         <w:rPr>
           <w:sz w:val="24"/>
@@ -1023,6 +1419,7 @@
         </w:rPr>
         <w:t>i</w:t>
       </w:r>
+      <w:proofErr w:type="spellEnd"/>
     </w:p>
     <w:p>
       <w:pPr>
@@ -1186,14 +1583,39 @@
           <w:sz w:val="24"/>
           <w:szCs w:val="24"/>
         </w:rPr>
-        <w:t>We can use the .ljust</w:t>
-      </w:r>
-      <w:r>
-        <w:rPr>
-          <w:sz w:val="24"/>
-          <w:szCs w:val="24"/>
-        </w:rPr>
-        <w:t>(), .rjust() and .center() as earlier learnt in 18</w:t>
+        <w:t>We can use the .</w:t>
+      </w:r>
+      <w:proofErr w:type="spellStart"/>
+      <w:r>
+        <w:rPr>
+          <w:sz w:val="24"/>
+          <w:szCs w:val="24"/>
+        </w:rPr>
+        <w:t>ljust</w:t>
+      </w:r>
+      <w:proofErr w:type="spellEnd"/>
+      <w:r>
+        <w:rPr>
+          <w:sz w:val="24"/>
+          <w:szCs w:val="24"/>
+        </w:rPr>
+        <w:t>(), .</w:t>
+      </w:r>
+      <w:proofErr w:type="spellStart"/>
+      <w:r>
+        <w:rPr>
+          <w:sz w:val="24"/>
+          <w:szCs w:val="24"/>
+        </w:rPr>
+        <w:t>rjust</w:t>
+      </w:r>
+      <w:proofErr w:type="spellEnd"/>
+      <w:r>
+        <w:rPr>
+          <w:sz w:val="24"/>
+          <w:szCs w:val="24"/>
+        </w:rPr>
+        <w:t>() and .center() as earlier learnt in 18</w:t>
       </w:r>
       <w:r>
         <w:rPr>
@@ -1267,19 +1689,76 @@
           <w:szCs w:val="24"/>
         </w:rPr>
       </w:pPr>
-      <w:r>
-        <w:rPr>
-          <w:sz w:val="24"/>
-          <w:szCs w:val="24"/>
-        </w:rPr>
-        <w:t>Addidtionally, we can use the .lstrip() or .rstrip()</w:t>
-      </w:r>
-      <w:r>
-        <w:rPr>
-          <w:sz w:val="24"/>
-          <w:szCs w:val="24"/>
-        </w:rPr>
-        <w:t>, then specifiy the characters being removed from the left or right</w:t>
+      <w:proofErr w:type="spellStart"/>
+      <w:r>
+        <w:rPr>
+          <w:sz w:val="24"/>
+          <w:szCs w:val="24"/>
+        </w:rPr>
+        <w:t>Addidtionally</w:t>
+      </w:r>
+      <w:proofErr w:type="spellEnd"/>
+      <w:r>
+        <w:rPr>
+          <w:sz w:val="24"/>
+          <w:szCs w:val="24"/>
+        </w:rPr>
+        <w:t>, we can use the .</w:t>
+      </w:r>
+      <w:proofErr w:type="spellStart"/>
+      <w:r>
+        <w:rPr>
+          <w:sz w:val="24"/>
+          <w:szCs w:val="24"/>
+        </w:rPr>
+        <w:t>lstrip</w:t>
+      </w:r>
+      <w:proofErr w:type="spellEnd"/>
+      <w:r>
+        <w:rPr>
+          <w:sz w:val="24"/>
+          <w:szCs w:val="24"/>
+        </w:rPr>
+        <w:t>() or .</w:t>
+      </w:r>
+      <w:proofErr w:type="spellStart"/>
+      <w:r>
+        <w:rPr>
+          <w:sz w:val="24"/>
+          <w:szCs w:val="24"/>
+        </w:rPr>
+        <w:t>rstrip</w:t>
+      </w:r>
+      <w:proofErr w:type="spellEnd"/>
+      <w:r>
+        <w:rPr>
+          <w:sz w:val="24"/>
+          <w:szCs w:val="24"/>
+        </w:rPr>
+        <w:t>()</w:t>
+      </w:r>
+      <w:r>
+        <w:rPr>
+          <w:sz w:val="24"/>
+          <w:szCs w:val="24"/>
+        </w:rPr>
+        <w:t xml:space="preserve">, then </w:t>
+      </w:r>
+      <w:proofErr w:type="spellStart"/>
+      <w:r>
+        <w:rPr>
+          <w:sz w:val="24"/>
+          <w:szCs w:val="24"/>
+        </w:rPr>
+        <w:t>specifiy</w:t>
+      </w:r>
+      <w:proofErr w:type="spellEnd"/>
+      <w:r>
+        <w:rPr>
+          <w:sz w:val="24"/>
+          <w:szCs w:val="24"/>
+        </w:rPr>
+        <w:t xml:space="preserve"> the characters being removed from the left or right</w:t>
       </w:r>
     </w:p>
     <w:p>
@@ -1761,7 +2240,15 @@
           <w:sz w:val="24"/>
           <w:szCs w:val="24"/>
         </w:rPr>
-        <w:t>The itertool</w:t>
+        <w:t xml:space="preserve">The </w:t>
+      </w:r>
+      <w:proofErr w:type="spellStart"/>
+      <w:r>
+        <w:rPr>
+          <w:sz w:val="24"/>
+          <w:szCs w:val="24"/>
+        </w:rPr>
+        <w:t>itertool</w:t>
       </w:r>
       <w:r>
         <w:rPr>
@@ -1770,6 +2257,7 @@
         </w:rPr>
         <w:t>s</w:t>
       </w:r>
+      <w:proofErr w:type="spellEnd"/>
       <w:r>
         <w:rPr>
           <w:sz w:val="24"/>
@@ -1794,26 +2282,58 @@
           <w:sz w:val="24"/>
           <w:szCs w:val="24"/>
         </w:rPr>
-        <w:t>Python’s Itertool is a module that provides various functions that work on iterators to produce complex iterators. This module works as a fast, memory-efficient tool that is used either by themselves or in combination to form iterator algebra.</w:t>
-      </w:r>
-    </w:p>
-    <w:p>
-      <w:pPr>
-        <w:pStyle w:val="ListParagraph"/>
-        <w:tabs>
-          <w:tab w:val="left" w:pos="2025"/>
-        </w:tabs>
-        <w:rPr>
-          <w:sz w:val="24"/>
-          <w:szCs w:val="24"/>
-        </w:rPr>
-      </w:pPr>
-      <w:r>
-        <w:rPr>
-          <w:sz w:val="24"/>
-          <w:szCs w:val="24"/>
-        </w:rPr>
-        <w:t>Functions found in the itertools module include:</w:t>
+        <w:t xml:space="preserve">Python’s </w:t>
+      </w:r>
+      <w:proofErr w:type="spellStart"/>
+      <w:r>
+        <w:rPr>
+          <w:sz w:val="24"/>
+          <w:szCs w:val="24"/>
+        </w:rPr>
+        <w:t>Itertool</w:t>
+      </w:r>
+      <w:proofErr w:type="spellEnd"/>
+      <w:r>
+        <w:rPr>
+          <w:sz w:val="24"/>
+          <w:szCs w:val="24"/>
+        </w:rPr>
+        <w:t xml:space="preserve"> is a module that provides various functions that work on iterators to produce complex iterators. This module works as a fast, memory-efficient tool that is used either by themselves or in combination to form iterator algebra.</w:t>
+      </w:r>
+    </w:p>
+    <w:p>
+      <w:pPr>
+        <w:pStyle w:val="ListParagraph"/>
+        <w:tabs>
+          <w:tab w:val="left" w:pos="2025"/>
+        </w:tabs>
+        <w:rPr>
+          <w:sz w:val="24"/>
+          <w:szCs w:val="24"/>
+        </w:rPr>
+      </w:pPr>
+      <w:r>
+        <w:rPr>
+          <w:sz w:val="24"/>
+          <w:szCs w:val="24"/>
+        </w:rPr>
+        <w:t xml:space="preserve">Functions found in the </w:t>
+      </w:r>
+      <w:proofErr w:type="spellStart"/>
+      <w:r>
+        <w:rPr>
+          <w:sz w:val="24"/>
+          <w:szCs w:val="24"/>
+        </w:rPr>
+        <w:t>itertools</w:t>
+      </w:r>
+      <w:proofErr w:type="spellEnd"/>
+      <w:r>
+        <w:rPr>
+          <w:sz w:val="24"/>
+          <w:szCs w:val="24"/>
+        </w:rPr>
+        <w:t xml:space="preserve"> module include:</w:t>
       </w:r>
     </w:p>
     <w:p>
@@ -1856,7 +2376,23 @@
           <w:sz w:val="24"/>
           <w:szCs w:val="24"/>
         </w:rPr>
-        <w:t>&gt;&gt;&gt; from itertools import count</w:t>
+        <w:t xml:space="preserve">&gt;&gt;&gt; from </w:t>
+      </w:r>
+      <w:proofErr w:type="spellStart"/>
+      <w:r>
+        <w:rPr>
+          <w:sz w:val="24"/>
+          <w:szCs w:val="24"/>
+        </w:rPr>
+        <w:t>itertools</w:t>
+      </w:r>
+      <w:proofErr w:type="spellEnd"/>
+      <w:r>
+        <w:rPr>
+          <w:sz w:val="24"/>
+          <w:szCs w:val="24"/>
+        </w:rPr>
+        <w:t xml:space="preserve"> import count</w:t>
       </w:r>
     </w:p>
     <w:p>
@@ -1876,7 +2412,23 @@
           <w:sz w:val="24"/>
           <w:szCs w:val="24"/>
         </w:rPr>
-        <w:t>&gt;&gt;&gt; for i in count(start=1, step=2):</w:t>
+        <w:t xml:space="preserve">&gt;&gt;&gt; for </w:t>
+      </w:r>
+      <w:proofErr w:type="spellStart"/>
+      <w:r>
+        <w:rPr>
+          <w:sz w:val="24"/>
+          <w:szCs w:val="24"/>
+        </w:rPr>
+        <w:t>i</w:t>
+      </w:r>
+      <w:proofErr w:type="spellEnd"/>
+      <w:r>
+        <w:rPr>
+          <w:sz w:val="24"/>
+          <w:szCs w:val="24"/>
+        </w:rPr>
+        <w:t xml:space="preserve"> in count(start=1, step=2):</w:t>
       </w:r>
     </w:p>
     <w:p>
@@ -1896,7 +2448,23 @@
           <w:sz w:val="24"/>
           <w:szCs w:val="24"/>
         </w:rPr>
-        <w:t>&gt;&gt;&gt;      if i &gt; 10:</w:t>
+        <w:t xml:space="preserve">&gt;&gt;&gt;      if </w:t>
+      </w:r>
+      <w:proofErr w:type="spellStart"/>
+      <w:r>
+        <w:rPr>
+          <w:sz w:val="24"/>
+          <w:szCs w:val="24"/>
+        </w:rPr>
+        <w:t>i</w:t>
+      </w:r>
+      <w:proofErr w:type="spellEnd"/>
+      <w:r>
+        <w:rPr>
+          <w:sz w:val="24"/>
+          <w:szCs w:val="24"/>
+        </w:rPr>
+        <w:t xml:space="preserve"> &gt; 10:</w:t>
       </w:r>
     </w:p>
     <w:p>
@@ -1936,7 +2504,23 @@
           <w:sz w:val="24"/>
           <w:szCs w:val="24"/>
         </w:rPr>
-        <w:t>&gt;&gt;&gt;      print(i)</w:t>
+        <w:t>&gt;&gt;&gt;      print(</w:t>
+      </w:r>
+      <w:proofErr w:type="spellStart"/>
+      <w:r>
+        <w:rPr>
+          <w:sz w:val="24"/>
+          <w:szCs w:val="24"/>
+        </w:rPr>
+        <w:t>i</w:t>
+      </w:r>
+      <w:proofErr w:type="spellEnd"/>
+      <w:r>
+        <w:rPr>
+          <w:sz w:val="24"/>
+          <w:szCs w:val="24"/>
+        </w:rPr>
+        <w:t>)</w:t>
       </w:r>
     </w:p>
     <w:p>
@@ -2109,7 +2693,39 @@
           <w:sz w:val="24"/>
           <w:szCs w:val="24"/>
         </w:rPr>
-        <w:t>This function returns all available permutations of an iterable object. It uses the iterable object as the first argument, and the length of each permutation as the second argument. If the length of each permutation is not specified, it uses the length of the list in the first argument.</w:t>
+        <w:t xml:space="preserve">This function returns all available permutations of an </w:t>
+      </w:r>
+      <w:proofErr w:type="spellStart"/>
+      <w:r>
+        <w:rPr>
+          <w:sz w:val="24"/>
+          <w:szCs w:val="24"/>
+        </w:rPr>
+        <w:t>iterable</w:t>
+      </w:r>
+      <w:proofErr w:type="spellEnd"/>
+      <w:r>
+        <w:rPr>
+          <w:sz w:val="24"/>
+          <w:szCs w:val="24"/>
+        </w:rPr>
+        <w:t xml:space="preserve"> object. It uses the </w:t>
+      </w:r>
+      <w:proofErr w:type="spellStart"/>
+      <w:r>
+        <w:rPr>
+          <w:sz w:val="24"/>
+          <w:szCs w:val="24"/>
+        </w:rPr>
+        <w:t>iterable</w:t>
+      </w:r>
+      <w:proofErr w:type="spellEnd"/>
+      <w:r>
+        <w:rPr>
+          <w:sz w:val="24"/>
+          <w:szCs w:val="24"/>
+        </w:rPr>
+        <w:t xml:space="preserve"> object as the first argument, and the length of each permutation as the second argument. If the length of each permutation is not specified, it uses the length of the list in the first argument.</w:t>
       </w:r>
     </w:p>
     <w:p>
@@ -2268,26 +2884,58 @@
           <w:sz w:val="24"/>
           <w:szCs w:val="24"/>
         </w:rPr>
-        <w:t>&gt;&gt;&gt; my_list = [1,2,1,3,4,5,4,3,1,4]</w:t>
-      </w:r>
-    </w:p>
-    <w:p>
-      <w:pPr>
-        <w:pStyle w:val="ListParagraph"/>
-        <w:tabs>
-          <w:tab w:val="left" w:pos="2025"/>
-        </w:tabs>
-        <w:rPr>
-          <w:sz w:val="24"/>
-          <w:szCs w:val="24"/>
-        </w:rPr>
-      </w:pPr>
-      <w:r>
-        <w:rPr>
-          <w:sz w:val="24"/>
-          <w:szCs w:val="24"/>
-        </w:rPr>
-        <w:t>&gt;&gt;&gt; print(Counter(my_list))</w:t>
+        <w:t xml:space="preserve">&gt;&gt;&gt; </w:t>
+      </w:r>
+      <w:proofErr w:type="spellStart"/>
+      <w:r>
+        <w:rPr>
+          <w:sz w:val="24"/>
+          <w:szCs w:val="24"/>
+        </w:rPr>
+        <w:t>my_list</w:t>
+      </w:r>
+      <w:proofErr w:type="spellEnd"/>
+      <w:r>
+        <w:rPr>
+          <w:sz w:val="24"/>
+          <w:szCs w:val="24"/>
+        </w:rPr>
+        <w:t xml:space="preserve"> = [1,2,1,3,4,5,4,3,1,4]</w:t>
+      </w:r>
+    </w:p>
+    <w:p>
+      <w:pPr>
+        <w:pStyle w:val="ListParagraph"/>
+        <w:tabs>
+          <w:tab w:val="left" w:pos="2025"/>
+        </w:tabs>
+        <w:rPr>
+          <w:sz w:val="24"/>
+          <w:szCs w:val="24"/>
+        </w:rPr>
+      </w:pPr>
+      <w:r>
+        <w:rPr>
+          <w:sz w:val="24"/>
+          <w:szCs w:val="24"/>
+        </w:rPr>
+        <w:t>&gt;&gt;&gt; print(Counter(</w:t>
+      </w:r>
+      <w:proofErr w:type="spellStart"/>
+      <w:r>
+        <w:rPr>
+          <w:sz w:val="24"/>
+          <w:szCs w:val="24"/>
+        </w:rPr>
+        <w:t>my_list</w:t>
+      </w:r>
+      <w:proofErr w:type="spellEnd"/>
+      <w:r>
+        <w:rPr>
+          <w:sz w:val="24"/>
+          <w:szCs w:val="24"/>
+        </w:rPr>
+        <w:t>))</w:t>
       </w:r>
     </w:p>
     <w:p>
@@ -2363,45 +3011,109 @@
           <w:sz w:val="24"/>
           <w:szCs w:val="24"/>
         </w:rPr>
-        <w:t>This method does not return a type list. It returns a type dict_keys or dict_values respectively</w:t>
-      </w:r>
-    </w:p>
-    <w:p>
-      <w:pPr>
-        <w:pStyle w:val="ListParagraph"/>
-        <w:tabs>
-          <w:tab w:val="left" w:pos="2025"/>
-        </w:tabs>
-        <w:rPr>
-          <w:sz w:val="24"/>
-          <w:szCs w:val="24"/>
-        </w:rPr>
-      </w:pPr>
-      <w:r>
-        <w:rPr>
-          <w:sz w:val="24"/>
-          <w:szCs w:val="24"/>
-        </w:rPr>
-        <w:t>&lt;class 'dict_keys'&gt;</w:t>
-      </w:r>
-    </w:p>
-    <w:p>
-      <w:pPr>
-        <w:pStyle w:val="ListParagraph"/>
-        <w:tabs>
-          <w:tab w:val="left" w:pos="2025"/>
-        </w:tabs>
-        <w:rPr>
-          <w:sz w:val="24"/>
-          <w:szCs w:val="24"/>
-        </w:rPr>
-      </w:pPr>
-      <w:r>
-        <w:rPr>
-          <w:sz w:val="24"/>
-          <w:szCs w:val="24"/>
-        </w:rPr>
-        <w:t>&lt;class 'dict_values'&gt;</w:t>
+        <w:t xml:space="preserve">This method does not return a type list. It returns a type </w:t>
+      </w:r>
+      <w:proofErr w:type="spellStart"/>
+      <w:r>
+        <w:rPr>
+          <w:sz w:val="24"/>
+          <w:szCs w:val="24"/>
+        </w:rPr>
+        <w:t>dict_keys</w:t>
+      </w:r>
+      <w:proofErr w:type="spellEnd"/>
+      <w:r>
+        <w:rPr>
+          <w:sz w:val="24"/>
+          <w:szCs w:val="24"/>
+        </w:rPr>
+        <w:t xml:space="preserve"> or </w:t>
+      </w:r>
+      <w:proofErr w:type="spellStart"/>
+      <w:r>
+        <w:rPr>
+          <w:sz w:val="24"/>
+          <w:szCs w:val="24"/>
+        </w:rPr>
+        <w:t>dict_values</w:t>
+      </w:r>
+      <w:proofErr w:type="spellEnd"/>
+      <w:r>
+        <w:rPr>
+          <w:sz w:val="24"/>
+          <w:szCs w:val="24"/>
+        </w:rPr>
+        <w:t xml:space="preserve"> respectively</w:t>
+      </w:r>
+    </w:p>
+    <w:p>
+      <w:pPr>
+        <w:pStyle w:val="ListParagraph"/>
+        <w:tabs>
+          <w:tab w:val="left" w:pos="2025"/>
+        </w:tabs>
+        <w:rPr>
+          <w:sz w:val="24"/>
+          <w:szCs w:val="24"/>
+        </w:rPr>
+      </w:pPr>
+      <w:r>
+        <w:rPr>
+          <w:sz w:val="24"/>
+          <w:szCs w:val="24"/>
+        </w:rPr>
+        <w:t>&lt;class '</w:t>
+      </w:r>
+      <w:proofErr w:type="spellStart"/>
+      <w:r>
+        <w:rPr>
+          <w:sz w:val="24"/>
+          <w:szCs w:val="24"/>
+        </w:rPr>
+        <w:t>dict_keys</w:t>
+      </w:r>
+      <w:proofErr w:type="spellEnd"/>
+      <w:r>
+        <w:rPr>
+          <w:sz w:val="24"/>
+          <w:szCs w:val="24"/>
+        </w:rPr>
+        <w:t>'&gt;</w:t>
+      </w:r>
+    </w:p>
+    <w:p>
+      <w:pPr>
+        <w:pStyle w:val="ListParagraph"/>
+        <w:tabs>
+          <w:tab w:val="left" w:pos="2025"/>
+        </w:tabs>
+        <w:rPr>
+          <w:sz w:val="24"/>
+          <w:szCs w:val="24"/>
+        </w:rPr>
+      </w:pPr>
+      <w:r>
+        <w:rPr>
+          <w:sz w:val="24"/>
+          <w:szCs w:val="24"/>
+        </w:rPr>
+        <w:t>&lt;class '</w:t>
+      </w:r>
+      <w:proofErr w:type="spellStart"/>
+      <w:r>
+        <w:rPr>
+          <w:sz w:val="24"/>
+          <w:szCs w:val="24"/>
+        </w:rPr>
+        <w:t>dict_values</w:t>
+      </w:r>
+      <w:proofErr w:type="spellEnd"/>
+      <w:r>
+        <w:rPr>
+          <w:sz w:val="24"/>
+          <w:szCs w:val="24"/>
+        </w:rPr>
+        <w:t>'&gt;</w:t>
       </w:r>
     </w:p>
     <w:p>
@@ -2565,12 +3277,37 @@
           <w:szCs w:val="24"/>
         </w:rPr>
       </w:pPr>
-      <w:r>
-        <w:rPr>
-          <w:sz w:val="24"/>
-          <w:szCs w:val="24"/>
-        </w:rPr>
-        <w:t>Thislist.extend(another_list)</w:t>
+      <w:proofErr w:type="spellStart"/>
+      <w:r>
+        <w:rPr>
+          <w:sz w:val="24"/>
+          <w:szCs w:val="24"/>
+        </w:rPr>
+        <w:t>Thislist.extend</w:t>
+      </w:r>
+      <w:proofErr w:type="spellEnd"/>
+      <w:r>
+        <w:rPr>
+          <w:sz w:val="24"/>
+          <w:szCs w:val="24"/>
+        </w:rPr>
+        <w:t>(</w:t>
+      </w:r>
+      <w:proofErr w:type="spellStart"/>
+      <w:r>
+        <w:rPr>
+          <w:sz w:val="24"/>
+          <w:szCs w:val="24"/>
+        </w:rPr>
+        <w:t>another_list</w:t>
+      </w:r>
+      <w:proofErr w:type="spellEnd"/>
+      <w:r>
+        <w:rPr>
+          <w:sz w:val="24"/>
+          <w:szCs w:val="24"/>
+        </w:rPr>
+        <w:t>)</w:t>
       </w:r>
     </w:p>
     <w:p>
@@ -2588,6 +3325,7 @@
           <w:szCs w:val="24"/>
         </w:rPr>
       </w:pPr>
+      <w:proofErr w:type="spellStart"/>
       <w:r>
         <w:rPr>
           <w:sz w:val="24"/>
@@ -2595,6 +3333,7 @@
         </w:rPr>
         <w:t>Etc</w:t>
       </w:r>
+      <w:proofErr w:type="spellEnd"/>
     </w:p>
     <w:p>
       <w:pPr>
@@ -2642,7 +3381,23 @@
           <w:sz w:val="24"/>
           <w:szCs w:val="24"/>
         </w:rPr>
-        <w:t>The cmath module</w:t>
+        <w:t xml:space="preserve">The </w:t>
+      </w:r>
+      <w:proofErr w:type="spellStart"/>
+      <w:r>
+        <w:rPr>
+          <w:sz w:val="24"/>
+          <w:szCs w:val="24"/>
+        </w:rPr>
+        <w:t>cmath</w:t>
+      </w:r>
+      <w:proofErr w:type="spellEnd"/>
+      <w:r>
+        <w:rPr>
+          <w:sz w:val="24"/>
+          <w:szCs w:val="24"/>
+        </w:rPr>
+        <w:t xml:space="preserve"> module</w:t>
       </w:r>
     </w:p>
     <w:p>
@@ -2680,7 +3435,23 @@
           <w:sz w:val="24"/>
           <w:szCs w:val="24"/>
         </w:rPr>
-        <w:t>A complex number is written in the format x + yj where x is a real number and y is an imaginary number(a real number that exists as a multiple of j)</w:t>
+        <w:t xml:space="preserve">A complex number is written in the format x + </w:t>
+      </w:r>
+      <w:proofErr w:type="spellStart"/>
+      <w:r>
+        <w:rPr>
+          <w:sz w:val="24"/>
+          <w:szCs w:val="24"/>
+        </w:rPr>
+        <w:t>yj</w:t>
+      </w:r>
+      <w:proofErr w:type="spellEnd"/>
+      <w:r>
+        <w:rPr>
+          <w:sz w:val="24"/>
+          <w:szCs w:val="24"/>
+        </w:rPr>
+        <w:t xml:space="preserve"> where x is a real number and y is an imaginary number(a real number that exists as a multiple of j)</w:t>
       </w:r>
     </w:p>
     <w:p>
@@ -2834,12 +3605,85 @@
           <w:szCs w:val="24"/>
         </w:rPr>
       </w:pPr>
-      <w:r>
-        <w:rPr>
-          <w:sz w:val="24"/>
-          <w:szCs w:val="24"/>
-        </w:rPr>
-        <w:t>Defaultdict is a container like dictionaries present in the module collections. Defaultdict is a sub-class of the dictionary class that returns a dictionary-like object. The functionality of both dictionaries and defaultdict are almost same except for the fact that defaultdict never raises a KeyError. It provides a default value for the key that does not exists.</w:t>
+      <w:proofErr w:type="spellStart"/>
+      <w:r>
+        <w:rPr>
+          <w:sz w:val="24"/>
+          <w:szCs w:val="24"/>
+        </w:rPr>
+        <w:t>Defaultdict</w:t>
+      </w:r>
+      <w:proofErr w:type="spellEnd"/>
+      <w:r>
+        <w:rPr>
+          <w:sz w:val="24"/>
+          <w:szCs w:val="24"/>
+        </w:rPr>
+        <w:t xml:space="preserve"> is a container like dictionaries present in the module collections. </w:t>
+      </w:r>
+      <w:proofErr w:type="spellStart"/>
+      <w:r>
+        <w:rPr>
+          <w:sz w:val="24"/>
+          <w:szCs w:val="24"/>
+        </w:rPr>
+        <w:t>Defaultdict</w:t>
+      </w:r>
+      <w:proofErr w:type="spellEnd"/>
+      <w:r>
+        <w:rPr>
+          <w:sz w:val="24"/>
+          <w:szCs w:val="24"/>
+        </w:rPr>
+        <w:t xml:space="preserve"> is a sub-class of the dictionary class that returns a dictionary-like object. The functionality of both dictionaries and </w:t>
+      </w:r>
+      <w:proofErr w:type="spellStart"/>
+      <w:r>
+        <w:rPr>
+          <w:sz w:val="24"/>
+          <w:szCs w:val="24"/>
+        </w:rPr>
+        <w:t>defaultdict</w:t>
+      </w:r>
+      <w:proofErr w:type="spellEnd"/>
+      <w:r>
+        <w:rPr>
+          <w:sz w:val="24"/>
+          <w:szCs w:val="24"/>
+        </w:rPr>
+        <w:t xml:space="preserve"> are almost same except for the fact that </w:t>
+      </w:r>
+      <w:proofErr w:type="spellStart"/>
+      <w:r>
+        <w:rPr>
+          <w:sz w:val="24"/>
+          <w:szCs w:val="24"/>
+        </w:rPr>
+        <w:t>defaultdict</w:t>
+      </w:r>
+      <w:proofErr w:type="spellEnd"/>
+      <w:r>
+        <w:rPr>
+          <w:sz w:val="24"/>
+          <w:szCs w:val="24"/>
+        </w:rPr>
+        <w:t xml:space="preserve"> never raises a </w:t>
+      </w:r>
+      <w:proofErr w:type="spellStart"/>
+      <w:r>
+        <w:rPr>
+          <w:sz w:val="24"/>
+          <w:szCs w:val="24"/>
+        </w:rPr>
+        <w:t>KeyError</w:t>
+      </w:r>
+      <w:proofErr w:type="spellEnd"/>
+      <w:r>
+        <w:rPr>
+          <w:sz w:val="24"/>
+          <w:szCs w:val="24"/>
+        </w:rPr>
+        <w:t>. It provides a default value for the key that does not exists.</w:t>
       </w:r>
     </w:p>
     <w:p>
@@ -2862,7 +3706,39 @@
           <w:sz w:val="24"/>
           <w:szCs w:val="24"/>
         </w:rPr>
-        <w:t>To print an iter object horizontally, we can use print(*list) for list as the iter object</w:t>
+        <w:t xml:space="preserve">To print an </w:t>
+      </w:r>
+      <w:proofErr w:type="spellStart"/>
+      <w:r>
+        <w:rPr>
+          <w:sz w:val="24"/>
+          <w:szCs w:val="24"/>
+        </w:rPr>
+        <w:t>iter</w:t>
+      </w:r>
+      <w:proofErr w:type="spellEnd"/>
+      <w:r>
+        <w:rPr>
+          <w:sz w:val="24"/>
+          <w:szCs w:val="24"/>
+        </w:rPr>
+        <w:t xml:space="preserve"> object horizontally, we can use print(*list) for list as the </w:t>
+      </w:r>
+      <w:proofErr w:type="spellStart"/>
+      <w:r>
+        <w:rPr>
+          <w:sz w:val="24"/>
+          <w:szCs w:val="24"/>
+        </w:rPr>
+        <w:t>iter</w:t>
+      </w:r>
+      <w:proofErr w:type="spellEnd"/>
+      <w:r>
+        <w:rPr>
+          <w:sz w:val="24"/>
+          <w:szCs w:val="24"/>
+        </w:rPr>
+        <w:t xml:space="preserve"> object</w:t>
       </w:r>
     </w:p>
     <w:p>
@@ -3021,7 +3897,23 @@
           <w:sz w:val="24"/>
           <w:szCs w:val="24"/>
         </w:rPr>
-        <w:t>For example, dividing an int by 0 gives a ZeroDivisionError.</w:t>
+        <w:t xml:space="preserve">For example, dividing an int by 0 gives a </w:t>
+      </w:r>
+      <w:proofErr w:type="spellStart"/>
+      <w:r>
+        <w:rPr>
+          <w:sz w:val="24"/>
+          <w:szCs w:val="24"/>
+        </w:rPr>
+        <w:t>ZeroDivisionError</w:t>
+      </w:r>
+      <w:proofErr w:type="spellEnd"/>
+      <w:r>
+        <w:rPr>
+          <w:sz w:val="24"/>
+          <w:szCs w:val="24"/>
+        </w:rPr>
+        <w:t>.</w:t>
       </w:r>
     </w:p>
     <w:p>
@@ -3257,8 +4149,17 @@
           <w:sz w:val="24"/>
           <w:szCs w:val="24"/>
         </w:rPr>
-        <w:t>Union of these sets is a set containing values that exist in A or B without repeatables</w:t>
-      </w:r>
+        <w:t xml:space="preserve">Union of these sets is a set containing values that exist in A or B without </w:t>
+      </w:r>
+      <w:proofErr w:type="spellStart"/>
+      <w:r>
+        <w:rPr>
+          <w:sz w:val="24"/>
+          <w:szCs w:val="24"/>
+        </w:rPr>
+        <w:t>repeatables</w:t>
+      </w:r>
+      <w:proofErr w:type="spellEnd"/>
     </w:p>
     <w:p>
       <w:pPr>
@@ -3395,7 +4296,23 @@
           <w:sz w:val="24"/>
           <w:szCs w:val="24"/>
         </w:rPr>
-        <w:t>OR operations are represented by the .union() method, and AND operations are represented by the .intersection() method</w:t>
+        <w:t xml:space="preserve">OR operations are represented by the .union() method, and </w:t>
+      </w:r>
+      <w:proofErr w:type="spellStart"/>
+      <w:r>
+        <w:rPr>
+          <w:sz w:val="24"/>
+          <w:szCs w:val="24"/>
+        </w:rPr>
+        <w:t>AND</w:t>
+      </w:r>
+      <w:proofErr w:type="spellEnd"/>
+      <w:r>
+        <w:rPr>
+          <w:sz w:val="24"/>
+          <w:szCs w:val="24"/>
+        </w:rPr>
+        <w:t xml:space="preserve"> operations are represented by the .intersection() method</w:t>
       </w:r>
     </w:p>
     <w:p>
@@ -3418,7 +4335,23 @@
           <w:sz w:val="24"/>
           <w:szCs w:val="24"/>
         </w:rPr>
-        <w:t>The symmetric_difference() method returns a set containing elements in A that are not in B and those in B that are not in A</w:t>
+        <w:t xml:space="preserve">The </w:t>
+      </w:r>
+      <w:proofErr w:type="spellStart"/>
+      <w:r>
+        <w:rPr>
+          <w:sz w:val="24"/>
+          <w:szCs w:val="24"/>
+        </w:rPr>
+        <w:t>symmetric_difference</w:t>
+      </w:r>
+      <w:proofErr w:type="spellEnd"/>
+      <w:r>
+        <w:rPr>
+          <w:sz w:val="24"/>
+          <w:szCs w:val="24"/>
+        </w:rPr>
+        <w:t>() method returns a set containing elements in A that are not in B and those in B that are not in A</w:t>
       </w:r>
     </w:p>
     <w:p>
@@ -3436,19 +4369,44 @@
           <w:szCs w:val="24"/>
         </w:rPr>
       </w:pPr>
-      <w:r>
-        <w:rPr>
-          <w:sz w:val="24"/>
-          <w:szCs w:val="24"/>
-        </w:rPr>
-        <w:t>Itertools combinations()</w:t>
-      </w:r>
-      <w:r>
-        <w:rPr>
-          <w:sz w:val="24"/>
-          <w:szCs w:val="24"/>
-        </w:rPr>
-        <w:t xml:space="preserve"> and combinations_with_replacement()</w:t>
+      <w:proofErr w:type="spellStart"/>
+      <w:r>
+        <w:rPr>
+          <w:sz w:val="24"/>
+          <w:szCs w:val="24"/>
+        </w:rPr>
+        <w:t>Itertools</w:t>
+      </w:r>
+      <w:proofErr w:type="spellEnd"/>
+      <w:r>
+        <w:rPr>
+          <w:sz w:val="24"/>
+          <w:szCs w:val="24"/>
+        </w:rPr>
+        <w:t xml:space="preserve"> combinations()</w:t>
+      </w:r>
+      <w:r>
+        <w:rPr>
+          <w:sz w:val="24"/>
+          <w:szCs w:val="24"/>
+        </w:rPr>
+        <w:t xml:space="preserve"> and </w:t>
+      </w:r>
+      <w:proofErr w:type="spellStart"/>
+      <w:r>
+        <w:rPr>
+          <w:sz w:val="24"/>
+          <w:szCs w:val="24"/>
+        </w:rPr>
+        <w:t>combinations_with_replacement</w:t>
+      </w:r>
+      <w:proofErr w:type="spellEnd"/>
+      <w:r>
+        <w:rPr>
+          <w:sz w:val="24"/>
+          <w:szCs w:val="24"/>
+        </w:rPr>
+        <w:t>()</w:t>
       </w:r>
       <w:r>
         <w:rPr>
@@ -3567,7 +4525,39 @@
           <w:sz w:val="24"/>
           <w:szCs w:val="24"/>
         </w:rPr>
-        <w:t>From collections import deque(). This method allows for list methods to be applied from a certain side, like .appendleft(), popright()</w:t>
+        <w:t>From collections import deque(). This method allows for list methods to be applied from a certain side, like .</w:t>
+      </w:r>
+      <w:proofErr w:type="spellStart"/>
+      <w:r>
+        <w:rPr>
+          <w:sz w:val="24"/>
+          <w:szCs w:val="24"/>
+        </w:rPr>
+        <w:t>appendleft</w:t>
+      </w:r>
+      <w:proofErr w:type="spellEnd"/>
+      <w:r>
+        <w:rPr>
+          <w:sz w:val="24"/>
+          <w:szCs w:val="24"/>
+        </w:rPr>
+        <w:t xml:space="preserve">(), </w:t>
+      </w:r>
+      <w:proofErr w:type="spellStart"/>
+      <w:r>
+        <w:rPr>
+          <w:sz w:val="24"/>
+          <w:szCs w:val="24"/>
+        </w:rPr>
+        <w:t>popright</w:t>
+      </w:r>
+      <w:proofErr w:type="spellEnd"/>
+      <w:r>
+        <w:rPr>
+          <w:sz w:val="24"/>
+          <w:szCs w:val="24"/>
+        </w:rPr>
+        <w:t>()</w:t>
       </w:r>
     </w:p>
     <w:p>
@@ -3819,7 +4809,23 @@
           <w:sz w:val="24"/>
           <w:szCs w:val="24"/>
         </w:rPr>
-        <w:t>The product function from the itertools module</w:t>
+        <w:t xml:space="preserve">The product function from the </w:t>
+      </w:r>
+      <w:proofErr w:type="spellStart"/>
+      <w:r>
+        <w:rPr>
+          <w:sz w:val="24"/>
+          <w:szCs w:val="24"/>
+        </w:rPr>
+        <w:t>itertools</w:t>
+      </w:r>
+      <w:proofErr w:type="spellEnd"/>
+      <w:r>
+        <w:rPr>
+          <w:sz w:val="24"/>
+          <w:szCs w:val="24"/>
+        </w:rPr>
+        <w:t xml:space="preserve"> module</w:t>
       </w:r>
     </w:p>
     <w:p>
@@ -3896,7 +4902,23 @@
           <w:sz w:val="24"/>
           <w:szCs w:val="24"/>
         </w:rPr>
-        <w:t>made a tic tac toe game all on my own, and posted it on github.</w:t>
+        <w:t xml:space="preserve">made a tic tac toe game all on my own, and posted it on </w:t>
+      </w:r>
+      <w:proofErr w:type="spellStart"/>
+      <w:r>
+        <w:rPr>
+          <w:sz w:val="24"/>
+          <w:szCs w:val="24"/>
+        </w:rPr>
+        <w:t>github</w:t>
+      </w:r>
+      <w:proofErr w:type="spellEnd"/>
+      <w:r>
+        <w:rPr>
+          <w:sz w:val="24"/>
+          <w:szCs w:val="24"/>
+        </w:rPr>
+        <w:t>.</w:t>
       </w:r>
     </w:p>
     <w:p>
@@ -3953,7 +4975,23 @@
           <w:sz w:val="24"/>
           <w:szCs w:val="24"/>
         </w:rPr>
-        <w:t>the zip() function. This returns an object of tuples of elements of the same index of iterables.</w:t>
+        <w:t xml:space="preserve">the zip() function. This returns an object of tuples of elements of the same index of </w:t>
+      </w:r>
+      <w:proofErr w:type="spellStart"/>
+      <w:r>
+        <w:rPr>
+          <w:sz w:val="24"/>
+          <w:szCs w:val="24"/>
+        </w:rPr>
+        <w:t>iterables</w:t>
+      </w:r>
+      <w:proofErr w:type="spellEnd"/>
+      <w:r>
+        <w:rPr>
+          <w:sz w:val="24"/>
+          <w:szCs w:val="24"/>
+        </w:rPr>
+        <w:t>.</w:t>
       </w:r>
     </w:p>
     <w:p>
@@ -4173,7 +5211,23 @@
           <w:szCs w:val="24"/>
         </w:rPr>
         <w:lastRenderedPageBreak/>
-        <w:t>The map() function is used to apply a function through items of an iter.</w:t>
+        <w:t xml:space="preserve">The map() function is used to apply a function through items of an </w:t>
+      </w:r>
+      <w:proofErr w:type="spellStart"/>
+      <w:r>
+        <w:rPr>
+          <w:sz w:val="24"/>
+          <w:szCs w:val="24"/>
+        </w:rPr>
+        <w:t>iter</w:t>
+      </w:r>
+      <w:proofErr w:type="spellEnd"/>
+      <w:r>
+        <w:rPr>
+          <w:sz w:val="24"/>
+          <w:szCs w:val="24"/>
+        </w:rPr>
+        <w:t>.</w:t>
       </w:r>
     </w:p>
     <w:p>
@@ -4365,7 +5419,23 @@
           <w:sz w:val="24"/>
           <w:szCs w:val="24"/>
         </w:rPr>
-        <w:t xml:space="preserve">The __init__() function is used </w:t>
+        <w:t>The __</w:t>
+      </w:r>
+      <w:proofErr w:type="spellStart"/>
+      <w:r>
+        <w:rPr>
+          <w:sz w:val="24"/>
+          <w:szCs w:val="24"/>
+        </w:rPr>
+        <w:t>init</w:t>
+      </w:r>
+      <w:proofErr w:type="spellEnd"/>
+      <w:r>
+        <w:rPr>
+          <w:sz w:val="24"/>
+          <w:szCs w:val="24"/>
+        </w:rPr>
+        <w:t xml:space="preserve">__() function is used </w:t>
       </w:r>
       <w:r>
         <w:rPr>
@@ -4501,7 +5571,23 @@
           <w:sz w:val="24"/>
           <w:szCs w:val="24"/>
         </w:rPr>
-        <w:t xml:space="preserve">The reduce() functions from the functools module also acts like the map() or filter() functions, except it </w:t>
+        <w:t xml:space="preserve">The reduce() functions from the </w:t>
+      </w:r>
+      <w:proofErr w:type="spellStart"/>
+      <w:r>
+        <w:rPr>
+          <w:sz w:val="24"/>
+          <w:szCs w:val="24"/>
+        </w:rPr>
+        <w:t>functools</w:t>
+      </w:r>
+      <w:proofErr w:type="spellEnd"/>
+      <w:r>
+        <w:rPr>
+          <w:sz w:val="24"/>
+          <w:szCs w:val="24"/>
+        </w:rPr>
+        <w:t xml:space="preserve"> module also acts like the map() or filter() functions, except it </w:t>
       </w:r>
       <w:r>
         <w:rPr>
@@ -4565,7 +5651,23 @@
           <w:sz w:val="24"/>
           <w:szCs w:val="24"/>
         </w:rPr>
-        <w:t>The Fraction class within the fractions module takes in two integers as args and returns a fraction representation with the first arg being the numerator and the second being the denominator</w:t>
+        <w:t xml:space="preserve">The Fraction class within the fractions module takes in two integers as args and returns a fraction representation with the first </w:t>
+      </w:r>
+      <w:proofErr w:type="spellStart"/>
+      <w:r>
+        <w:rPr>
+          <w:sz w:val="24"/>
+          <w:szCs w:val="24"/>
+        </w:rPr>
+        <w:t>arg</w:t>
+      </w:r>
+      <w:proofErr w:type="spellEnd"/>
+      <w:r>
+        <w:rPr>
+          <w:sz w:val="24"/>
+          <w:szCs w:val="24"/>
+        </w:rPr>
+        <w:t xml:space="preserve"> being the numerator and the second being the denominator</w:t>
       </w:r>
     </w:p>
     <w:p>
@@ -4799,7 +5901,23 @@
           <w:sz w:val="24"/>
           <w:szCs w:val="24"/>
         </w:rPr>
-        <w:t>The findall() function</w:t>
+        <w:t xml:space="preserve">The </w:t>
+      </w:r>
+      <w:proofErr w:type="spellStart"/>
+      <w:r>
+        <w:rPr>
+          <w:sz w:val="24"/>
+          <w:szCs w:val="24"/>
+        </w:rPr>
+        <w:t>findall</w:t>
+      </w:r>
+      <w:proofErr w:type="spellEnd"/>
+      <w:r>
+        <w:rPr>
+          <w:sz w:val="24"/>
+          <w:szCs w:val="24"/>
+        </w:rPr>
+        <w:t>() function</w:t>
       </w:r>
     </w:p>
     <w:p>
@@ -5192,7 +6310,23 @@
           <w:sz w:val="24"/>
           <w:szCs w:val="24"/>
         </w:rPr>
-        <w:t>[rgd] can be used to represent either ‘r’, ‘g’ or ‘d’</w:t>
+        <w:t>[</w:t>
+      </w:r>
+      <w:proofErr w:type="spellStart"/>
+      <w:r>
+        <w:rPr>
+          <w:sz w:val="24"/>
+          <w:szCs w:val="24"/>
+        </w:rPr>
+        <w:t>rgd</w:t>
+      </w:r>
+      <w:proofErr w:type="spellEnd"/>
+      <w:r>
+        <w:rPr>
+          <w:sz w:val="24"/>
+          <w:szCs w:val="24"/>
+        </w:rPr>
+        <w:t>] can be used to represent either ‘r’, ‘g’ or ‘d’</w:t>
       </w:r>
     </w:p>
     <w:p>
@@ -5295,7 +6429,55 @@
           <w:sz w:val="24"/>
           <w:szCs w:val="24"/>
         </w:rPr>
-        <w:t>If we say r”ca*t”, the pattern can be used to search “ct”, “cat”, or “caaat”, for an finite number of “</w:t>
+        <w:t xml:space="preserve">If we say </w:t>
+      </w:r>
+      <w:proofErr w:type="spellStart"/>
+      <w:r>
+        <w:rPr>
+          <w:sz w:val="24"/>
+          <w:szCs w:val="24"/>
+        </w:rPr>
+        <w:t>r”ca</w:t>
+      </w:r>
+      <w:proofErr w:type="spellEnd"/>
+      <w:r>
+        <w:rPr>
+          <w:sz w:val="24"/>
+          <w:szCs w:val="24"/>
+        </w:rPr>
+        <w:t>*t”, the pattern can be used to search “</w:t>
+      </w:r>
+      <w:proofErr w:type="spellStart"/>
+      <w:r>
+        <w:rPr>
+          <w:sz w:val="24"/>
+          <w:szCs w:val="24"/>
+        </w:rPr>
+        <w:t>ct</w:t>
+      </w:r>
+      <w:proofErr w:type="spellEnd"/>
+      <w:r>
+        <w:rPr>
+          <w:sz w:val="24"/>
+          <w:szCs w:val="24"/>
+        </w:rPr>
+        <w:t>”, “cat”, or “</w:t>
+      </w:r>
+      <w:proofErr w:type="spellStart"/>
+      <w:r>
+        <w:rPr>
+          <w:sz w:val="24"/>
+          <w:szCs w:val="24"/>
+        </w:rPr>
+        <w:t>caaat</w:t>
+      </w:r>
+      <w:proofErr w:type="spellEnd"/>
+      <w:r>
+        <w:rPr>
+          <w:sz w:val="24"/>
+          <w:szCs w:val="24"/>
+        </w:rPr>
+        <w:t>”, for an finite number of “</w:t>
       </w:r>
       <w:r>
         <w:rPr>
@@ -5322,7 +6504,23 @@
           <w:sz w:val="24"/>
           <w:szCs w:val="24"/>
         </w:rPr>
-        <w:t>Instead of these, we can specify the number of times to search a character using curly braces {}. ca{1,2}t will match “cat” and “caat” only</w:t>
+        <w:t>Instead of these, we can specify the number of times to search a character using curly braces {}. ca{1,2}t will match “cat” and “</w:t>
+      </w:r>
+      <w:proofErr w:type="spellStart"/>
+      <w:r>
+        <w:rPr>
+          <w:sz w:val="24"/>
+          <w:szCs w:val="24"/>
+        </w:rPr>
+        <w:t>caat</w:t>
+      </w:r>
+      <w:proofErr w:type="spellEnd"/>
+      <w:r>
+        <w:rPr>
+          <w:sz w:val="24"/>
+          <w:szCs w:val="24"/>
+        </w:rPr>
+        <w:t>” only</w:t>
       </w:r>
     </w:p>
     <w:p>
@@ -5374,12 +6572,21 @@
           <w:szCs w:val="24"/>
         </w:rPr>
       </w:pPr>
-      <w:r>
-        <w:rPr>
-          <w:sz w:val="24"/>
-          <w:szCs w:val="24"/>
-        </w:rPr>
-        <w:t>p.sub(“str”, h, count=1). This expression substitutes any pattern p matches from h with “str”, once as defined by the count</w:t>
+      <w:proofErr w:type="spellStart"/>
+      <w:r>
+        <w:rPr>
+          <w:sz w:val="24"/>
+          <w:szCs w:val="24"/>
+        </w:rPr>
+        <w:t>p.sub</w:t>
+      </w:r>
+      <w:proofErr w:type="spellEnd"/>
+      <w:r>
+        <w:rPr>
+          <w:sz w:val="24"/>
+          <w:szCs w:val="24"/>
+        </w:rPr>
+        <w:t>(“str”, h, count=1). This expression substitutes any pattern p matches from h with “str”, once as defined by the count</w:t>
       </w:r>
     </w:p>
     <w:p>
@@ -5511,7 +6718,23 @@
           <w:sz w:val="24"/>
           <w:szCs w:val="24"/>
         </w:rPr>
-        <w:t xml:space="preserve"> github repo</w:t>
+        <w:t xml:space="preserve"> </w:t>
+      </w:r>
+      <w:proofErr w:type="spellStart"/>
+      <w:r>
+        <w:rPr>
+          <w:sz w:val="24"/>
+          <w:szCs w:val="24"/>
+        </w:rPr>
+        <w:t>github</w:t>
+      </w:r>
+      <w:proofErr w:type="spellEnd"/>
+      <w:r>
+        <w:rPr>
+          <w:sz w:val="24"/>
+          <w:szCs w:val="24"/>
+        </w:rPr>
+        <w:t xml:space="preserve"> repo</w:t>
       </w:r>
     </w:p>
     <w:p>
@@ -5541,7 +6764,55 @@
           <w:sz w:val="24"/>
           <w:szCs w:val="24"/>
         </w:rPr>
-        <w:t>ntroduction to html.parser module. To use the HTMLparser class that’s within the html.parser module, we create a sub-class of it.</w:t>
+        <w:t xml:space="preserve">ntroduction to </w:t>
+      </w:r>
+      <w:proofErr w:type="spellStart"/>
+      <w:r>
+        <w:rPr>
+          <w:sz w:val="24"/>
+          <w:szCs w:val="24"/>
+        </w:rPr>
+        <w:t>html.parser</w:t>
+      </w:r>
+      <w:proofErr w:type="spellEnd"/>
+      <w:r>
+        <w:rPr>
+          <w:sz w:val="24"/>
+          <w:szCs w:val="24"/>
+        </w:rPr>
+        <w:t xml:space="preserve"> module. To use the </w:t>
+      </w:r>
+      <w:proofErr w:type="spellStart"/>
+      <w:r>
+        <w:rPr>
+          <w:sz w:val="24"/>
+          <w:szCs w:val="24"/>
+        </w:rPr>
+        <w:t>HTMLparser</w:t>
+      </w:r>
+      <w:proofErr w:type="spellEnd"/>
+      <w:r>
+        <w:rPr>
+          <w:sz w:val="24"/>
+          <w:szCs w:val="24"/>
+        </w:rPr>
+        <w:t xml:space="preserve"> class that’s within the </w:t>
+      </w:r>
+      <w:proofErr w:type="spellStart"/>
+      <w:r>
+        <w:rPr>
+          <w:sz w:val="24"/>
+          <w:szCs w:val="24"/>
+        </w:rPr>
+        <w:t>html.parser</w:t>
+      </w:r>
+      <w:proofErr w:type="spellEnd"/>
+      <w:r>
+        <w:rPr>
+          <w:sz w:val="24"/>
+          <w:szCs w:val="24"/>
+        </w:rPr>
+        <w:t xml:space="preserve"> module, we create a sub-class of it.</w:t>
       </w:r>
     </w:p>
     <w:p>
@@ -5621,7 +6892,23 @@
           <w:sz w:val="24"/>
           <w:szCs w:val="24"/>
         </w:rPr>
-        <w:t>commonly used HTMLParser methods include:</w:t>
+        <w:t xml:space="preserve">commonly used </w:t>
+      </w:r>
+      <w:proofErr w:type="spellStart"/>
+      <w:r>
+        <w:rPr>
+          <w:sz w:val="24"/>
+          <w:szCs w:val="24"/>
+        </w:rPr>
+        <w:t>HTMLParser</w:t>
+      </w:r>
+      <w:proofErr w:type="spellEnd"/>
+      <w:r>
+        <w:rPr>
+          <w:sz w:val="24"/>
+          <w:szCs w:val="24"/>
+        </w:rPr>
+        <w:t xml:space="preserve"> methods include:</w:t>
       </w:r>
     </w:p>
     <w:p>
@@ -5639,12 +6926,37 @@
           <w:szCs w:val="24"/>
         </w:rPr>
       </w:pPr>
-      <w:r>
-        <w:rPr>
-          <w:sz w:val="24"/>
-          <w:szCs w:val="24"/>
-        </w:rPr>
-        <w:t>handle_starttag(self, tag, attr)</w:t>
+      <w:proofErr w:type="spellStart"/>
+      <w:r>
+        <w:rPr>
+          <w:sz w:val="24"/>
+          <w:szCs w:val="24"/>
+        </w:rPr>
+        <w:t>handle_starttag</w:t>
+      </w:r>
+      <w:proofErr w:type="spellEnd"/>
+      <w:r>
+        <w:rPr>
+          <w:sz w:val="24"/>
+          <w:szCs w:val="24"/>
+        </w:rPr>
+        <w:t xml:space="preserve">(self, tag, </w:t>
+      </w:r>
+      <w:proofErr w:type="spellStart"/>
+      <w:r>
+        <w:rPr>
+          <w:sz w:val="24"/>
+          <w:szCs w:val="24"/>
+        </w:rPr>
+        <w:t>attr</w:t>
+      </w:r>
+      <w:proofErr w:type="spellEnd"/>
+      <w:r>
+        <w:rPr>
+          <w:sz w:val="24"/>
+          <w:szCs w:val="24"/>
+        </w:rPr>
+        <w:t>)</w:t>
       </w:r>
     </w:p>
     <w:p>
@@ -5662,12 +6974,21 @@
           <w:szCs w:val="24"/>
         </w:rPr>
       </w:pPr>
-      <w:r>
-        <w:rPr>
-          <w:sz w:val="24"/>
-          <w:szCs w:val="24"/>
-        </w:rPr>
-        <w:t>handle_endtag(self, tag)</w:t>
+      <w:proofErr w:type="spellStart"/>
+      <w:r>
+        <w:rPr>
+          <w:sz w:val="24"/>
+          <w:szCs w:val="24"/>
+        </w:rPr>
+        <w:t>handle_endtag</w:t>
+      </w:r>
+      <w:proofErr w:type="spellEnd"/>
+      <w:r>
+        <w:rPr>
+          <w:sz w:val="24"/>
+          <w:szCs w:val="24"/>
+        </w:rPr>
+        <w:t>(self, tag)</w:t>
       </w:r>
     </w:p>
     <w:p>
@@ -5685,12 +7006,37 @@
           <w:szCs w:val="24"/>
         </w:rPr>
       </w:pPr>
-      <w:r>
-        <w:rPr>
-          <w:sz w:val="24"/>
-          <w:szCs w:val="24"/>
-        </w:rPr>
-        <w:t>handle_startendtag(self, tag, attr)</w:t>
+      <w:proofErr w:type="spellStart"/>
+      <w:r>
+        <w:rPr>
+          <w:sz w:val="24"/>
+          <w:szCs w:val="24"/>
+        </w:rPr>
+        <w:t>handle_startendtag</w:t>
+      </w:r>
+      <w:proofErr w:type="spellEnd"/>
+      <w:r>
+        <w:rPr>
+          <w:sz w:val="24"/>
+          <w:szCs w:val="24"/>
+        </w:rPr>
+        <w:t xml:space="preserve">(self, tag, </w:t>
+      </w:r>
+      <w:proofErr w:type="spellStart"/>
+      <w:r>
+        <w:rPr>
+          <w:sz w:val="24"/>
+          <w:szCs w:val="24"/>
+        </w:rPr>
+        <w:t>attr</w:t>
+      </w:r>
+      <w:proofErr w:type="spellEnd"/>
+      <w:r>
+        <w:rPr>
+          <w:sz w:val="24"/>
+          <w:szCs w:val="24"/>
+        </w:rPr>
+        <w:t>)</w:t>
       </w:r>
     </w:p>
     <w:p>
@@ -5708,12 +7054,21 @@
           <w:szCs w:val="24"/>
         </w:rPr>
       </w:pPr>
-      <w:r>
-        <w:rPr>
-          <w:sz w:val="24"/>
-          <w:szCs w:val="24"/>
-        </w:rPr>
-        <w:t>handle_comment(self, data)</w:t>
+      <w:proofErr w:type="spellStart"/>
+      <w:r>
+        <w:rPr>
+          <w:sz w:val="24"/>
+          <w:szCs w:val="24"/>
+        </w:rPr>
+        <w:t>handle_comment</w:t>
+      </w:r>
+      <w:proofErr w:type="spellEnd"/>
+      <w:r>
+        <w:rPr>
+          <w:sz w:val="24"/>
+          <w:szCs w:val="24"/>
+        </w:rPr>
+        <w:t>(self, data)</w:t>
       </w:r>
     </w:p>
     <w:p>
@@ -5731,12 +7086,21 @@
           <w:szCs w:val="24"/>
         </w:rPr>
       </w:pPr>
-      <w:r>
-        <w:rPr>
-          <w:sz w:val="24"/>
-          <w:szCs w:val="24"/>
-        </w:rPr>
-        <w:t>handle_data(self, data)</w:t>
+      <w:proofErr w:type="spellStart"/>
+      <w:r>
+        <w:rPr>
+          <w:sz w:val="24"/>
+          <w:szCs w:val="24"/>
+        </w:rPr>
+        <w:t>handle_data</w:t>
+      </w:r>
+      <w:proofErr w:type="spellEnd"/>
+      <w:r>
+        <w:rPr>
+          <w:sz w:val="24"/>
+          <w:szCs w:val="24"/>
+        </w:rPr>
+        <w:t>(self, data)</w:t>
       </w:r>
     </w:p>
     <w:p>
@@ -7185,12 +8549,21 @@
           <w:szCs w:val="24"/>
         </w:rPr>
       </w:pPr>
-      <w:r>
-        <w:rPr>
-          <w:sz w:val="24"/>
-          <w:szCs w:val="24"/>
-        </w:rPr>
-        <w:t>numpy methods include:</w:t>
+      <w:proofErr w:type="spellStart"/>
+      <w:r>
+        <w:rPr>
+          <w:sz w:val="24"/>
+          <w:szCs w:val="24"/>
+        </w:rPr>
+        <w:t>numpy</w:t>
+      </w:r>
+      <w:proofErr w:type="spellEnd"/>
+      <w:r>
+        <w:rPr>
+          <w:sz w:val="24"/>
+          <w:szCs w:val="24"/>
+        </w:rPr>
+        <w:t xml:space="preserve"> methods include:</w:t>
       </w:r>
     </w:p>
     <w:p>
@@ -7208,12 +8581,21 @@
           <w:szCs w:val="24"/>
         </w:rPr>
       </w:pPr>
-      <w:r>
-        <w:rPr>
-          <w:sz w:val="24"/>
-          <w:szCs w:val="24"/>
-        </w:rPr>
-        <w:t>numpy.array()</w:t>
+      <w:proofErr w:type="spellStart"/>
+      <w:r>
+        <w:rPr>
+          <w:sz w:val="24"/>
+          <w:szCs w:val="24"/>
+        </w:rPr>
+        <w:t>numpy.array</w:t>
+      </w:r>
+      <w:proofErr w:type="spellEnd"/>
+      <w:r>
+        <w:rPr>
+          <w:sz w:val="24"/>
+          <w:szCs w:val="24"/>
+        </w:rPr>
+        <w:t>()</w:t>
       </w:r>
     </w:p>
     <w:p>
@@ -7231,12 +8613,21 @@
           <w:szCs w:val="24"/>
         </w:rPr>
       </w:pPr>
-      <w:r>
-        <w:rPr>
-          <w:sz w:val="24"/>
-          <w:szCs w:val="24"/>
-        </w:rPr>
-        <w:t>numpy.shape(array)</w:t>
+      <w:proofErr w:type="spellStart"/>
+      <w:r>
+        <w:rPr>
+          <w:sz w:val="24"/>
+          <w:szCs w:val="24"/>
+        </w:rPr>
+        <w:t>numpy.shape</w:t>
+      </w:r>
+      <w:proofErr w:type="spellEnd"/>
+      <w:r>
+        <w:rPr>
+          <w:sz w:val="24"/>
+          <w:szCs w:val="24"/>
+        </w:rPr>
+        <w:t>(array)</w:t>
       </w:r>
     </w:p>
     <w:p>
@@ -7254,12 +8645,21 @@
           <w:szCs w:val="24"/>
         </w:rPr>
       </w:pPr>
-      <w:r>
-        <w:rPr>
-          <w:sz w:val="24"/>
-          <w:szCs w:val="24"/>
-        </w:rPr>
-        <w:t>numpy.reshape(array, (new shape))</w:t>
+      <w:proofErr w:type="spellStart"/>
+      <w:r>
+        <w:rPr>
+          <w:sz w:val="24"/>
+          <w:szCs w:val="24"/>
+        </w:rPr>
+        <w:t>numpy.reshape</w:t>
+      </w:r>
+      <w:proofErr w:type="spellEnd"/>
+      <w:r>
+        <w:rPr>
+          <w:sz w:val="24"/>
+          <w:szCs w:val="24"/>
+        </w:rPr>
+        <w:t>(array, (new shape))</w:t>
       </w:r>
     </w:p>
     <w:p>
@@ -7277,12 +8677,21 @@
           <w:szCs w:val="24"/>
         </w:rPr>
       </w:pPr>
-      <w:r>
-        <w:rPr>
-          <w:sz w:val="24"/>
-          <w:szCs w:val="24"/>
-        </w:rPr>
-        <w:t>numpy.transpose(array)</w:t>
+      <w:proofErr w:type="spellStart"/>
+      <w:r>
+        <w:rPr>
+          <w:sz w:val="24"/>
+          <w:szCs w:val="24"/>
+        </w:rPr>
+        <w:t>numpy.transpose</w:t>
+      </w:r>
+      <w:proofErr w:type="spellEnd"/>
+      <w:r>
+        <w:rPr>
+          <w:sz w:val="24"/>
+          <w:szCs w:val="24"/>
+        </w:rPr>
+        <w:t>(array)</w:t>
       </w:r>
     </w:p>
     <w:p>
@@ -7300,12 +8709,21 @@
           <w:szCs w:val="24"/>
         </w:rPr>
       </w:pPr>
-      <w:r>
-        <w:rPr>
-          <w:sz w:val="24"/>
-          <w:szCs w:val="24"/>
-        </w:rPr>
-        <w:t>array.flatten()</w:t>
+      <w:proofErr w:type="spellStart"/>
+      <w:r>
+        <w:rPr>
+          <w:sz w:val="24"/>
+          <w:szCs w:val="24"/>
+        </w:rPr>
+        <w:t>array.flatten</w:t>
+      </w:r>
+      <w:proofErr w:type="spellEnd"/>
+      <w:r>
+        <w:rPr>
+          <w:sz w:val="24"/>
+          <w:szCs w:val="24"/>
+        </w:rPr>
+        <w:t>()</w:t>
       </w:r>
     </w:p>
     <w:p>
@@ -7323,12 +8741,21 @@
           <w:szCs w:val="24"/>
         </w:rPr>
       </w:pPr>
-      <w:r>
-        <w:rPr>
-          <w:sz w:val="24"/>
-          <w:szCs w:val="24"/>
-        </w:rPr>
-        <w:t>numpy.concatenate((array1, array2), axis=0)</w:t>
+      <w:proofErr w:type="spellStart"/>
+      <w:r>
+        <w:rPr>
+          <w:sz w:val="24"/>
+          <w:szCs w:val="24"/>
+        </w:rPr>
+        <w:t>numpy.concatenate</w:t>
+      </w:r>
+      <w:proofErr w:type="spellEnd"/>
+      <w:r>
+        <w:rPr>
+          <w:sz w:val="24"/>
+          <w:szCs w:val="24"/>
+        </w:rPr>
+        <w:t>((array1, array2), axis=0)</w:t>
       </w:r>
     </w:p>
     <w:p>
@@ -7346,13 +8773,54 @@
           <w:szCs w:val="24"/>
         </w:rPr>
       </w:pPr>
+      <w:proofErr w:type="spellStart"/>
       <w:r>
         <w:rPr>
           <w:sz w:val="24"/>
           <w:szCs w:val="24"/>
         </w:rPr>
         <w:lastRenderedPageBreak/>
-        <w:t>numpy.zeros((rows, collumns), dtype=datatype)</w:t>
+        <w:t>numpy.zeros</w:t>
+      </w:r>
+      <w:proofErr w:type="spellEnd"/>
+      <w:r>
+        <w:rPr>
+          <w:sz w:val="24"/>
+          <w:szCs w:val="24"/>
+        </w:rPr>
+        <w:t xml:space="preserve">((rows, </w:t>
+      </w:r>
+      <w:proofErr w:type="spellStart"/>
+      <w:r>
+        <w:rPr>
+          <w:sz w:val="24"/>
+          <w:szCs w:val="24"/>
+        </w:rPr>
+        <w:t>collumns</w:t>
+      </w:r>
+      <w:proofErr w:type="spellEnd"/>
+      <w:r>
+        <w:rPr>
+          <w:sz w:val="24"/>
+          <w:szCs w:val="24"/>
+        </w:rPr>
+        <w:t xml:space="preserve">), </w:t>
+      </w:r>
+      <w:proofErr w:type="spellStart"/>
+      <w:r>
+        <w:rPr>
+          <w:sz w:val="24"/>
+          <w:szCs w:val="24"/>
+        </w:rPr>
+        <w:t>dtype</w:t>
+      </w:r>
+      <w:proofErr w:type="spellEnd"/>
+      <w:r>
+        <w:rPr>
+          <w:sz w:val="24"/>
+          <w:szCs w:val="24"/>
+        </w:rPr>
+        <w:t>=datatype)</w:t>
       </w:r>
     </w:p>
     <w:p>
@@ -7370,12 +8838,53 @@
           <w:szCs w:val="24"/>
         </w:rPr>
       </w:pPr>
-      <w:r>
-        <w:rPr>
-          <w:sz w:val="24"/>
-          <w:szCs w:val="24"/>
-        </w:rPr>
-        <w:t>numpy.ones((rows, collumns), dtype=datatype)</w:t>
+      <w:proofErr w:type="spellStart"/>
+      <w:r>
+        <w:rPr>
+          <w:sz w:val="24"/>
+          <w:szCs w:val="24"/>
+        </w:rPr>
+        <w:t>numpy.ones</w:t>
+      </w:r>
+      <w:proofErr w:type="spellEnd"/>
+      <w:r>
+        <w:rPr>
+          <w:sz w:val="24"/>
+          <w:szCs w:val="24"/>
+        </w:rPr>
+        <w:t xml:space="preserve">((rows, </w:t>
+      </w:r>
+      <w:proofErr w:type="spellStart"/>
+      <w:r>
+        <w:rPr>
+          <w:sz w:val="24"/>
+          <w:szCs w:val="24"/>
+        </w:rPr>
+        <w:t>collumns</w:t>
+      </w:r>
+      <w:proofErr w:type="spellEnd"/>
+      <w:r>
+        <w:rPr>
+          <w:sz w:val="24"/>
+          <w:szCs w:val="24"/>
+        </w:rPr>
+        <w:t xml:space="preserve">), </w:t>
+      </w:r>
+      <w:proofErr w:type="spellStart"/>
+      <w:r>
+        <w:rPr>
+          <w:sz w:val="24"/>
+          <w:szCs w:val="24"/>
+        </w:rPr>
+        <w:t>dtype</w:t>
+      </w:r>
+      <w:proofErr w:type="spellEnd"/>
+      <w:r>
+        <w:rPr>
+          <w:sz w:val="24"/>
+          <w:szCs w:val="24"/>
+        </w:rPr>
+        <w:t>=datatype)</w:t>
       </w:r>
     </w:p>
     <w:p>
@@ -7393,12 +8902,37 @@
           <w:szCs w:val="24"/>
         </w:rPr>
       </w:pPr>
-      <w:r>
-        <w:rPr>
-          <w:sz w:val="24"/>
-          <w:szCs w:val="24"/>
-        </w:rPr>
-        <w:t xml:space="preserve">numpy.eye(rows, collumns, </w:t>
+      <w:proofErr w:type="spellStart"/>
+      <w:r>
+        <w:rPr>
+          <w:sz w:val="24"/>
+          <w:szCs w:val="24"/>
+        </w:rPr>
+        <w:t>numpy.eye</w:t>
+      </w:r>
+      <w:proofErr w:type="spellEnd"/>
+      <w:r>
+        <w:rPr>
+          <w:sz w:val="24"/>
+          <w:szCs w:val="24"/>
+        </w:rPr>
+        <w:t xml:space="preserve">(rows, </w:t>
+      </w:r>
+      <w:proofErr w:type="spellStart"/>
+      <w:r>
+        <w:rPr>
+          <w:sz w:val="24"/>
+          <w:szCs w:val="24"/>
+        </w:rPr>
+        <w:t>collumns</w:t>
+      </w:r>
+      <w:proofErr w:type="spellEnd"/>
+      <w:r>
+        <w:rPr>
+          <w:sz w:val="24"/>
+          <w:szCs w:val="24"/>
+        </w:rPr>
+        <w:t xml:space="preserve">, </w:t>
       </w:r>
       <w:r>
         <w:rPr>
@@ -7437,12 +8971,21 @@
           <w:szCs w:val="24"/>
         </w:rPr>
       </w:pPr>
-      <w:r>
-        <w:rPr>
-          <w:sz w:val="24"/>
-          <w:szCs w:val="24"/>
-        </w:rPr>
-        <w:t>numpy.identity(num)</w:t>
+      <w:proofErr w:type="spellStart"/>
+      <w:r>
+        <w:rPr>
+          <w:sz w:val="24"/>
+          <w:szCs w:val="24"/>
+        </w:rPr>
+        <w:t>numpy.identity</w:t>
+      </w:r>
+      <w:proofErr w:type="spellEnd"/>
+      <w:r>
+        <w:rPr>
+          <w:sz w:val="24"/>
+          <w:szCs w:val="24"/>
+        </w:rPr>
+        <w:t>(num)</w:t>
       </w:r>
     </w:p>
     <w:p>
@@ -7460,12 +9003,37 @@
           <w:szCs w:val="24"/>
         </w:rPr>
       </w:pPr>
-      <w:r>
-        <w:rPr>
-          <w:sz w:val="24"/>
-          <w:szCs w:val="24"/>
-        </w:rPr>
-        <w:t>numpy.sum() and numpy.prod()</w:t>
+      <w:proofErr w:type="spellStart"/>
+      <w:r>
+        <w:rPr>
+          <w:sz w:val="24"/>
+          <w:szCs w:val="24"/>
+        </w:rPr>
+        <w:t>numpy.sum</w:t>
+      </w:r>
+      <w:proofErr w:type="spellEnd"/>
+      <w:r>
+        <w:rPr>
+          <w:sz w:val="24"/>
+          <w:szCs w:val="24"/>
+        </w:rPr>
+        <w:t xml:space="preserve">() and </w:t>
+      </w:r>
+      <w:proofErr w:type="spellStart"/>
+      <w:r>
+        <w:rPr>
+          <w:sz w:val="24"/>
+          <w:szCs w:val="24"/>
+        </w:rPr>
+        <w:t>numpy.prod</w:t>
+      </w:r>
+      <w:proofErr w:type="spellEnd"/>
+      <w:r>
+        <w:rPr>
+          <w:sz w:val="24"/>
+          <w:szCs w:val="24"/>
+        </w:rPr>
+        <w:t>()</w:t>
       </w:r>
     </w:p>
     <w:p>
@@ -7483,12 +9051,37 @@
           <w:szCs w:val="24"/>
         </w:rPr>
       </w:pPr>
-      <w:r>
-        <w:rPr>
-          <w:sz w:val="24"/>
-          <w:szCs w:val="24"/>
-        </w:rPr>
-        <w:t>numpy.min() and numpy.max()</w:t>
+      <w:proofErr w:type="spellStart"/>
+      <w:r>
+        <w:rPr>
+          <w:sz w:val="24"/>
+          <w:szCs w:val="24"/>
+        </w:rPr>
+        <w:t>numpy.min</w:t>
+      </w:r>
+      <w:proofErr w:type="spellEnd"/>
+      <w:r>
+        <w:rPr>
+          <w:sz w:val="24"/>
+          <w:szCs w:val="24"/>
+        </w:rPr>
+        <w:t xml:space="preserve">() and </w:t>
+      </w:r>
+      <w:proofErr w:type="spellStart"/>
+      <w:r>
+        <w:rPr>
+          <w:sz w:val="24"/>
+          <w:szCs w:val="24"/>
+        </w:rPr>
+        <w:t>numpy.max</w:t>
+      </w:r>
+      <w:proofErr w:type="spellEnd"/>
+      <w:r>
+        <w:rPr>
+          <w:sz w:val="24"/>
+          <w:szCs w:val="24"/>
+        </w:rPr>
+        <w:t>()</w:t>
       </w:r>
     </w:p>
     <w:p>
@@ -7506,12 +9099,21 @@
           <w:szCs w:val="24"/>
         </w:rPr>
       </w:pPr>
-      <w:r>
-        <w:rPr>
-          <w:sz w:val="24"/>
-          <w:szCs w:val="24"/>
-        </w:rPr>
-        <w:t>numpy.mean/var/std ()</w:t>
+      <w:proofErr w:type="spellStart"/>
+      <w:r>
+        <w:rPr>
+          <w:sz w:val="24"/>
+          <w:szCs w:val="24"/>
+        </w:rPr>
+        <w:t>numpy.mean</w:t>
+      </w:r>
+      <w:proofErr w:type="spellEnd"/>
+      <w:r>
+        <w:rPr>
+          <w:sz w:val="24"/>
+          <w:szCs w:val="24"/>
+        </w:rPr>
+        <w:t>/var/std ()</w:t>
       </w:r>
     </w:p>
     <w:p>
@@ -7566,12 +9168,21 @@
           <w:szCs w:val="24"/>
         </w:rPr>
       </w:pPr>
-      <w:r>
-        <w:rPr>
-          <w:sz w:val="24"/>
-          <w:szCs w:val="24"/>
-        </w:rPr>
-        <w:t>numpy.inner/outer(A, B)</w:t>
+      <w:proofErr w:type="spellStart"/>
+      <w:r>
+        <w:rPr>
+          <w:sz w:val="24"/>
+          <w:szCs w:val="24"/>
+        </w:rPr>
+        <w:t>numpy.inner</w:t>
+      </w:r>
+      <w:proofErr w:type="spellEnd"/>
+      <w:r>
+        <w:rPr>
+          <w:sz w:val="24"/>
+          <w:szCs w:val="24"/>
+        </w:rPr>
+        <w:t>/outer(A, B)</w:t>
       </w:r>
     </w:p>
     <w:p>
@@ -7658,7 +9269,23 @@
           <w:sz w:val="24"/>
           <w:szCs w:val="24"/>
         </w:rPr>
-        <w:t>A module is a python file (.py) that has functions and global variables that can be executed individually.</w:t>
+        <w:t>A module is a python file (.</w:t>
+      </w:r>
+      <w:proofErr w:type="spellStart"/>
+      <w:r>
+        <w:rPr>
+          <w:sz w:val="24"/>
+          <w:szCs w:val="24"/>
+        </w:rPr>
+        <w:t>py</w:t>
+      </w:r>
+      <w:proofErr w:type="spellEnd"/>
+      <w:r>
+        <w:rPr>
+          <w:sz w:val="24"/>
+          <w:szCs w:val="24"/>
+        </w:rPr>
+        <w:t>) that has functions and global variables that can be executed individually.</w:t>
       </w:r>
     </w:p>
     <w:p>
@@ -7722,7 +9349,23 @@
           <w:sz w:val="24"/>
           <w:szCs w:val="24"/>
         </w:rPr>
-        <w:t>A constructor is a function of a class that is called whenever an object is created. It’s purpose is to assign values into the object of that class. For example, __init__.py</w:t>
+        <w:t xml:space="preserve">A constructor is a function of a class that is called whenever an object is created. </w:t>
+      </w:r>
+      <w:proofErr w:type="spellStart"/>
+      <w:r>
+        <w:rPr>
+          <w:sz w:val="24"/>
+          <w:szCs w:val="24"/>
+        </w:rPr>
+        <w:t>It’s</w:t>
+      </w:r>
+      <w:proofErr w:type="spellEnd"/>
+      <w:r>
+        <w:rPr>
+          <w:sz w:val="24"/>
+          <w:szCs w:val="24"/>
+        </w:rPr>
+        <w:t xml:space="preserve"> purpose is to assign values into the object of that class. For example, __init__.py</w:t>
       </w:r>
     </w:p>
     <w:p>
@@ -7914,6 +9557,7 @@
         </w:rPr>
         <w:t xml:space="preserve">Let’s go through the </w:t>
       </w:r>
+      <w:proofErr w:type="spellStart"/>
       <w:r>
         <w:rPr>
           <w:sz w:val="24"/>
@@ -7926,26 +9570,50 @@
           <w:sz w:val="24"/>
           <w:szCs w:val="24"/>
         </w:rPr>
-        <w:t>.ElementTree module</w:t>
-      </w:r>
-    </w:p>
-    <w:p>
-      <w:pPr>
-        <w:pStyle w:val="ListParagraph"/>
-        <w:tabs>
-          <w:tab w:val="left" w:pos="2025"/>
-        </w:tabs>
-        <w:rPr>
-          <w:sz w:val="24"/>
-          <w:szCs w:val="24"/>
-        </w:rPr>
-      </w:pPr>
-      <w:r>
-        <w:rPr>
-          <w:sz w:val="24"/>
-          <w:szCs w:val="24"/>
-        </w:rPr>
-        <w:t>XML stands for extensible markup language and it’s a mark up language just like html.</w:t>
+        <w:t>.ElementTree</w:t>
+      </w:r>
+      <w:proofErr w:type="spellEnd"/>
+      <w:r>
+        <w:rPr>
+          <w:sz w:val="24"/>
+          <w:szCs w:val="24"/>
+        </w:rPr>
+        <w:t xml:space="preserve"> module</w:t>
+      </w:r>
+    </w:p>
+    <w:p>
+      <w:pPr>
+        <w:pStyle w:val="ListParagraph"/>
+        <w:tabs>
+          <w:tab w:val="left" w:pos="2025"/>
+        </w:tabs>
+        <w:rPr>
+          <w:sz w:val="24"/>
+          <w:szCs w:val="24"/>
+        </w:rPr>
+      </w:pPr>
+      <w:r>
+        <w:rPr>
+          <w:sz w:val="24"/>
+          <w:szCs w:val="24"/>
+        </w:rPr>
+        <w:t xml:space="preserve">XML stands for extensible markup language and it’s a </w:t>
+      </w:r>
+      <w:proofErr w:type="spellStart"/>
+      <w:r>
+        <w:rPr>
+          <w:sz w:val="24"/>
+          <w:szCs w:val="24"/>
+        </w:rPr>
+        <w:t>mark up</w:t>
+      </w:r>
+      <w:proofErr w:type="spellEnd"/>
+      <w:r>
+        <w:rPr>
+          <w:sz w:val="24"/>
+          <w:szCs w:val="24"/>
+        </w:rPr>
+        <w:t xml:space="preserve"> language just like html.</w:t>
       </w:r>
     </w:p>
     <w:p>
@@ -8021,26 +9689,51 @@
           <w:sz w:val="24"/>
           <w:szCs w:val="24"/>
         </w:rPr>
-        <w:t>&gt;&gt;&gt; root = xml.etree.ElementTree.fromstring(xml string)</w:t>
-      </w:r>
-    </w:p>
-    <w:p>
-      <w:pPr>
-        <w:pStyle w:val="ListParagraph"/>
-        <w:tabs>
-          <w:tab w:val="left" w:pos="2025"/>
-        </w:tabs>
-        <w:rPr>
-          <w:sz w:val="24"/>
-          <w:szCs w:val="24"/>
-        </w:rPr>
-      </w:pPr>
-      <w:r>
-        <w:rPr>
-          <w:sz w:val="24"/>
-          <w:szCs w:val="24"/>
-        </w:rPr>
-        <w:t>root.tag returns the parent tag of the xml</w:t>
+        <w:t xml:space="preserve">&gt;&gt;&gt; root = </w:t>
+      </w:r>
+      <w:proofErr w:type="spellStart"/>
+      <w:r>
+        <w:rPr>
+          <w:sz w:val="24"/>
+          <w:szCs w:val="24"/>
+        </w:rPr>
+        <w:t>xml.etree.ElementTree.fromstring</w:t>
+      </w:r>
+      <w:proofErr w:type="spellEnd"/>
+      <w:r>
+        <w:rPr>
+          <w:sz w:val="24"/>
+          <w:szCs w:val="24"/>
+        </w:rPr>
+        <w:t>(xml string)</w:t>
+      </w:r>
+    </w:p>
+    <w:p>
+      <w:pPr>
+        <w:pStyle w:val="ListParagraph"/>
+        <w:tabs>
+          <w:tab w:val="left" w:pos="2025"/>
+        </w:tabs>
+        <w:rPr>
+          <w:sz w:val="24"/>
+          <w:szCs w:val="24"/>
+        </w:rPr>
+      </w:pPr>
+      <w:proofErr w:type="spellStart"/>
+      <w:r>
+        <w:rPr>
+          <w:sz w:val="24"/>
+          <w:szCs w:val="24"/>
+        </w:rPr>
+        <w:t>root.tag</w:t>
+      </w:r>
+      <w:proofErr w:type="spellEnd"/>
+      <w:r>
+        <w:rPr>
+          <w:sz w:val="24"/>
+          <w:szCs w:val="24"/>
+        </w:rPr>
+        <w:t xml:space="preserve"> returns the parent tag of the xml</w:t>
       </w:r>
     </w:p>
     <w:p>
@@ -8327,6 +10020,192 @@
     </w:p>
     <w:p>
       <w:pPr>
+        <w:tabs>
+          <w:tab w:val="left" w:pos="2025"/>
+        </w:tabs>
+        <w:rPr>
+          <w:sz w:val="24"/>
+          <w:szCs w:val="24"/>
+        </w:rPr>
+      </w:pPr>
+      <w:r>
+        <w:rPr>
+          <w:sz w:val="24"/>
+          <w:szCs w:val="24"/>
+        </w:rPr>
+        <w:t xml:space="preserve">\s matches any whitespace characters </w:t>
+      </w:r>
+      <w:r>
+        <w:rPr>
+          <w:sz w:val="24"/>
+          <w:szCs w:val="24"/>
+        </w:rPr>
+        <w:t xml:space="preserve">[ \r\n\t\f </w:t>
+      </w:r>
+      <w:r>
+        <w:rPr>
+          <w:sz w:val="24"/>
+          <w:szCs w:val="24"/>
+        </w:rPr>
+        <w:t xml:space="preserve"> </w:t>
+      </w:r>
+      <w:r>
+        <w:rPr>
+          <w:sz w:val="24"/>
+          <w:szCs w:val="24"/>
+        </w:rPr>
+        <w:t>]</w:t>
+      </w:r>
+      <w:r>
+        <w:rPr>
+          <w:sz w:val="24"/>
+          <w:szCs w:val="24"/>
+        </w:rPr>
+        <w:t>:</w:t>
+      </w:r>
+    </w:p>
+    <w:p>
+      <w:pPr>
+        <w:pStyle w:val="ListParagraph"/>
+        <w:numPr>
+          <w:ilvl w:val="0"/>
+          <w:numId w:val="49"/>
+        </w:numPr>
+        <w:tabs>
+          <w:tab w:val="left" w:pos="2025"/>
+        </w:tabs>
+        <w:rPr>
+          <w:sz w:val="24"/>
+          <w:szCs w:val="24"/>
+        </w:rPr>
+      </w:pPr>
+      <w:r>
+        <w:rPr>
+          <w:sz w:val="24"/>
+          <w:szCs w:val="24"/>
+        </w:rPr>
+        <w:t>\r is carriage return</w:t>
+      </w:r>
+    </w:p>
+    <w:p>
+      <w:pPr>
+        <w:pStyle w:val="ListParagraph"/>
+        <w:numPr>
+          <w:ilvl w:val="0"/>
+          <w:numId w:val="49"/>
+        </w:numPr>
+        <w:tabs>
+          <w:tab w:val="left" w:pos="2025"/>
+        </w:tabs>
+        <w:rPr>
+          <w:sz w:val="24"/>
+          <w:szCs w:val="24"/>
+        </w:rPr>
+      </w:pPr>
+      <w:r>
+        <w:rPr>
+          <w:sz w:val="24"/>
+          <w:szCs w:val="24"/>
+        </w:rPr>
+        <w:t>\n is new line</w:t>
+      </w:r>
+    </w:p>
+    <w:p>
+      <w:pPr>
+        <w:pStyle w:val="ListParagraph"/>
+        <w:numPr>
+          <w:ilvl w:val="0"/>
+          <w:numId w:val="49"/>
+        </w:numPr>
+        <w:tabs>
+          <w:tab w:val="left" w:pos="2025"/>
+        </w:tabs>
+        <w:rPr>
+          <w:sz w:val="24"/>
+          <w:szCs w:val="24"/>
+        </w:rPr>
+      </w:pPr>
+      <w:r>
+        <w:rPr>
+          <w:sz w:val="24"/>
+          <w:szCs w:val="24"/>
+        </w:rPr>
+        <w:t>\t is tab</w:t>
+      </w:r>
+    </w:p>
+    <w:p>
+      <w:pPr>
+        <w:pStyle w:val="ListParagraph"/>
+        <w:numPr>
+          <w:ilvl w:val="0"/>
+          <w:numId w:val="49"/>
+        </w:numPr>
+        <w:tabs>
+          <w:tab w:val="left" w:pos="2025"/>
+        </w:tabs>
+        <w:rPr>
+          <w:sz w:val="24"/>
+          <w:szCs w:val="24"/>
+        </w:rPr>
+      </w:pPr>
+      <w:r>
+        <w:rPr>
+          <w:sz w:val="24"/>
+          <w:szCs w:val="24"/>
+        </w:rPr>
+        <w:t>\f form feed</w:t>
+      </w:r>
+    </w:p>
+    <w:p>
+      <w:pPr>
+        <w:tabs>
+          <w:tab w:val="left" w:pos="2025"/>
+        </w:tabs>
+        <w:ind w:left="360"/>
+        <w:rPr>
+          <w:sz w:val="24"/>
+          <w:szCs w:val="24"/>
+        </w:rPr>
+      </w:pPr>
+      <w:r>
+        <w:rPr>
+          <w:sz w:val="24"/>
+          <w:szCs w:val="24"/>
+        </w:rPr>
+        <w:t>Other characters are \b for backspace</w:t>
+      </w:r>
+    </w:p>
+    <w:p>
+      <w:pPr>
+        <w:tabs>
+          <w:tab w:val="left" w:pos="2025"/>
+        </w:tabs>
+        <w:rPr>
+          <w:sz w:val="24"/>
+          <w:szCs w:val="24"/>
+        </w:rPr>
+      </w:pPr>
+      <w:r>
+        <w:rPr>
+          <w:sz w:val="24"/>
+          <w:szCs w:val="24"/>
+        </w:rPr>
+        <w:t>\S matches any non-whitespace characters</w:t>
+      </w:r>
+    </w:p>
+    <w:p>
+      <w:pPr>
+        <w:tabs>
+          <w:tab w:val="left" w:pos="2025"/>
+        </w:tabs>
+        <w:rPr>
+          <w:sz w:val="24"/>
+          <w:szCs w:val="24"/>
+        </w:rPr>
+      </w:pPr>
+    </w:p>
+    <w:p>
+      <w:pPr>
         <w:pStyle w:val="ListParagraph"/>
         <w:tabs>
           <w:tab w:val="left" w:pos="2025"/>
@@ -12048,6 +13927,95 @@
     </w:lvl>
   </w:abstractNum>
   <w:abstractNum w:abstractNumId="40" w15:restartNumberingAfterBreak="0">
+    <w:nsid w:val="66D366E1"/>
+    <w:multiLevelType w:val="hybridMultilevel"/>
+    <w:tmpl w:val="70307178"/>
+    <w:lvl w:ilvl="0" w:tplc="32485334">
+      <w:start w:val="1"/>
+      <w:numFmt w:val="lowerRoman"/>
+      <w:lvlText w:val="%1."/>
+      <w:lvlJc w:val="left"/>
+      <w:pPr>
+        <w:ind w:left="1080" w:hanging="720"/>
+      </w:pPr>
+      <w:rPr>
+        <w:rFonts w:hint="default"/>
+      </w:rPr>
+    </w:lvl>
+    <w:lvl w:ilvl="1" w:tplc="20000019" w:tentative="1">
+      <w:start w:val="1"/>
+      <w:numFmt w:val="lowerLetter"/>
+      <w:lvlText w:val="%2."/>
+      <w:lvlJc w:val="left"/>
+      <w:pPr>
+        <w:ind w:left="1440" w:hanging="360"/>
+      </w:pPr>
+    </w:lvl>
+    <w:lvl w:ilvl="2" w:tplc="2000001B" w:tentative="1">
+      <w:start w:val="1"/>
+      <w:numFmt w:val="lowerRoman"/>
+      <w:lvlText w:val="%3."/>
+      <w:lvlJc w:val="right"/>
+      <w:pPr>
+        <w:ind w:left="2160" w:hanging="180"/>
+      </w:pPr>
+    </w:lvl>
+    <w:lvl w:ilvl="3" w:tplc="2000000F" w:tentative="1">
+      <w:start w:val="1"/>
+      <w:numFmt w:val="decimal"/>
+      <w:lvlText w:val="%4."/>
+      <w:lvlJc w:val="left"/>
+      <w:pPr>
+        <w:ind w:left="2880" w:hanging="360"/>
+      </w:pPr>
+    </w:lvl>
+    <w:lvl w:ilvl="4" w:tplc="20000019" w:tentative="1">
+      <w:start w:val="1"/>
+      <w:numFmt w:val="lowerLetter"/>
+      <w:lvlText w:val="%5."/>
+      <w:lvlJc w:val="left"/>
+      <w:pPr>
+        <w:ind w:left="3600" w:hanging="360"/>
+      </w:pPr>
+    </w:lvl>
+    <w:lvl w:ilvl="5" w:tplc="2000001B" w:tentative="1">
+      <w:start w:val="1"/>
+      <w:numFmt w:val="lowerRoman"/>
+      <w:lvlText w:val="%6."/>
+      <w:lvlJc w:val="right"/>
+      <w:pPr>
+        <w:ind w:left="4320" w:hanging="180"/>
+      </w:pPr>
+    </w:lvl>
+    <w:lvl w:ilvl="6" w:tplc="2000000F" w:tentative="1">
+      <w:start w:val="1"/>
+      <w:numFmt w:val="decimal"/>
+      <w:lvlText w:val="%7."/>
+      <w:lvlJc w:val="left"/>
+      <w:pPr>
+        <w:ind w:left="5040" w:hanging="360"/>
+      </w:pPr>
+    </w:lvl>
+    <w:lvl w:ilvl="7" w:tplc="20000019" w:tentative="1">
+      <w:start w:val="1"/>
+      <w:numFmt w:val="lowerLetter"/>
+      <w:lvlText w:val="%8."/>
+      <w:lvlJc w:val="left"/>
+      <w:pPr>
+        <w:ind w:left="5760" w:hanging="360"/>
+      </w:pPr>
+    </w:lvl>
+    <w:lvl w:ilvl="8" w:tplc="2000001B" w:tentative="1">
+      <w:start w:val="1"/>
+      <w:numFmt w:val="lowerRoman"/>
+      <w:lvlText w:val="%9."/>
+      <w:lvlJc w:val="right"/>
+      <w:pPr>
+        <w:ind w:left="6480" w:hanging="180"/>
+      </w:pPr>
+    </w:lvl>
+  </w:abstractNum>
+  <w:abstractNum w:abstractNumId="41" w15:restartNumberingAfterBreak="0">
     <w:nsid w:val="6A632B14"/>
     <w:multiLevelType w:val="hybridMultilevel"/>
     <w:tmpl w:val="0C266042"/>
@@ -12136,7 +14104,7 @@
       </w:pPr>
     </w:lvl>
   </w:abstractNum>
-  <w:abstractNum w:abstractNumId="41" w15:restartNumberingAfterBreak="0">
+  <w:abstractNum w:abstractNumId="42" w15:restartNumberingAfterBreak="0">
     <w:nsid w:val="6AAF7CCC"/>
     <w:multiLevelType w:val="hybridMultilevel"/>
     <w:tmpl w:val="69F69E60"/>
@@ -12225,7 +14193,7 @@
       </w:pPr>
     </w:lvl>
   </w:abstractNum>
-  <w:abstractNum w:abstractNumId="42" w15:restartNumberingAfterBreak="0">
+  <w:abstractNum w:abstractNumId="43" w15:restartNumberingAfterBreak="0">
     <w:nsid w:val="6D1D3545"/>
     <w:multiLevelType w:val="hybridMultilevel"/>
     <w:tmpl w:val="56C41EC4"/>
@@ -12314,7 +14282,7 @@
       </w:pPr>
     </w:lvl>
   </w:abstractNum>
-  <w:abstractNum w:abstractNumId="43" w15:restartNumberingAfterBreak="0">
+  <w:abstractNum w:abstractNumId="44" w15:restartNumberingAfterBreak="0">
     <w:nsid w:val="6E00431A"/>
     <w:multiLevelType w:val="hybridMultilevel"/>
     <w:tmpl w:val="BFD01962"/>
@@ -12403,7 +14371,7 @@
       </w:pPr>
     </w:lvl>
   </w:abstractNum>
-  <w:abstractNum w:abstractNumId="44" w15:restartNumberingAfterBreak="0">
+  <w:abstractNum w:abstractNumId="45" w15:restartNumberingAfterBreak="0">
     <w:nsid w:val="714C49EF"/>
     <w:multiLevelType w:val="hybridMultilevel"/>
     <w:tmpl w:val="217E2FD0"/>
@@ -12492,7 +14460,7 @@
       </w:pPr>
     </w:lvl>
   </w:abstractNum>
-  <w:abstractNum w:abstractNumId="45" w15:restartNumberingAfterBreak="0">
+  <w:abstractNum w:abstractNumId="46" w15:restartNumberingAfterBreak="0">
     <w:nsid w:val="73432751"/>
     <w:multiLevelType w:val="hybridMultilevel"/>
     <w:tmpl w:val="9F5E47E6"/>
@@ -12581,7 +14549,7 @@
       </w:pPr>
     </w:lvl>
   </w:abstractNum>
-  <w:abstractNum w:abstractNumId="46" w15:restartNumberingAfterBreak="0">
+  <w:abstractNum w:abstractNumId="47" w15:restartNumberingAfterBreak="0">
     <w:nsid w:val="78E53678"/>
     <w:multiLevelType w:val="hybridMultilevel"/>
     <w:tmpl w:val="85E4166C"/>
@@ -12670,7 +14638,7 @@
       </w:pPr>
     </w:lvl>
   </w:abstractNum>
-  <w:abstractNum w:abstractNumId="47" w15:restartNumberingAfterBreak="0">
+  <w:abstractNum w:abstractNumId="48" w15:restartNumberingAfterBreak="0">
     <w:nsid w:val="7A0C65C9"/>
     <w:multiLevelType w:val="hybridMultilevel"/>
     <w:tmpl w:val="837C9C8C"/>
@@ -12790,7 +14758,7 @@
     <w:abstractNumId w:val="27"/>
   </w:num>
   <w:num w:numId="11" w16cid:durableId="1568420899">
-    <w:abstractNumId w:val="45"/>
+    <w:abstractNumId w:val="46"/>
   </w:num>
   <w:num w:numId="12" w16cid:durableId="546453351">
     <w:abstractNumId w:val="28"/>
@@ -12850,13 +14818,13 @@
     <w:abstractNumId w:val="2"/>
   </w:num>
   <w:num w:numId="31" w16cid:durableId="2121105040">
-    <w:abstractNumId w:val="42"/>
+    <w:abstractNumId w:val="43"/>
   </w:num>
   <w:num w:numId="32" w16cid:durableId="1903562574">
     <w:abstractNumId w:val="34"/>
   </w:num>
   <w:num w:numId="33" w16cid:durableId="1948809751">
-    <w:abstractNumId w:val="44"/>
+    <w:abstractNumId w:val="45"/>
   </w:num>
   <w:num w:numId="34" w16cid:durableId="14887923">
     <w:abstractNumId w:val="10"/>
@@ -12865,19 +14833,19 @@
     <w:abstractNumId w:val="3"/>
   </w:num>
   <w:num w:numId="36" w16cid:durableId="268700580">
-    <w:abstractNumId w:val="43"/>
+    <w:abstractNumId w:val="44"/>
   </w:num>
   <w:num w:numId="37" w16cid:durableId="1378240998">
-    <w:abstractNumId w:val="47"/>
+    <w:abstractNumId w:val="48"/>
   </w:num>
   <w:num w:numId="38" w16cid:durableId="2077697962">
     <w:abstractNumId w:val="32"/>
   </w:num>
   <w:num w:numId="39" w16cid:durableId="666246573">
-    <w:abstractNumId w:val="41"/>
+    <w:abstractNumId w:val="42"/>
   </w:num>
   <w:num w:numId="40" w16cid:durableId="168645795">
-    <w:abstractNumId w:val="46"/>
+    <w:abstractNumId w:val="47"/>
   </w:num>
   <w:num w:numId="41" w16cid:durableId="1148327763">
     <w:abstractNumId w:val="33"/>
@@ -12886,7 +14854,7 @@
     <w:abstractNumId w:val="36"/>
   </w:num>
   <w:num w:numId="43" w16cid:durableId="1655449614">
-    <w:abstractNumId w:val="40"/>
+    <w:abstractNumId w:val="41"/>
   </w:num>
   <w:num w:numId="44" w16cid:durableId="1804422408">
     <w:abstractNumId w:val="20"/>
@@ -12902,6 +14870,9 @@
   </w:num>
   <w:num w:numId="48" w16cid:durableId="1123499786">
     <w:abstractNumId w:val="4"/>
+  </w:num>
+  <w:num w:numId="49" w16cid:durableId="902568378">
+    <w:abstractNumId w:val="40"/>
   </w:num>
 </w:numbering>
 </file>

</xml_diff>

<commit_message>
added Classes and instances.py
</commit_message>
<xml_diff>
--- a/Python notes.docx
+++ b/Python notes.docx
@@ -9941,6 +9941,7 @@
       </w:pPr>
       <w:r>
         <w:rPr>
+          <w:noProof/>
           <w:sz w:val="24"/>
           <w:szCs w:val="24"/>
         </w:rPr>
@@ -10282,6 +10283,87 @@
           <w:szCs w:val="24"/>
         </w:rPr>
         <w:t>[^B] matches anything but B such as [^A-Z] for anything but an uppercase letter</w:t>
+      </w:r>
+    </w:p>
+    <w:p>
+      <w:pPr>
+        <w:tabs>
+          <w:tab w:val="left" w:pos="2025"/>
+        </w:tabs>
+        <w:rPr>
+          <w:sz w:val="24"/>
+          <w:szCs w:val="24"/>
+        </w:rPr>
+      </w:pPr>
+    </w:p>
+    <w:p>
+      <w:pPr>
+        <w:tabs>
+          <w:tab w:val="left" w:pos="2025"/>
+        </w:tabs>
+        <w:jc w:val="center"/>
+        <w:rPr>
+          <w:sz w:val="24"/>
+          <w:szCs w:val="24"/>
+        </w:rPr>
+      </w:pPr>
+      <w:r>
+        <w:rPr>
+          <w:sz w:val="24"/>
+          <w:szCs w:val="24"/>
+        </w:rPr>
+        <w:t>26</w:t>
+      </w:r>
+      <w:r>
+        <w:rPr>
+          <w:sz w:val="24"/>
+          <w:szCs w:val="24"/>
+          <w:vertAlign w:val="superscript"/>
+        </w:rPr>
+        <w:t>th</w:t>
+      </w:r>
+      <w:r>
+        <w:rPr>
+          <w:sz w:val="24"/>
+          <w:szCs w:val="24"/>
+        </w:rPr>
+        <w:t xml:space="preserve"> May</w:t>
+      </w:r>
+    </w:p>
+    <w:p>
+      <w:pPr>
+        <w:tabs>
+          <w:tab w:val="left" w:pos="2025"/>
+        </w:tabs>
+        <w:rPr>
+          <w:sz w:val="24"/>
+          <w:szCs w:val="24"/>
+        </w:rPr>
+      </w:pPr>
+      <w:r>
+        <w:rPr>
+          <w:sz w:val="24"/>
+          <w:szCs w:val="24"/>
+        </w:rPr>
+        <w:t>() is used for grouping patterns</w:t>
+      </w:r>
+    </w:p>
+    <w:p>
+      <w:pPr>
+        <w:tabs>
+          <w:tab w:val="left" w:pos="2025"/>
+        </w:tabs>
+        <w:rPr>
+          <w:sz w:val="24"/>
+          <w:szCs w:val="24"/>
+        </w:rPr>
+      </w:pPr>
+      <w:r>
+        <w:rPr>
+          <w:sz w:val="24"/>
+          <w:szCs w:val="24"/>
+        </w:rPr>
+        <w:t>? is used to match zero or one times</w:t>
       </w:r>
     </w:p>
     <w:p>

</xml_diff>

<commit_message>
added find a word
</commit_message>
<xml_diff>
--- a/Python notes.docx
+++ b/Python notes.docx
@@ -10365,6 +10365,92 @@
         </w:rPr>
         <w:t>? is used to match zero or one times</w:t>
       </w:r>
+    </w:p>
+    <w:p>
+      <w:pPr>
+        <w:tabs>
+          <w:tab w:val="left" w:pos="2025"/>
+        </w:tabs>
+        <w:jc w:val="center"/>
+        <w:rPr>
+          <w:sz w:val="24"/>
+          <w:szCs w:val="24"/>
+        </w:rPr>
+      </w:pPr>
+      <w:r>
+        <w:rPr>
+          <w:sz w:val="24"/>
+          <w:szCs w:val="24"/>
+        </w:rPr>
+        <w:t>29</w:t>
+      </w:r>
+      <w:r>
+        <w:rPr>
+          <w:sz w:val="24"/>
+          <w:szCs w:val="24"/>
+          <w:vertAlign w:val="superscript"/>
+        </w:rPr>
+        <w:t>th</w:t>
+      </w:r>
+      <w:r>
+        <w:rPr>
+          <w:sz w:val="24"/>
+          <w:szCs w:val="24"/>
+        </w:rPr>
+        <w:t xml:space="preserve"> May</w:t>
+      </w:r>
+    </w:p>
+    <w:p>
+      <w:pPr>
+        <w:tabs>
+          <w:tab w:val="left" w:pos="2025"/>
+        </w:tabs>
+        <w:rPr>
+          <w:sz w:val="24"/>
+          <w:szCs w:val="24"/>
+        </w:rPr>
+      </w:pPr>
+      <w:r>
+        <w:rPr>
+          <w:sz w:val="24"/>
+          <w:szCs w:val="24"/>
+        </w:rPr>
+        <w:t>\b is word boundary. If we say \</w:t>
+      </w:r>
+      <w:proofErr w:type="spellStart"/>
+      <w:r>
+        <w:rPr>
+          <w:sz w:val="24"/>
+          <w:szCs w:val="24"/>
+        </w:rPr>
+        <w:t>bh</w:t>
+      </w:r>
+      <w:proofErr w:type="spellEnd"/>
+      <w:r>
+        <w:rPr>
+          <w:sz w:val="24"/>
+          <w:szCs w:val="24"/>
+        </w:rPr>
+        <w:t>\b, a match will only be found if h is between a word boundary or at the beginning or end of a sentence. A word boundary is anything but</w:t>
+      </w:r>
+      <w:r>
+        <w:rPr>
+          <w:sz w:val="24"/>
+          <w:szCs w:val="24"/>
+        </w:rPr>
+        <w:t xml:space="preserve"> a word(\W)</w:t>
+      </w:r>
+    </w:p>
+    <w:p>
+      <w:pPr>
+        <w:tabs>
+          <w:tab w:val="left" w:pos="2025"/>
+        </w:tabs>
+        <w:rPr>
+          <w:sz w:val="24"/>
+          <w:szCs w:val="24"/>
+        </w:rPr>
+      </w:pPr>
     </w:p>
     <w:p>
       <w:pPr>

</xml_diff>

<commit_message>
added Build a stack exchange scraper
</commit_message>
<xml_diff>
--- a/Python notes.docx
+++ b/Python notes.docx
@@ -10468,11 +10468,52 @@
         <w:tabs>
           <w:tab w:val="left" w:pos="2025"/>
         </w:tabs>
-        <w:rPr>
-          <w:sz w:val="24"/>
-          <w:szCs w:val="24"/>
-        </w:rPr>
-      </w:pPr>
+        <w:jc w:val="center"/>
+        <w:rPr>
+          <w:sz w:val="24"/>
+          <w:szCs w:val="24"/>
+        </w:rPr>
+      </w:pPr>
+      <w:r>
+        <w:rPr>
+          <w:sz w:val="24"/>
+          <w:szCs w:val="24"/>
+        </w:rPr>
+        <w:t>30</w:t>
+      </w:r>
+      <w:r>
+        <w:rPr>
+          <w:sz w:val="24"/>
+          <w:szCs w:val="24"/>
+          <w:vertAlign w:val="superscript"/>
+        </w:rPr>
+        <w:t>th</w:t>
+      </w:r>
+      <w:r>
+        <w:rPr>
+          <w:sz w:val="24"/>
+          <w:szCs w:val="24"/>
+        </w:rPr>
+        <w:t xml:space="preserve"> May</w:t>
+      </w:r>
+    </w:p>
+    <w:p>
+      <w:pPr>
+        <w:tabs>
+          <w:tab w:val="left" w:pos="2025"/>
+        </w:tabs>
+        <w:rPr>
+          <w:sz w:val="24"/>
+          <w:szCs w:val="24"/>
+        </w:rPr>
+      </w:pPr>
+      <w:r>
+        <w:rPr>
+          <w:sz w:val="24"/>
+          <w:szCs w:val="24"/>
+        </w:rPr>
+        <w:t>If we need to read an input as stdin, we use the sys module and use the sys.stdin.read() function</w:t>
+      </w:r>
     </w:p>
     <w:p>
       <w:pPr>

</xml_diff>

<commit_message>
Added socket programming, established connection between client and server, then finally exchanged messages within the private IP
</commit_message>
<xml_diff>
--- a/Python notes.docx
+++ b/Python notes.docx
@@ -82,6 +82,7 @@
           <w:szCs w:val="24"/>
         </w:rPr>
       </w:pPr>
+      <w:proofErr w:type="gramStart"/>
       <w:r>
         <w:rPr>
           <w:sz w:val="24"/>
@@ -89,6 +90,7 @@
         </w:rPr>
         <w:t>map(</w:t>
       </w:r>
+      <w:proofErr w:type="gramEnd"/>
       <w:r>
         <w:rPr>
           <w:sz w:val="24"/>
@@ -125,12 +127,21 @@
           <w:szCs w:val="24"/>
         </w:rPr>
       </w:pPr>
-      <w:r>
-        <w:rPr>
-          <w:sz w:val="24"/>
-          <w:szCs w:val="24"/>
-        </w:rPr>
-        <w:t>.split() method for indexing elements separated by white spaces</w:t>
+      <w:proofErr w:type="gramStart"/>
+      <w:r>
+        <w:rPr>
+          <w:sz w:val="24"/>
+          <w:szCs w:val="24"/>
+        </w:rPr>
+        <w:t>.split</w:t>
+      </w:r>
+      <w:proofErr w:type="gramEnd"/>
+      <w:r>
+        <w:rPr>
+          <w:sz w:val="24"/>
+          <w:szCs w:val="24"/>
+        </w:rPr>
+        <w:t>() method for indexing elements separated by white spaces</w:t>
       </w:r>
       <w:r>
         <w:rPr>
@@ -153,7 +164,23 @@
           <w:sz w:val="24"/>
           <w:szCs w:val="24"/>
         </w:rPr>
-        <w:t xml:space="preserve">The results are put into a list. An object can be specified within the split(“s”), hence it will split spaces and the ‘s’ within the object being </w:t>
+        <w:t>The results are put into a list. An object can be specified within the split(“s”</w:t>
+      </w:r>
+      <w:proofErr w:type="gramStart"/>
+      <w:r>
+        <w:rPr>
+          <w:sz w:val="24"/>
+          <w:szCs w:val="24"/>
+        </w:rPr>
+        <w:t>),</w:t>
+      </w:r>
+      <w:proofErr w:type="gramEnd"/>
+      <w:r>
+        <w:rPr>
+          <w:sz w:val="24"/>
+          <w:szCs w:val="24"/>
+        </w:rPr>
+        <w:t xml:space="preserve"> hence it will split spaces and the ‘s’ within the object being </w:t>
       </w:r>
       <w:proofErr w:type="spellStart"/>
       <w:r>
@@ -178,7 +205,23 @@
           <w:sz w:val="24"/>
           <w:szCs w:val="24"/>
         </w:rPr>
-        <w:t xml:space="preserve">The opposite of split() is join. To join a </w:t>
+        <w:t xml:space="preserve">The opposite of </w:t>
+      </w:r>
+      <w:proofErr w:type="gramStart"/>
+      <w:r>
+        <w:rPr>
+          <w:sz w:val="24"/>
+          <w:szCs w:val="24"/>
+        </w:rPr>
+        <w:t>split(</w:t>
+      </w:r>
+      <w:proofErr w:type="gramEnd"/>
+      <w:r>
+        <w:rPr>
+          <w:sz w:val="24"/>
+          <w:szCs w:val="24"/>
+        </w:rPr>
+        <w:t xml:space="preserve">) is join. To join a </w:t>
       </w:r>
       <w:proofErr w:type="spellStart"/>
       <w:r>
@@ -194,23 +237,55 @@
           <w:sz w:val="24"/>
           <w:szCs w:val="24"/>
         </w:rPr>
-        <w:t xml:space="preserve"> variable a with “-“, we write (“-”).join(a)</w:t>
-      </w:r>
-    </w:p>
-    <w:p>
-      <w:pPr>
-        <w:pStyle w:val="ListParagraph"/>
-        <w:rPr>
-          <w:sz w:val="24"/>
-          <w:szCs w:val="24"/>
-        </w:rPr>
-      </w:pPr>
-      <w:r>
-        <w:rPr>
-          <w:sz w:val="24"/>
-          <w:szCs w:val="24"/>
-        </w:rPr>
-        <w:t>Things to note about the split() method:</w:t>
+        <w:t xml:space="preserve"> variable a with “</w:t>
+      </w:r>
+      <w:proofErr w:type="gramStart"/>
+      <w:r>
+        <w:rPr>
+          <w:sz w:val="24"/>
+          <w:szCs w:val="24"/>
+        </w:rPr>
+        <w:t>-“</w:t>
+      </w:r>
+      <w:proofErr w:type="gramEnd"/>
+      <w:r>
+        <w:rPr>
+          <w:sz w:val="24"/>
+          <w:szCs w:val="24"/>
+        </w:rPr>
+        <w:t>, we write (“-”).join(a)</w:t>
+      </w:r>
+    </w:p>
+    <w:p>
+      <w:pPr>
+        <w:pStyle w:val="ListParagraph"/>
+        <w:rPr>
+          <w:sz w:val="24"/>
+          <w:szCs w:val="24"/>
+        </w:rPr>
+      </w:pPr>
+      <w:r>
+        <w:rPr>
+          <w:sz w:val="24"/>
+          <w:szCs w:val="24"/>
+        </w:rPr>
+        <w:t xml:space="preserve">Things to note about the </w:t>
+      </w:r>
+      <w:proofErr w:type="gramStart"/>
+      <w:r>
+        <w:rPr>
+          <w:sz w:val="24"/>
+          <w:szCs w:val="24"/>
+        </w:rPr>
+        <w:t>split(</w:t>
+      </w:r>
+      <w:proofErr w:type="gramEnd"/>
+      <w:r>
+        <w:rPr>
+          <w:sz w:val="24"/>
+          <w:szCs w:val="24"/>
+        </w:rPr>
+        <w:t>) method:</w:t>
       </w:r>
     </w:p>
     <w:p>
@@ -250,7 +325,23 @@
           <w:sz w:val="24"/>
           <w:szCs w:val="24"/>
         </w:rPr>
-        <w:t>If the split parameter is specified to a white space, such as split(“ ”), it will remove only one white space for multiple consecutive white spaces</w:t>
+        <w:t xml:space="preserve">If the split parameter is specified to a white space, such as </w:t>
+      </w:r>
+      <w:proofErr w:type="gramStart"/>
+      <w:r>
+        <w:rPr>
+          <w:sz w:val="24"/>
+          <w:szCs w:val="24"/>
+        </w:rPr>
+        <w:t>split(</w:t>
+      </w:r>
+      <w:proofErr w:type="gramEnd"/>
+      <w:r>
+        <w:rPr>
+          <w:sz w:val="24"/>
+          <w:szCs w:val="24"/>
+        </w:rPr>
+        <w:t>“ ”), it will remove only one white space for multiple consecutive white spaces</w:t>
       </w:r>
     </w:p>
     <w:p>
@@ -270,7 +361,23 @@
           <w:sz w:val="24"/>
           <w:szCs w:val="24"/>
         </w:rPr>
-        <w:t xml:space="preserve">Sum(a) for items in a if a is an </w:t>
+        <w:t xml:space="preserve">Sum(a) for items in </w:t>
+      </w:r>
+      <w:proofErr w:type="spellStart"/>
+      <w:r>
+        <w:rPr>
+          <w:sz w:val="24"/>
+          <w:szCs w:val="24"/>
+        </w:rPr>
+        <w:t>a</w:t>
+      </w:r>
+      <w:proofErr w:type="spellEnd"/>
+      <w:r>
+        <w:rPr>
+          <w:sz w:val="24"/>
+          <w:szCs w:val="24"/>
+        </w:rPr>
+        <w:t xml:space="preserve"> if a is an </w:t>
       </w:r>
       <w:proofErr w:type="spellStart"/>
       <w:r>
@@ -342,12 +449,21 @@
           <w:szCs w:val="24"/>
         </w:rPr>
       </w:pPr>
-      <w:r>
-        <w:rPr>
-          <w:sz w:val="24"/>
-          <w:szCs w:val="24"/>
-        </w:rPr>
-        <w:t xml:space="preserve">round(float, </w:t>
+      <w:proofErr w:type="gramStart"/>
+      <w:r>
+        <w:rPr>
+          <w:sz w:val="24"/>
+          <w:szCs w:val="24"/>
+        </w:rPr>
+        <w:t>round(</w:t>
+      </w:r>
+      <w:proofErr w:type="gramEnd"/>
+      <w:r>
+        <w:rPr>
+          <w:sz w:val="24"/>
+          <w:szCs w:val="24"/>
+        </w:rPr>
+        <w:t xml:space="preserve">float, </w:t>
       </w:r>
       <w:proofErr w:type="spellStart"/>
       <w:r>
@@ -410,12 +526,21 @@
           <w:szCs w:val="24"/>
         </w:rPr>
       </w:pPr>
-      <w:r>
-        <w:rPr>
-          <w:sz w:val="24"/>
-          <w:szCs w:val="24"/>
-        </w:rPr>
-        <w:t xml:space="preserve">print(“%.2f” % </w:t>
+      <w:proofErr w:type="gramStart"/>
+      <w:r>
+        <w:rPr>
+          <w:sz w:val="24"/>
+          <w:szCs w:val="24"/>
+        </w:rPr>
+        <w:t>print(</w:t>
+      </w:r>
+      <w:proofErr w:type="gramEnd"/>
+      <w:r>
+        <w:rPr>
+          <w:sz w:val="24"/>
+          <w:szCs w:val="24"/>
+        </w:rPr>
+        <w:t xml:space="preserve">“%.2f” % </w:t>
       </w:r>
       <w:proofErr w:type="spellStart"/>
       <w:r>
@@ -518,6 +643,7 @@
         <w:t xml:space="preserve">for example, </w:t>
       </w:r>
       <w:proofErr w:type="spellStart"/>
+      <w:proofErr w:type="gramStart"/>
       <w:r>
         <w:rPr>
           <w:sz w:val="24"/>
@@ -526,6 +652,7 @@
         <w:t>os.environ</w:t>
       </w:r>
       <w:proofErr w:type="spellEnd"/>
+      <w:proofErr w:type="gramEnd"/>
       <w:r>
         <w:rPr>
           <w:sz w:val="24"/>
@@ -557,6 +684,7 @@
         <w:t>to print the OS of the computer, we can write print(</w:t>
       </w:r>
       <w:proofErr w:type="spellStart"/>
+      <w:proofErr w:type="gramStart"/>
       <w:r>
         <w:rPr>
           <w:sz w:val="24"/>
@@ -565,6 +693,7 @@
         <w:t>os.environ</w:t>
       </w:r>
       <w:proofErr w:type="spellEnd"/>
+      <w:proofErr w:type="gramEnd"/>
       <w:r>
         <w:rPr>
           <w:sz w:val="24"/>
@@ -614,12 +743,21 @@
           <w:szCs w:val="24"/>
         </w:rPr>
       </w:pPr>
-      <w:r>
-        <w:rPr>
-          <w:sz w:val="24"/>
-          <w:szCs w:val="24"/>
-        </w:rPr>
-        <w:t>.upper() or .lower() that changes all items of the string to uppercase or lower case respectively</w:t>
+      <w:proofErr w:type="gramStart"/>
+      <w:r>
+        <w:rPr>
+          <w:sz w:val="24"/>
+          <w:szCs w:val="24"/>
+        </w:rPr>
+        <w:t>.upper</w:t>
+      </w:r>
+      <w:proofErr w:type="gramEnd"/>
+      <w:r>
+        <w:rPr>
+          <w:sz w:val="24"/>
+          <w:szCs w:val="24"/>
+        </w:rPr>
+        <w:t>() or .lower() that changes all items of the string to uppercase or lower case respectively</w:t>
       </w:r>
     </w:p>
     <w:p>
@@ -634,12 +772,21 @@
           <w:szCs w:val="24"/>
         </w:rPr>
       </w:pPr>
-      <w:r>
-        <w:rPr>
-          <w:sz w:val="24"/>
-          <w:szCs w:val="24"/>
-        </w:rPr>
-        <w:t>.capitalize() that changes only the first item of the string to uppercase</w:t>
+      <w:proofErr w:type="gramStart"/>
+      <w:r>
+        <w:rPr>
+          <w:sz w:val="24"/>
+          <w:szCs w:val="24"/>
+        </w:rPr>
+        <w:t>.capitalize</w:t>
+      </w:r>
+      <w:proofErr w:type="gramEnd"/>
+      <w:r>
+        <w:rPr>
+          <w:sz w:val="24"/>
+          <w:szCs w:val="24"/>
+        </w:rPr>
+        <w:t>() that changes only the first item of the string to uppercase</w:t>
       </w:r>
     </w:p>
     <w:p>
@@ -659,7 +806,23 @@
           <w:sz w:val="24"/>
           <w:szCs w:val="24"/>
         </w:rPr>
-        <w:t>The open( ) is a file handling function that puts a file into a variable as a read, write, append or create method</w:t>
+        <w:t xml:space="preserve">The </w:t>
+      </w:r>
+      <w:proofErr w:type="gramStart"/>
+      <w:r>
+        <w:rPr>
+          <w:sz w:val="24"/>
+          <w:szCs w:val="24"/>
+        </w:rPr>
+        <w:t>open( )</w:t>
+      </w:r>
+      <w:proofErr w:type="gramEnd"/>
+      <w:r>
+        <w:rPr>
+          <w:sz w:val="24"/>
+          <w:szCs w:val="24"/>
+        </w:rPr>
+        <w:t xml:space="preserve"> is a file handling function that puts a file into a variable as a read, write, append or create method</w:t>
       </w:r>
     </w:p>
     <w:p>
@@ -691,7 +854,23 @@
           <w:sz w:val="24"/>
           <w:szCs w:val="24"/>
         </w:rPr>
-        <w:t>&gt;&gt;&gt; f = open(“awesome.txt”, “r”)</w:t>
+        <w:t xml:space="preserve">&gt;&gt;&gt; f = </w:t>
+      </w:r>
+      <w:proofErr w:type="gramStart"/>
+      <w:r>
+        <w:rPr>
+          <w:sz w:val="24"/>
+          <w:szCs w:val="24"/>
+        </w:rPr>
+        <w:t>open(</w:t>
+      </w:r>
+      <w:proofErr w:type="gramEnd"/>
+      <w:r>
+        <w:rPr>
+          <w:sz w:val="24"/>
+          <w:szCs w:val="24"/>
+        </w:rPr>
+        <w:t>“awesome.txt”, “r”)</w:t>
       </w:r>
     </w:p>
     <w:p>
@@ -727,7 +906,23 @@
           <w:sz w:val="24"/>
           <w:szCs w:val="24"/>
         </w:rPr>
-        <w:t>Variables inside a print() function can be aligned:</w:t>
+        <w:t xml:space="preserve">Variables inside a </w:t>
+      </w:r>
+      <w:proofErr w:type="gramStart"/>
+      <w:r>
+        <w:rPr>
+          <w:sz w:val="24"/>
+          <w:szCs w:val="24"/>
+        </w:rPr>
+        <w:t>print(</w:t>
+      </w:r>
+      <w:proofErr w:type="gramEnd"/>
+      <w:r>
+        <w:rPr>
+          <w:sz w:val="24"/>
+          <w:szCs w:val="24"/>
+        </w:rPr>
+        <w:t>) function can be aligned:</w:t>
       </w:r>
     </w:p>
     <w:p>
@@ -742,12 +937,21 @@
           <w:szCs w:val="24"/>
         </w:rPr>
       </w:pPr>
-      <w:r>
-        <w:rPr>
-          <w:sz w:val="24"/>
-          <w:szCs w:val="24"/>
-        </w:rPr>
-        <w:t>Print(‘Kevin’.</w:t>
+      <w:proofErr w:type="gramStart"/>
+      <w:r>
+        <w:rPr>
+          <w:sz w:val="24"/>
+          <w:szCs w:val="24"/>
+        </w:rPr>
+        <w:t>Print(</w:t>
+      </w:r>
+      <w:proofErr w:type="gramEnd"/>
+      <w:r>
+        <w:rPr>
+          <w:sz w:val="24"/>
+          <w:szCs w:val="24"/>
+        </w:rPr>
+        <w:t>‘Kevin’.</w:t>
       </w:r>
       <w:proofErr w:type="spellStart"/>
       <w:r>
@@ -778,12 +982,21 @@
           <w:szCs w:val="24"/>
         </w:rPr>
       </w:pPr>
-      <w:r>
-        <w:rPr>
-          <w:sz w:val="24"/>
-          <w:szCs w:val="24"/>
-        </w:rPr>
-        <w:t>Print(‘Kevin’.</w:t>
+      <w:proofErr w:type="gramStart"/>
+      <w:r>
+        <w:rPr>
+          <w:sz w:val="24"/>
+          <w:szCs w:val="24"/>
+        </w:rPr>
+        <w:t>Print(</w:t>
+      </w:r>
+      <w:proofErr w:type="gramEnd"/>
+      <w:r>
+        <w:rPr>
+          <w:sz w:val="24"/>
+          <w:szCs w:val="24"/>
+        </w:rPr>
+        <w:t>‘Kevin’.</w:t>
       </w:r>
       <w:proofErr w:type="spellStart"/>
       <w:r>
@@ -814,12 +1027,21 @@
           <w:szCs w:val="24"/>
         </w:rPr>
       </w:pPr>
-      <w:r>
-        <w:rPr>
-          <w:sz w:val="24"/>
-          <w:szCs w:val="24"/>
-        </w:rPr>
-        <w:t>Print(‘</w:t>
+      <w:proofErr w:type="gramStart"/>
+      <w:r>
+        <w:rPr>
+          <w:sz w:val="24"/>
+          <w:szCs w:val="24"/>
+        </w:rPr>
+        <w:t>Print(</w:t>
+      </w:r>
+      <w:proofErr w:type="gramEnd"/>
+      <w:r>
+        <w:rPr>
+          <w:sz w:val="24"/>
+          <w:szCs w:val="24"/>
+        </w:rPr>
+        <w:t>‘</w:t>
       </w:r>
       <w:proofErr w:type="spellStart"/>
       <w:r>
@@ -881,12 +1103,21 @@
           <w:szCs w:val="24"/>
         </w:rPr>
       </w:pPr>
-      <w:r>
-        <w:rPr>
-          <w:sz w:val="24"/>
-          <w:szCs w:val="24"/>
-        </w:rPr>
-        <w:t>Print(‘Kevin’, ‘ ‘, ‘Obuya’)</w:t>
+      <w:proofErr w:type="gramStart"/>
+      <w:r>
+        <w:rPr>
+          <w:sz w:val="24"/>
+          <w:szCs w:val="24"/>
+        </w:rPr>
+        <w:t>Print(</w:t>
+      </w:r>
+      <w:proofErr w:type="gramEnd"/>
+      <w:r>
+        <w:rPr>
+          <w:sz w:val="24"/>
+          <w:szCs w:val="24"/>
+        </w:rPr>
+        <w:t>‘Kevin’, ‘ ‘, ‘Obuya’)</w:t>
       </w:r>
     </w:p>
     <w:p>
@@ -1009,6 +1240,7 @@
         </w:rPr>
       </w:pPr>
       <w:proofErr w:type="spellStart"/>
+      <w:proofErr w:type="gramStart"/>
       <w:r>
         <w:rPr>
           <w:sz w:val="24"/>
@@ -1017,6 +1249,7 @@
         <w:t>os.system</w:t>
       </w:r>
       <w:proofErr w:type="spellEnd"/>
+      <w:proofErr w:type="gramEnd"/>
       <w:r>
         <w:rPr>
           <w:sz w:val="24"/>
@@ -1193,7 +1426,23 @@
           <w:sz w:val="24"/>
           <w:szCs w:val="24"/>
         </w:rPr>
-        <w:t>” which has 12 character, with a width of 4, the output would return “</w:t>
+        <w:t xml:space="preserve">” which has 12 </w:t>
+      </w:r>
+      <w:proofErr w:type="gramStart"/>
+      <w:r>
+        <w:rPr>
+          <w:sz w:val="24"/>
+          <w:szCs w:val="24"/>
+        </w:rPr>
+        <w:t>character</w:t>
+      </w:r>
+      <w:proofErr w:type="gramEnd"/>
+      <w:r>
+        <w:rPr>
+          <w:sz w:val="24"/>
+          <w:szCs w:val="24"/>
+        </w:rPr>
+        <w:t>, with a width of 4, the output would return “</w:t>
       </w:r>
       <w:proofErr w:type="spellStart"/>
       <w:r>
@@ -1262,6 +1511,7 @@
         <w:t>&gt;&gt;&gt; print(</w:t>
       </w:r>
       <w:proofErr w:type="spellStart"/>
+      <w:proofErr w:type="gramStart"/>
       <w:r>
         <w:rPr>
           <w:sz w:val="24"/>
@@ -1270,6 +1520,7 @@
         <w:t>textwrap.TextWrapper</w:t>
       </w:r>
       <w:proofErr w:type="spellEnd"/>
+      <w:proofErr w:type="gramEnd"/>
       <w:r>
         <w:rPr>
           <w:sz w:val="24"/>
@@ -1328,6 +1579,7 @@
         <w:t>&gt;&gt;&gt; print(</w:t>
       </w:r>
       <w:proofErr w:type="spellStart"/>
+      <w:proofErr w:type="gramStart"/>
       <w:r>
         <w:rPr>
           <w:sz w:val="24"/>
@@ -1336,6 +1588,7 @@
         <w:t>textwrap.TextWrapper</w:t>
       </w:r>
       <w:proofErr w:type="spellEnd"/>
+      <w:proofErr w:type="gramEnd"/>
       <w:r>
         <w:rPr>
           <w:sz w:val="24"/>
@@ -1527,7 +1780,23 @@
           <w:sz w:val="24"/>
           <w:szCs w:val="24"/>
         </w:rPr>
-        <w:t>&gt;&gt;&gt; x, y = input().split()  # this converts the input into a list then assigns the values accordingly</w:t>
+        <w:t>&gt;&gt;&gt; x, y = input(</w:t>
+      </w:r>
+      <w:proofErr w:type="gramStart"/>
+      <w:r>
+        <w:rPr>
+          <w:sz w:val="24"/>
+          <w:szCs w:val="24"/>
+        </w:rPr>
+        <w:t>).split</w:t>
+      </w:r>
+      <w:proofErr w:type="gramEnd"/>
+      <w:r>
+        <w:rPr>
+          <w:sz w:val="24"/>
+          <w:szCs w:val="24"/>
+        </w:rPr>
+        <w:t>()  # this converts the input into a list then assigns the values accordingly</w:t>
       </w:r>
     </w:p>
     <w:p>
@@ -1583,7 +1852,15 @@
           <w:sz w:val="24"/>
           <w:szCs w:val="24"/>
         </w:rPr>
-        <w:t>We can use the .</w:t>
+        <w:t xml:space="preserve">We can use </w:t>
+      </w:r>
+      <w:proofErr w:type="gramStart"/>
+      <w:r>
+        <w:rPr>
+          <w:sz w:val="24"/>
+          <w:szCs w:val="24"/>
+        </w:rPr>
+        <w:t>the .</w:t>
       </w:r>
       <w:proofErr w:type="spellStart"/>
       <w:r>
@@ -1594,6 +1871,7 @@
         <w:t>ljust</w:t>
       </w:r>
       <w:proofErr w:type="spellEnd"/>
+      <w:proofErr w:type="gramEnd"/>
       <w:r>
         <w:rPr>
           <w:sz w:val="24"/>
@@ -1653,7 +1931,23 @@
           <w:sz w:val="24"/>
           <w:szCs w:val="24"/>
         </w:rPr>
-        <w:t xml:space="preserve">Strings can be concatenated using the + operator. How ever, if we want to remove some items in a string, we can use .replace() function and replace them with an empty string “”. This method takes two parameters: first the character to be </w:t>
+        <w:t xml:space="preserve">Strings can be concatenated using the + operator. How ever, if we want to remove some items in a string, we can </w:t>
+      </w:r>
+      <w:proofErr w:type="gramStart"/>
+      <w:r>
+        <w:rPr>
+          <w:sz w:val="24"/>
+          <w:szCs w:val="24"/>
+        </w:rPr>
+        <w:t>use .replace</w:t>
+      </w:r>
+      <w:proofErr w:type="gramEnd"/>
+      <w:r>
+        <w:rPr>
+          <w:sz w:val="24"/>
+          <w:szCs w:val="24"/>
+        </w:rPr>
+        <w:t xml:space="preserve">() function and replace them with an empty string “”. This method takes two parameters: first the character to be </w:t>
       </w:r>
       <w:r>
         <w:rPr>
@@ -1703,7 +1997,15 @@
           <w:sz w:val="24"/>
           <w:szCs w:val="24"/>
         </w:rPr>
-        <w:t>, we can use the .</w:t>
+        <w:t xml:space="preserve">, we can use </w:t>
+      </w:r>
+      <w:proofErr w:type="gramStart"/>
+      <w:r>
+        <w:rPr>
+          <w:sz w:val="24"/>
+          <w:szCs w:val="24"/>
+        </w:rPr>
+        <w:t>the .</w:t>
       </w:r>
       <w:proofErr w:type="spellStart"/>
       <w:r>
@@ -1714,6 +2016,7 @@
         <w:t>lstrip</w:t>
       </w:r>
       <w:proofErr w:type="spellEnd"/>
+      <w:proofErr w:type="gramEnd"/>
       <w:r>
         <w:rPr>
           <w:sz w:val="24"/>
@@ -1781,7 +2084,23 @@
           <w:sz w:val="24"/>
           <w:szCs w:val="24"/>
         </w:rPr>
-        <w:t>We can change integers into binary, octal or hexagonal values using the bin(), oct() and hex() methods respectively.</w:t>
+        <w:t xml:space="preserve">We can change integers into binary, octal or hexagonal values using the </w:t>
+      </w:r>
+      <w:proofErr w:type="gramStart"/>
+      <w:r>
+        <w:rPr>
+          <w:sz w:val="24"/>
+          <w:szCs w:val="24"/>
+        </w:rPr>
+        <w:t>bin(</w:t>
+      </w:r>
+      <w:proofErr w:type="gramEnd"/>
+      <w:r>
+        <w:rPr>
+          <w:sz w:val="24"/>
+          <w:szCs w:val="24"/>
+        </w:rPr>
+        <w:t>), oct() and hex() methods respectively.</w:t>
       </w:r>
     </w:p>
     <w:p>
@@ -1801,7 +2120,23 @@
           <w:sz w:val="24"/>
           <w:szCs w:val="24"/>
         </w:rPr>
-        <w:t>They all return  the values preceded by the definition of the state of the integer.</w:t>
+        <w:t xml:space="preserve">They all </w:t>
+      </w:r>
+      <w:proofErr w:type="gramStart"/>
+      <w:r>
+        <w:rPr>
+          <w:sz w:val="24"/>
+          <w:szCs w:val="24"/>
+        </w:rPr>
+        <w:t>return  the</w:t>
+      </w:r>
+      <w:proofErr w:type="gramEnd"/>
+      <w:r>
+        <w:rPr>
+          <w:sz w:val="24"/>
+          <w:szCs w:val="24"/>
+        </w:rPr>
+        <w:t xml:space="preserve"> values preceded by the definition of the state of the integer.</w:t>
       </w:r>
     </w:p>
     <w:p>
@@ -1841,7 +2176,23 @@
           <w:sz w:val="24"/>
           <w:szCs w:val="24"/>
         </w:rPr>
-        <w:t>&gt;&gt;&gt; print(bin(2))   # the binary form of 2 is 10</w:t>
+        <w:t>&gt;&gt;&gt; print(</w:t>
+      </w:r>
+      <w:proofErr w:type="gramStart"/>
+      <w:r>
+        <w:rPr>
+          <w:sz w:val="24"/>
+          <w:szCs w:val="24"/>
+        </w:rPr>
+        <w:t>bin(</w:t>
+      </w:r>
+      <w:proofErr w:type="gramEnd"/>
+      <w:r>
+        <w:rPr>
+          <w:sz w:val="24"/>
+          <w:szCs w:val="24"/>
+        </w:rPr>
+        <w:t>2))   # the binary form of 2 is 10</w:t>
       </w:r>
     </w:p>
     <w:p>
@@ -1881,7 +2232,23 @@
           <w:sz w:val="24"/>
           <w:szCs w:val="24"/>
         </w:rPr>
-        <w:t>&gt;&gt;&gt; print(hex(2))  # the hexadecimal form of 2 is 2</w:t>
+        <w:t>&gt;&gt;&gt; print(</w:t>
+      </w:r>
+      <w:proofErr w:type="gramStart"/>
+      <w:r>
+        <w:rPr>
+          <w:sz w:val="24"/>
+          <w:szCs w:val="24"/>
+        </w:rPr>
+        <w:t>hex(</w:t>
+      </w:r>
+      <w:proofErr w:type="gramEnd"/>
+      <w:r>
+        <w:rPr>
+          <w:sz w:val="24"/>
+          <w:szCs w:val="24"/>
+        </w:rPr>
+        <w:t>2))  # the hexadecimal form of 2 is 2</w:t>
       </w:r>
     </w:p>
     <w:p>
@@ -1921,7 +2288,23 @@
           <w:sz w:val="24"/>
           <w:szCs w:val="24"/>
         </w:rPr>
-        <w:t>&gt;&gt;&gt; print(oct(2))  # the octal form of 2 is 2</w:t>
+        <w:t>&gt;&gt;&gt; print(</w:t>
+      </w:r>
+      <w:proofErr w:type="gramStart"/>
+      <w:r>
+        <w:rPr>
+          <w:sz w:val="24"/>
+          <w:szCs w:val="24"/>
+        </w:rPr>
+        <w:t>oct(</w:t>
+      </w:r>
+      <w:proofErr w:type="gramEnd"/>
+      <w:r>
+        <w:rPr>
+          <w:sz w:val="24"/>
+          <w:szCs w:val="24"/>
+        </w:rPr>
+        <w:t>2))  # the octal form of 2 is 2</w:t>
       </w:r>
     </w:p>
     <w:p>
@@ -2428,7 +2811,23 @@
           <w:sz w:val="24"/>
           <w:szCs w:val="24"/>
         </w:rPr>
-        <w:t xml:space="preserve"> in count(start=1, step=2):</w:t>
+        <w:t xml:space="preserve"> in </w:t>
+      </w:r>
+      <w:proofErr w:type="gramStart"/>
+      <w:r>
+        <w:rPr>
+          <w:sz w:val="24"/>
+          <w:szCs w:val="24"/>
+        </w:rPr>
+        <w:t>count(</w:t>
+      </w:r>
+      <w:proofErr w:type="gramEnd"/>
+      <w:r>
+        <w:rPr>
+          <w:sz w:val="24"/>
+          <w:szCs w:val="24"/>
+        </w:rPr>
+        <w:t>start=1, step=2):</w:t>
       </w:r>
     </w:p>
     <w:p>
@@ -2781,7 +3180,23 @@
           <w:sz w:val="24"/>
           <w:szCs w:val="24"/>
         </w:rPr>
-        <w:t xml:space="preserve"> It’s found within the collections module</w:t>
+        <w:t xml:space="preserve"> It’s found within the </w:t>
+      </w:r>
+      <w:proofErr w:type="gramStart"/>
+      <w:r>
+        <w:rPr>
+          <w:sz w:val="24"/>
+          <w:szCs w:val="24"/>
+        </w:rPr>
+        <w:t>collections</w:t>
+      </w:r>
+      <w:proofErr w:type="gramEnd"/>
+      <w:r>
+        <w:rPr>
+          <w:sz w:val="24"/>
+          <w:szCs w:val="24"/>
+        </w:rPr>
+        <w:t xml:space="preserve"> module</w:t>
       </w:r>
     </w:p>
     <w:p>
@@ -2851,7 +3266,23 @@
           <w:sz w:val="24"/>
           <w:szCs w:val="24"/>
         </w:rPr>
-        <w:t xml:space="preserve">The Counter() class in the collections </w:t>
+        <w:t xml:space="preserve">The </w:t>
+      </w:r>
+      <w:proofErr w:type="gramStart"/>
+      <w:r>
+        <w:rPr>
+          <w:sz w:val="24"/>
+          <w:szCs w:val="24"/>
+        </w:rPr>
+        <w:t>Counter(</w:t>
+      </w:r>
+      <w:proofErr w:type="gramEnd"/>
+      <w:r>
+        <w:rPr>
+          <w:sz w:val="24"/>
+          <w:szCs w:val="24"/>
+        </w:rPr>
+        <w:t xml:space="preserve">) class in the collections </w:t>
       </w:r>
       <w:r>
         <w:rPr>
@@ -2919,7 +3350,23 @@
           <w:sz w:val="24"/>
           <w:szCs w:val="24"/>
         </w:rPr>
-        <w:t>&gt;&gt;&gt; print(Counter(</w:t>
+        <w:t xml:space="preserve">&gt;&gt;&gt; </w:t>
+      </w:r>
+      <w:proofErr w:type="gramStart"/>
+      <w:r>
+        <w:rPr>
+          <w:sz w:val="24"/>
+          <w:szCs w:val="24"/>
+        </w:rPr>
+        <w:t>print(</w:t>
+      </w:r>
+      <w:proofErr w:type="gramEnd"/>
+      <w:r>
+        <w:rPr>
+          <w:sz w:val="24"/>
+          <w:szCs w:val="24"/>
+        </w:rPr>
+        <w:t>Counter(</w:t>
       </w:r>
       <w:proofErr w:type="spellStart"/>
       <w:r>
@@ -2973,26 +3420,58 @@
           <w:sz w:val="24"/>
           <w:szCs w:val="24"/>
         </w:rPr>
-        <w:t>We can hence use dictionary methods on the resulting dictionary created by the Counter() class</w:t>
-      </w:r>
-    </w:p>
-    <w:p>
-      <w:pPr>
-        <w:pStyle w:val="ListParagraph"/>
-        <w:tabs>
-          <w:tab w:val="left" w:pos="2025"/>
-        </w:tabs>
-        <w:rPr>
-          <w:sz w:val="24"/>
-          <w:szCs w:val="24"/>
-        </w:rPr>
-      </w:pPr>
-      <w:r>
-        <w:rPr>
-          <w:sz w:val="24"/>
-          <w:szCs w:val="24"/>
-        </w:rPr>
-        <w:t>We can get the keys or values of the keys using the keys() and values() methods respectively.</w:t>
+        <w:t xml:space="preserve">We can hence use dictionary methods on the resulting dictionary created by the </w:t>
+      </w:r>
+      <w:proofErr w:type="gramStart"/>
+      <w:r>
+        <w:rPr>
+          <w:sz w:val="24"/>
+          <w:szCs w:val="24"/>
+        </w:rPr>
+        <w:t>Counter(</w:t>
+      </w:r>
+      <w:proofErr w:type="gramEnd"/>
+      <w:r>
+        <w:rPr>
+          <w:sz w:val="24"/>
+          <w:szCs w:val="24"/>
+        </w:rPr>
+        <w:t>) class</w:t>
+      </w:r>
+    </w:p>
+    <w:p>
+      <w:pPr>
+        <w:pStyle w:val="ListParagraph"/>
+        <w:tabs>
+          <w:tab w:val="left" w:pos="2025"/>
+        </w:tabs>
+        <w:rPr>
+          <w:sz w:val="24"/>
+          <w:szCs w:val="24"/>
+        </w:rPr>
+      </w:pPr>
+      <w:r>
+        <w:rPr>
+          <w:sz w:val="24"/>
+          <w:szCs w:val="24"/>
+        </w:rPr>
+        <w:t xml:space="preserve">We can get the keys or values of the keys using the </w:t>
+      </w:r>
+      <w:proofErr w:type="gramStart"/>
+      <w:r>
+        <w:rPr>
+          <w:sz w:val="24"/>
+          <w:szCs w:val="24"/>
+        </w:rPr>
+        <w:t>keys(</w:t>
+      </w:r>
+      <w:proofErr w:type="gramEnd"/>
+      <w:r>
+        <w:rPr>
+          <w:sz w:val="24"/>
+          <w:szCs w:val="24"/>
+        </w:rPr>
+        <w:t>) and values() methods respectively.</w:t>
       </w:r>
     </w:p>
     <w:p>
@@ -3170,7 +3649,23 @@
           <w:sz w:val="24"/>
           <w:szCs w:val="24"/>
         </w:rPr>
-        <w:t>The pop() method removes a particular index. If the index is not specified, it removes the last one</w:t>
+        <w:t xml:space="preserve">The </w:t>
+      </w:r>
+      <w:proofErr w:type="gramStart"/>
+      <w:r>
+        <w:rPr>
+          <w:sz w:val="24"/>
+          <w:szCs w:val="24"/>
+        </w:rPr>
+        <w:t>pop(</w:t>
+      </w:r>
+      <w:proofErr w:type="gramEnd"/>
+      <w:r>
+        <w:rPr>
+          <w:sz w:val="24"/>
+          <w:szCs w:val="24"/>
+        </w:rPr>
+        <w:t>) method removes a particular index. If the index is not specified, it removes the last one</w:t>
       </w:r>
     </w:p>
     <w:p>
@@ -3193,7 +3688,23 @@
           <w:sz w:val="24"/>
           <w:szCs w:val="24"/>
         </w:rPr>
-        <w:t>The remove() method removes a specified item in the list, and it requires the item being removed as an argument</w:t>
+        <w:t xml:space="preserve">The </w:t>
+      </w:r>
+      <w:proofErr w:type="gramStart"/>
+      <w:r>
+        <w:rPr>
+          <w:sz w:val="24"/>
+          <w:szCs w:val="24"/>
+        </w:rPr>
+        <w:t>remove(</w:t>
+      </w:r>
+      <w:proofErr w:type="gramEnd"/>
+      <w:r>
+        <w:rPr>
+          <w:sz w:val="24"/>
+          <w:szCs w:val="24"/>
+        </w:rPr>
+        <w:t>) method removes a specified item in the list, and it requires the item being removed as an argument</w:t>
       </w:r>
     </w:p>
     <w:p>
@@ -3216,7 +3727,23 @@
           <w:sz w:val="24"/>
           <w:szCs w:val="24"/>
         </w:rPr>
-        <w:t>The clear() method clears the list, making it empty</w:t>
+        <w:t xml:space="preserve">The </w:t>
+      </w:r>
+      <w:proofErr w:type="gramStart"/>
+      <w:r>
+        <w:rPr>
+          <w:sz w:val="24"/>
+          <w:szCs w:val="24"/>
+        </w:rPr>
+        <w:t>clear(</w:t>
+      </w:r>
+      <w:proofErr w:type="gramEnd"/>
+      <w:r>
+        <w:rPr>
+          <w:sz w:val="24"/>
+          <w:szCs w:val="24"/>
+        </w:rPr>
+        <w:t>) method clears the list, making it empty</w:t>
       </w:r>
     </w:p>
     <w:p>
@@ -3239,7 +3766,23 @@
           <w:sz w:val="24"/>
           <w:szCs w:val="24"/>
         </w:rPr>
-        <w:t>The insert(index, value), which requires two arguments, the index where the value is being inserted and the value itself. This then pushes the rest of the items in the list further up the index.</w:t>
+        <w:t xml:space="preserve">The </w:t>
+      </w:r>
+      <w:proofErr w:type="gramStart"/>
+      <w:r>
+        <w:rPr>
+          <w:sz w:val="24"/>
+          <w:szCs w:val="24"/>
+        </w:rPr>
+        <w:t>insert(</w:t>
+      </w:r>
+      <w:proofErr w:type="gramEnd"/>
+      <w:r>
+        <w:rPr>
+          <w:sz w:val="24"/>
+          <w:szCs w:val="24"/>
+        </w:rPr>
+        <w:t>index, value), which requires two arguments, the index where the value is being inserted and the value itself. This then pushes the rest of the items in the list further up the index.</w:t>
       </w:r>
     </w:p>
     <w:p>
@@ -3262,7 +3805,23 @@
           <w:sz w:val="24"/>
           <w:szCs w:val="24"/>
         </w:rPr>
-        <w:t>The extend() method that adds a list into another list</w:t>
+        <w:t xml:space="preserve">The </w:t>
+      </w:r>
+      <w:proofErr w:type="gramStart"/>
+      <w:r>
+        <w:rPr>
+          <w:sz w:val="24"/>
+          <w:szCs w:val="24"/>
+        </w:rPr>
+        <w:t>extend(</w:t>
+      </w:r>
+      <w:proofErr w:type="gramEnd"/>
+      <w:r>
+        <w:rPr>
+          <w:sz w:val="24"/>
+          <w:szCs w:val="24"/>
+        </w:rPr>
+        <w:t>) method that adds a list into another list</w:t>
       </w:r>
     </w:p>
     <w:p>
@@ -3451,7 +4010,23 @@
           <w:sz w:val="24"/>
           <w:szCs w:val="24"/>
         </w:rPr>
-        <w:t xml:space="preserve"> where x is a real number and y is an imaginary number(a real number that exists as a multiple of j)</w:t>
+        <w:t xml:space="preserve"> where x is a real number and y is an imaginary </w:t>
+      </w:r>
+      <w:proofErr w:type="gramStart"/>
+      <w:r>
+        <w:rPr>
+          <w:sz w:val="24"/>
+          <w:szCs w:val="24"/>
+        </w:rPr>
+        <w:t>number(</w:t>
+      </w:r>
+      <w:proofErr w:type="gramEnd"/>
+      <w:r>
+        <w:rPr>
+          <w:sz w:val="24"/>
+          <w:szCs w:val="24"/>
+        </w:rPr>
+        <w:t>a real number that exists as a multiple of j)</w:t>
       </w:r>
     </w:p>
     <w:p>
@@ -3521,7 +4096,23 @@
           <w:sz w:val="24"/>
           <w:szCs w:val="24"/>
         </w:rPr>
-        <w:t>r is computed using abs(polar coordinate)</w:t>
+        <w:t xml:space="preserve">r is computed using </w:t>
+      </w:r>
+      <w:proofErr w:type="gramStart"/>
+      <w:r>
+        <w:rPr>
+          <w:sz w:val="24"/>
+          <w:szCs w:val="24"/>
+        </w:rPr>
+        <w:t>abs(</w:t>
+      </w:r>
+      <w:proofErr w:type="gramEnd"/>
+      <w:r>
+        <w:rPr>
+          <w:sz w:val="24"/>
+          <w:szCs w:val="24"/>
+        </w:rPr>
+        <w:t>polar coordinate)</w:t>
       </w:r>
     </w:p>
     <w:p>
@@ -3542,7 +4133,25 @@
           <w:sz w:val="24"/>
           <w:szCs w:val="24"/>
         </w:rPr>
-        <w:t>ø is computed using phase(polar coordinate)</w:t>
+        <w:t xml:space="preserve">ø is computed using </w:t>
+      </w:r>
+      <w:proofErr w:type="gramStart"/>
+      <w:r>
+        <w:rPr>
+          <w:rFonts w:cstheme="minorHAnsi"/>
+          <w:sz w:val="24"/>
+          <w:szCs w:val="24"/>
+        </w:rPr>
+        <w:t>phase(</w:t>
+      </w:r>
+      <w:proofErr w:type="gramEnd"/>
+      <w:r>
+        <w:rPr>
+          <w:rFonts w:cstheme="minorHAnsi"/>
+          <w:sz w:val="24"/>
+          <w:szCs w:val="24"/>
+        </w:rPr>
+        <w:t>polar coordinate)</w:t>
       </w:r>
     </w:p>
     <w:p>
@@ -3836,7 +4445,23 @@
           <w:sz w:val="24"/>
           <w:szCs w:val="24"/>
         </w:rPr>
-        <w:t>The weekday() function under the calendar module takes the year, month and day as integer arguments and returns the index of the day of the week of that given date.</w:t>
+        <w:t xml:space="preserve">The </w:t>
+      </w:r>
+      <w:proofErr w:type="gramStart"/>
+      <w:r>
+        <w:rPr>
+          <w:sz w:val="24"/>
+          <w:szCs w:val="24"/>
+        </w:rPr>
+        <w:t>weekday(</w:t>
+      </w:r>
+      <w:proofErr w:type="gramEnd"/>
+      <w:r>
+        <w:rPr>
+          <w:sz w:val="24"/>
+          <w:szCs w:val="24"/>
+        </w:rPr>
+        <w:t>) function under the calendar module takes the year, month and day as integer arguments and returns the index of the day of the week of that given date.</w:t>
       </w:r>
     </w:p>
     <w:p>
@@ -3878,7 +4503,23 @@
           <w:sz w:val="24"/>
           <w:szCs w:val="24"/>
         </w:rPr>
-        <w:t>Error exceptions are used to give an alternative feedback if an error is raised.</w:t>
+        <w:t xml:space="preserve">Error exceptions are used to give </w:t>
+      </w:r>
+      <w:proofErr w:type="gramStart"/>
+      <w:r>
+        <w:rPr>
+          <w:sz w:val="24"/>
+          <w:szCs w:val="24"/>
+        </w:rPr>
+        <w:t>an alternative feedback</w:t>
+      </w:r>
+      <w:proofErr w:type="gramEnd"/>
+      <w:r>
+        <w:rPr>
+          <w:sz w:val="24"/>
+          <w:szCs w:val="24"/>
+        </w:rPr>
+        <w:t xml:space="preserve"> if an error is raised.</w:t>
       </w:r>
     </w:p>
     <w:p>
@@ -4268,12 +4909,21 @@
           <w:szCs w:val="24"/>
         </w:rPr>
       </w:pPr>
-      <w:r>
-        <w:rPr>
-          <w:sz w:val="24"/>
-          <w:szCs w:val="24"/>
-        </w:rPr>
-        <w:t>The .add() method adds its parameter/argument into a random position of the set</w:t>
+      <w:proofErr w:type="gramStart"/>
+      <w:r>
+        <w:rPr>
+          <w:sz w:val="24"/>
+          <w:szCs w:val="24"/>
+        </w:rPr>
+        <w:t>The .add</w:t>
+      </w:r>
+      <w:proofErr w:type="gramEnd"/>
+      <w:r>
+        <w:rPr>
+          <w:sz w:val="24"/>
+          <w:szCs w:val="24"/>
+        </w:rPr>
+        <w:t>() method adds its parameter/argument into a random position of the set</w:t>
       </w:r>
     </w:p>
     <w:p>
@@ -4296,7 +4946,23 @@
           <w:sz w:val="24"/>
           <w:szCs w:val="24"/>
         </w:rPr>
-        <w:t xml:space="preserve">OR operations are represented by the .union() method, and </w:t>
+        <w:t xml:space="preserve">OR operations are represented by </w:t>
+      </w:r>
+      <w:proofErr w:type="gramStart"/>
+      <w:r>
+        <w:rPr>
+          <w:sz w:val="24"/>
+          <w:szCs w:val="24"/>
+        </w:rPr>
+        <w:t>the .union</w:t>
+      </w:r>
+      <w:proofErr w:type="gramEnd"/>
+      <w:r>
+        <w:rPr>
+          <w:sz w:val="24"/>
+          <w:szCs w:val="24"/>
+        </w:rPr>
+        <w:t xml:space="preserve">() method, and </w:t>
       </w:r>
       <w:proofErr w:type="spellStart"/>
       <w:r>
@@ -4343,7 +5009,15 @@
           <w:sz w:val="24"/>
           <w:szCs w:val="24"/>
         </w:rPr>
-        <w:t>symmetric_difference</w:t>
+        <w:t>symmetric_</w:t>
+      </w:r>
+      <w:proofErr w:type="gramStart"/>
+      <w:r>
+        <w:rPr>
+          <w:sz w:val="24"/>
+          <w:szCs w:val="24"/>
+        </w:rPr>
+        <w:t>difference</w:t>
       </w:r>
       <w:proofErr w:type="spellEnd"/>
       <w:r>
@@ -4351,7 +5025,15 @@
           <w:sz w:val="24"/>
           <w:szCs w:val="24"/>
         </w:rPr>
-        <w:t>() method returns a set containing elements in A that are not in B and those in B that are not in A</w:t>
+        <w:t>(</w:t>
+      </w:r>
+      <w:proofErr w:type="gramEnd"/>
+      <w:r>
+        <w:rPr>
+          <w:sz w:val="24"/>
+          <w:szCs w:val="24"/>
+        </w:rPr>
+        <w:t>) method returns a set containing elements in A that are not in B and those in B that are not in A</w:t>
       </w:r>
     </w:p>
     <w:p>
@@ -4383,7 +5065,23 @@
           <w:sz w:val="24"/>
           <w:szCs w:val="24"/>
         </w:rPr>
-        <w:t xml:space="preserve"> combinations()</w:t>
+        <w:t xml:space="preserve"> </w:t>
+      </w:r>
+      <w:proofErr w:type="gramStart"/>
+      <w:r>
+        <w:rPr>
+          <w:sz w:val="24"/>
+          <w:szCs w:val="24"/>
+        </w:rPr>
+        <w:t>combinations(</w:t>
+      </w:r>
+      <w:proofErr w:type="gramEnd"/>
+      <w:r>
+        <w:rPr>
+          <w:sz w:val="24"/>
+          <w:szCs w:val="24"/>
+        </w:rPr>
+        <w:t>)</w:t>
       </w:r>
       <w:r>
         <w:rPr>
@@ -4443,7 +5141,23 @@
           <w:sz w:val="24"/>
           <w:szCs w:val="24"/>
         </w:rPr>
-        <w:t>The “”.join()</w:t>
+        <w:t>The “</w:t>
+      </w:r>
+      <w:proofErr w:type="gramStart"/>
+      <w:r>
+        <w:rPr>
+          <w:sz w:val="24"/>
+          <w:szCs w:val="24"/>
+        </w:rPr>
+        <w:t>”.join</w:t>
+      </w:r>
+      <w:proofErr w:type="gramEnd"/>
+      <w:r>
+        <w:rPr>
+          <w:sz w:val="24"/>
+          <w:szCs w:val="24"/>
+        </w:rPr>
+        <w:t>()</w:t>
       </w:r>
       <w:r>
         <w:rPr>
@@ -4525,7 +5239,31 @@
           <w:sz w:val="24"/>
           <w:szCs w:val="24"/>
         </w:rPr>
-        <w:t>From collections import deque(). This method allows for list methods to be applied from a certain side, like .</w:t>
+        <w:t xml:space="preserve">From collections import </w:t>
+      </w:r>
+      <w:proofErr w:type="gramStart"/>
+      <w:r>
+        <w:rPr>
+          <w:sz w:val="24"/>
+          <w:szCs w:val="24"/>
+        </w:rPr>
+        <w:t>deque(</w:t>
+      </w:r>
+      <w:proofErr w:type="gramEnd"/>
+      <w:r>
+        <w:rPr>
+          <w:sz w:val="24"/>
+          <w:szCs w:val="24"/>
+        </w:rPr>
+        <w:t xml:space="preserve">). This method allows for list methods to be applied from a certain side, </w:t>
+      </w:r>
+      <w:proofErr w:type="gramStart"/>
+      <w:r>
+        <w:rPr>
+          <w:sz w:val="24"/>
+          <w:szCs w:val="24"/>
+        </w:rPr>
+        <w:t>like .</w:t>
       </w:r>
       <w:proofErr w:type="spellStart"/>
       <w:r>
@@ -4536,6 +5274,7 @@
         <w:t>appendleft</w:t>
       </w:r>
       <w:proofErr w:type="spellEnd"/>
+      <w:proofErr w:type="gramEnd"/>
       <w:r>
         <w:rPr>
           <w:sz w:val="24"/>
@@ -4874,12 +5613,21 @@
           <w:szCs w:val="24"/>
         </w:rPr>
       </w:pPr>
-      <w:r>
-        <w:rPr>
-          <w:sz w:val="24"/>
-          <w:szCs w:val="24"/>
-        </w:rPr>
-        <w:t>all() and any()</w:t>
+      <w:proofErr w:type="gramStart"/>
+      <w:r>
+        <w:rPr>
+          <w:sz w:val="24"/>
+          <w:szCs w:val="24"/>
+        </w:rPr>
+        <w:t>all(</w:t>
+      </w:r>
+      <w:proofErr w:type="gramEnd"/>
+      <w:r>
+        <w:rPr>
+          <w:sz w:val="24"/>
+          <w:szCs w:val="24"/>
+        </w:rPr>
+        <w:t>) and any()</w:t>
       </w:r>
     </w:p>
     <w:p>
@@ -4975,7 +5723,23 @@
           <w:sz w:val="24"/>
           <w:szCs w:val="24"/>
         </w:rPr>
-        <w:t xml:space="preserve">the zip() function. This returns an object of tuples of elements of the same index of </w:t>
+        <w:t xml:space="preserve">the </w:t>
+      </w:r>
+      <w:proofErr w:type="gramStart"/>
+      <w:r>
+        <w:rPr>
+          <w:sz w:val="24"/>
+          <w:szCs w:val="24"/>
+        </w:rPr>
+        <w:t>zip(</w:t>
+      </w:r>
+      <w:proofErr w:type="gramEnd"/>
+      <w:r>
+        <w:rPr>
+          <w:sz w:val="24"/>
+          <w:szCs w:val="24"/>
+        </w:rPr>
+        <w:t xml:space="preserve">) function. This returns an object of tuples of elements of the same index of </w:t>
       </w:r>
       <w:proofErr w:type="spellStart"/>
       <w:r>
@@ -5010,7 +5774,23 @@
           <w:sz w:val="24"/>
           <w:szCs w:val="24"/>
         </w:rPr>
-        <w:t>&gt;&gt;&gt; zip([1,2,3],[4,5,6],[7,8,9])</w:t>
+        <w:t xml:space="preserve">&gt;&gt;&gt; </w:t>
+      </w:r>
+      <w:proofErr w:type="gramStart"/>
+      <w:r>
+        <w:rPr>
+          <w:sz w:val="24"/>
+          <w:szCs w:val="24"/>
+        </w:rPr>
+        <w:t>zip(</w:t>
+      </w:r>
+      <w:proofErr w:type="gramEnd"/>
+      <w:r>
+        <w:rPr>
+          <w:sz w:val="24"/>
+          <w:szCs w:val="24"/>
+        </w:rPr>
+        <w:t>[1,2,3],[4,5,6],[7,8,9])</w:t>
       </w:r>
     </w:p>
     <w:p>
@@ -5211,7 +5991,23 @@
           <w:szCs w:val="24"/>
         </w:rPr>
         <w:lastRenderedPageBreak/>
-        <w:t xml:space="preserve">The map() function is used to apply a function through items of an </w:t>
+        <w:t xml:space="preserve">The </w:t>
+      </w:r>
+      <w:proofErr w:type="gramStart"/>
+      <w:r>
+        <w:rPr>
+          <w:sz w:val="24"/>
+          <w:szCs w:val="24"/>
+        </w:rPr>
+        <w:t>map(</w:t>
+      </w:r>
+      <w:proofErr w:type="gramEnd"/>
+      <w:r>
+        <w:rPr>
+          <w:sz w:val="24"/>
+          <w:szCs w:val="24"/>
+        </w:rPr>
+        <w:t xml:space="preserve">) function is used to apply a function through items of an </w:t>
       </w:r>
       <w:proofErr w:type="spellStart"/>
       <w:r>
@@ -5435,7 +6231,23 @@
           <w:sz w:val="24"/>
           <w:szCs w:val="24"/>
         </w:rPr>
-        <w:t xml:space="preserve">__() function is used </w:t>
+        <w:t>_</w:t>
+      </w:r>
+      <w:proofErr w:type="gramStart"/>
+      <w:r>
+        <w:rPr>
+          <w:sz w:val="24"/>
+          <w:szCs w:val="24"/>
+        </w:rPr>
+        <w:t>_(</w:t>
+      </w:r>
+      <w:proofErr w:type="gramEnd"/>
+      <w:r>
+        <w:rPr>
+          <w:sz w:val="24"/>
+          <w:szCs w:val="24"/>
+        </w:rPr>
+        <w:t xml:space="preserve">) function is used </w:t>
       </w:r>
       <w:r>
         <w:rPr>
@@ -5468,7 +6280,23 @@
           <w:sz w:val="24"/>
           <w:szCs w:val="24"/>
         </w:rPr>
-        <w:t>The __str__() function defines the string representation of objects formed from the class</w:t>
+        <w:t>The __str_</w:t>
+      </w:r>
+      <w:proofErr w:type="gramStart"/>
+      <w:r>
+        <w:rPr>
+          <w:sz w:val="24"/>
+          <w:szCs w:val="24"/>
+        </w:rPr>
+        <w:t>_(</w:t>
+      </w:r>
+      <w:proofErr w:type="gramEnd"/>
+      <w:r>
+        <w:rPr>
+          <w:sz w:val="24"/>
+          <w:szCs w:val="24"/>
+        </w:rPr>
+        <w:t>) function defines the string representation of objects formed from the class</w:t>
       </w:r>
       <w:r>
         <w:rPr>
@@ -5498,7 +6326,39 @@
           <w:sz w:val="24"/>
           <w:szCs w:val="24"/>
         </w:rPr>
-        <w:t>The split() function is used to split() a string using a certain parameter such as white-spaces. The function only takes one argument. For several arguments, we can use the split() function under the re module, with a predefined variable containing the multiple split factors.</w:t>
+        <w:t xml:space="preserve">The </w:t>
+      </w:r>
+      <w:proofErr w:type="gramStart"/>
+      <w:r>
+        <w:rPr>
+          <w:sz w:val="24"/>
+          <w:szCs w:val="24"/>
+        </w:rPr>
+        <w:t>split(</w:t>
+      </w:r>
+      <w:proofErr w:type="gramEnd"/>
+      <w:r>
+        <w:rPr>
+          <w:sz w:val="24"/>
+          <w:szCs w:val="24"/>
+        </w:rPr>
+        <w:t xml:space="preserve">) function is used to split() a string using a certain parameter such as white-spaces. The function only takes one argument. For several arguments, we can use the </w:t>
+      </w:r>
+      <w:proofErr w:type="gramStart"/>
+      <w:r>
+        <w:rPr>
+          <w:sz w:val="24"/>
+          <w:szCs w:val="24"/>
+        </w:rPr>
+        <w:t>split(</w:t>
+      </w:r>
+      <w:proofErr w:type="gramEnd"/>
+      <w:r>
+        <w:rPr>
+          <w:sz w:val="24"/>
+          <w:szCs w:val="24"/>
+        </w:rPr>
+        <w:t>) function under the re module, with a predefined variable containing the multiple split factors.</w:t>
       </w:r>
     </w:p>
     <w:p>
@@ -5548,7 +6408,23 @@
           <w:szCs w:val="24"/>
         </w:rPr>
         <w:lastRenderedPageBreak/>
-        <w:t>The map() and filter() functions work the same way, except the fact that the filter() uses functions that return Booleans.</w:t>
+        <w:t xml:space="preserve">The </w:t>
+      </w:r>
+      <w:proofErr w:type="gramStart"/>
+      <w:r>
+        <w:rPr>
+          <w:sz w:val="24"/>
+          <w:szCs w:val="24"/>
+        </w:rPr>
+        <w:t>map(</w:t>
+      </w:r>
+      <w:proofErr w:type="gramEnd"/>
+      <w:r>
+        <w:rPr>
+          <w:sz w:val="24"/>
+          <w:szCs w:val="24"/>
+        </w:rPr>
+        <w:t>) and filter() functions work the same way, except the fact that the filter() uses functions that return Booleans.</w:t>
       </w:r>
     </w:p>
     <w:p>
@@ -5571,7 +6447,23 @@
           <w:sz w:val="24"/>
           <w:szCs w:val="24"/>
         </w:rPr>
-        <w:t xml:space="preserve">The reduce() functions from the </w:t>
+        <w:t xml:space="preserve">The </w:t>
+      </w:r>
+      <w:proofErr w:type="gramStart"/>
+      <w:r>
+        <w:rPr>
+          <w:sz w:val="24"/>
+          <w:szCs w:val="24"/>
+        </w:rPr>
+        <w:t>reduce(</w:t>
+      </w:r>
+      <w:proofErr w:type="gramEnd"/>
+      <w:r>
+        <w:rPr>
+          <w:sz w:val="24"/>
+          <w:szCs w:val="24"/>
+        </w:rPr>
+        <w:t xml:space="preserve">) functions from the </w:t>
       </w:r>
       <w:proofErr w:type="spellStart"/>
       <w:r>
@@ -5594,7 +6486,23 @@
           <w:sz w:val="24"/>
           <w:szCs w:val="24"/>
         </w:rPr>
-        <w:t>takes two args and iterates through the list in doubles from left to right.</w:t>
+        <w:t xml:space="preserve">takes two </w:t>
+      </w:r>
+      <w:proofErr w:type="spellStart"/>
+      <w:r>
+        <w:rPr>
+          <w:sz w:val="24"/>
+          <w:szCs w:val="24"/>
+        </w:rPr>
+        <w:t>args</w:t>
+      </w:r>
+      <w:proofErr w:type="spellEnd"/>
+      <w:r>
+        <w:rPr>
+          <w:sz w:val="24"/>
+          <w:szCs w:val="24"/>
+        </w:rPr>
+        <w:t xml:space="preserve"> and iterates through the list in doubles from left to right.</w:t>
       </w:r>
     </w:p>
     <w:p>
@@ -5651,7 +6559,39 @@
           <w:sz w:val="24"/>
           <w:szCs w:val="24"/>
         </w:rPr>
-        <w:t xml:space="preserve">The Fraction class within the fractions module takes in two integers as args and returns a fraction representation with the first </w:t>
+        <w:t xml:space="preserve">The Fraction class within the </w:t>
+      </w:r>
+      <w:proofErr w:type="gramStart"/>
+      <w:r>
+        <w:rPr>
+          <w:sz w:val="24"/>
+          <w:szCs w:val="24"/>
+        </w:rPr>
+        <w:t>fractions</w:t>
+      </w:r>
+      <w:proofErr w:type="gramEnd"/>
+      <w:r>
+        <w:rPr>
+          <w:sz w:val="24"/>
+          <w:szCs w:val="24"/>
+        </w:rPr>
+        <w:t xml:space="preserve"> module takes in two integers as </w:t>
+      </w:r>
+      <w:proofErr w:type="spellStart"/>
+      <w:r>
+        <w:rPr>
+          <w:sz w:val="24"/>
+          <w:szCs w:val="24"/>
+        </w:rPr>
+        <w:t>args</w:t>
+      </w:r>
+      <w:proofErr w:type="spellEnd"/>
+      <w:r>
+        <w:rPr>
+          <w:sz w:val="24"/>
+          <w:szCs w:val="24"/>
+        </w:rPr>
+        <w:t xml:space="preserve"> and returns a fraction representation with the first </w:t>
       </w:r>
       <w:proofErr w:type="spellStart"/>
       <w:r>
@@ -5747,7 +6687,23 @@
           <w:sz w:val="24"/>
           <w:szCs w:val="24"/>
         </w:rPr>
-        <w:t>In a re pattern, there are specific characters within the r””(raw input) normally used:</w:t>
+        <w:t>In a re pattern, there are specific characters within the r</w:t>
+      </w:r>
+      <w:proofErr w:type="gramStart"/>
+      <w:r>
+        <w:rPr>
+          <w:sz w:val="24"/>
+          <w:szCs w:val="24"/>
+        </w:rPr>
+        <w:t>””(</w:t>
+      </w:r>
+      <w:proofErr w:type="gramEnd"/>
+      <w:r>
+        <w:rPr>
+          <w:sz w:val="24"/>
+          <w:szCs w:val="24"/>
+        </w:rPr>
+        <w:t>raw input) normally used:</w:t>
       </w:r>
     </w:p>
     <w:p>
@@ -5858,7 +6814,23 @@
           <w:sz w:val="24"/>
           <w:szCs w:val="24"/>
         </w:rPr>
-        <w:t>The split() function.</w:t>
+        <w:t xml:space="preserve">The </w:t>
+      </w:r>
+      <w:proofErr w:type="gramStart"/>
+      <w:r>
+        <w:rPr>
+          <w:sz w:val="24"/>
+          <w:szCs w:val="24"/>
+        </w:rPr>
+        <w:t>split(</w:t>
+      </w:r>
+      <w:proofErr w:type="gramEnd"/>
+      <w:r>
+        <w:rPr>
+          <w:sz w:val="24"/>
+          <w:szCs w:val="24"/>
+        </w:rPr>
+        <w:t>) function.</w:t>
       </w:r>
     </w:p>
     <w:p>
@@ -5878,8 +6850,33 @@
           <w:sz w:val="24"/>
           <w:szCs w:val="24"/>
         </w:rPr>
-        <w:t>In this module, the split() function acts in the same way as we’ve done before, except for the fact that it can take more than one args</w:t>
-      </w:r>
+        <w:t xml:space="preserve">In this module, the </w:t>
+      </w:r>
+      <w:proofErr w:type="gramStart"/>
+      <w:r>
+        <w:rPr>
+          <w:sz w:val="24"/>
+          <w:szCs w:val="24"/>
+        </w:rPr>
+        <w:t>split(</w:t>
+      </w:r>
+      <w:proofErr w:type="gramEnd"/>
+      <w:r>
+        <w:rPr>
+          <w:sz w:val="24"/>
+          <w:szCs w:val="24"/>
+        </w:rPr>
+        <w:t xml:space="preserve">) function acts in the same way as we’ve done before, except for the fact that it can take more than one </w:t>
+      </w:r>
+      <w:proofErr w:type="spellStart"/>
+      <w:r>
+        <w:rPr>
+          <w:sz w:val="24"/>
+          <w:szCs w:val="24"/>
+        </w:rPr>
+        <w:t>args</w:t>
+      </w:r>
+      <w:proofErr w:type="spellEnd"/>
     </w:p>
     <w:p>
       <w:pPr>
@@ -5904,6 +6901,7 @@
         <w:t xml:space="preserve">The </w:t>
       </w:r>
       <w:proofErr w:type="spellStart"/>
+      <w:proofErr w:type="gramStart"/>
       <w:r>
         <w:rPr>
           <w:sz w:val="24"/>
@@ -5917,7 +6915,15 @@
           <w:sz w:val="24"/>
           <w:szCs w:val="24"/>
         </w:rPr>
-        <w:t>() function</w:t>
+        <w:t>(</w:t>
+      </w:r>
+      <w:proofErr w:type="gramEnd"/>
+      <w:r>
+        <w:rPr>
+          <w:sz w:val="24"/>
+          <w:szCs w:val="24"/>
+        </w:rPr>
+        <w:t>) function</w:t>
       </w:r>
     </w:p>
     <w:p>
@@ -5960,7 +6966,23 @@
           <w:sz w:val="24"/>
           <w:szCs w:val="24"/>
         </w:rPr>
-        <w:t>The search() function</w:t>
+        <w:t xml:space="preserve">The </w:t>
+      </w:r>
+      <w:proofErr w:type="gramStart"/>
+      <w:r>
+        <w:rPr>
+          <w:sz w:val="24"/>
+          <w:szCs w:val="24"/>
+        </w:rPr>
+        <w:t>search(</w:t>
+      </w:r>
+      <w:proofErr w:type="gramEnd"/>
+      <w:r>
+        <w:rPr>
+          <w:sz w:val="24"/>
+          <w:szCs w:val="24"/>
+        </w:rPr>
+        <w:t>) function</w:t>
       </w:r>
     </w:p>
     <w:p>
@@ -6003,7 +7025,23 @@
           <w:sz w:val="24"/>
           <w:szCs w:val="24"/>
         </w:rPr>
-        <w:t>The match() function</w:t>
+        <w:t xml:space="preserve">The </w:t>
+      </w:r>
+      <w:proofErr w:type="gramStart"/>
+      <w:r>
+        <w:rPr>
+          <w:sz w:val="24"/>
+          <w:szCs w:val="24"/>
+        </w:rPr>
+        <w:t>match(</w:t>
+      </w:r>
+      <w:proofErr w:type="gramEnd"/>
+      <w:r>
+        <w:rPr>
+          <w:sz w:val="24"/>
+          <w:szCs w:val="24"/>
+        </w:rPr>
+        <w:t>) function</w:t>
       </w:r>
     </w:p>
     <w:p>
@@ -6349,8 +7387,17 @@
           <w:sz w:val="24"/>
           <w:szCs w:val="24"/>
         </w:rPr>
-        <w:t>The *, + and ?</w:t>
-      </w:r>
+        <w:t xml:space="preserve">The *, + </w:t>
+      </w:r>
+      <w:proofErr w:type="gramStart"/>
+      <w:r>
+        <w:rPr>
+          <w:sz w:val="24"/>
+          <w:szCs w:val="24"/>
+        </w:rPr>
+        <w:t>and ?</w:t>
+      </w:r>
+      <w:proofErr w:type="gramEnd"/>
     </w:p>
     <w:p>
       <w:pPr>
@@ -6404,12 +7451,21 @@
           <w:szCs w:val="24"/>
         </w:rPr>
       </w:pPr>
-      <w:r>
-        <w:rPr>
-          <w:sz w:val="24"/>
-          <w:szCs w:val="24"/>
-        </w:rPr>
-        <w:t>The ? suggests that a character should appear 1 or 0 times</w:t>
+      <w:proofErr w:type="gramStart"/>
+      <w:r>
+        <w:rPr>
+          <w:sz w:val="24"/>
+          <w:szCs w:val="24"/>
+        </w:rPr>
+        <w:t>The ?</w:t>
+      </w:r>
+      <w:proofErr w:type="gramEnd"/>
+      <w:r>
+        <w:rPr>
+          <w:sz w:val="24"/>
+          <w:szCs w:val="24"/>
+        </w:rPr>
+        <w:t xml:space="preserve"> suggests that a character should appear 1 or 0 times</w:t>
       </w:r>
     </w:p>
     <w:p>
@@ -6477,7 +7533,23 @@
           <w:sz w:val="24"/>
           <w:szCs w:val="24"/>
         </w:rPr>
-        <w:t>”, for an finite number of “</w:t>
+        <w:t xml:space="preserve">”, for </w:t>
+      </w:r>
+      <w:proofErr w:type="gramStart"/>
+      <w:r>
+        <w:rPr>
+          <w:sz w:val="24"/>
+          <w:szCs w:val="24"/>
+        </w:rPr>
+        <w:t>an</w:t>
+      </w:r>
+      <w:proofErr w:type="gramEnd"/>
+      <w:r>
+        <w:rPr>
+          <w:sz w:val="24"/>
+          <w:szCs w:val="24"/>
+        </w:rPr>
+        <w:t xml:space="preserve"> finite number of “</w:t>
       </w:r>
       <w:r>
         <w:rPr>
@@ -6504,7 +7576,23 @@
           <w:sz w:val="24"/>
           <w:szCs w:val="24"/>
         </w:rPr>
-        <w:t>Instead of these, we can specify the number of times to search a character using curly braces {}. ca{1,2}t will match “cat” and “</w:t>
+        <w:t xml:space="preserve">Instead of these, we can specify the number of times to search a character using curly braces {}. </w:t>
+      </w:r>
+      <w:proofErr w:type="gramStart"/>
+      <w:r>
+        <w:rPr>
+          <w:sz w:val="24"/>
+          <w:szCs w:val="24"/>
+        </w:rPr>
+        <w:t>ca{</w:t>
+      </w:r>
+      <w:proofErr w:type="gramEnd"/>
+      <w:r>
+        <w:rPr>
+          <w:sz w:val="24"/>
+          <w:szCs w:val="24"/>
+        </w:rPr>
+        <w:t>1,2}t will match “cat” and “</w:t>
       </w:r>
       <w:proofErr w:type="spellStart"/>
       <w:r>
@@ -6573,6 +7661,7 @@
         </w:rPr>
       </w:pPr>
       <w:proofErr w:type="spellStart"/>
+      <w:proofErr w:type="gramStart"/>
       <w:r>
         <w:rPr>
           <w:sz w:val="24"/>
@@ -6586,7 +7675,15 @@
           <w:sz w:val="24"/>
           <w:szCs w:val="24"/>
         </w:rPr>
-        <w:t>(“str”, h, count=1). This expression substitutes any pattern p matches from h with “str”, once as defined by the count</w:t>
+        <w:t>(</w:t>
+      </w:r>
+      <w:proofErr w:type="gramEnd"/>
+      <w:r>
+        <w:rPr>
+          <w:sz w:val="24"/>
+          <w:szCs w:val="24"/>
+        </w:rPr>
+        <w:t>“str”, h, count=1). This expression substitutes any pattern p matches from h with “str”, once as defined by the count</w:t>
       </w:r>
     </w:p>
     <w:p>
@@ -6767,6 +7864,7 @@
         <w:t xml:space="preserve">ntroduction to </w:t>
       </w:r>
       <w:proofErr w:type="spellStart"/>
+      <w:proofErr w:type="gramStart"/>
       <w:r>
         <w:rPr>
           <w:sz w:val="24"/>
@@ -6775,6 +7873,7 @@
         <w:t>html.parser</w:t>
       </w:r>
       <w:proofErr w:type="spellEnd"/>
+      <w:proofErr w:type="gramEnd"/>
       <w:r>
         <w:rPr>
           <w:sz w:val="24"/>
@@ -6799,6 +7898,7 @@
         <w:t xml:space="preserve"> class that’s within the </w:t>
       </w:r>
       <w:proofErr w:type="spellStart"/>
+      <w:proofErr w:type="gramStart"/>
       <w:r>
         <w:rPr>
           <w:sz w:val="24"/>
@@ -6807,6 +7907,7 @@
         <w:t>html.parser</w:t>
       </w:r>
       <w:proofErr w:type="spellEnd"/>
+      <w:proofErr w:type="gramEnd"/>
       <w:r>
         <w:rPr>
           <w:sz w:val="24"/>
@@ -6932,7 +8033,15 @@
           <w:sz w:val="24"/>
           <w:szCs w:val="24"/>
         </w:rPr>
-        <w:t>handle_starttag</w:t>
+        <w:t>handle_</w:t>
+      </w:r>
+      <w:proofErr w:type="gramStart"/>
+      <w:r>
+        <w:rPr>
+          <w:sz w:val="24"/>
+          <w:szCs w:val="24"/>
+        </w:rPr>
+        <w:t>starttag</w:t>
       </w:r>
       <w:proofErr w:type="spellEnd"/>
       <w:r>
@@ -6940,7 +8049,15 @@
           <w:sz w:val="24"/>
           <w:szCs w:val="24"/>
         </w:rPr>
-        <w:t xml:space="preserve">(self, tag, </w:t>
+        <w:t>(</w:t>
+      </w:r>
+      <w:proofErr w:type="gramEnd"/>
+      <w:r>
+        <w:rPr>
+          <w:sz w:val="24"/>
+          <w:szCs w:val="24"/>
+        </w:rPr>
+        <w:t xml:space="preserve">self, tag, </w:t>
       </w:r>
       <w:proofErr w:type="spellStart"/>
       <w:r>
@@ -6980,7 +8097,15 @@
           <w:sz w:val="24"/>
           <w:szCs w:val="24"/>
         </w:rPr>
-        <w:t>handle_endtag</w:t>
+        <w:t>handle_</w:t>
+      </w:r>
+      <w:proofErr w:type="gramStart"/>
+      <w:r>
+        <w:rPr>
+          <w:sz w:val="24"/>
+          <w:szCs w:val="24"/>
+        </w:rPr>
+        <w:t>endtag</w:t>
       </w:r>
       <w:proofErr w:type="spellEnd"/>
       <w:r>
@@ -6988,7 +8113,15 @@
           <w:sz w:val="24"/>
           <w:szCs w:val="24"/>
         </w:rPr>
-        <w:t>(self, tag)</w:t>
+        <w:t>(</w:t>
+      </w:r>
+      <w:proofErr w:type="gramEnd"/>
+      <w:r>
+        <w:rPr>
+          <w:sz w:val="24"/>
+          <w:szCs w:val="24"/>
+        </w:rPr>
+        <w:t>self, tag)</w:t>
       </w:r>
     </w:p>
     <w:p>
@@ -7012,7 +8145,15 @@
           <w:sz w:val="24"/>
           <w:szCs w:val="24"/>
         </w:rPr>
-        <w:t>handle_startendtag</w:t>
+        <w:t>handle_</w:t>
+      </w:r>
+      <w:proofErr w:type="gramStart"/>
+      <w:r>
+        <w:rPr>
+          <w:sz w:val="24"/>
+          <w:szCs w:val="24"/>
+        </w:rPr>
+        <w:t>startendtag</w:t>
       </w:r>
       <w:proofErr w:type="spellEnd"/>
       <w:r>
@@ -7020,7 +8161,15 @@
           <w:sz w:val="24"/>
           <w:szCs w:val="24"/>
         </w:rPr>
-        <w:t xml:space="preserve">(self, tag, </w:t>
+        <w:t>(</w:t>
+      </w:r>
+      <w:proofErr w:type="gramEnd"/>
+      <w:r>
+        <w:rPr>
+          <w:sz w:val="24"/>
+          <w:szCs w:val="24"/>
+        </w:rPr>
+        <w:t xml:space="preserve">self, tag, </w:t>
       </w:r>
       <w:proofErr w:type="spellStart"/>
       <w:r>
@@ -7060,7 +8209,15 @@
           <w:sz w:val="24"/>
           <w:szCs w:val="24"/>
         </w:rPr>
-        <w:t>handle_comment</w:t>
+        <w:t>handle_</w:t>
+      </w:r>
+      <w:proofErr w:type="gramStart"/>
+      <w:r>
+        <w:rPr>
+          <w:sz w:val="24"/>
+          <w:szCs w:val="24"/>
+        </w:rPr>
+        <w:t>comment</w:t>
       </w:r>
       <w:proofErr w:type="spellEnd"/>
       <w:r>
@@ -7068,7 +8225,15 @@
           <w:sz w:val="24"/>
           <w:szCs w:val="24"/>
         </w:rPr>
-        <w:t>(self, data)</w:t>
+        <w:t>(</w:t>
+      </w:r>
+      <w:proofErr w:type="gramEnd"/>
+      <w:r>
+        <w:rPr>
+          <w:sz w:val="24"/>
+          <w:szCs w:val="24"/>
+        </w:rPr>
+        <w:t>self, data)</w:t>
       </w:r>
     </w:p>
     <w:p>
@@ -7092,7 +8257,15 @@
           <w:sz w:val="24"/>
           <w:szCs w:val="24"/>
         </w:rPr>
-        <w:t>handle_data</w:t>
+        <w:t>handle_</w:t>
+      </w:r>
+      <w:proofErr w:type="gramStart"/>
+      <w:r>
+        <w:rPr>
+          <w:sz w:val="24"/>
+          <w:szCs w:val="24"/>
+        </w:rPr>
+        <w:t>data</w:t>
       </w:r>
       <w:proofErr w:type="spellEnd"/>
       <w:r>
@@ -7100,7 +8273,15 @@
           <w:sz w:val="24"/>
           <w:szCs w:val="24"/>
         </w:rPr>
-        <w:t>(self, data)</w:t>
+        <w:t>(</w:t>
+      </w:r>
+      <w:proofErr w:type="gramEnd"/>
+      <w:r>
+        <w:rPr>
+          <w:sz w:val="24"/>
+          <w:szCs w:val="24"/>
+        </w:rPr>
+        <w:t>self, data)</w:t>
       </w:r>
     </w:p>
     <w:p>
@@ -7766,45 +8947,79 @@
           <w:sz w:val="24"/>
           <w:szCs w:val="24"/>
         </w:rPr>
-        <w:t xml:space="preserve"> These groups can be accessed using the group() method. </w:t>
-      </w:r>
-    </w:p>
-    <w:p>
-      <w:pPr>
-        <w:pStyle w:val="ListParagraph"/>
-        <w:tabs>
-          <w:tab w:val="left" w:pos="2025"/>
-        </w:tabs>
-        <w:rPr>
-          <w:sz w:val="24"/>
-          <w:szCs w:val="24"/>
-        </w:rPr>
-      </w:pPr>
-      <w:r>
-        <w:rPr>
-          <w:sz w:val="24"/>
-          <w:szCs w:val="24"/>
-        </w:rPr>
-        <w:t>group(0) always returns the whole match</w:t>
-      </w:r>
-    </w:p>
-    <w:p>
-      <w:pPr>
-        <w:pStyle w:val="ListParagraph"/>
-        <w:tabs>
-          <w:tab w:val="left" w:pos="2025"/>
-        </w:tabs>
-        <w:rPr>
-          <w:sz w:val="24"/>
-          <w:szCs w:val="24"/>
-        </w:rPr>
-      </w:pPr>
-      <w:r>
-        <w:rPr>
-          <w:sz w:val="24"/>
-          <w:szCs w:val="24"/>
-        </w:rPr>
-        <w:t>group(1) returns the first group of matches in the regex</w:t>
+        <w:t xml:space="preserve"> These groups can be accessed using the </w:t>
+      </w:r>
+      <w:proofErr w:type="gramStart"/>
+      <w:r>
+        <w:rPr>
+          <w:sz w:val="24"/>
+          <w:szCs w:val="24"/>
+        </w:rPr>
+        <w:t>group(</w:t>
+      </w:r>
+      <w:proofErr w:type="gramEnd"/>
+      <w:r>
+        <w:rPr>
+          <w:sz w:val="24"/>
+          <w:szCs w:val="24"/>
+        </w:rPr>
+        <w:t xml:space="preserve">) method. </w:t>
+      </w:r>
+    </w:p>
+    <w:p>
+      <w:pPr>
+        <w:pStyle w:val="ListParagraph"/>
+        <w:tabs>
+          <w:tab w:val="left" w:pos="2025"/>
+        </w:tabs>
+        <w:rPr>
+          <w:sz w:val="24"/>
+          <w:szCs w:val="24"/>
+        </w:rPr>
+      </w:pPr>
+      <w:proofErr w:type="gramStart"/>
+      <w:r>
+        <w:rPr>
+          <w:sz w:val="24"/>
+          <w:szCs w:val="24"/>
+        </w:rPr>
+        <w:t>group(</w:t>
+      </w:r>
+      <w:proofErr w:type="gramEnd"/>
+      <w:r>
+        <w:rPr>
+          <w:sz w:val="24"/>
+          <w:szCs w:val="24"/>
+        </w:rPr>
+        <w:t>0) always returns the whole match</w:t>
+      </w:r>
+    </w:p>
+    <w:p>
+      <w:pPr>
+        <w:pStyle w:val="ListParagraph"/>
+        <w:tabs>
+          <w:tab w:val="left" w:pos="2025"/>
+        </w:tabs>
+        <w:rPr>
+          <w:sz w:val="24"/>
+          <w:szCs w:val="24"/>
+        </w:rPr>
+      </w:pPr>
+      <w:proofErr w:type="gramStart"/>
+      <w:r>
+        <w:rPr>
+          <w:sz w:val="24"/>
+          <w:szCs w:val="24"/>
+        </w:rPr>
+        <w:t>group(</w:t>
+      </w:r>
+      <w:proofErr w:type="gramEnd"/>
+      <w:r>
+        <w:rPr>
+          <w:sz w:val="24"/>
+          <w:szCs w:val="24"/>
+        </w:rPr>
+        <w:t>1) returns the first group of matches in the regex</w:t>
       </w:r>
     </w:p>
     <w:p>
@@ -7898,12 +9113,37 @@
           <w:szCs w:val="24"/>
         </w:rPr>
       </w:pPr>
-      <w:r>
-        <w:rPr>
-          <w:sz w:val="24"/>
-          <w:szCs w:val="24"/>
-        </w:rPr>
-        <w:t>(?P&lt;name&gt;). Afterwards, these named groups can be used inside of a regex pattern using (?P=name), or in a sub() method as the substitution string using (?g&lt;name&gt;)</w:t>
+      <w:proofErr w:type="gramStart"/>
+      <w:r>
+        <w:rPr>
+          <w:sz w:val="24"/>
+          <w:szCs w:val="24"/>
+        </w:rPr>
+        <w:t>(?P</w:t>
+      </w:r>
+      <w:proofErr w:type="gramEnd"/>
+      <w:r>
+        <w:rPr>
+          <w:sz w:val="24"/>
+          <w:szCs w:val="24"/>
+        </w:rPr>
+        <w:t xml:space="preserve">&lt;name&gt;). Afterwards, these named groups can be used inside of a regex pattern using (?P=name), or in a </w:t>
+      </w:r>
+      <w:proofErr w:type="gramStart"/>
+      <w:r>
+        <w:rPr>
+          <w:sz w:val="24"/>
+          <w:szCs w:val="24"/>
+        </w:rPr>
+        <w:t>sub(</w:t>
+      </w:r>
+      <w:proofErr w:type="gramEnd"/>
+      <w:r>
+        <w:rPr>
+          <w:sz w:val="24"/>
+          <w:szCs w:val="24"/>
+        </w:rPr>
+        <w:t>) method as the substitution string using (?g&lt;name&gt;)</w:t>
       </w:r>
     </w:p>
     <w:p>
@@ -7989,26 +9229,58 @@
           <w:sz w:val="24"/>
           <w:szCs w:val="24"/>
         </w:rPr>
-        <w:t xml:space="preserve">For look behind we use (?&lt;=B)A or (?&lt;!B)A </w:t>
-      </w:r>
-    </w:p>
-    <w:p>
-      <w:pPr>
-        <w:pStyle w:val="ListParagraph"/>
-        <w:tabs>
-          <w:tab w:val="left" w:pos="2025"/>
-        </w:tabs>
-        <w:rPr>
-          <w:sz w:val="24"/>
-          <w:szCs w:val="24"/>
-        </w:rPr>
-      </w:pPr>
-      <w:r>
-        <w:rPr>
-          <w:sz w:val="24"/>
-          <w:szCs w:val="24"/>
-        </w:rPr>
-        <w:t>For look ahead we use A(?=B) or A(?!B)</w:t>
+        <w:t xml:space="preserve">For look behind we use </w:t>
+      </w:r>
+      <w:proofErr w:type="gramStart"/>
+      <w:r>
+        <w:rPr>
+          <w:sz w:val="24"/>
+          <w:szCs w:val="24"/>
+        </w:rPr>
+        <w:t>(?&lt;</w:t>
+      </w:r>
+      <w:proofErr w:type="gramEnd"/>
+      <w:r>
+        <w:rPr>
+          <w:sz w:val="24"/>
+          <w:szCs w:val="24"/>
+        </w:rPr>
+        <w:t xml:space="preserve">=B)A or (?&lt;!B)A </w:t>
+      </w:r>
+    </w:p>
+    <w:p>
+      <w:pPr>
+        <w:pStyle w:val="ListParagraph"/>
+        <w:tabs>
+          <w:tab w:val="left" w:pos="2025"/>
+        </w:tabs>
+        <w:rPr>
+          <w:sz w:val="24"/>
+          <w:szCs w:val="24"/>
+        </w:rPr>
+      </w:pPr>
+      <w:r>
+        <w:rPr>
+          <w:sz w:val="24"/>
+          <w:szCs w:val="24"/>
+        </w:rPr>
+        <w:t>For look ahead we use A</w:t>
+      </w:r>
+      <w:proofErr w:type="gramStart"/>
+      <w:r>
+        <w:rPr>
+          <w:sz w:val="24"/>
+          <w:szCs w:val="24"/>
+        </w:rPr>
+        <w:t>(?=</w:t>
+      </w:r>
+      <w:proofErr w:type="gramEnd"/>
+      <w:r>
+        <w:rPr>
+          <w:sz w:val="24"/>
+          <w:szCs w:val="24"/>
+        </w:rPr>
+        <w:t>B) or A(?!B)</w:t>
       </w:r>
     </w:p>
     <w:p>
@@ -8065,26 +9337,74 @@
           <w:sz w:val="24"/>
           <w:szCs w:val="24"/>
         </w:rPr>
-        <w:t>One thing to not is, whenever we use ( or ) for grouping in a regex, any other parts of the expression will be used to match a string but will not be included in the find all. This is because it considers group() as all the items in the literals between the ()</w:t>
-      </w:r>
-    </w:p>
-    <w:p>
-      <w:pPr>
-        <w:pStyle w:val="ListParagraph"/>
-        <w:tabs>
-          <w:tab w:val="left" w:pos="2025"/>
-        </w:tabs>
-        <w:rPr>
-          <w:sz w:val="24"/>
-          <w:szCs w:val="24"/>
-        </w:rPr>
-      </w:pPr>
-      <w:r>
-        <w:rPr>
-          <w:sz w:val="24"/>
-          <w:szCs w:val="24"/>
-        </w:rPr>
-        <w:t>We hence need to use (?:B) to counter the grouping</w:t>
+        <w:t xml:space="preserve">One thing to not is, whenever we use </w:t>
+      </w:r>
+      <w:proofErr w:type="gramStart"/>
+      <w:r>
+        <w:rPr>
+          <w:sz w:val="24"/>
+          <w:szCs w:val="24"/>
+        </w:rPr>
+        <w:t>( or</w:t>
+      </w:r>
+      <w:proofErr w:type="gramEnd"/>
+      <w:r>
+        <w:rPr>
+          <w:sz w:val="24"/>
+          <w:szCs w:val="24"/>
+        </w:rPr>
+        <w:t xml:space="preserve"> ) for grouping in a regex, any other parts of the expression will be used to match a string but will not be included in the find all. This is because it considers </w:t>
+      </w:r>
+      <w:proofErr w:type="gramStart"/>
+      <w:r>
+        <w:rPr>
+          <w:sz w:val="24"/>
+          <w:szCs w:val="24"/>
+        </w:rPr>
+        <w:t>group(</w:t>
+      </w:r>
+      <w:proofErr w:type="gramEnd"/>
+      <w:r>
+        <w:rPr>
+          <w:sz w:val="24"/>
+          <w:szCs w:val="24"/>
+        </w:rPr>
+        <w:t>) as all the items in the literals between the ()</w:t>
+      </w:r>
+    </w:p>
+    <w:p>
+      <w:pPr>
+        <w:pStyle w:val="ListParagraph"/>
+        <w:tabs>
+          <w:tab w:val="left" w:pos="2025"/>
+        </w:tabs>
+        <w:rPr>
+          <w:sz w:val="24"/>
+          <w:szCs w:val="24"/>
+        </w:rPr>
+      </w:pPr>
+      <w:r>
+        <w:rPr>
+          <w:sz w:val="24"/>
+          <w:szCs w:val="24"/>
+        </w:rPr>
+        <w:t xml:space="preserve">We hence need to use </w:t>
+      </w:r>
+      <w:proofErr w:type="gramStart"/>
+      <w:r>
+        <w:rPr>
+          <w:sz w:val="24"/>
+          <w:szCs w:val="24"/>
+        </w:rPr>
+        <w:t>(?:</w:t>
+      </w:r>
+      <w:proofErr w:type="gramEnd"/>
+      <w:r>
+        <w:rPr>
+          <w:sz w:val="24"/>
+          <w:szCs w:val="24"/>
+        </w:rPr>
+        <w:t>B) to counter the grouping</w:t>
       </w:r>
     </w:p>
     <w:p>
@@ -8582,6 +9902,7 @@
         </w:rPr>
       </w:pPr>
       <w:proofErr w:type="spellStart"/>
+      <w:proofErr w:type="gramStart"/>
       <w:r>
         <w:rPr>
           <w:sz w:val="24"/>
@@ -8590,6 +9911,7 @@
         <w:t>numpy.array</w:t>
       </w:r>
       <w:proofErr w:type="spellEnd"/>
+      <w:proofErr w:type="gramEnd"/>
       <w:r>
         <w:rPr>
           <w:sz w:val="24"/>
@@ -8614,6 +9936,7 @@
         </w:rPr>
       </w:pPr>
       <w:proofErr w:type="spellStart"/>
+      <w:proofErr w:type="gramStart"/>
       <w:r>
         <w:rPr>
           <w:sz w:val="24"/>
@@ -8622,6 +9945,7 @@
         <w:t>numpy.shape</w:t>
       </w:r>
       <w:proofErr w:type="spellEnd"/>
+      <w:proofErr w:type="gramEnd"/>
       <w:r>
         <w:rPr>
           <w:sz w:val="24"/>
@@ -8646,6 +9970,7 @@
         </w:rPr>
       </w:pPr>
       <w:proofErr w:type="spellStart"/>
+      <w:proofErr w:type="gramStart"/>
       <w:r>
         <w:rPr>
           <w:sz w:val="24"/>
@@ -8654,6 +9979,7 @@
         <w:t>numpy.reshape</w:t>
       </w:r>
       <w:proofErr w:type="spellEnd"/>
+      <w:proofErr w:type="gramEnd"/>
       <w:r>
         <w:rPr>
           <w:sz w:val="24"/>
@@ -8678,6 +10004,7 @@
         </w:rPr>
       </w:pPr>
       <w:proofErr w:type="spellStart"/>
+      <w:proofErr w:type="gramStart"/>
       <w:r>
         <w:rPr>
           <w:sz w:val="24"/>
@@ -8686,6 +10013,7 @@
         <w:t>numpy.transpose</w:t>
       </w:r>
       <w:proofErr w:type="spellEnd"/>
+      <w:proofErr w:type="gramEnd"/>
       <w:r>
         <w:rPr>
           <w:sz w:val="24"/>
@@ -8710,6 +10038,7 @@
         </w:rPr>
       </w:pPr>
       <w:proofErr w:type="spellStart"/>
+      <w:proofErr w:type="gramStart"/>
       <w:r>
         <w:rPr>
           <w:sz w:val="24"/>
@@ -8718,6 +10047,7 @@
         <w:t>array.flatten</w:t>
       </w:r>
       <w:proofErr w:type="spellEnd"/>
+      <w:proofErr w:type="gramEnd"/>
       <w:r>
         <w:rPr>
           <w:sz w:val="24"/>
@@ -8742,6 +10072,7 @@
         </w:rPr>
       </w:pPr>
       <w:proofErr w:type="spellStart"/>
+      <w:proofErr w:type="gramStart"/>
       <w:r>
         <w:rPr>
           <w:sz w:val="24"/>
@@ -8750,6 +10081,7 @@
         <w:t>numpy.concatenate</w:t>
       </w:r>
       <w:proofErr w:type="spellEnd"/>
+      <w:proofErr w:type="gramEnd"/>
       <w:r>
         <w:rPr>
           <w:sz w:val="24"/>
@@ -8774,6 +10106,7 @@
         </w:rPr>
       </w:pPr>
       <w:proofErr w:type="spellStart"/>
+      <w:proofErr w:type="gramStart"/>
       <w:r>
         <w:rPr>
           <w:sz w:val="24"/>
@@ -8783,6 +10116,7 @@
         <w:t>numpy.zeros</w:t>
       </w:r>
       <w:proofErr w:type="spellEnd"/>
+      <w:proofErr w:type="gramEnd"/>
       <w:r>
         <w:rPr>
           <w:sz w:val="24"/>
@@ -8839,6 +10173,7 @@
         </w:rPr>
       </w:pPr>
       <w:proofErr w:type="spellStart"/>
+      <w:proofErr w:type="gramStart"/>
       <w:r>
         <w:rPr>
           <w:sz w:val="24"/>
@@ -8847,6 +10182,7 @@
         <w:t>numpy.ones</w:t>
       </w:r>
       <w:proofErr w:type="spellEnd"/>
+      <w:proofErr w:type="gramEnd"/>
       <w:r>
         <w:rPr>
           <w:sz w:val="24"/>
@@ -8903,6 +10239,7 @@
         </w:rPr>
       </w:pPr>
       <w:proofErr w:type="spellStart"/>
+      <w:proofErr w:type="gramStart"/>
       <w:r>
         <w:rPr>
           <w:sz w:val="24"/>
@@ -8916,7 +10253,15 @@
           <w:sz w:val="24"/>
           <w:szCs w:val="24"/>
         </w:rPr>
-        <w:t xml:space="preserve">(rows, </w:t>
+        <w:t>(</w:t>
+      </w:r>
+      <w:proofErr w:type="gramEnd"/>
+      <w:r>
+        <w:rPr>
+          <w:sz w:val="24"/>
+          <w:szCs w:val="24"/>
+        </w:rPr>
+        <w:t xml:space="preserve">rows, </w:t>
       </w:r>
       <w:proofErr w:type="spellStart"/>
       <w:r>
@@ -8972,6 +10317,7 @@
         </w:rPr>
       </w:pPr>
       <w:proofErr w:type="spellStart"/>
+      <w:proofErr w:type="gramStart"/>
       <w:r>
         <w:rPr>
           <w:sz w:val="24"/>
@@ -8980,6 +10326,7 @@
         <w:t>numpy.identity</w:t>
       </w:r>
       <w:proofErr w:type="spellEnd"/>
+      <w:proofErr w:type="gramEnd"/>
       <w:r>
         <w:rPr>
           <w:sz w:val="24"/>
@@ -9004,6 +10351,7 @@
         </w:rPr>
       </w:pPr>
       <w:proofErr w:type="spellStart"/>
+      <w:proofErr w:type="gramStart"/>
       <w:r>
         <w:rPr>
           <w:sz w:val="24"/>
@@ -9017,7 +10365,15 @@
           <w:sz w:val="24"/>
           <w:szCs w:val="24"/>
         </w:rPr>
-        <w:t xml:space="preserve">() and </w:t>
+        <w:t>(</w:t>
+      </w:r>
+      <w:proofErr w:type="gramEnd"/>
+      <w:r>
+        <w:rPr>
+          <w:sz w:val="24"/>
+          <w:szCs w:val="24"/>
+        </w:rPr>
+        <w:t xml:space="preserve">) and </w:t>
       </w:r>
       <w:proofErr w:type="spellStart"/>
       <w:r>
@@ -9052,6 +10408,7 @@
         </w:rPr>
       </w:pPr>
       <w:proofErr w:type="spellStart"/>
+      <w:proofErr w:type="gramStart"/>
       <w:r>
         <w:rPr>
           <w:sz w:val="24"/>
@@ -9065,7 +10422,15 @@
           <w:sz w:val="24"/>
           <w:szCs w:val="24"/>
         </w:rPr>
-        <w:t xml:space="preserve">() and </w:t>
+        <w:t>(</w:t>
+      </w:r>
+      <w:proofErr w:type="gramEnd"/>
+      <w:r>
+        <w:rPr>
+          <w:sz w:val="24"/>
+          <w:szCs w:val="24"/>
+        </w:rPr>
+        <w:t xml:space="preserve">) and </w:t>
       </w:r>
       <w:proofErr w:type="spellStart"/>
       <w:r>
@@ -9100,6 +10465,7 @@
         </w:rPr>
       </w:pPr>
       <w:proofErr w:type="spellStart"/>
+      <w:proofErr w:type="gramStart"/>
       <w:r>
         <w:rPr>
           <w:sz w:val="24"/>
@@ -9108,6 +10474,7 @@
         <w:t>numpy.mean</w:t>
       </w:r>
       <w:proofErr w:type="spellEnd"/>
+      <w:proofErr w:type="gramEnd"/>
       <w:r>
         <w:rPr>
           <w:sz w:val="24"/>
@@ -9169,6 +10536,7 @@
         </w:rPr>
       </w:pPr>
       <w:proofErr w:type="spellStart"/>
+      <w:proofErr w:type="gramStart"/>
       <w:r>
         <w:rPr>
           <w:sz w:val="24"/>
@@ -9177,6 +10545,7 @@
         <w:t>numpy.inner</w:t>
       </w:r>
       <w:proofErr w:type="spellEnd"/>
+      <w:proofErr w:type="gramEnd"/>
       <w:r>
         <w:rPr>
           <w:sz w:val="24"/>
@@ -9352,6 +10721,7 @@
         <w:t xml:space="preserve">A constructor is a function of a class that is called whenever an object is created. </w:t>
       </w:r>
       <w:proofErr w:type="spellStart"/>
+      <w:proofErr w:type="gramStart"/>
       <w:r>
         <w:rPr>
           <w:sz w:val="24"/>
@@ -9360,6 +10730,7 @@
         <w:t>It’s</w:t>
       </w:r>
       <w:proofErr w:type="spellEnd"/>
+      <w:proofErr w:type="gramEnd"/>
       <w:r>
         <w:rPr>
           <w:sz w:val="24"/>
@@ -9558,6 +10929,7 @@
         <w:t xml:space="preserve">Let’s go through the </w:t>
       </w:r>
       <w:proofErr w:type="spellStart"/>
+      <w:proofErr w:type="gramStart"/>
       <w:r>
         <w:rPr>
           <w:sz w:val="24"/>
@@ -9565,6 +10937,7 @@
         </w:rPr>
         <w:t>xml.etree</w:t>
       </w:r>
+      <w:proofErr w:type="gramEnd"/>
       <w:r>
         <w:rPr>
           <w:sz w:val="24"/>
@@ -9692,12 +11065,21 @@
         <w:t xml:space="preserve">&gt;&gt;&gt; root = </w:t>
       </w:r>
       <w:proofErr w:type="spellStart"/>
-      <w:r>
-        <w:rPr>
-          <w:sz w:val="24"/>
-          <w:szCs w:val="24"/>
-        </w:rPr>
-        <w:t>xml.etree.ElementTree.fromstring</w:t>
+      <w:proofErr w:type="gramStart"/>
+      <w:r>
+        <w:rPr>
+          <w:sz w:val="24"/>
+          <w:szCs w:val="24"/>
+        </w:rPr>
+        <w:t>xml.etree</w:t>
+      </w:r>
+      <w:proofErr w:type="gramEnd"/>
+      <w:r>
+        <w:rPr>
+          <w:sz w:val="24"/>
+          <w:szCs w:val="24"/>
+        </w:rPr>
+        <w:t>.ElementTree.fromstring</w:t>
       </w:r>
       <w:proofErr w:type="spellEnd"/>
       <w:r>
@@ -9819,7 +11201,39 @@
           <w:sz w:val="24"/>
           <w:szCs w:val="24"/>
         </w:rPr>
-        <w:t>In my own words, a decorator is a function that takes a function as args. Within it, we create another function that takes care of calling the function used as args within the decorator. Let’s call the inner function “fun”. So, fun takes care of calling the function being decorated. The function being decorated is created outside the decorator.</w:t>
+        <w:t xml:space="preserve">In my own words, a decorator is a function that takes a function as </w:t>
+      </w:r>
+      <w:proofErr w:type="spellStart"/>
+      <w:r>
+        <w:rPr>
+          <w:sz w:val="24"/>
+          <w:szCs w:val="24"/>
+        </w:rPr>
+        <w:t>args</w:t>
+      </w:r>
+      <w:proofErr w:type="spellEnd"/>
+      <w:r>
+        <w:rPr>
+          <w:sz w:val="24"/>
+          <w:szCs w:val="24"/>
+        </w:rPr>
+        <w:t xml:space="preserve">. Within it, we create another function that takes care of calling the function used as </w:t>
+      </w:r>
+      <w:proofErr w:type="spellStart"/>
+      <w:r>
+        <w:rPr>
+          <w:sz w:val="24"/>
+          <w:szCs w:val="24"/>
+        </w:rPr>
+        <w:t>args</w:t>
+      </w:r>
+      <w:proofErr w:type="spellEnd"/>
+      <w:r>
+        <w:rPr>
+          <w:sz w:val="24"/>
+          <w:szCs w:val="24"/>
+        </w:rPr>
+        <w:t xml:space="preserve"> within the decorator. Let’s call the inner function “fun”. So, fun takes care of calling the function being decorated. The function being decorated is created outside the decorator.</w:t>
       </w:r>
     </w:p>
     <w:p>
@@ -10016,7 +11430,23 @@
           <w:sz w:val="24"/>
           <w:szCs w:val="24"/>
         </w:rPr>
-        <w:t>\d matches anything that is a digit( [0-9] ). \D matches anything that is not a digit</w:t>
+        <w:t xml:space="preserve">\d matches anything that is a </w:t>
+      </w:r>
+      <w:proofErr w:type="gramStart"/>
+      <w:r>
+        <w:rPr>
+          <w:sz w:val="24"/>
+          <w:szCs w:val="24"/>
+        </w:rPr>
+        <w:t>digit( [</w:t>
+      </w:r>
+      <w:proofErr w:type="gramEnd"/>
+      <w:r>
+        <w:rPr>
+          <w:sz w:val="24"/>
+          <w:szCs w:val="24"/>
+        </w:rPr>
+        <w:t>0-9] ). \D matches anything that is not a digit</w:t>
       </w:r>
     </w:p>
     <w:p>
@@ -10041,7 +11471,15 @@
           <w:sz w:val="24"/>
           <w:szCs w:val="24"/>
         </w:rPr>
-        <w:t xml:space="preserve">[ \r\n\t\f </w:t>
+        <w:t xml:space="preserve">[ </w:t>
+      </w:r>
+      <w:proofErr w:type="gramStart"/>
+      <w:r>
+        <w:rPr>
+          <w:sz w:val="24"/>
+          <w:szCs w:val="24"/>
+        </w:rPr>
+        <w:t xml:space="preserve">\r\n\t\f </w:t>
       </w:r>
       <w:r>
         <w:rPr>
@@ -10057,6 +11495,7 @@
         </w:rPr>
         <w:t>]</w:t>
       </w:r>
+      <w:proofErr w:type="gramEnd"/>
       <w:r>
         <w:rPr>
           <w:sz w:val="24"/>
@@ -10246,7 +11685,23 @@
           <w:sz w:val="24"/>
           <w:szCs w:val="24"/>
         </w:rPr>
-        <w:t>{x, y} repetitions match x to y times, like a range</w:t>
+        <w:t xml:space="preserve">{x, y} repetitions match x </w:t>
+      </w:r>
+      <w:proofErr w:type="spellStart"/>
+      <w:r>
+        <w:rPr>
+          <w:sz w:val="24"/>
+          <w:szCs w:val="24"/>
+        </w:rPr>
+        <w:t>to y</w:t>
+      </w:r>
+      <w:proofErr w:type="spellEnd"/>
+      <w:r>
+        <w:rPr>
+          <w:sz w:val="24"/>
+          <w:szCs w:val="24"/>
+        </w:rPr>
+        <w:t xml:space="preserve"> times, like a range</w:t>
       </w:r>
     </w:p>
     <w:p>
@@ -10512,34 +11967,556 @@
           <w:sz w:val="24"/>
           <w:szCs w:val="24"/>
         </w:rPr>
-        <w:t>If we need to read an input as stdin, we use the sys module and use the sys.stdin.read() function</w:t>
-      </w:r>
-    </w:p>
-    <w:p>
-      <w:pPr>
-        <w:tabs>
-          <w:tab w:val="left" w:pos="2025"/>
-        </w:tabs>
-        <w:rPr>
-          <w:sz w:val="24"/>
-          <w:szCs w:val="24"/>
-        </w:rPr>
-      </w:pPr>
-    </w:p>
-    <w:p>
-      <w:pPr>
-        <w:tabs>
-          <w:tab w:val="left" w:pos="2025"/>
-        </w:tabs>
-        <w:rPr>
-          <w:sz w:val="24"/>
-          <w:szCs w:val="24"/>
-        </w:rPr>
-      </w:pPr>
-    </w:p>
-    <w:p>
-      <w:pPr>
-        <w:pStyle w:val="ListParagraph"/>
+        <w:t xml:space="preserve">If we need to read an input as stdin, we use the sys module and use the </w:t>
+      </w:r>
+      <w:proofErr w:type="spellStart"/>
+      <w:proofErr w:type="gramStart"/>
+      <w:r>
+        <w:rPr>
+          <w:sz w:val="24"/>
+          <w:szCs w:val="24"/>
+        </w:rPr>
+        <w:t>sys.stdin</w:t>
+      </w:r>
+      <w:proofErr w:type="gramEnd"/>
+      <w:r>
+        <w:rPr>
+          <w:sz w:val="24"/>
+          <w:szCs w:val="24"/>
+        </w:rPr>
+        <w:t>.read</w:t>
+      </w:r>
+      <w:proofErr w:type="spellEnd"/>
+      <w:r>
+        <w:rPr>
+          <w:sz w:val="24"/>
+          <w:szCs w:val="24"/>
+        </w:rPr>
+        <w:t>() function</w:t>
+      </w:r>
+    </w:p>
+    <w:p>
+      <w:pPr>
+        <w:tabs>
+          <w:tab w:val="left" w:pos="2025"/>
+        </w:tabs>
+        <w:rPr>
+          <w:sz w:val="24"/>
+          <w:szCs w:val="24"/>
+        </w:rPr>
+      </w:pPr>
+    </w:p>
+    <w:p>
+      <w:pPr>
+        <w:tabs>
+          <w:tab w:val="left" w:pos="2025"/>
+        </w:tabs>
+        <w:jc w:val="center"/>
+        <w:rPr>
+          <w:sz w:val="24"/>
+          <w:szCs w:val="24"/>
+        </w:rPr>
+      </w:pPr>
+      <w:r>
+        <w:rPr>
+          <w:sz w:val="24"/>
+          <w:szCs w:val="24"/>
+        </w:rPr>
+        <w:lastRenderedPageBreak/>
+        <w:t>31</w:t>
+      </w:r>
+      <w:r>
+        <w:rPr>
+          <w:sz w:val="24"/>
+          <w:szCs w:val="24"/>
+          <w:vertAlign w:val="superscript"/>
+        </w:rPr>
+        <w:t>st</w:t>
+      </w:r>
+      <w:r>
+        <w:rPr>
+          <w:sz w:val="24"/>
+          <w:szCs w:val="24"/>
+        </w:rPr>
+        <w:t xml:space="preserve"> May</w:t>
+      </w:r>
+    </w:p>
+    <w:p>
+      <w:pPr>
+        <w:tabs>
+          <w:tab w:val="left" w:pos="2025"/>
+        </w:tabs>
+        <w:rPr>
+          <w:sz w:val="24"/>
+          <w:szCs w:val="24"/>
+        </w:rPr>
+      </w:pPr>
+      <w:r>
+        <w:rPr>
+          <w:sz w:val="24"/>
+          <w:szCs w:val="24"/>
+        </w:rPr>
+        <w:t>Socket programming is a way of connecting two sockets or nodes in a network in order to communicate with each other. One socket is created to listen for communication (the server) while another is created to reach out for connection</w:t>
+      </w:r>
+      <w:r>
+        <w:rPr>
+          <w:sz w:val="24"/>
+          <w:szCs w:val="24"/>
+        </w:rPr>
+        <w:t xml:space="preserve"> </w:t>
+      </w:r>
+      <w:r>
+        <w:rPr>
+          <w:sz w:val="24"/>
+          <w:szCs w:val="24"/>
+        </w:rPr>
+        <w:t>(the client).</w:t>
+      </w:r>
+    </w:p>
+    <w:p>
+      <w:pPr>
+        <w:tabs>
+          <w:tab w:val="left" w:pos="2025"/>
+        </w:tabs>
+        <w:rPr>
+          <w:sz w:val="24"/>
+          <w:szCs w:val="24"/>
+        </w:rPr>
+      </w:pPr>
+      <w:r>
+        <w:rPr>
+          <w:sz w:val="24"/>
+          <w:szCs w:val="24"/>
+        </w:rPr>
+        <w:t>When we click on a link, our browser does something like the following:</w:t>
+      </w:r>
+    </w:p>
+    <w:p>
+      <w:pPr>
+        <w:tabs>
+          <w:tab w:val="left" w:pos="2025"/>
+        </w:tabs>
+        <w:rPr>
+          <w:sz w:val="24"/>
+          <w:szCs w:val="24"/>
+        </w:rPr>
+      </w:pPr>
+      <w:r>
+        <w:rPr>
+          <w:noProof/>
+          <w:sz w:val="24"/>
+          <w:szCs w:val="24"/>
+        </w:rPr>
+        <w:drawing>
+          <wp:inline distT="0" distB="0" distL="0" distR="0" wp14:anchorId="27EF3EF3" wp14:editId="204EC9BF">
+            <wp:extent cx="4686954" cy="571580"/>
+            <wp:effectExtent l="0" t="0" r="0" b="0"/>
+            <wp:docPr id="175922576" name="Picture 1"/>
+            <wp:cNvGraphicFramePr>
+              <a:graphicFrameLocks xmlns:a="http://schemas.openxmlformats.org/drawingml/2006/main" noChangeAspect="1"/>
+            </wp:cNvGraphicFramePr>
+            <a:graphic xmlns:a="http://schemas.openxmlformats.org/drawingml/2006/main">
+              <a:graphicData uri="http://schemas.openxmlformats.org/drawingml/2006/picture">
+                <pic:pic xmlns:pic="http://schemas.openxmlformats.org/drawingml/2006/picture">
+                  <pic:nvPicPr>
+                    <pic:cNvPr id="175922576" name=""/>
+                    <pic:cNvPicPr/>
+                  </pic:nvPicPr>
+                  <pic:blipFill>
+                    <a:blip r:embed="rId16"/>
+                    <a:stretch>
+                      <a:fillRect/>
+                    </a:stretch>
+                  </pic:blipFill>
+                  <pic:spPr>
+                    <a:xfrm>
+                      <a:off x="0" y="0"/>
+                      <a:ext cx="4686954" cy="571580"/>
+                    </a:xfrm>
+                    <a:prstGeom prst="rect">
+                      <a:avLst/>
+                    </a:prstGeom>
+                  </pic:spPr>
+                </pic:pic>
+              </a:graphicData>
+            </a:graphic>
+          </wp:inline>
+        </w:drawing>
+      </w:r>
+    </w:p>
+    <w:p>
+      <w:pPr>
+        <w:tabs>
+          <w:tab w:val="left" w:pos="2025"/>
+        </w:tabs>
+        <w:rPr>
+          <w:sz w:val="24"/>
+          <w:szCs w:val="24"/>
+        </w:rPr>
+      </w:pPr>
+      <w:r>
+        <w:rPr>
+          <w:sz w:val="24"/>
+          <w:szCs w:val="24"/>
+        </w:rPr>
+        <w:t>When the browser does this, it creates a socket s that can be used to request a page. The same socket can now be used to receive the requested information before being destroyed. A socket is destroyed after completing its task.</w:t>
+      </w:r>
+    </w:p>
+    <w:p>
+      <w:pPr>
+        <w:tabs>
+          <w:tab w:val="left" w:pos="2025"/>
+        </w:tabs>
+        <w:rPr>
+          <w:sz w:val="24"/>
+          <w:szCs w:val="24"/>
+        </w:rPr>
+      </w:pPr>
+      <w:r>
+        <w:rPr>
+          <w:sz w:val="24"/>
+          <w:szCs w:val="24"/>
+        </w:rPr>
+        <w:t>We can say that the above is what happens in the client socket.</w:t>
+      </w:r>
+    </w:p>
+    <w:p>
+      <w:pPr>
+        <w:tabs>
+          <w:tab w:val="left" w:pos="2025"/>
+        </w:tabs>
+        <w:rPr>
+          <w:sz w:val="24"/>
+          <w:szCs w:val="24"/>
+        </w:rPr>
+      </w:pPr>
+      <w:r>
+        <w:rPr>
+          <w:sz w:val="24"/>
+          <w:szCs w:val="24"/>
+        </w:rPr>
+        <w:t>What happens in the server socket is different.</w:t>
+      </w:r>
+    </w:p>
+    <w:p>
+      <w:pPr>
+        <w:tabs>
+          <w:tab w:val="left" w:pos="2025"/>
+        </w:tabs>
+        <w:rPr>
+          <w:sz w:val="24"/>
+          <w:szCs w:val="24"/>
+        </w:rPr>
+      </w:pPr>
+      <w:r>
+        <w:rPr>
+          <w:noProof/>
+          <w:sz w:val="24"/>
+          <w:szCs w:val="24"/>
+        </w:rPr>
+        <w:drawing>
+          <wp:inline distT="0" distB="0" distL="0" distR="0" wp14:anchorId="501BB25D" wp14:editId="51966D54">
+            <wp:extent cx="4458322" cy="857370"/>
+            <wp:effectExtent l="0" t="0" r="0" b="0"/>
+            <wp:docPr id="1708248279" name="Picture 1"/>
+            <wp:cNvGraphicFramePr>
+              <a:graphicFrameLocks xmlns:a="http://schemas.openxmlformats.org/drawingml/2006/main" noChangeAspect="1"/>
+            </wp:cNvGraphicFramePr>
+            <a:graphic xmlns:a="http://schemas.openxmlformats.org/drawingml/2006/main">
+              <a:graphicData uri="http://schemas.openxmlformats.org/drawingml/2006/picture">
+                <pic:pic xmlns:pic="http://schemas.openxmlformats.org/drawingml/2006/picture">
+                  <pic:nvPicPr>
+                    <pic:cNvPr id="1708248279" name=""/>
+                    <pic:cNvPicPr/>
+                  </pic:nvPicPr>
+                  <pic:blipFill>
+                    <a:blip r:embed="rId17"/>
+                    <a:stretch>
+                      <a:fillRect/>
+                    </a:stretch>
+                  </pic:blipFill>
+                  <pic:spPr>
+                    <a:xfrm>
+                      <a:off x="0" y="0"/>
+                      <a:ext cx="4458322" cy="857370"/>
+                    </a:xfrm>
+                    <a:prstGeom prst="rect">
+                      <a:avLst/>
+                    </a:prstGeom>
+                  </pic:spPr>
+                </pic:pic>
+              </a:graphicData>
+            </a:graphic>
+          </wp:inline>
+        </w:drawing>
+      </w:r>
+    </w:p>
+    <w:p>
+      <w:pPr>
+        <w:tabs>
+          <w:tab w:val="left" w:pos="2025"/>
+        </w:tabs>
+        <w:rPr>
+          <w:sz w:val="24"/>
+          <w:szCs w:val="24"/>
+        </w:rPr>
+      </w:pPr>
+      <w:r>
+        <w:rPr>
+          <w:sz w:val="24"/>
+          <w:szCs w:val="24"/>
+        </w:rPr>
+        <w:t>In the above picture, we first create the server socket. After that, we use the bind method which takes an argument as a tuple containing the host name and the port being used.</w:t>
+      </w:r>
+    </w:p>
+    <w:p>
+      <w:pPr>
+        <w:tabs>
+          <w:tab w:val="left" w:pos="2025"/>
+        </w:tabs>
+        <w:rPr>
+          <w:sz w:val="24"/>
+          <w:szCs w:val="24"/>
+        </w:rPr>
+      </w:pPr>
+      <w:r>
+        <w:rPr>
+          <w:sz w:val="24"/>
+          <w:szCs w:val="24"/>
+        </w:rPr>
+        <w:t>The hostname can be as above or 127.0.0.1(localhost) but in this case, it will only be visible to the same machine.</w:t>
+      </w:r>
+    </w:p>
+    <w:p>
+      <w:pPr>
+        <w:tabs>
+          <w:tab w:val="left" w:pos="2025"/>
+        </w:tabs>
+        <w:rPr>
+          <w:sz w:val="24"/>
+          <w:szCs w:val="24"/>
+        </w:rPr>
+      </w:pPr>
+      <w:r>
+        <w:rPr>
+          <w:sz w:val="24"/>
+          <w:szCs w:val="24"/>
+        </w:rPr>
+        <w:t>If we specify the hostname as an empty string, it means the server socket is reachable by any address. Lower ports are usually reserved for “well known” services such as HTTP or SNMP.</w:t>
+      </w:r>
+    </w:p>
+    <w:p>
+      <w:pPr>
+        <w:tabs>
+          <w:tab w:val="left" w:pos="2025"/>
+        </w:tabs>
+        <w:rPr>
+          <w:sz w:val="24"/>
+          <w:szCs w:val="24"/>
+        </w:rPr>
+      </w:pPr>
+      <w:r>
+        <w:rPr>
+          <w:sz w:val="24"/>
+          <w:szCs w:val="24"/>
+        </w:rPr>
+        <w:t xml:space="preserve">Finally, the argument to </w:t>
+      </w:r>
+      <w:proofErr w:type="gramStart"/>
+      <w:r>
+        <w:rPr>
+          <w:sz w:val="24"/>
+          <w:szCs w:val="24"/>
+        </w:rPr>
+        <w:t>listen(</w:t>
+      </w:r>
+      <w:proofErr w:type="gramEnd"/>
+      <w:r>
+        <w:rPr>
+          <w:sz w:val="24"/>
+          <w:szCs w:val="24"/>
+        </w:rPr>
+        <w:t>) tells that the maximum number of requests the server socket can have waiting in a queue. 5 is the normal max.</w:t>
+      </w:r>
+    </w:p>
+    <w:p>
+      <w:pPr>
+        <w:tabs>
+          <w:tab w:val="left" w:pos="2025"/>
+        </w:tabs>
+        <w:rPr>
+          <w:sz w:val="24"/>
+          <w:szCs w:val="24"/>
+        </w:rPr>
+      </w:pPr>
+      <w:r>
+        <w:rPr>
+          <w:sz w:val="24"/>
+          <w:szCs w:val="24"/>
+        </w:rPr>
+        <w:t xml:space="preserve">Now that we have a server socket listening on port 80, we can enter the </w:t>
+      </w:r>
+      <w:proofErr w:type="spellStart"/>
+      <w:r>
+        <w:rPr>
+          <w:sz w:val="24"/>
+          <w:szCs w:val="24"/>
+        </w:rPr>
+        <w:t>mainloop</w:t>
+      </w:r>
+      <w:proofErr w:type="spellEnd"/>
+      <w:r>
+        <w:rPr>
+          <w:sz w:val="24"/>
+          <w:szCs w:val="24"/>
+        </w:rPr>
+        <w:t xml:space="preserve"> of the web server:</w:t>
+      </w:r>
+    </w:p>
+    <w:p>
+      <w:pPr>
+        <w:tabs>
+          <w:tab w:val="left" w:pos="2025"/>
+        </w:tabs>
+        <w:rPr>
+          <w:sz w:val="24"/>
+          <w:szCs w:val="24"/>
+        </w:rPr>
+      </w:pPr>
+      <w:r>
+        <w:rPr>
+          <w:noProof/>
+          <w:sz w:val="24"/>
+          <w:szCs w:val="24"/>
+        </w:rPr>
+        <w:drawing>
+          <wp:inline distT="0" distB="0" distL="0" distR="0" wp14:anchorId="4E183C9D" wp14:editId="12DA2A1B">
+            <wp:extent cx="4124901" cy="1009791"/>
+            <wp:effectExtent l="0" t="0" r="9525" b="0"/>
+            <wp:docPr id="115443809" name="Picture 1"/>
+            <wp:cNvGraphicFramePr>
+              <a:graphicFrameLocks xmlns:a="http://schemas.openxmlformats.org/drawingml/2006/main" noChangeAspect="1"/>
+            </wp:cNvGraphicFramePr>
+            <a:graphic xmlns:a="http://schemas.openxmlformats.org/drawingml/2006/main">
+              <a:graphicData uri="http://schemas.openxmlformats.org/drawingml/2006/picture">
+                <pic:pic xmlns:pic="http://schemas.openxmlformats.org/drawingml/2006/picture">
+                  <pic:nvPicPr>
+                    <pic:cNvPr id="115443809" name=""/>
+                    <pic:cNvPicPr/>
+                  </pic:nvPicPr>
+                  <pic:blipFill>
+                    <a:blip r:embed="rId18"/>
+                    <a:stretch>
+                      <a:fillRect/>
+                    </a:stretch>
+                  </pic:blipFill>
+                  <pic:spPr>
+                    <a:xfrm>
+                      <a:off x="0" y="0"/>
+                      <a:ext cx="4124901" cy="1009791"/>
+                    </a:xfrm>
+                    <a:prstGeom prst="rect">
+                      <a:avLst/>
+                    </a:prstGeom>
+                  </pic:spPr>
+                </pic:pic>
+              </a:graphicData>
+            </a:graphic>
+          </wp:inline>
+        </w:drawing>
+      </w:r>
+    </w:p>
+    <w:p>
+      <w:pPr>
+        <w:tabs>
+          <w:tab w:val="left" w:pos="2025"/>
+        </w:tabs>
+        <w:rPr>
+          <w:sz w:val="24"/>
+          <w:szCs w:val="24"/>
+        </w:rPr>
+      </w:pPr>
+      <w:r>
+        <w:rPr>
+          <w:sz w:val="24"/>
+          <w:szCs w:val="24"/>
+        </w:rPr>
+        <w:lastRenderedPageBreak/>
+        <w:t>This is all a server socket does. It doesn’t send or receive any data. It just produces “client” sockets</w:t>
+      </w:r>
+      <w:r>
+        <w:rPr>
+          <w:sz w:val="24"/>
+          <w:szCs w:val="24"/>
+        </w:rPr>
+        <w:t>.</w:t>
+      </w:r>
+    </w:p>
+    <w:p>
+      <w:pPr>
+        <w:tabs>
+          <w:tab w:val="left" w:pos="2025"/>
+        </w:tabs>
+        <w:rPr>
+          <w:sz w:val="24"/>
+          <w:szCs w:val="24"/>
+        </w:rPr>
+      </w:pPr>
+      <w:r>
+        <w:rPr>
+          <w:sz w:val="24"/>
+          <w:szCs w:val="24"/>
+        </w:rPr>
+        <w:t>Let’s continue on how to use sockets tomorrow.</w:t>
+      </w:r>
+    </w:p>
+    <w:p>
+      <w:pPr>
+        <w:tabs>
+          <w:tab w:val="left" w:pos="2025"/>
+        </w:tabs>
+        <w:rPr>
+          <w:sz w:val="24"/>
+          <w:szCs w:val="24"/>
+        </w:rPr>
+      </w:pPr>
+    </w:p>
+    <w:p>
+      <w:pPr>
+        <w:tabs>
+          <w:tab w:val="left" w:pos="2025"/>
+        </w:tabs>
+        <w:jc w:val="center"/>
+        <w:rPr>
+          <w:sz w:val="24"/>
+          <w:szCs w:val="24"/>
+        </w:rPr>
+      </w:pPr>
+      <w:r>
+        <w:rPr>
+          <w:sz w:val="24"/>
+          <w:szCs w:val="24"/>
+        </w:rPr>
+        <w:t>2</w:t>
+      </w:r>
+      <w:r>
+        <w:rPr>
+          <w:sz w:val="24"/>
+          <w:szCs w:val="24"/>
+          <w:vertAlign w:val="superscript"/>
+        </w:rPr>
+        <w:t>nd</w:t>
+      </w:r>
+      <w:r>
+        <w:rPr>
+          <w:sz w:val="24"/>
+          <w:szCs w:val="24"/>
+        </w:rPr>
+        <w:t xml:space="preserve"> June</w:t>
+      </w:r>
+    </w:p>
+    <w:p>
+      <w:pPr>
         <w:tabs>
           <w:tab w:val="left" w:pos="2025"/>
         </w:tabs>

</xml_diff>

<commit_message>
finally finished Detecting html attributes and managed to complete all regex problems from hackerrank
</commit_message>
<xml_diff>
--- a/Python notes.docx
+++ b/Python notes.docx
@@ -82,6 +82,7 @@
           <w:szCs w:val="24"/>
         </w:rPr>
       </w:pPr>
+      <w:proofErr w:type="gramStart"/>
       <w:r>
         <w:rPr>
           <w:sz w:val="24"/>
@@ -89,6 +90,7 @@
         </w:rPr>
         <w:t>map(</w:t>
       </w:r>
+      <w:proofErr w:type="gramEnd"/>
       <w:r>
         <w:rPr>
           <w:sz w:val="24"/>
@@ -125,12 +127,21 @@
           <w:szCs w:val="24"/>
         </w:rPr>
       </w:pPr>
-      <w:r>
-        <w:rPr>
-          <w:sz w:val="24"/>
-          <w:szCs w:val="24"/>
-        </w:rPr>
-        <w:t>.split() method for indexing elements separated by white spaces</w:t>
+      <w:proofErr w:type="gramStart"/>
+      <w:r>
+        <w:rPr>
+          <w:sz w:val="24"/>
+          <w:szCs w:val="24"/>
+        </w:rPr>
+        <w:t>.split</w:t>
+      </w:r>
+      <w:proofErr w:type="gramEnd"/>
+      <w:r>
+        <w:rPr>
+          <w:sz w:val="24"/>
+          <w:szCs w:val="24"/>
+        </w:rPr>
+        <w:t>() method for indexing elements separated by white spaces</w:t>
       </w:r>
       <w:r>
         <w:rPr>
@@ -153,7 +164,23 @@
           <w:sz w:val="24"/>
           <w:szCs w:val="24"/>
         </w:rPr>
-        <w:t xml:space="preserve">The results are put into a list. An object can be specified within the split(“s”), hence it will split spaces and the ‘s’ within the object being </w:t>
+        <w:t>The results are put into a list. An object can be specified within the split(“s”</w:t>
+      </w:r>
+      <w:proofErr w:type="gramStart"/>
+      <w:r>
+        <w:rPr>
+          <w:sz w:val="24"/>
+          <w:szCs w:val="24"/>
+        </w:rPr>
+        <w:t>),</w:t>
+      </w:r>
+      <w:proofErr w:type="gramEnd"/>
+      <w:r>
+        <w:rPr>
+          <w:sz w:val="24"/>
+          <w:szCs w:val="24"/>
+        </w:rPr>
+        <w:t xml:space="preserve"> hence it will split spaces and the ‘s’ within the object being </w:t>
       </w:r>
       <w:proofErr w:type="spellStart"/>
       <w:r>
@@ -178,7 +205,23 @@
           <w:sz w:val="24"/>
           <w:szCs w:val="24"/>
         </w:rPr>
-        <w:t xml:space="preserve">The opposite of split() is join. To join a </w:t>
+        <w:t xml:space="preserve">The opposite of </w:t>
+      </w:r>
+      <w:proofErr w:type="gramStart"/>
+      <w:r>
+        <w:rPr>
+          <w:sz w:val="24"/>
+          <w:szCs w:val="24"/>
+        </w:rPr>
+        <w:t>split(</w:t>
+      </w:r>
+      <w:proofErr w:type="gramEnd"/>
+      <w:r>
+        <w:rPr>
+          <w:sz w:val="24"/>
+          <w:szCs w:val="24"/>
+        </w:rPr>
+        <w:t xml:space="preserve">) is join. To join a </w:t>
       </w:r>
       <w:proofErr w:type="spellStart"/>
       <w:r>
@@ -194,23 +237,55 @@
           <w:sz w:val="24"/>
           <w:szCs w:val="24"/>
         </w:rPr>
-        <w:t xml:space="preserve"> variable a with “-“, we write (“-”).join(a)</w:t>
-      </w:r>
-    </w:p>
-    <w:p>
-      <w:pPr>
-        <w:pStyle w:val="ListParagraph"/>
-        <w:rPr>
-          <w:sz w:val="24"/>
-          <w:szCs w:val="24"/>
-        </w:rPr>
-      </w:pPr>
-      <w:r>
-        <w:rPr>
-          <w:sz w:val="24"/>
-          <w:szCs w:val="24"/>
-        </w:rPr>
-        <w:t>Things to note about the split() method:</w:t>
+        <w:t xml:space="preserve"> variable a with “</w:t>
+      </w:r>
+      <w:proofErr w:type="gramStart"/>
+      <w:r>
+        <w:rPr>
+          <w:sz w:val="24"/>
+          <w:szCs w:val="24"/>
+        </w:rPr>
+        <w:t>-“</w:t>
+      </w:r>
+      <w:proofErr w:type="gramEnd"/>
+      <w:r>
+        <w:rPr>
+          <w:sz w:val="24"/>
+          <w:szCs w:val="24"/>
+        </w:rPr>
+        <w:t>, we write (“-”).join(a)</w:t>
+      </w:r>
+    </w:p>
+    <w:p>
+      <w:pPr>
+        <w:pStyle w:val="ListParagraph"/>
+        <w:rPr>
+          <w:sz w:val="24"/>
+          <w:szCs w:val="24"/>
+        </w:rPr>
+      </w:pPr>
+      <w:r>
+        <w:rPr>
+          <w:sz w:val="24"/>
+          <w:szCs w:val="24"/>
+        </w:rPr>
+        <w:t xml:space="preserve">Things to note about the </w:t>
+      </w:r>
+      <w:proofErr w:type="gramStart"/>
+      <w:r>
+        <w:rPr>
+          <w:sz w:val="24"/>
+          <w:szCs w:val="24"/>
+        </w:rPr>
+        <w:t>split(</w:t>
+      </w:r>
+      <w:proofErr w:type="gramEnd"/>
+      <w:r>
+        <w:rPr>
+          <w:sz w:val="24"/>
+          <w:szCs w:val="24"/>
+        </w:rPr>
+        <w:t>) method:</w:t>
       </w:r>
     </w:p>
     <w:p>
@@ -250,7 +325,23 @@
           <w:sz w:val="24"/>
           <w:szCs w:val="24"/>
         </w:rPr>
-        <w:t>If the split parameter is specified to a white space, such as split(“ ”), it will remove only one white space for multiple consecutive white spaces</w:t>
+        <w:t xml:space="preserve">If the split parameter is specified to a white space, such as </w:t>
+      </w:r>
+      <w:proofErr w:type="gramStart"/>
+      <w:r>
+        <w:rPr>
+          <w:sz w:val="24"/>
+          <w:szCs w:val="24"/>
+        </w:rPr>
+        <w:t>split(</w:t>
+      </w:r>
+      <w:proofErr w:type="gramEnd"/>
+      <w:r>
+        <w:rPr>
+          <w:sz w:val="24"/>
+          <w:szCs w:val="24"/>
+        </w:rPr>
+        <w:t>“ ”), it will remove only one white space for multiple consecutive white spaces</w:t>
       </w:r>
     </w:p>
     <w:p>
@@ -358,12 +449,21 @@
           <w:szCs w:val="24"/>
         </w:rPr>
       </w:pPr>
-      <w:r>
-        <w:rPr>
-          <w:sz w:val="24"/>
-          <w:szCs w:val="24"/>
-        </w:rPr>
-        <w:t xml:space="preserve">round(float, </w:t>
+      <w:proofErr w:type="gramStart"/>
+      <w:r>
+        <w:rPr>
+          <w:sz w:val="24"/>
+          <w:szCs w:val="24"/>
+        </w:rPr>
+        <w:t>round(</w:t>
+      </w:r>
+      <w:proofErr w:type="gramEnd"/>
+      <w:r>
+        <w:rPr>
+          <w:sz w:val="24"/>
+          <w:szCs w:val="24"/>
+        </w:rPr>
+        <w:t xml:space="preserve">float, </w:t>
       </w:r>
       <w:proofErr w:type="spellStart"/>
       <w:r>
@@ -426,12 +526,21 @@
           <w:szCs w:val="24"/>
         </w:rPr>
       </w:pPr>
-      <w:r>
-        <w:rPr>
-          <w:sz w:val="24"/>
-          <w:szCs w:val="24"/>
-        </w:rPr>
-        <w:t xml:space="preserve">print(“%.2f” % </w:t>
+      <w:proofErr w:type="gramStart"/>
+      <w:r>
+        <w:rPr>
+          <w:sz w:val="24"/>
+          <w:szCs w:val="24"/>
+        </w:rPr>
+        <w:t>print(</w:t>
+      </w:r>
+      <w:proofErr w:type="gramEnd"/>
+      <w:r>
+        <w:rPr>
+          <w:sz w:val="24"/>
+          <w:szCs w:val="24"/>
+        </w:rPr>
+        <w:t xml:space="preserve">“%.2f” % </w:t>
       </w:r>
       <w:proofErr w:type="spellStart"/>
       <w:r>
@@ -534,6 +643,7 @@
         <w:t xml:space="preserve">for example, </w:t>
       </w:r>
       <w:proofErr w:type="spellStart"/>
+      <w:proofErr w:type="gramStart"/>
       <w:r>
         <w:rPr>
           <w:sz w:val="24"/>
@@ -542,6 +652,7 @@
         <w:t>os.environ</w:t>
       </w:r>
       <w:proofErr w:type="spellEnd"/>
+      <w:proofErr w:type="gramEnd"/>
       <w:r>
         <w:rPr>
           <w:sz w:val="24"/>
@@ -573,6 +684,7 @@
         <w:t>to print the OS of the computer, we can write print(</w:t>
       </w:r>
       <w:proofErr w:type="spellStart"/>
+      <w:proofErr w:type="gramStart"/>
       <w:r>
         <w:rPr>
           <w:sz w:val="24"/>
@@ -581,6 +693,7 @@
         <w:t>os.environ</w:t>
       </w:r>
       <w:proofErr w:type="spellEnd"/>
+      <w:proofErr w:type="gramEnd"/>
       <w:r>
         <w:rPr>
           <w:sz w:val="24"/>
@@ -630,12 +743,21 @@
           <w:szCs w:val="24"/>
         </w:rPr>
       </w:pPr>
-      <w:r>
-        <w:rPr>
-          <w:sz w:val="24"/>
-          <w:szCs w:val="24"/>
-        </w:rPr>
-        <w:t>.upper() or .lower() that changes all items of the string to uppercase or lower case respectively</w:t>
+      <w:proofErr w:type="gramStart"/>
+      <w:r>
+        <w:rPr>
+          <w:sz w:val="24"/>
+          <w:szCs w:val="24"/>
+        </w:rPr>
+        <w:t>.upper</w:t>
+      </w:r>
+      <w:proofErr w:type="gramEnd"/>
+      <w:r>
+        <w:rPr>
+          <w:sz w:val="24"/>
+          <w:szCs w:val="24"/>
+        </w:rPr>
+        <w:t>() or .lower() that changes all items of the string to uppercase or lower case respectively</w:t>
       </w:r>
     </w:p>
     <w:p>
@@ -650,12 +772,21 @@
           <w:szCs w:val="24"/>
         </w:rPr>
       </w:pPr>
-      <w:r>
-        <w:rPr>
-          <w:sz w:val="24"/>
-          <w:szCs w:val="24"/>
-        </w:rPr>
-        <w:t>.capitalize() that changes only the first item of the string to uppercase</w:t>
+      <w:proofErr w:type="gramStart"/>
+      <w:r>
+        <w:rPr>
+          <w:sz w:val="24"/>
+          <w:szCs w:val="24"/>
+        </w:rPr>
+        <w:t>.capitalize</w:t>
+      </w:r>
+      <w:proofErr w:type="gramEnd"/>
+      <w:r>
+        <w:rPr>
+          <w:sz w:val="24"/>
+          <w:szCs w:val="24"/>
+        </w:rPr>
+        <w:t>() that changes only the first item of the string to uppercase</w:t>
       </w:r>
     </w:p>
     <w:p>
@@ -675,7 +806,23 @@
           <w:sz w:val="24"/>
           <w:szCs w:val="24"/>
         </w:rPr>
-        <w:t>The open( ) is a file handling function that puts a file into a variable as a read, write, append or create method</w:t>
+        <w:t xml:space="preserve">The </w:t>
+      </w:r>
+      <w:proofErr w:type="gramStart"/>
+      <w:r>
+        <w:rPr>
+          <w:sz w:val="24"/>
+          <w:szCs w:val="24"/>
+        </w:rPr>
+        <w:t>open( )</w:t>
+      </w:r>
+      <w:proofErr w:type="gramEnd"/>
+      <w:r>
+        <w:rPr>
+          <w:sz w:val="24"/>
+          <w:szCs w:val="24"/>
+        </w:rPr>
+        <w:t xml:space="preserve"> is a file handling function that puts a file into a variable as a read, write, append or create method</w:t>
       </w:r>
     </w:p>
     <w:p>
@@ -707,7 +854,23 @@
           <w:sz w:val="24"/>
           <w:szCs w:val="24"/>
         </w:rPr>
-        <w:t>&gt;&gt;&gt; f = open(“awesome.txt”, “r”)</w:t>
+        <w:t xml:space="preserve">&gt;&gt;&gt; f = </w:t>
+      </w:r>
+      <w:proofErr w:type="gramStart"/>
+      <w:r>
+        <w:rPr>
+          <w:sz w:val="24"/>
+          <w:szCs w:val="24"/>
+        </w:rPr>
+        <w:t>open(</w:t>
+      </w:r>
+      <w:proofErr w:type="gramEnd"/>
+      <w:r>
+        <w:rPr>
+          <w:sz w:val="24"/>
+          <w:szCs w:val="24"/>
+        </w:rPr>
+        <w:t>“awesome.txt”, “r”)</w:t>
       </w:r>
     </w:p>
     <w:p>
@@ -743,7 +906,23 @@
           <w:sz w:val="24"/>
           <w:szCs w:val="24"/>
         </w:rPr>
-        <w:t>Variables inside a print() function can be aligned:</w:t>
+        <w:t xml:space="preserve">Variables inside a </w:t>
+      </w:r>
+      <w:proofErr w:type="gramStart"/>
+      <w:r>
+        <w:rPr>
+          <w:sz w:val="24"/>
+          <w:szCs w:val="24"/>
+        </w:rPr>
+        <w:t>print(</w:t>
+      </w:r>
+      <w:proofErr w:type="gramEnd"/>
+      <w:r>
+        <w:rPr>
+          <w:sz w:val="24"/>
+          <w:szCs w:val="24"/>
+        </w:rPr>
+        <w:t>) function can be aligned:</w:t>
       </w:r>
     </w:p>
     <w:p>
@@ -758,12 +937,21 @@
           <w:szCs w:val="24"/>
         </w:rPr>
       </w:pPr>
-      <w:r>
-        <w:rPr>
-          <w:sz w:val="24"/>
-          <w:szCs w:val="24"/>
-        </w:rPr>
-        <w:t>Print(‘Kevin’.</w:t>
+      <w:proofErr w:type="gramStart"/>
+      <w:r>
+        <w:rPr>
+          <w:sz w:val="24"/>
+          <w:szCs w:val="24"/>
+        </w:rPr>
+        <w:t>Print(</w:t>
+      </w:r>
+      <w:proofErr w:type="gramEnd"/>
+      <w:r>
+        <w:rPr>
+          <w:sz w:val="24"/>
+          <w:szCs w:val="24"/>
+        </w:rPr>
+        <w:t>‘Kevin’.</w:t>
       </w:r>
       <w:proofErr w:type="spellStart"/>
       <w:r>
@@ -794,12 +982,21 @@
           <w:szCs w:val="24"/>
         </w:rPr>
       </w:pPr>
-      <w:r>
-        <w:rPr>
-          <w:sz w:val="24"/>
-          <w:szCs w:val="24"/>
-        </w:rPr>
-        <w:t>Print(‘Kevin’.</w:t>
+      <w:proofErr w:type="gramStart"/>
+      <w:r>
+        <w:rPr>
+          <w:sz w:val="24"/>
+          <w:szCs w:val="24"/>
+        </w:rPr>
+        <w:t>Print(</w:t>
+      </w:r>
+      <w:proofErr w:type="gramEnd"/>
+      <w:r>
+        <w:rPr>
+          <w:sz w:val="24"/>
+          <w:szCs w:val="24"/>
+        </w:rPr>
+        <w:t>‘Kevin’.</w:t>
       </w:r>
       <w:proofErr w:type="spellStart"/>
       <w:r>
@@ -830,12 +1027,21 @@
           <w:szCs w:val="24"/>
         </w:rPr>
       </w:pPr>
-      <w:r>
-        <w:rPr>
-          <w:sz w:val="24"/>
-          <w:szCs w:val="24"/>
-        </w:rPr>
-        <w:t>Print(‘</w:t>
+      <w:proofErr w:type="gramStart"/>
+      <w:r>
+        <w:rPr>
+          <w:sz w:val="24"/>
+          <w:szCs w:val="24"/>
+        </w:rPr>
+        <w:t>Print(</w:t>
+      </w:r>
+      <w:proofErr w:type="gramEnd"/>
+      <w:r>
+        <w:rPr>
+          <w:sz w:val="24"/>
+          <w:szCs w:val="24"/>
+        </w:rPr>
+        <w:t>‘</w:t>
       </w:r>
       <w:proofErr w:type="spellStart"/>
       <w:r>
@@ -897,12 +1103,21 @@
           <w:szCs w:val="24"/>
         </w:rPr>
       </w:pPr>
-      <w:r>
-        <w:rPr>
-          <w:sz w:val="24"/>
-          <w:szCs w:val="24"/>
-        </w:rPr>
-        <w:t>Print(‘Kevin’, ‘ ‘, ‘Obuya’)</w:t>
+      <w:proofErr w:type="gramStart"/>
+      <w:r>
+        <w:rPr>
+          <w:sz w:val="24"/>
+          <w:szCs w:val="24"/>
+        </w:rPr>
+        <w:t>Print(</w:t>
+      </w:r>
+      <w:proofErr w:type="gramEnd"/>
+      <w:r>
+        <w:rPr>
+          <w:sz w:val="24"/>
+          <w:szCs w:val="24"/>
+        </w:rPr>
+        <w:t>‘Kevin’, ‘ ‘, ‘Obuya’)</w:t>
       </w:r>
     </w:p>
     <w:p>
@@ -1025,6 +1240,7 @@
         </w:rPr>
       </w:pPr>
       <w:proofErr w:type="spellStart"/>
+      <w:proofErr w:type="gramStart"/>
       <w:r>
         <w:rPr>
           <w:sz w:val="24"/>
@@ -1033,6 +1249,7 @@
         <w:t>os.system</w:t>
       </w:r>
       <w:proofErr w:type="spellEnd"/>
+      <w:proofErr w:type="gramEnd"/>
       <w:r>
         <w:rPr>
           <w:sz w:val="24"/>
@@ -1209,7 +1426,23 @@
           <w:sz w:val="24"/>
           <w:szCs w:val="24"/>
         </w:rPr>
-        <w:t>” which has 12 character, with a width of 4, the output would return “</w:t>
+        <w:t xml:space="preserve">” which has 12 </w:t>
+      </w:r>
+      <w:proofErr w:type="gramStart"/>
+      <w:r>
+        <w:rPr>
+          <w:sz w:val="24"/>
+          <w:szCs w:val="24"/>
+        </w:rPr>
+        <w:t>character</w:t>
+      </w:r>
+      <w:proofErr w:type="gramEnd"/>
+      <w:r>
+        <w:rPr>
+          <w:sz w:val="24"/>
+          <w:szCs w:val="24"/>
+        </w:rPr>
+        <w:t>, with a width of 4, the output would return “</w:t>
       </w:r>
       <w:proofErr w:type="spellStart"/>
       <w:r>
@@ -1278,6 +1511,7 @@
         <w:t>&gt;&gt;&gt; print(</w:t>
       </w:r>
       <w:proofErr w:type="spellStart"/>
+      <w:proofErr w:type="gramStart"/>
       <w:r>
         <w:rPr>
           <w:sz w:val="24"/>
@@ -1286,6 +1520,7 @@
         <w:t>textwrap.TextWrapper</w:t>
       </w:r>
       <w:proofErr w:type="spellEnd"/>
+      <w:proofErr w:type="gramEnd"/>
       <w:r>
         <w:rPr>
           <w:sz w:val="24"/>
@@ -1344,6 +1579,7 @@
         <w:t>&gt;&gt;&gt; print(</w:t>
       </w:r>
       <w:proofErr w:type="spellStart"/>
+      <w:proofErr w:type="gramStart"/>
       <w:r>
         <w:rPr>
           <w:sz w:val="24"/>
@@ -1352,6 +1588,7 @@
         <w:t>textwrap.TextWrapper</w:t>
       </w:r>
       <w:proofErr w:type="spellEnd"/>
+      <w:proofErr w:type="gramEnd"/>
       <w:r>
         <w:rPr>
           <w:sz w:val="24"/>
@@ -1543,7 +1780,23 @@
           <w:sz w:val="24"/>
           <w:szCs w:val="24"/>
         </w:rPr>
-        <w:t>&gt;&gt;&gt; x, y = input().split()  # this converts the input into a list then assigns the values accordingly</w:t>
+        <w:t>&gt;&gt;&gt; x, y = input(</w:t>
+      </w:r>
+      <w:proofErr w:type="gramStart"/>
+      <w:r>
+        <w:rPr>
+          <w:sz w:val="24"/>
+          <w:szCs w:val="24"/>
+        </w:rPr>
+        <w:t>).split</w:t>
+      </w:r>
+      <w:proofErr w:type="gramEnd"/>
+      <w:r>
+        <w:rPr>
+          <w:sz w:val="24"/>
+          <w:szCs w:val="24"/>
+        </w:rPr>
+        <w:t>()  # this converts the input into a list then assigns the values accordingly</w:t>
       </w:r>
     </w:p>
     <w:p>
@@ -1599,7 +1852,15 @@
           <w:sz w:val="24"/>
           <w:szCs w:val="24"/>
         </w:rPr>
-        <w:t>We can use the .</w:t>
+        <w:t xml:space="preserve">We can use </w:t>
+      </w:r>
+      <w:proofErr w:type="gramStart"/>
+      <w:r>
+        <w:rPr>
+          <w:sz w:val="24"/>
+          <w:szCs w:val="24"/>
+        </w:rPr>
+        <w:t>the .</w:t>
       </w:r>
       <w:proofErr w:type="spellStart"/>
       <w:r>
@@ -1610,6 +1871,7 @@
         <w:t>ljust</w:t>
       </w:r>
       <w:proofErr w:type="spellEnd"/>
+      <w:proofErr w:type="gramEnd"/>
       <w:r>
         <w:rPr>
           <w:sz w:val="24"/>
@@ -1669,7 +1931,23 @@
           <w:sz w:val="24"/>
           <w:szCs w:val="24"/>
         </w:rPr>
-        <w:t xml:space="preserve">Strings can be concatenated using the + operator. How ever, if we want to remove some items in a string, we can use .replace() function and replace them with an empty string “”. This method takes two parameters: first the character to be </w:t>
+        <w:t xml:space="preserve">Strings can be concatenated using the + operator. How ever, if we want to remove some items in a string, we can </w:t>
+      </w:r>
+      <w:proofErr w:type="gramStart"/>
+      <w:r>
+        <w:rPr>
+          <w:sz w:val="24"/>
+          <w:szCs w:val="24"/>
+        </w:rPr>
+        <w:t>use .replace</w:t>
+      </w:r>
+      <w:proofErr w:type="gramEnd"/>
+      <w:r>
+        <w:rPr>
+          <w:sz w:val="24"/>
+          <w:szCs w:val="24"/>
+        </w:rPr>
+        <w:t xml:space="preserve">() function and replace them with an empty string “”. This method takes two parameters: first the character to be </w:t>
       </w:r>
       <w:r>
         <w:rPr>
@@ -1719,7 +1997,15 @@
           <w:sz w:val="24"/>
           <w:szCs w:val="24"/>
         </w:rPr>
-        <w:t>, we can use the .</w:t>
+        <w:t xml:space="preserve">, we can use </w:t>
+      </w:r>
+      <w:proofErr w:type="gramStart"/>
+      <w:r>
+        <w:rPr>
+          <w:sz w:val="24"/>
+          <w:szCs w:val="24"/>
+        </w:rPr>
+        <w:t>the .</w:t>
       </w:r>
       <w:proofErr w:type="spellStart"/>
       <w:r>
@@ -1730,6 +2016,7 @@
         <w:t>lstrip</w:t>
       </w:r>
       <w:proofErr w:type="spellEnd"/>
+      <w:proofErr w:type="gramEnd"/>
       <w:r>
         <w:rPr>
           <w:sz w:val="24"/>
@@ -1797,7 +2084,23 @@
           <w:sz w:val="24"/>
           <w:szCs w:val="24"/>
         </w:rPr>
-        <w:t>We can change integers into binary, octal or hexagonal values using the bin(), oct() and hex() methods respectively.</w:t>
+        <w:t xml:space="preserve">We can change integers into binary, octal or hexagonal values using the </w:t>
+      </w:r>
+      <w:proofErr w:type="gramStart"/>
+      <w:r>
+        <w:rPr>
+          <w:sz w:val="24"/>
+          <w:szCs w:val="24"/>
+        </w:rPr>
+        <w:t>bin(</w:t>
+      </w:r>
+      <w:proofErr w:type="gramEnd"/>
+      <w:r>
+        <w:rPr>
+          <w:sz w:val="24"/>
+          <w:szCs w:val="24"/>
+        </w:rPr>
+        <w:t>), oct() and hex() methods respectively.</w:t>
       </w:r>
     </w:p>
     <w:p>
@@ -1817,7 +2120,23 @@
           <w:sz w:val="24"/>
           <w:szCs w:val="24"/>
         </w:rPr>
-        <w:t>They all return  the values preceded by the definition of the state of the integer.</w:t>
+        <w:t xml:space="preserve">They all </w:t>
+      </w:r>
+      <w:proofErr w:type="gramStart"/>
+      <w:r>
+        <w:rPr>
+          <w:sz w:val="24"/>
+          <w:szCs w:val="24"/>
+        </w:rPr>
+        <w:t>return  the</w:t>
+      </w:r>
+      <w:proofErr w:type="gramEnd"/>
+      <w:r>
+        <w:rPr>
+          <w:sz w:val="24"/>
+          <w:szCs w:val="24"/>
+        </w:rPr>
+        <w:t xml:space="preserve"> values preceded by the definition of the state of the integer.</w:t>
       </w:r>
     </w:p>
     <w:p>
@@ -1857,7 +2176,23 @@
           <w:sz w:val="24"/>
           <w:szCs w:val="24"/>
         </w:rPr>
-        <w:t>&gt;&gt;&gt; print(bin(2))   # the binary form of 2 is 10</w:t>
+        <w:t>&gt;&gt;&gt; print(</w:t>
+      </w:r>
+      <w:proofErr w:type="gramStart"/>
+      <w:r>
+        <w:rPr>
+          <w:sz w:val="24"/>
+          <w:szCs w:val="24"/>
+        </w:rPr>
+        <w:t>bin(</w:t>
+      </w:r>
+      <w:proofErr w:type="gramEnd"/>
+      <w:r>
+        <w:rPr>
+          <w:sz w:val="24"/>
+          <w:szCs w:val="24"/>
+        </w:rPr>
+        <w:t>2))   # the binary form of 2 is 10</w:t>
       </w:r>
     </w:p>
     <w:p>
@@ -1897,7 +2232,23 @@
           <w:sz w:val="24"/>
           <w:szCs w:val="24"/>
         </w:rPr>
-        <w:t>&gt;&gt;&gt; print(hex(2))  # the hexadecimal form of 2 is 2</w:t>
+        <w:t>&gt;&gt;&gt; print(</w:t>
+      </w:r>
+      <w:proofErr w:type="gramStart"/>
+      <w:r>
+        <w:rPr>
+          <w:sz w:val="24"/>
+          <w:szCs w:val="24"/>
+        </w:rPr>
+        <w:t>hex(</w:t>
+      </w:r>
+      <w:proofErr w:type="gramEnd"/>
+      <w:r>
+        <w:rPr>
+          <w:sz w:val="24"/>
+          <w:szCs w:val="24"/>
+        </w:rPr>
+        <w:t>2))  # the hexadecimal form of 2 is 2</w:t>
       </w:r>
     </w:p>
     <w:p>
@@ -1937,7 +2288,23 @@
           <w:sz w:val="24"/>
           <w:szCs w:val="24"/>
         </w:rPr>
-        <w:t>&gt;&gt;&gt; print(oct(2))  # the octal form of 2 is 2</w:t>
+        <w:t>&gt;&gt;&gt; print(</w:t>
+      </w:r>
+      <w:proofErr w:type="gramStart"/>
+      <w:r>
+        <w:rPr>
+          <w:sz w:val="24"/>
+          <w:szCs w:val="24"/>
+        </w:rPr>
+        <w:t>oct(</w:t>
+      </w:r>
+      <w:proofErr w:type="gramEnd"/>
+      <w:r>
+        <w:rPr>
+          <w:sz w:val="24"/>
+          <w:szCs w:val="24"/>
+        </w:rPr>
+        <w:t>2))  # the octal form of 2 is 2</w:t>
       </w:r>
     </w:p>
     <w:p>
@@ -2444,7 +2811,23 @@
           <w:sz w:val="24"/>
           <w:szCs w:val="24"/>
         </w:rPr>
-        <w:t xml:space="preserve"> in count(start=1, step=2):</w:t>
+        <w:t xml:space="preserve"> in </w:t>
+      </w:r>
+      <w:proofErr w:type="gramStart"/>
+      <w:r>
+        <w:rPr>
+          <w:sz w:val="24"/>
+          <w:szCs w:val="24"/>
+        </w:rPr>
+        <w:t>count(</w:t>
+      </w:r>
+      <w:proofErr w:type="gramEnd"/>
+      <w:r>
+        <w:rPr>
+          <w:sz w:val="24"/>
+          <w:szCs w:val="24"/>
+        </w:rPr>
+        <w:t>start=1, step=2):</w:t>
       </w:r>
     </w:p>
     <w:p>
@@ -2797,7 +3180,23 @@
           <w:sz w:val="24"/>
           <w:szCs w:val="24"/>
         </w:rPr>
-        <w:t xml:space="preserve"> It’s found within the collections module</w:t>
+        <w:t xml:space="preserve"> It’s found within the </w:t>
+      </w:r>
+      <w:proofErr w:type="gramStart"/>
+      <w:r>
+        <w:rPr>
+          <w:sz w:val="24"/>
+          <w:szCs w:val="24"/>
+        </w:rPr>
+        <w:t>collections</w:t>
+      </w:r>
+      <w:proofErr w:type="gramEnd"/>
+      <w:r>
+        <w:rPr>
+          <w:sz w:val="24"/>
+          <w:szCs w:val="24"/>
+        </w:rPr>
+        <w:t xml:space="preserve"> module</w:t>
       </w:r>
     </w:p>
     <w:p>
@@ -2867,7 +3266,23 @@
           <w:sz w:val="24"/>
           <w:szCs w:val="24"/>
         </w:rPr>
-        <w:t xml:space="preserve">The Counter() class in the collections </w:t>
+        <w:t xml:space="preserve">The </w:t>
+      </w:r>
+      <w:proofErr w:type="gramStart"/>
+      <w:r>
+        <w:rPr>
+          <w:sz w:val="24"/>
+          <w:szCs w:val="24"/>
+        </w:rPr>
+        <w:t>Counter(</w:t>
+      </w:r>
+      <w:proofErr w:type="gramEnd"/>
+      <w:r>
+        <w:rPr>
+          <w:sz w:val="24"/>
+          <w:szCs w:val="24"/>
+        </w:rPr>
+        <w:t xml:space="preserve">) class in the collections </w:t>
       </w:r>
       <w:r>
         <w:rPr>
@@ -2935,7 +3350,23 @@
           <w:sz w:val="24"/>
           <w:szCs w:val="24"/>
         </w:rPr>
-        <w:t>&gt;&gt;&gt; print(Counter(</w:t>
+        <w:t xml:space="preserve">&gt;&gt;&gt; </w:t>
+      </w:r>
+      <w:proofErr w:type="gramStart"/>
+      <w:r>
+        <w:rPr>
+          <w:sz w:val="24"/>
+          <w:szCs w:val="24"/>
+        </w:rPr>
+        <w:t>print(</w:t>
+      </w:r>
+      <w:proofErr w:type="gramEnd"/>
+      <w:r>
+        <w:rPr>
+          <w:sz w:val="24"/>
+          <w:szCs w:val="24"/>
+        </w:rPr>
+        <w:t>Counter(</w:t>
       </w:r>
       <w:proofErr w:type="spellStart"/>
       <w:r>
@@ -2989,26 +3420,58 @@
           <w:sz w:val="24"/>
           <w:szCs w:val="24"/>
         </w:rPr>
-        <w:t>We can hence use dictionary methods on the resulting dictionary created by the Counter() class</w:t>
-      </w:r>
-    </w:p>
-    <w:p>
-      <w:pPr>
-        <w:pStyle w:val="ListParagraph"/>
-        <w:tabs>
-          <w:tab w:val="left" w:pos="2025"/>
-        </w:tabs>
-        <w:rPr>
-          <w:sz w:val="24"/>
-          <w:szCs w:val="24"/>
-        </w:rPr>
-      </w:pPr>
-      <w:r>
-        <w:rPr>
-          <w:sz w:val="24"/>
-          <w:szCs w:val="24"/>
-        </w:rPr>
-        <w:t>We can get the keys or values of the keys using the keys() and values() methods respectively.</w:t>
+        <w:t xml:space="preserve">We can hence use dictionary methods on the resulting dictionary created by the </w:t>
+      </w:r>
+      <w:proofErr w:type="gramStart"/>
+      <w:r>
+        <w:rPr>
+          <w:sz w:val="24"/>
+          <w:szCs w:val="24"/>
+        </w:rPr>
+        <w:t>Counter(</w:t>
+      </w:r>
+      <w:proofErr w:type="gramEnd"/>
+      <w:r>
+        <w:rPr>
+          <w:sz w:val="24"/>
+          <w:szCs w:val="24"/>
+        </w:rPr>
+        <w:t>) class</w:t>
+      </w:r>
+    </w:p>
+    <w:p>
+      <w:pPr>
+        <w:pStyle w:val="ListParagraph"/>
+        <w:tabs>
+          <w:tab w:val="left" w:pos="2025"/>
+        </w:tabs>
+        <w:rPr>
+          <w:sz w:val="24"/>
+          <w:szCs w:val="24"/>
+        </w:rPr>
+      </w:pPr>
+      <w:r>
+        <w:rPr>
+          <w:sz w:val="24"/>
+          <w:szCs w:val="24"/>
+        </w:rPr>
+        <w:t xml:space="preserve">We can get the keys or values of the keys using the </w:t>
+      </w:r>
+      <w:proofErr w:type="gramStart"/>
+      <w:r>
+        <w:rPr>
+          <w:sz w:val="24"/>
+          <w:szCs w:val="24"/>
+        </w:rPr>
+        <w:t>keys(</w:t>
+      </w:r>
+      <w:proofErr w:type="gramEnd"/>
+      <w:r>
+        <w:rPr>
+          <w:sz w:val="24"/>
+          <w:szCs w:val="24"/>
+        </w:rPr>
+        <w:t>) and values() methods respectively.</w:t>
       </w:r>
     </w:p>
     <w:p>
@@ -3186,7 +3649,23 @@
           <w:sz w:val="24"/>
           <w:szCs w:val="24"/>
         </w:rPr>
-        <w:t>The pop() method removes a particular index. If the index is not specified, it removes the last one</w:t>
+        <w:t xml:space="preserve">The </w:t>
+      </w:r>
+      <w:proofErr w:type="gramStart"/>
+      <w:r>
+        <w:rPr>
+          <w:sz w:val="24"/>
+          <w:szCs w:val="24"/>
+        </w:rPr>
+        <w:t>pop(</w:t>
+      </w:r>
+      <w:proofErr w:type="gramEnd"/>
+      <w:r>
+        <w:rPr>
+          <w:sz w:val="24"/>
+          <w:szCs w:val="24"/>
+        </w:rPr>
+        <w:t>) method removes a particular index. If the index is not specified, it removes the last one</w:t>
       </w:r>
     </w:p>
     <w:p>
@@ -3209,7 +3688,23 @@
           <w:sz w:val="24"/>
           <w:szCs w:val="24"/>
         </w:rPr>
-        <w:t>The remove() method removes a specified item in the list, and it requires the item being removed as an argument</w:t>
+        <w:t xml:space="preserve">The </w:t>
+      </w:r>
+      <w:proofErr w:type="gramStart"/>
+      <w:r>
+        <w:rPr>
+          <w:sz w:val="24"/>
+          <w:szCs w:val="24"/>
+        </w:rPr>
+        <w:t>remove(</w:t>
+      </w:r>
+      <w:proofErr w:type="gramEnd"/>
+      <w:r>
+        <w:rPr>
+          <w:sz w:val="24"/>
+          <w:szCs w:val="24"/>
+        </w:rPr>
+        <w:t>) method removes a specified item in the list, and it requires the item being removed as an argument</w:t>
       </w:r>
     </w:p>
     <w:p>
@@ -3232,7 +3727,23 @@
           <w:sz w:val="24"/>
           <w:szCs w:val="24"/>
         </w:rPr>
-        <w:t>The clear() method clears the list, making it empty</w:t>
+        <w:t xml:space="preserve">The </w:t>
+      </w:r>
+      <w:proofErr w:type="gramStart"/>
+      <w:r>
+        <w:rPr>
+          <w:sz w:val="24"/>
+          <w:szCs w:val="24"/>
+        </w:rPr>
+        <w:t>clear(</w:t>
+      </w:r>
+      <w:proofErr w:type="gramEnd"/>
+      <w:r>
+        <w:rPr>
+          <w:sz w:val="24"/>
+          <w:szCs w:val="24"/>
+        </w:rPr>
+        <w:t>) method clears the list, making it empty</w:t>
       </w:r>
     </w:p>
     <w:p>
@@ -3255,7 +3766,23 @@
           <w:sz w:val="24"/>
           <w:szCs w:val="24"/>
         </w:rPr>
-        <w:t>The insert(index, value), which requires two arguments, the index where the value is being inserted and the value itself. This then pushes the rest of the items in the list further up the index.</w:t>
+        <w:t xml:space="preserve">The </w:t>
+      </w:r>
+      <w:proofErr w:type="gramStart"/>
+      <w:r>
+        <w:rPr>
+          <w:sz w:val="24"/>
+          <w:szCs w:val="24"/>
+        </w:rPr>
+        <w:t>insert(</w:t>
+      </w:r>
+      <w:proofErr w:type="gramEnd"/>
+      <w:r>
+        <w:rPr>
+          <w:sz w:val="24"/>
+          <w:szCs w:val="24"/>
+        </w:rPr>
+        <w:t>index, value), which requires two arguments, the index where the value is being inserted and the value itself. This then pushes the rest of the items in the list further up the index.</w:t>
       </w:r>
     </w:p>
     <w:p>
@@ -3278,7 +3805,23 @@
           <w:sz w:val="24"/>
           <w:szCs w:val="24"/>
         </w:rPr>
-        <w:t>The extend() method that adds a list into another list</w:t>
+        <w:t xml:space="preserve">The </w:t>
+      </w:r>
+      <w:proofErr w:type="gramStart"/>
+      <w:r>
+        <w:rPr>
+          <w:sz w:val="24"/>
+          <w:szCs w:val="24"/>
+        </w:rPr>
+        <w:t>extend(</w:t>
+      </w:r>
+      <w:proofErr w:type="gramEnd"/>
+      <w:r>
+        <w:rPr>
+          <w:sz w:val="24"/>
+          <w:szCs w:val="24"/>
+        </w:rPr>
+        <w:t>) method that adds a list into another list</w:t>
       </w:r>
     </w:p>
     <w:p>
@@ -3467,7 +4010,23 @@
           <w:sz w:val="24"/>
           <w:szCs w:val="24"/>
         </w:rPr>
-        <w:t xml:space="preserve"> where x is a real number and y is an imaginary number(a real number that exists as a multiple of j)</w:t>
+        <w:t xml:space="preserve"> where x is a real number and y is an imaginary </w:t>
+      </w:r>
+      <w:proofErr w:type="gramStart"/>
+      <w:r>
+        <w:rPr>
+          <w:sz w:val="24"/>
+          <w:szCs w:val="24"/>
+        </w:rPr>
+        <w:t>number(</w:t>
+      </w:r>
+      <w:proofErr w:type="gramEnd"/>
+      <w:r>
+        <w:rPr>
+          <w:sz w:val="24"/>
+          <w:szCs w:val="24"/>
+        </w:rPr>
+        <w:t>a real number that exists as a multiple of j)</w:t>
       </w:r>
     </w:p>
     <w:p>
@@ -3537,7 +4096,23 @@
           <w:sz w:val="24"/>
           <w:szCs w:val="24"/>
         </w:rPr>
-        <w:t>r is computed using abs(polar coordinate)</w:t>
+        <w:t xml:space="preserve">r is computed using </w:t>
+      </w:r>
+      <w:proofErr w:type="gramStart"/>
+      <w:r>
+        <w:rPr>
+          <w:sz w:val="24"/>
+          <w:szCs w:val="24"/>
+        </w:rPr>
+        <w:t>abs(</w:t>
+      </w:r>
+      <w:proofErr w:type="gramEnd"/>
+      <w:r>
+        <w:rPr>
+          <w:sz w:val="24"/>
+          <w:szCs w:val="24"/>
+        </w:rPr>
+        <w:t>polar coordinate)</w:t>
       </w:r>
     </w:p>
     <w:p>
@@ -3558,7 +4133,25 @@
           <w:sz w:val="24"/>
           <w:szCs w:val="24"/>
         </w:rPr>
-        <w:t>ø is computed using phase(polar coordinate)</w:t>
+        <w:t xml:space="preserve">ø is computed using </w:t>
+      </w:r>
+      <w:proofErr w:type="gramStart"/>
+      <w:r>
+        <w:rPr>
+          <w:rFonts w:cstheme="minorHAnsi"/>
+          <w:sz w:val="24"/>
+          <w:szCs w:val="24"/>
+        </w:rPr>
+        <w:t>phase(</w:t>
+      </w:r>
+      <w:proofErr w:type="gramEnd"/>
+      <w:r>
+        <w:rPr>
+          <w:rFonts w:cstheme="minorHAnsi"/>
+          <w:sz w:val="24"/>
+          <w:szCs w:val="24"/>
+        </w:rPr>
+        <w:t>polar coordinate)</w:t>
       </w:r>
     </w:p>
     <w:p>
@@ -3852,7 +4445,23 @@
           <w:sz w:val="24"/>
           <w:szCs w:val="24"/>
         </w:rPr>
-        <w:t>The weekday() function under the calendar module takes the year, month and day as integer arguments and returns the index of the day of the week of that given date.</w:t>
+        <w:t xml:space="preserve">The </w:t>
+      </w:r>
+      <w:proofErr w:type="gramStart"/>
+      <w:r>
+        <w:rPr>
+          <w:sz w:val="24"/>
+          <w:szCs w:val="24"/>
+        </w:rPr>
+        <w:t>weekday(</w:t>
+      </w:r>
+      <w:proofErr w:type="gramEnd"/>
+      <w:r>
+        <w:rPr>
+          <w:sz w:val="24"/>
+          <w:szCs w:val="24"/>
+        </w:rPr>
+        <w:t>) function under the calendar module takes the year, month and day as integer arguments and returns the index of the day of the week of that given date.</w:t>
       </w:r>
     </w:p>
     <w:p>
@@ -3894,7 +4503,23 @@
           <w:sz w:val="24"/>
           <w:szCs w:val="24"/>
         </w:rPr>
-        <w:t>Error exceptions are used to give an alternative feedback if an error is raised.</w:t>
+        <w:t xml:space="preserve">Error exceptions are used to give </w:t>
+      </w:r>
+      <w:proofErr w:type="gramStart"/>
+      <w:r>
+        <w:rPr>
+          <w:sz w:val="24"/>
+          <w:szCs w:val="24"/>
+        </w:rPr>
+        <w:t>an alternative feedback</w:t>
+      </w:r>
+      <w:proofErr w:type="gramEnd"/>
+      <w:r>
+        <w:rPr>
+          <w:sz w:val="24"/>
+          <w:szCs w:val="24"/>
+        </w:rPr>
+        <w:t xml:space="preserve"> if an error is raised.</w:t>
       </w:r>
     </w:p>
     <w:p>
@@ -4284,12 +4909,21 @@
           <w:szCs w:val="24"/>
         </w:rPr>
       </w:pPr>
-      <w:r>
-        <w:rPr>
-          <w:sz w:val="24"/>
-          <w:szCs w:val="24"/>
-        </w:rPr>
-        <w:t>The .add() method adds its parameter/argument into a random position of the set</w:t>
+      <w:proofErr w:type="gramStart"/>
+      <w:r>
+        <w:rPr>
+          <w:sz w:val="24"/>
+          <w:szCs w:val="24"/>
+        </w:rPr>
+        <w:t>The .add</w:t>
+      </w:r>
+      <w:proofErr w:type="gramEnd"/>
+      <w:r>
+        <w:rPr>
+          <w:sz w:val="24"/>
+          <w:szCs w:val="24"/>
+        </w:rPr>
+        <w:t>() method adds its parameter/argument into a random position of the set</w:t>
       </w:r>
     </w:p>
     <w:p>
@@ -4312,7 +4946,23 @@
           <w:sz w:val="24"/>
           <w:szCs w:val="24"/>
         </w:rPr>
-        <w:t xml:space="preserve">OR operations are represented by the .union() method, and </w:t>
+        <w:t xml:space="preserve">OR operations are represented by </w:t>
+      </w:r>
+      <w:proofErr w:type="gramStart"/>
+      <w:r>
+        <w:rPr>
+          <w:sz w:val="24"/>
+          <w:szCs w:val="24"/>
+        </w:rPr>
+        <w:t>the .union</w:t>
+      </w:r>
+      <w:proofErr w:type="gramEnd"/>
+      <w:r>
+        <w:rPr>
+          <w:sz w:val="24"/>
+          <w:szCs w:val="24"/>
+        </w:rPr>
+        <w:t xml:space="preserve">() method, and </w:t>
       </w:r>
       <w:proofErr w:type="spellStart"/>
       <w:r>
@@ -4359,7 +5009,15 @@
           <w:sz w:val="24"/>
           <w:szCs w:val="24"/>
         </w:rPr>
-        <w:t>symmetric_difference</w:t>
+        <w:t>symmetric_</w:t>
+      </w:r>
+      <w:proofErr w:type="gramStart"/>
+      <w:r>
+        <w:rPr>
+          <w:sz w:val="24"/>
+          <w:szCs w:val="24"/>
+        </w:rPr>
+        <w:t>difference</w:t>
       </w:r>
       <w:proofErr w:type="spellEnd"/>
       <w:r>
@@ -4367,7 +5025,15 @@
           <w:sz w:val="24"/>
           <w:szCs w:val="24"/>
         </w:rPr>
-        <w:t>() method returns a set containing elements in A that are not in B and those in B that are not in A</w:t>
+        <w:t>(</w:t>
+      </w:r>
+      <w:proofErr w:type="gramEnd"/>
+      <w:r>
+        <w:rPr>
+          <w:sz w:val="24"/>
+          <w:szCs w:val="24"/>
+        </w:rPr>
+        <w:t>) method returns a set containing elements in A that are not in B and those in B that are not in A</w:t>
       </w:r>
     </w:p>
     <w:p>
@@ -4399,7 +5065,23 @@
           <w:sz w:val="24"/>
           <w:szCs w:val="24"/>
         </w:rPr>
-        <w:t xml:space="preserve"> combinations()</w:t>
+        <w:t xml:space="preserve"> </w:t>
+      </w:r>
+      <w:proofErr w:type="gramStart"/>
+      <w:r>
+        <w:rPr>
+          <w:sz w:val="24"/>
+          <w:szCs w:val="24"/>
+        </w:rPr>
+        <w:t>combinations(</w:t>
+      </w:r>
+      <w:proofErr w:type="gramEnd"/>
+      <w:r>
+        <w:rPr>
+          <w:sz w:val="24"/>
+          <w:szCs w:val="24"/>
+        </w:rPr>
+        <w:t>)</w:t>
       </w:r>
       <w:r>
         <w:rPr>
@@ -4459,7 +5141,23 @@
           <w:sz w:val="24"/>
           <w:szCs w:val="24"/>
         </w:rPr>
-        <w:t>The “”.join()</w:t>
+        <w:t>The “</w:t>
+      </w:r>
+      <w:proofErr w:type="gramStart"/>
+      <w:r>
+        <w:rPr>
+          <w:sz w:val="24"/>
+          <w:szCs w:val="24"/>
+        </w:rPr>
+        <w:t>”.join</w:t>
+      </w:r>
+      <w:proofErr w:type="gramEnd"/>
+      <w:r>
+        <w:rPr>
+          <w:sz w:val="24"/>
+          <w:szCs w:val="24"/>
+        </w:rPr>
+        <w:t>()</w:t>
       </w:r>
       <w:r>
         <w:rPr>
@@ -4541,7 +5239,31 @@
           <w:sz w:val="24"/>
           <w:szCs w:val="24"/>
         </w:rPr>
-        <w:t>From collections import deque(). This method allows for list methods to be applied from a certain side, like .</w:t>
+        <w:t xml:space="preserve">From collections import </w:t>
+      </w:r>
+      <w:proofErr w:type="gramStart"/>
+      <w:r>
+        <w:rPr>
+          <w:sz w:val="24"/>
+          <w:szCs w:val="24"/>
+        </w:rPr>
+        <w:t>deque(</w:t>
+      </w:r>
+      <w:proofErr w:type="gramEnd"/>
+      <w:r>
+        <w:rPr>
+          <w:sz w:val="24"/>
+          <w:szCs w:val="24"/>
+        </w:rPr>
+        <w:t xml:space="preserve">). This method allows for list methods to be applied from a certain side, </w:t>
+      </w:r>
+      <w:proofErr w:type="gramStart"/>
+      <w:r>
+        <w:rPr>
+          <w:sz w:val="24"/>
+          <w:szCs w:val="24"/>
+        </w:rPr>
+        <w:t>like .</w:t>
       </w:r>
       <w:proofErr w:type="spellStart"/>
       <w:r>
@@ -4552,6 +5274,7 @@
         <w:t>appendleft</w:t>
       </w:r>
       <w:proofErr w:type="spellEnd"/>
+      <w:proofErr w:type="gramEnd"/>
       <w:r>
         <w:rPr>
           <w:sz w:val="24"/>
@@ -4890,12 +5613,21 @@
           <w:szCs w:val="24"/>
         </w:rPr>
       </w:pPr>
-      <w:r>
-        <w:rPr>
-          <w:sz w:val="24"/>
-          <w:szCs w:val="24"/>
-        </w:rPr>
-        <w:t>all() and any()</w:t>
+      <w:proofErr w:type="gramStart"/>
+      <w:r>
+        <w:rPr>
+          <w:sz w:val="24"/>
+          <w:szCs w:val="24"/>
+        </w:rPr>
+        <w:t>all(</w:t>
+      </w:r>
+      <w:proofErr w:type="gramEnd"/>
+      <w:r>
+        <w:rPr>
+          <w:sz w:val="24"/>
+          <w:szCs w:val="24"/>
+        </w:rPr>
+        <w:t>) and any()</w:t>
       </w:r>
     </w:p>
     <w:p>
@@ -4991,7 +5723,23 @@
           <w:sz w:val="24"/>
           <w:szCs w:val="24"/>
         </w:rPr>
-        <w:t xml:space="preserve">the zip() function. This returns an object of tuples of elements of the same index of </w:t>
+        <w:t xml:space="preserve">the </w:t>
+      </w:r>
+      <w:proofErr w:type="gramStart"/>
+      <w:r>
+        <w:rPr>
+          <w:sz w:val="24"/>
+          <w:szCs w:val="24"/>
+        </w:rPr>
+        <w:t>zip(</w:t>
+      </w:r>
+      <w:proofErr w:type="gramEnd"/>
+      <w:r>
+        <w:rPr>
+          <w:sz w:val="24"/>
+          <w:szCs w:val="24"/>
+        </w:rPr>
+        <w:t xml:space="preserve">) function. This returns an object of tuples of elements of the same index of </w:t>
       </w:r>
       <w:proofErr w:type="spellStart"/>
       <w:r>
@@ -5026,7 +5774,23 @@
           <w:sz w:val="24"/>
           <w:szCs w:val="24"/>
         </w:rPr>
-        <w:t>&gt;&gt;&gt; zip([1,2,3],[4,5,6],[7,8,9])</w:t>
+        <w:t xml:space="preserve">&gt;&gt;&gt; </w:t>
+      </w:r>
+      <w:proofErr w:type="gramStart"/>
+      <w:r>
+        <w:rPr>
+          <w:sz w:val="24"/>
+          <w:szCs w:val="24"/>
+        </w:rPr>
+        <w:t>zip(</w:t>
+      </w:r>
+      <w:proofErr w:type="gramEnd"/>
+      <w:r>
+        <w:rPr>
+          <w:sz w:val="24"/>
+          <w:szCs w:val="24"/>
+        </w:rPr>
+        <w:t>[1,2,3],[4,5,6],[7,8,9])</w:t>
       </w:r>
     </w:p>
     <w:p>
@@ -5227,7 +5991,23 @@
           <w:szCs w:val="24"/>
         </w:rPr>
         <w:lastRenderedPageBreak/>
-        <w:t xml:space="preserve">The map() function is used to apply a function through items of an </w:t>
+        <w:t xml:space="preserve">The </w:t>
+      </w:r>
+      <w:proofErr w:type="gramStart"/>
+      <w:r>
+        <w:rPr>
+          <w:sz w:val="24"/>
+          <w:szCs w:val="24"/>
+        </w:rPr>
+        <w:t>map(</w:t>
+      </w:r>
+      <w:proofErr w:type="gramEnd"/>
+      <w:r>
+        <w:rPr>
+          <w:sz w:val="24"/>
+          <w:szCs w:val="24"/>
+        </w:rPr>
+        <w:t xml:space="preserve">) function is used to apply a function through items of an </w:t>
       </w:r>
       <w:proofErr w:type="spellStart"/>
       <w:r>
@@ -5451,7 +6231,23 @@
           <w:sz w:val="24"/>
           <w:szCs w:val="24"/>
         </w:rPr>
-        <w:t xml:space="preserve">__() function is used </w:t>
+        <w:t>_</w:t>
+      </w:r>
+      <w:proofErr w:type="gramStart"/>
+      <w:r>
+        <w:rPr>
+          <w:sz w:val="24"/>
+          <w:szCs w:val="24"/>
+        </w:rPr>
+        <w:t>_(</w:t>
+      </w:r>
+      <w:proofErr w:type="gramEnd"/>
+      <w:r>
+        <w:rPr>
+          <w:sz w:val="24"/>
+          <w:szCs w:val="24"/>
+        </w:rPr>
+        <w:t xml:space="preserve">) function is used </w:t>
       </w:r>
       <w:r>
         <w:rPr>
@@ -5484,7 +6280,23 @@
           <w:sz w:val="24"/>
           <w:szCs w:val="24"/>
         </w:rPr>
-        <w:t>The __str__() function defines the string representation of objects formed from the class</w:t>
+        <w:t>The __str_</w:t>
+      </w:r>
+      <w:proofErr w:type="gramStart"/>
+      <w:r>
+        <w:rPr>
+          <w:sz w:val="24"/>
+          <w:szCs w:val="24"/>
+        </w:rPr>
+        <w:t>_(</w:t>
+      </w:r>
+      <w:proofErr w:type="gramEnd"/>
+      <w:r>
+        <w:rPr>
+          <w:sz w:val="24"/>
+          <w:szCs w:val="24"/>
+        </w:rPr>
+        <w:t>) function defines the string representation of objects formed from the class</w:t>
       </w:r>
       <w:r>
         <w:rPr>
@@ -5514,7 +6326,39 @@
           <w:sz w:val="24"/>
           <w:szCs w:val="24"/>
         </w:rPr>
-        <w:t>The split() function is used to split() a string using a certain parameter such as white-spaces. The function only takes one argument. For several arguments, we can use the split() function under the re module, with a predefined variable containing the multiple split factors.</w:t>
+        <w:t xml:space="preserve">The </w:t>
+      </w:r>
+      <w:proofErr w:type="gramStart"/>
+      <w:r>
+        <w:rPr>
+          <w:sz w:val="24"/>
+          <w:szCs w:val="24"/>
+        </w:rPr>
+        <w:t>split(</w:t>
+      </w:r>
+      <w:proofErr w:type="gramEnd"/>
+      <w:r>
+        <w:rPr>
+          <w:sz w:val="24"/>
+          <w:szCs w:val="24"/>
+        </w:rPr>
+        <w:t xml:space="preserve">) function is used to split() a string using a certain parameter such as white-spaces. The function only takes one argument. For several arguments, we can use the </w:t>
+      </w:r>
+      <w:proofErr w:type="gramStart"/>
+      <w:r>
+        <w:rPr>
+          <w:sz w:val="24"/>
+          <w:szCs w:val="24"/>
+        </w:rPr>
+        <w:t>split(</w:t>
+      </w:r>
+      <w:proofErr w:type="gramEnd"/>
+      <w:r>
+        <w:rPr>
+          <w:sz w:val="24"/>
+          <w:szCs w:val="24"/>
+        </w:rPr>
+        <w:t>) function under the re module, with a predefined variable containing the multiple split factors.</w:t>
       </w:r>
     </w:p>
     <w:p>
@@ -5564,7 +6408,23 @@
           <w:szCs w:val="24"/>
         </w:rPr>
         <w:lastRenderedPageBreak/>
-        <w:t>The map() and filter() functions work the same way, except the fact that the filter() uses functions that return Booleans.</w:t>
+        <w:t xml:space="preserve">The </w:t>
+      </w:r>
+      <w:proofErr w:type="gramStart"/>
+      <w:r>
+        <w:rPr>
+          <w:sz w:val="24"/>
+          <w:szCs w:val="24"/>
+        </w:rPr>
+        <w:t>map(</w:t>
+      </w:r>
+      <w:proofErr w:type="gramEnd"/>
+      <w:r>
+        <w:rPr>
+          <w:sz w:val="24"/>
+          <w:szCs w:val="24"/>
+        </w:rPr>
+        <w:t>) and filter() functions work the same way, except the fact that the filter() uses functions that return Booleans.</w:t>
       </w:r>
     </w:p>
     <w:p>
@@ -5587,7 +6447,23 @@
           <w:sz w:val="24"/>
           <w:szCs w:val="24"/>
         </w:rPr>
-        <w:t xml:space="preserve">The reduce() functions from the </w:t>
+        <w:t xml:space="preserve">The </w:t>
+      </w:r>
+      <w:proofErr w:type="gramStart"/>
+      <w:r>
+        <w:rPr>
+          <w:sz w:val="24"/>
+          <w:szCs w:val="24"/>
+        </w:rPr>
+        <w:t>reduce(</w:t>
+      </w:r>
+      <w:proofErr w:type="gramEnd"/>
+      <w:r>
+        <w:rPr>
+          <w:sz w:val="24"/>
+          <w:szCs w:val="24"/>
+        </w:rPr>
+        <w:t xml:space="preserve">) functions from the </w:t>
       </w:r>
       <w:proofErr w:type="spellStart"/>
       <w:r>
@@ -5683,7 +6559,23 @@
           <w:sz w:val="24"/>
           <w:szCs w:val="24"/>
         </w:rPr>
-        <w:t xml:space="preserve">The Fraction class within the fractions module takes in two integers as </w:t>
+        <w:t xml:space="preserve">The Fraction class within the </w:t>
+      </w:r>
+      <w:proofErr w:type="gramStart"/>
+      <w:r>
+        <w:rPr>
+          <w:sz w:val="24"/>
+          <w:szCs w:val="24"/>
+        </w:rPr>
+        <w:t>fractions</w:t>
+      </w:r>
+      <w:proofErr w:type="gramEnd"/>
+      <w:r>
+        <w:rPr>
+          <w:sz w:val="24"/>
+          <w:szCs w:val="24"/>
+        </w:rPr>
+        <w:t xml:space="preserve"> module takes in two integers as </w:t>
       </w:r>
       <w:proofErr w:type="spellStart"/>
       <w:r>
@@ -5795,7 +6687,23 @@
           <w:sz w:val="24"/>
           <w:szCs w:val="24"/>
         </w:rPr>
-        <w:t>In a re pattern, there are specific characters within the r””(raw input) normally used:</w:t>
+        <w:t>In a re pattern, there are specific characters within the r</w:t>
+      </w:r>
+      <w:proofErr w:type="gramStart"/>
+      <w:r>
+        <w:rPr>
+          <w:sz w:val="24"/>
+          <w:szCs w:val="24"/>
+        </w:rPr>
+        <w:t>””(</w:t>
+      </w:r>
+      <w:proofErr w:type="gramEnd"/>
+      <w:r>
+        <w:rPr>
+          <w:sz w:val="24"/>
+          <w:szCs w:val="24"/>
+        </w:rPr>
+        <w:t>raw input) normally used:</w:t>
       </w:r>
     </w:p>
     <w:p>
@@ -5906,7 +6814,23 @@
           <w:sz w:val="24"/>
           <w:szCs w:val="24"/>
         </w:rPr>
-        <w:t>The split() function.</w:t>
+        <w:t xml:space="preserve">The </w:t>
+      </w:r>
+      <w:proofErr w:type="gramStart"/>
+      <w:r>
+        <w:rPr>
+          <w:sz w:val="24"/>
+          <w:szCs w:val="24"/>
+        </w:rPr>
+        <w:t>split(</w:t>
+      </w:r>
+      <w:proofErr w:type="gramEnd"/>
+      <w:r>
+        <w:rPr>
+          <w:sz w:val="24"/>
+          <w:szCs w:val="24"/>
+        </w:rPr>
+        <w:t>) function.</w:t>
       </w:r>
     </w:p>
     <w:p>
@@ -5926,7 +6850,23 @@
           <w:sz w:val="24"/>
           <w:szCs w:val="24"/>
         </w:rPr>
-        <w:t xml:space="preserve">In this module, the split() function acts in the same way as we’ve done before, except for the fact that it can take more than one </w:t>
+        <w:t xml:space="preserve">In this module, the </w:t>
+      </w:r>
+      <w:proofErr w:type="gramStart"/>
+      <w:r>
+        <w:rPr>
+          <w:sz w:val="24"/>
+          <w:szCs w:val="24"/>
+        </w:rPr>
+        <w:t>split(</w:t>
+      </w:r>
+      <w:proofErr w:type="gramEnd"/>
+      <w:r>
+        <w:rPr>
+          <w:sz w:val="24"/>
+          <w:szCs w:val="24"/>
+        </w:rPr>
+        <w:t xml:space="preserve">) function acts in the same way as we’ve done before, except for the fact that it can take more than one </w:t>
       </w:r>
       <w:proofErr w:type="spellStart"/>
       <w:r>
@@ -5961,6 +6901,7 @@
         <w:t xml:space="preserve">The </w:t>
       </w:r>
       <w:proofErr w:type="spellStart"/>
+      <w:proofErr w:type="gramStart"/>
       <w:r>
         <w:rPr>
           <w:sz w:val="24"/>
@@ -5974,7 +6915,15 @@
           <w:sz w:val="24"/>
           <w:szCs w:val="24"/>
         </w:rPr>
-        <w:t>() function</w:t>
+        <w:t>(</w:t>
+      </w:r>
+      <w:proofErr w:type="gramEnd"/>
+      <w:r>
+        <w:rPr>
+          <w:sz w:val="24"/>
+          <w:szCs w:val="24"/>
+        </w:rPr>
+        <w:t>) function</w:t>
       </w:r>
     </w:p>
     <w:p>
@@ -6017,7 +6966,23 @@
           <w:sz w:val="24"/>
           <w:szCs w:val="24"/>
         </w:rPr>
-        <w:t>The search() function</w:t>
+        <w:t xml:space="preserve">The </w:t>
+      </w:r>
+      <w:proofErr w:type="gramStart"/>
+      <w:r>
+        <w:rPr>
+          <w:sz w:val="24"/>
+          <w:szCs w:val="24"/>
+        </w:rPr>
+        <w:t>search(</w:t>
+      </w:r>
+      <w:proofErr w:type="gramEnd"/>
+      <w:r>
+        <w:rPr>
+          <w:sz w:val="24"/>
+          <w:szCs w:val="24"/>
+        </w:rPr>
+        <w:t>) function</w:t>
       </w:r>
     </w:p>
     <w:p>
@@ -6060,7 +7025,23 @@
           <w:sz w:val="24"/>
           <w:szCs w:val="24"/>
         </w:rPr>
-        <w:t>The match() function</w:t>
+        <w:t xml:space="preserve">The </w:t>
+      </w:r>
+      <w:proofErr w:type="gramStart"/>
+      <w:r>
+        <w:rPr>
+          <w:sz w:val="24"/>
+          <w:szCs w:val="24"/>
+        </w:rPr>
+        <w:t>match(</w:t>
+      </w:r>
+      <w:proofErr w:type="gramEnd"/>
+      <w:r>
+        <w:rPr>
+          <w:sz w:val="24"/>
+          <w:szCs w:val="24"/>
+        </w:rPr>
+        <w:t>) function</w:t>
       </w:r>
     </w:p>
     <w:p>
@@ -6406,8 +7387,17 @@
           <w:sz w:val="24"/>
           <w:szCs w:val="24"/>
         </w:rPr>
-        <w:t>The *, + and ?</w:t>
-      </w:r>
+        <w:t xml:space="preserve">The *, + </w:t>
+      </w:r>
+      <w:proofErr w:type="gramStart"/>
+      <w:r>
+        <w:rPr>
+          <w:sz w:val="24"/>
+          <w:szCs w:val="24"/>
+        </w:rPr>
+        <w:t>and ?</w:t>
+      </w:r>
+      <w:proofErr w:type="gramEnd"/>
     </w:p>
     <w:p>
       <w:pPr>
@@ -6461,12 +7451,21 @@
           <w:szCs w:val="24"/>
         </w:rPr>
       </w:pPr>
-      <w:r>
-        <w:rPr>
-          <w:sz w:val="24"/>
-          <w:szCs w:val="24"/>
-        </w:rPr>
-        <w:t>The ? suggests that a character should appear 1 or 0 times</w:t>
+      <w:proofErr w:type="gramStart"/>
+      <w:r>
+        <w:rPr>
+          <w:sz w:val="24"/>
+          <w:szCs w:val="24"/>
+        </w:rPr>
+        <w:t>The ?</w:t>
+      </w:r>
+      <w:proofErr w:type="gramEnd"/>
+      <w:r>
+        <w:rPr>
+          <w:sz w:val="24"/>
+          <w:szCs w:val="24"/>
+        </w:rPr>
+        <w:t xml:space="preserve"> suggests that a character should appear 1 or 0 times</w:t>
       </w:r>
     </w:p>
     <w:p>
@@ -6534,7 +7533,23 @@
           <w:sz w:val="24"/>
           <w:szCs w:val="24"/>
         </w:rPr>
-        <w:t>”, for an finite number of “</w:t>
+        <w:t xml:space="preserve">”, for </w:t>
+      </w:r>
+      <w:proofErr w:type="gramStart"/>
+      <w:r>
+        <w:rPr>
+          <w:sz w:val="24"/>
+          <w:szCs w:val="24"/>
+        </w:rPr>
+        <w:t>an</w:t>
+      </w:r>
+      <w:proofErr w:type="gramEnd"/>
+      <w:r>
+        <w:rPr>
+          <w:sz w:val="24"/>
+          <w:szCs w:val="24"/>
+        </w:rPr>
+        <w:t xml:space="preserve"> finite number of “</w:t>
       </w:r>
       <w:r>
         <w:rPr>
@@ -6561,7 +7576,23 @@
           <w:sz w:val="24"/>
           <w:szCs w:val="24"/>
         </w:rPr>
-        <w:t>Instead of these, we can specify the number of times to search a character using curly braces {}. ca{1,2}t will match “cat” and “</w:t>
+        <w:t xml:space="preserve">Instead of these, we can specify the number of times to search a character using curly braces {}. </w:t>
+      </w:r>
+      <w:proofErr w:type="gramStart"/>
+      <w:r>
+        <w:rPr>
+          <w:sz w:val="24"/>
+          <w:szCs w:val="24"/>
+        </w:rPr>
+        <w:t>ca{</w:t>
+      </w:r>
+      <w:proofErr w:type="gramEnd"/>
+      <w:r>
+        <w:rPr>
+          <w:sz w:val="24"/>
+          <w:szCs w:val="24"/>
+        </w:rPr>
+        <w:t>1,2}t will match “cat” and “</w:t>
       </w:r>
       <w:proofErr w:type="spellStart"/>
       <w:r>
@@ -6630,6 +7661,7 @@
         </w:rPr>
       </w:pPr>
       <w:proofErr w:type="spellStart"/>
+      <w:proofErr w:type="gramStart"/>
       <w:r>
         <w:rPr>
           <w:sz w:val="24"/>
@@ -6643,7 +7675,15 @@
           <w:sz w:val="24"/>
           <w:szCs w:val="24"/>
         </w:rPr>
-        <w:t>(“str”, h, count=1). This expression substitutes any pattern p matches from h with “str”, once as defined by the count</w:t>
+        <w:t>(</w:t>
+      </w:r>
+      <w:proofErr w:type="gramEnd"/>
+      <w:r>
+        <w:rPr>
+          <w:sz w:val="24"/>
+          <w:szCs w:val="24"/>
+        </w:rPr>
+        <w:t>“str”, h, count=1). This expression substitutes any pattern p matches from h with “str”, once as defined by the count</w:t>
       </w:r>
     </w:p>
     <w:p>
@@ -6824,6 +7864,7 @@
         <w:t xml:space="preserve">ntroduction to </w:t>
       </w:r>
       <w:proofErr w:type="spellStart"/>
+      <w:proofErr w:type="gramStart"/>
       <w:r>
         <w:rPr>
           <w:sz w:val="24"/>
@@ -6832,6 +7873,7 @@
         <w:t>html.parser</w:t>
       </w:r>
       <w:proofErr w:type="spellEnd"/>
+      <w:proofErr w:type="gramEnd"/>
       <w:r>
         <w:rPr>
           <w:sz w:val="24"/>
@@ -6856,6 +7898,7 @@
         <w:t xml:space="preserve"> class that’s within the </w:t>
       </w:r>
       <w:proofErr w:type="spellStart"/>
+      <w:proofErr w:type="gramStart"/>
       <w:r>
         <w:rPr>
           <w:sz w:val="24"/>
@@ -6864,6 +7907,7 @@
         <w:t>html.parser</w:t>
       </w:r>
       <w:proofErr w:type="spellEnd"/>
+      <w:proofErr w:type="gramEnd"/>
       <w:r>
         <w:rPr>
           <w:sz w:val="24"/>
@@ -6989,7 +8033,15 @@
           <w:sz w:val="24"/>
           <w:szCs w:val="24"/>
         </w:rPr>
-        <w:t>handle_starttag</w:t>
+        <w:t>handle_</w:t>
+      </w:r>
+      <w:proofErr w:type="gramStart"/>
+      <w:r>
+        <w:rPr>
+          <w:sz w:val="24"/>
+          <w:szCs w:val="24"/>
+        </w:rPr>
+        <w:t>starttag</w:t>
       </w:r>
       <w:proofErr w:type="spellEnd"/>
       <w:r>
@@ -6997,7 +8049,15 @@
           <w:sz w:val="24"/>
           <w:szCs w:val="24"/>
         </w:rPr>
-        <w:t xml:space="preserve">(self, tag, </w:t>
+        <w:t>(</w:t>
+      </w:r>
+      <w:proofErr w:type="gramEnd"/>
+      <w:r>
+        <w:rPr>
+          <w:sz w:val="24"/>
+          <w:szCs w:val="24"/>
+        </w:rPr>
+        <w:t xml:space="preserve">self, tag, </w:t>
       </w:r>
       <w:proofErr w:type="spellStart"/>
       <w:r>
@@ -7037,7 +8097,15 @@
           <w:sz w:val="24"/>
           <w:szCs w:val="24"/>
         </w:rPr>
-        <w:t>handle_endtag</w:t>
+        <w:t>handle_</w:t>
+      </w:r>
+      <w:proofErr w:type="gramStart"/>
+      <w:r>
+        <w:rPr>
+          <w:sz w:val="24"/>
+          <w:szCs w:val="24"/>
+        </w:rPr>
+        <w:t>endtag</w:t>
       </w:r>
       <w:proofErr w:type="spellEnd"/>
       <w:r>
@@ -7045,7 +8113,15 @@
           <w:sz w:val="24"/>
           <w:szCs w:val="24"/>
         </w:rPr>
-        <w:t>(self, tag)</w:t>
+        <w:t>(</w:t>
+      </w:r>
+      <w:proofErr w:type="gramEnd"/>
+      <w:r>
+        <w:rPr>
+          <w:sz w:val="24"/>
+          <w:szCs w:val="24"/>
+        </w:rPr>
+        <w:t>self, tag)</w:t>
       </w:r>
     </w:p>
     <w:p>
@@ -7069,7 +8145,15 @@
           <w:sz w:val="24"/>
           <w:szCs w:val="24"/>
         </w:rPr>
-        <w:t>handle_startendtag</w:t>
+        <w:t>handle_</w:t>
+      </w:r>
+      <w:proofErr w:type="gramStart"/>
+      <w:r>
+        <w:rPr>
+          <w:sz w:val="24"/>
+          <w:szCs w:val="24"/>
+        </w:rPr>
+        <w:t>startendtag</w:t>
       </w:r>
       <w:proofErr w:type="spellEnd"/>
       <w:r>
@@ -7077,7 +8161,15 @@
           <w:sz w:val="24"/>
           <w:szCs w:val="24"/>
         </w:rPr>
-        <w:t xml:space="preserve">(self, tag, </w:t>
+        <w:t>(</w:t>
+      </w:r>
+      <w:proofErr w:type="gramEnd"/>
+      <w:r>
+        <w:rPr>
+          <w:sz w:val="24"/>
+          <w:szCs w:val="24"/>
+        </w:rPr>
+        <w:t xml:space="preserve">self, tag, </w:t>
       </w:r>
       <w:proofErr w:type="spellStart"/>
       <w:r>
@@ -7117,7 +8209,15 @@
           <w:sz w:val="24"/>
           <w:szCs w:val="24"/>
         </w:rPr>
-        <w:t>handle_comment</w:t>
+        <w:t>handle_</w:t>
+      </w:r>
+      <w:proofErr w:type="gramStart"/>
+      <w:r>
+        <w:rPr>
+          <w:sz w:val="24"/>
+          <w:szCs w:val="24"/>
+        </w:rPr>
+        <w:t>comment</w:t>
       </w:r>
       <w:proofErr w:type="spellEnd"/>
       <w:r>
@@ -7125,7 +8225,15 @@
           <w:sz w:val="24"/>
           <w:szCs w:val="24"/>
         </w:rPr>
-        <w:t>(self, data)</w:t>
+        <w:t>(</w:t>
+      </w:r>
+      <w:proofErr w:type="gramEnd"/>
+      <w:r>
+        <w:rPr>
+          <w:sz w:val="24"/>
+          <w:szCs w:val="24"/>
+        </w:rPr>
+        <w:t>self, data)</w:t>
       </w:r>
     </w:p>
     <w:p>
@@ -7149,7 +8257,15 @@
           <w:sz w:val="24"/>
           <w:szCs w:val="24"/>
         </w:rPr>
-        <w:t>handle_data</w:t>
+        <w:t>handle_</w:t>
+      </w:r>
+      <w:proofErr w:type="gramStart"/>
+      <w:r>
+        <w:rPr>
+          <w:sz w:val="24"/>
+          <w:szCs w:val="24"/>
+        </w:rPr>
+        <w:t>data</w:t>
       </w:r>
       <w:proofErr w:type="spellEnd"/>
       <w:r>
@@ -7157,7 +8273,15 @@
           <w:sz w:val="24"/>
           <w:szCs w:val="24"/>
         </w:rPr>
-        <w:t>(self, data)</w:t>
+        <w:t>(</w:t>
+      </w:r>
+      <w:proofErr w:type="gramEnd"/>
+      <w:r>
+        <w:rPr>
+          <w:sz w:val="24"/>
+          <w:szCs w:val="24"/>
+        </w:rPr>
+        <w:t>self, data)</w:t>
       </w:r>
     </w:p>
     <w:p>
@@ -7823,45 +8947,79 @@
           <w:sz w:val="24"/>
           <w:szCs w:val="24"/>
         </w:rPr>
-        <w:t xml:space="preserve"> These groups can be accessed using the group() method. </w:t>
-      </w:r>
-    </w:p>
-    <w:p>
-      <w:pPr>
-        <w:pStyle w:val="ListParagraph"/>
-        <w:tabs>
-          <w:tab w:val="left" w:pos="2025"/>
-        </w:tabs>
-        <w:rPr>
-          <w:sz w:val="24"/>
-          <w:szCs w:val="24"/>
-        </w:rPr>
-      </w:pPr>
-      <w:r>
-        <w:rPr>
-          <w:sz w:val="24"/>
-          <w:szCs w:val="24"/>
-        </w:rPr>
-        <w:t>group(0) always returns the whole match</w:t>
-      </w:r>
-    </w:p>
-    <w:p>
-      <w:pPr>
-        <w:pStyle w:val="ListParagraph"/>
-        <w:tabs>
-          <w:tab w:val="left" w:pos="2025"/>
-        </w:tabs>
-        <w:rPr>
-          <w:sz w:val="24"/>
-          <w:szCs w:val="24"/>
-        </w:rPr>
-      </w:pPr>
-      <w:r>
-        <w:rPr>
-          <w:sz w:val="24"/>
-          <w:szCs w:val="24"/>
-        </w:rPr>
-        <w:t>group(1) returns the first group of matches in the regex</w:t>
+        <w:t xml:space="preserve"> These groups can be accessed using the </w:t>
+      </w:r>
+      <w:proofErr w:type="gramStart"/>
+      <w:r>
+        <w:rPr>
+          <w:sz w:val="24"/>
+          <w:szCs w:val="24"/>
+        </w:rPr>
+        <w:t>group(</w:t>
+      </w:r>
+      <w:proofErr w:type="gramEnd"/>
+      <w:r>
+        <w:rPr>
+          <w:sz w:val="24"/>
+          <w:szCs w:val="24"/>
+        </w:rPr>
+        <w:t xml:space="preserve">) method. </w:t>
+      </w:r>
+    </w:p>
+    <w:p>
+      <w:pPr>
+        <w:pStyle w:val="ListParagraph"/>
+        <w:tabs>
+          <w:tab w:val="left" w:pos="2025"/>
+        </w:tabs>
+        <w:rPr>
+          <w:sz w:val="24"/>
+          <w:szCs w:val="24"/>
+        </w:rPr>
+      </w:pPr>
+      <w:proofErr w:type="gramStart"/>
+      <w:r>
+        <w:rPr>
+          <w:sz w:val="24"/>
+          <w:szCs w:val="24"/>
+        </w:rPr>
+        <w:t>group(</w:t>
+      </w:r>
+      <w:proofErr w:type="gramEnd"/>
+      <w:r>
+        <w:rPr>
+          <w:sz w:val="24"/>
+          <w:szCs w:val="24"/>
+        </w:rPr>
+        <w:t>0) always returns the whole match</w:t>
+      </w:r>
+    </w:p>
+    <w:p>
+      <w:pPr>
+        <w:pStyle w:val="ListParagraph"/>
+        <w:tabs>
+          <w:tab w:val="left" w:pos="2025"/>
+        </w:tabs>
+        <w:rPr>
+          <w:sz w:val="24"/>
+          <w:szCs w:val="24"/>
+        </w:rPr>
+      </w:pPr>
+      <w:proofErr w:type="gramStart"/>
+      <w:r>
+        <w:rPr>
+          <w:sz w:val="24"/>
+          <w:szCs w:val="24"/>
+        </w:rPr>
+        <w:t>group(</w:t>
+      </w:r>
+      <w:proofErr w:type="gramEnd"/>
+      <w:r>
+        <w:rPr>
+          <w:sz w:val="24"/>
+          <w:szCs w:val="24"/>
+        </w:rPr>
+        <w:t>1) returns the first group of matches in the regex</w:t>
       </w:r>
     </w:p>
     <w:p>
@@ -7955,12 +9113,37 @@
           <w:szCs w:val="24"/>
         </w:rPr>
       </w:pPr>
-      <w:r>
-        <w:rPr>
-          <w:sz w:val="24"/>
-          <w:szCs w:val="24"/>
-        </w:rPr>
-        <w:t>(?P&lt;name&gt;). Afterwards, these named groups can be used inside of a regex pattern using (?P=name), or in a sub() method as the substitution string using (?g&lt;name&gt;)</w:t>
+      <w:proofErr w:type="gramStart"/>
+      <w:r>
+        <w:rPr>
+          <w:sz w:val="24"/>
+          <w:szCs w:val="24"/>
+        </w:rPr>
+        <w:t>(?P</w:t>
+      </w:r>
+      <w:proofErr w:type="gramEnd"/>
+      <w:r>
+        <w:rPr>
+          <w:sz w:val="24"/>
+          <w:szCs w:val="24"/>
+        </w:rPr>
+        <w:t xml:space="preserve">&lt;name&gt;). Afterwards, these named groups can be used inside of a regex pattern using (?P=name), or in a </w:t>
+      </w:r>
+      <w:proofErr w:type="gramStart"/>
+      <w:r>
+        <w:rPr>
+          <w:sz w:val="24"/>
+          <w:szCs w:val="24"/>
+        </w:rPr>
+        <w:t>sub(</w:t>
+      </w:r>
+      <w:proofErr w:type="gramEnd"/>
+      <w:r>
+        <w:rPr>
+          <w:sz w:val="24"/>
+          <w:szCs w:val="24"/>
+        </w:rPr>
+        <w:t>) method as the substitution string using (?g&lt;name&gt;)</w:t>
       </w:r>
     </w:p>
     <w:p>
@@ -8046,26 +9229,58 @@
           <w:sz w:val="24"/>
           <w:szCs w:val="24"/>
         </w:rPr>
-        <w:t xml:space="preserve">For look behind we use (?&lt;=B)A or (?&lt;!B)A </w:t>
-      </w:r>
-    </w:p>
-    <w:p>
-      <w:pPr>
-        <w:pStyle w:val="ListParagraph"/>
-        <w:tabs>
-          <w:tab w:val="left" w:pos="2025"/>
-        </w:tabs>
-        <w:rPr>
-          <w:sz w:val="24"/>
-          <w:szCs w:val="24"/>
-        </w:rPr>
-      </w:pPr>
-      <w:r>
-        <w:rPr>
-          <w:sz w:val="24"/>
-          <w:szCs w:val="24"/>
-        </w:rPr>
-        <w:t>For look ahead we use A(?=B) or A(?!B)</w:t>
+        <w:t xml:space="preserve">For look behind we use </w:t>
+      </w:r>
+      <w:proofErr w:type="gramStart"/>
+      <w:r>
+        <w:rPr>
+          <w:sz w:val="24"/>
+          <w:szCs w:val="24"/>
+        </w:rPr>
+        <w:t>(?&lt;</w:t>
+      </w:r>
+      <w:proofErr w:type="gramEnd"/>
+      <w:r>
+        <w:rPr>
+          <w:sz w:val="24"/>
+          <w:szCs w:val="24"/>
+        </w:rPr>
+        <w:t xml:space="preserve">=B)A or (?&lt;!B)A </w:t>
+      </w:r>
+    </w:p>
+    <w:p>
+      <w:pPr>
+        <w:pStyle w:val="ListParagraph"/>
+        <w:tabs>
+          <w:tab w:val="left" w:pos="2025"/>
+        </w:tabs>
+        <w:rPr>
+          <w:sz w:val="24"/>
+          <w:szCs w:val="24"/>
+        </w:rPr>
+      </w:pPr>
+      <w:r>
+        <w:rPr>
+          <w:sz w:val="24"/>
+          <w:szCs w:val="24"/>
+        </w:rPr>
+        <w:t>For look ahead we use A</w:t>
+      </w:r>
+      <w:proofErr w:type="gramStart"/>
+      <w:r>
+        <w:rPr>
+          <w:sz w:val="24"/>
+          <w:szCs w:val="24"/>
+        </w:rPr>
+        <w:t>(?=</w:t>
+      </w:r>
+      <w:proofErr w:type="gramEnd"/>
+      <w:r>
+        <w:rPr>
+          <w:sz w:val="24"/>
+          <w:szCs w:val="24"/>
+        </w:rPr>
+        <w:t>B) or A(?!B)</w:t>
       </w:r>
     </w:p>
     <w:p>
@@ -8122,26 +9337,74 @@
           <w:sz w:val="24"/>
           <w:szCs w:val="24"/>
         </w:rPr>
-        <w:t>One thing to not is, whenever we use ( or ) for grouping in a regex, any other parts of the expression will be used to match a string but will not be included in the find all. This is because it considers group() as all the items in the literals between the ()</w:t>
-      </w:r>
-    </w:p>
-    <w:p>
-      <w:pPr>
-        <w:pStyle w:val="ListParagraph"/>
-        <w:tabs>
-          <w:tab w:val="left" w:pos="2025"/>
-        </w:tabs>
-        <w:rPr>
-          <w:sz w:val="24"/>
-          <w:szCs w:val="24"/>
-        </w:rPr>
-      </w:pPr>
-      <w:r>
-        <w:rPr>
-          <w:sz w:val="24"/>
-          <w:szCs w:val="24"/>
-        </w:rPr>
-        <w:t>We hence need to use (?:B) to counter the grouping</w:t>
+        <w:t xml:space="preserve">One thing to not is, whenever we use </w:t>
+      </w:r>
+      <w:proofErr w:type="gramStart"/>
+      <w:r>
+        <w:rPr>
+          <w:sz w:val="24"/>
+          <w:szCs w:val="24"/>
+        </w:rPr>
+        <w:t>( or</w:t>
+      </w:r>
+      <w:proofErr w:type="gramEnd"/>
+      <w:r>
+        <w:rPr>
+          <w:sz w:val="24"/>
+          <w:szCs w:val="24"/>
+        </w:rPr>
+        <w:t xml:space="preserve"> ) for grouping in a regex, any other parts of the expression will be used to match a string but will not be included in the find all. This is because it considers </w:t>
+      </w:r>
+      <w:proofErr w:type="gramStart"/>
+      <w:r>
+        <w:rPr>
+          <w:sz w:val="24"/>
+          <w:szCs w:val="24"/>
+        </w:rPr>
+        <w:t>group(</w:t>
+      </w:r>
+      <w:proofErr w:type="gramEnd"/>
+      <w:r>
+        <w:rPr>
+          <w:sz w:val="24"/>
+          <w:szCs w:val="24"/>
+        </w:rPr>
+        <w:t>) as all the items in the literals between the ()</w:t>
+      </w:r>
+    </w:p>
+    <w:p>
+      <w:pPr>
+        <w:pStyle w:val="ListParagraph"/>
+        <w:tabs>
+          <w:tab w:val="left" w:pos="2025"/>
+        </w:tabs>
+        <w:rPr>
+          <w:sz w:val="24"/>
+          <w:szCs w:val="24"/>
+        </w:rPr>
+      </w:pPr>
+      <w:r>
+        <w:rPr>
+          <w:sz w:val="24"/>
+          <w:szCs w:val="24"/>
+        </w:rPr>
+        <w:t xml:space="preserve">We hence need to use </w:t>
+      </w:r>
+      <w:proofErr w:type="gramStart"/>
+      <w:r>
+        <w:rPr>
+          <w:sz w:val="24"/>
+          <w:szCs w:val="24"/>
+        </w:rPr>
+        <w:t>(?:</w:t>
+      </w:r>
+      <w:proofErr w:type="gramEnd"/>
+      <w:r>
+        <w:rPr>
+          <w:sz w:val="24"/>
+          <w:szCs w:val="24"/>
+        </w:rPr>
+        <w:t>B) to counter the grouping</w:t>
       </w:r>
     </w:p>
     <w:p>
@@ -8639,6 +9902,7 @@
         </w:rPr>
       </w:pPr>
       <w:proofErr w:type="spellStart"/>
+      <w:proofErr w:type="gramStart"/>
       <w:r>
         <w:rPr>
           <w:sz w:val="24"/>
@@ -8647,6 +9911,7 @@
         <w:t>numpy.array</w:t>
       </w:r>
       <w:proofErr w:type="spellEnd"/>
+      <w:proofErr w:type="gramEnd"/>
       <w:r>
         <w:rPr>
           <w:sz w:val="24"/>
@@ -8671,6 +9936,7 @@
         </w:rPr>
       </w:pPr>
       <w:proofErr w:type="spellStart"/>
+      <w:proofErr w:type="gramStart"/>
       <w:r>
         <w:rPr>
           <w:sz w:val="24"/>
@@ -8679,6 +9945,7 @@
         <w:t>numpy.shape</w:t>
       </w:r>
       <w:proofErr w:type="spellEnd"/>
+      <w:proofErr w:type="gramEnd"/>
       <w:r>
         <w:rPr>
           <w:sz w:val="24"/>
@@ -8703,6 +9970,7 @@
         </w:rPr>
       </w:pPr>
       <w:proofErr w:type="spellStart"/>
+      <w:proofErr w:type="gramStart"/>
       <w:r>
         <w:rPr>
           <w:sz w:val="24"/>
@@ -8711,6 +9979,7 @@
         <w:t>numpy.reshape</w:t>
       </w:r>
       <w:proofErr w:type="spellEnd"/>
+      <w:proofErr w:type="gramEnd"/>
       <w:r>
         <w:rPr>
           <w:sz w:val="24"/>
@@ -8735,6 +10004,7 @@
         </w:rPr>
       </w:pPr>
       <w:proofErr w:type="spellStart"/>
+      <w:proofErr w:type="gramStart"/>
       <w:r>
         <w:rPr>
           <w:sz w:val="24"/>
@@ -8743,6 +10013,7 @@
         <w:t>numpy.transpose</w:t>
       </w:r>
       <w:proofErr w:type="spellEnd"/>
+      <w:proofErr w:type="gramEnd"/>
       <w:r>
         <w:rPr>
           <w:sz w:val="24"/>
@@ -8767,6 +10038,7 @@
         </w:rPr>
       </w:pPr>
       <w:proofErr w:type="spellStart"/>
+      <w:proofErr w:type="gramStart"/>
       <w:r>
         <w:rPr>
           <w:sz w:val="24"/>
@@ -8775,6 +10047,7 @@
         <w:t>array.flatten</w:t>
       </w:r>
       <w:proofErr w:type="spellEnd"/>
+      <w:proofErr w:type="gramEnd"/>
       <w:r>
         <w:rPr>
           <w:sz w:val="24"/>
@@ -8799,6 +10072,7 @@
         </w:rPr>
       </w:pPr>
       <w:proofErr w:type="spellStart"/>
+      <w:proofErr w:type="gramStart"/>
       <w:r>
         <w:rPr>
           <w:sz w:val="24"/>
@@ -8807,6 +10081,7 @@
         <w:t>numpy.concatenate</w:t>
       </w:r>
       <w:proofErr w:type="spellEnd"/>
+      <w:proofErr w:type="gramEnd"/>
       <w:r>
         <w:rPr>
           <w:sz w:val="24"/>
@@ -8831,6 +10106,7 @@
         </w:rPr>
       </w:pPr>
       <w:proofErr w:type="spellStart"/>
+      <w:proofErr w:type="gramStart"/>
       <w:r>
         <w:rPr>
           <w:sz w:val="24"/>
@@ -8840,6 +10116,7 @@
         <w:t>numpy.zeros</w:t>
       </w:r>
       <w:proofErr w:type="spellEnd"/>
+      <w:proofErr w:type="gramEnd"/>
       <w:r>
         <w:rPr>
           <w:sz w:val="24"/>
@@ -8896,6 +10173,7 @@
         </w:rPr>
       </w:pPr>
       <w:proofErr w:type="spellStart"/>
+      <w:proofErr w:type="gramStart"/>
       <w:r>
         <w:rPr>
           <w:sz w:val="24"/>
@@ -8904,6 +10182,7 @@
         <w:t>numpy.ones</w:t>
       </w:r>
       <w:proofErr w:type="spellEnd"/>
+      <w:proofErr w:type="gramEnd"/>
       <w:r>
         <w:rPr>
           <w:sz w:val="24"/>
@@ -8960,6 +10239,7 @@
         </w:rPr>
       </w:pPr>
       <w:proofErr w:type="spellStart"/>
+      <w:proofErr w:type="gramStart"/>
       <w:r>
         <w:rPr>
           <w:sz w:val="24"/>
@@ -8973,7 +10253,15 @@
           <w:sz w:val="24"/>
           <w:szCs w:val="24"/>
         </w:rPr>
-        <w:t xml:space="preserve">(rows, </w:t>
+        <w:t>(</w:t>
+      </w:r>
+      <w:proofErr w:type="gramEnd"/>
+      <w:r>
+        <w:rPr>
+          <w:sz w:val="24"/>
+          <w:szCs w:val="24"/>
+        </w:rPr>
+        <w:t xml:space="preserve">rows, </w:t>
       </w:r>
       <w:proofErr w:type="spellStart"/>
       <w:r>
@@ -9029,6 +10317,7 @@
         </w:rPr>
       </w:pPr>
       <w:proofErr w:type="spellStart"/>
+      <w:proofErr w:type="gramStart"/>
       <w:r>
         <w:rPr>
           <w:sz w:val="24"/>
@@ -9037,6 +10326,7 @@
         <w:t>numpy.identity</w:t>
       </w:r>
       <w:proofErr w:type="spellEnd"/>
+      <w:proofErr w:type="gramEnd"/>
       <w:r>
         <w:rPr>
           <w:sz w:val="24"/>
@@ -9061,6 +10351,7 @@
         </w:rPr>
       </w:pPr>
       <w:proofErr w:type="spellStart"/>
+      <w:proofErr w:type="gramStart"/>
       <w:r>
         <w:rPr>
           <w:sz w:val="24"/>
@@ -9074,7 +10365,15 @@
           <w:sz w:val="24"/>
           <w:szCs w:val="24"/>
         </w:rPr>
-        <w:t xml:space="preserve">() and </w:t>
+        <w:t>(</w:t>
+      </w:r>
+      <w:proofErr w:type="gramEnd"/>
+      <w:r>
+        <w:rPr>
+          <w:sz w:val="24"/>
+          <w:szCs w:val="24"/>
+        </w:rPr>
+        <w:t xml:space="preserve">) and </w:t>
       </w:r>
       <w:proofErr w:type="spellStart"/>
       <w:r>
@@ -9109,6 +10408,7 @@
         </w:rPr>
       </w:pPr>
       <w:proofErr w:type="spellStart"/>
+      <w:proofErr w:type="gramStart"/>
       <w:r>
         <w:rPr>
           <w:sz w:val="24"/>
@@ -9122,7 +10422,15 @@
           <w:sz w:val="24"/>
           <w:szCs w:val="24"/>
         </w:rPr>
-        <w:t xml:space="preserve">() and </w:t>
+        <w:t>(</w:t>
+      </w:r>
+      <w:proofErr w:type="gramEnd"/>
+      <w:r>
+        <w:rPr>
+          <w:sz w:val="24"/>
+          <w:szCs w:val="24"/>
+        </w:rPr>
+        <w:t xml:space="preserve">) and </w:t>
       </w:r>
       <w:proofErr w:type="spellStart"/>
       <w:r>
@@ -9157,6 +10465,7 @@
         </w:rPr>
       </w:pPr>
       <w:proofErr w:type="spellStart"/>
+      <w:proofErr w:type="gramStart"/>
       <w:r>
         <w:rPr>
           <w:sz w:val="24"/>
@@ -9165,6 +10474,7 @@
         <w:t>numpy.mean</w:t>
       </w:r>
       <w:proofErr w:type="spellEnd"/>
+      <w:proofErr w:type="gramEnd"/>
       <w:r>
         <w:rPr>
           <w:sz w:val="24"/>
@@ -9226,6 +10536,7 @@
         </w:rPr>
       </w:pPr>
       <w:proofErr w:type="spellStart"/>
+      <w:proofErr w:type="gramStart"/>
       <w:r>
         <w:rPr>
           <w:sz w:val="24"/>
@@ -9234,6 +10545,7 @@
         <w:t>numpy.inner</w:t>
       </w:r>
       <w:proofErr w:type="spellEnd"/>
+      <w:proofErr w:type="gramEnd"/>
       <w:r>
         <w:rPr>
           <w:sz w:val="24"/>
@@ -9409,6 +10721,7 @@
         <w:t xml:space="preserve">A constructor is a function of a class that is called whenever an object is created. </w:t>
       </w:r>
       <w:proofErr w:type="spellStart"/>
+      <w:proofErr w:type="gramStart"/>
       <w:r>
         <w:rPr>
           <w:sz w:val="24"/>
@@ -9417,6 +10730,7 @@
         <w:t>It’s</w:t>
       </w:r>
       <w:proofErr w:type="spellEnd"/>
+      <w:proofErr w:type="gramEnd"/>
       <w:r>
         <w:rPr>
           <w:sz w:val="24"/>
@@ -9615,6 +10929,7 @@
         <w:t xml:space="preserve">Let’s go through the </w:t>
       </w:r>
       <w:proofErr w:type="spellStart"/>
+      <w:proofErr w:type="gramStart"/>
       <w:r>
         <w:rPr>
           <w:sz w:val="24"/>
@@ -9622,6 +10937,7 @@
         </w:rPr>
         <w:t>xml.etree</w:t>
       </w:r>
+      <w:proofErr w:type="gramEnd"/>
       <w:r>
         <w:rPr>
           <w:sz w:val="24"/>
@@ -9749,12 +11065,21 @@
         <w:t xml:space="preserve">&gt;&gt;&gt; root = </w:t>
       </w:r>
       <w:proofErr w:type="spellStart"/>
-      <w:r>
-        <w:rPr>
-          <w:sz w:val="24"/>
-          <w:szCs w:val="24"/>
-        </w:rPr>
-        <w:t>xml.etree.ElementTree.fromstring</w:t>
+      <w:proofErr w:type="gramStart"/>
+      <w:r>
+        <w:rPr>
+          <w:sz w:val="24"/>
+          <w:szCs w:val="24"/>
+        </w:rPr>
+        <w:t>xml.etree</w:t>
+      </w:r>
+      <w:proofErr w:type="gramEnd"/>
+      <w:r>
+        <w:rPr>
+          <w:sz w:val="24"/>
+          <w:szCs w:val="24"/>
+        </w:rPr>
+        <w:t>.ElementTree.fromstring</w:t>
       </w:r>
       <w:proofErr w:type="spellEnd"/>
       <w:r>
@@ -10105,7 +11430,23 @@
           <w:sz w:val="24"/>
           <w:szCs w:val="24"/>
         </w:rPr>
-        <w:t>\d matches anything that is a digit( [0-9] ). \D matches anything that is not a digit</w:t>
+        <w:t xml:space="preserve">\d matches anything that is a </w:t>
+      </w:r>
+      <w:proofErr w:type="gramStart"/>
+      <w:r>
+        <w:rPr>
+          <w:sz w:val="24"/>
+          <w:szCs w:val="24"/>
+        </w:rPr>
+        <w:t>digit( [</w:t>
+      </w:r>
+      <w:proofErr w:type="gramEnd"/>
+      <w:r>
+        <w:rPr>
+          <w:sz w:val="24"/>
+          <w:szCs w:val="24"/>
+        </w:rPr>
+        <w:t>0-9] ). \D matches anything that is not a digit</w:t>
       </w:r>
     </w:p>
     <w:p>
@@ -10130,7 +11471,15 @@
           <w:sz w:val="24"/>
           <w:szCs w:val="24"/>
         </w:rPr>
-        <w:t xml:space="preserve">[ \r\n\t\f </w:t>
+        <w:t xml:space="preserve">[ </w:t>
+      </w:r>
+      <w:proofErr w:type="gramStart"/>
+      <w:r>
+        <w:rPr>
+          <w:sz w:val="24"/>
+          <w:szCs w:val="24"/>
+        </w:rPr>
+        <w:t xml:space="preserve">\r\n\t\f </w:t>
       </w:r>
       <w:r>
         <w:rPr>
@@ -10146,6 +11495,7 @@
         </w:rPr>
         <w:t>]</w:t>
       </w:r>
+      <w:proofErr w:type="gramEnd"/>
       <w:r>
         <w:rPr>
           <w:sz w:val="24"/>
@@ -10620,12 +11970,21 @@
         <w:t xml:space="preserve">If we need to read an input as stdin, we use the sys module and use the </w:t>
       </w:r>
       <w:proofErr w:type="spellStart"/>
-      <w:r>
-        <w:rPr>
-          <w:sz w:val="24"/>
-          <w:szCs w:val="24"/>
-        </w:rPr>
-        <w:t>sys.stdin.read</w:t>
+      <w:proofErr w:type="gramStart"/>
+      <w:r>
+        <w:rPr>
+          <w:sz w:val="24"/>
+          <w:szCs w:val="24"/>
+        </w:rPr>
+        <w:t>sys.stdin</w:t>
+      </w:r>
+      <w:proofErr w:type="gramEnd"/>
+      <w:r>
+        <w:rPr>
+          <w:sz w:val="24"/>
+          <w:szCs w:val="24"/>
+        </w:rPr>
+        <w:t>.read</w:t>
       </w:r>
       <w:proofErr w:type="spellEnd"/>
       <w:r>
@@ -10961,7 +12320,23 @@
           <w:sz w:val="24"/>
           <w:szCs w:val="24"/>
         </w:rPr>
-        <w:t>Finally, the argument to listen() tells that the maximum number of requests the server socket can have waiting in a queue. 5 is the normal max.</w:t>
+        <w:t xml:space="preserve">Finally, the argument to </w:t>
+      </w:r>
+      <w:proofErr w:type="gramStart"/>
+      <w:r>
+        <w:rPr>
+          <w:sz w:val="24"/>
+          <w:szCs w:val="24"/>
+        </w:rPr>
+        <w:t>listen(</w:t>
+      </w:r>
+      <w:proofErr w:type="gramEnd"/>
+      <w:r>
+        <w:rPr>
+          <w:sz w:val="24"/>
+          <w:szCs w:val="24"/>
+        </w:rPr>
+        <w:t>) tells that the maximum number of requests the server socket can have waiting in a queue. 5 is the normal max.</w:t>
       </w:r>
     </w:p>
     <w:p>
@@ -11189,7 +12564,23 @@
           <w:sz w:val="24"/>
           <w:szCs w:val="24"/>
         </w:rPr>
-        <w:t>The socket.socket() method takes two arguments, first the address family, then the protocol.</w:t>
+        <w:t xml:space="preserve">The </w:t>
+      </w:r>
+      <w:proofErr w:type="gramStart"/>
+      <w:r>
+        <w:rPr>
+          <w:sz w:val="24"/>
+          <w:szCs w:val="24"/>
+        </w:rPr>
+        <w:t>socket.socket</w:t>
+      </w:r>
+      <w:proofErr w:type="gramEnd"/>
+      <w:r>
+        <w:rPr>
+          <w:sz w:val="24"/>
+          <w:szCs w:val="24"/>
+        </w:rPr>
+        <w:t>() method takes two arguments, first the address family, then the protocol.</w:t>
       </w:r>
     </w:p>
     <w:p>
@@ -11256,28 +12647,65 @@
           <w:szCs w:val="24"/>
         </w:rPr>
       </w:pPr>
-    </w:p>
-    <w:p>
-      <w:pPr>
-        <w:tabs>
-          <w:tab w:val="left" w:pos="2025"/>
-        </w:tabs>
-        <w:rPr>
-          <w:sz w:val="24"/>
-          <w:szCs w:val="24"/>
-        </w:rPr>
-      </w:pPr>
-    </w:p>
-    <w:p>
-      <w:pPr>
-        <w:tabs>
-          <w:tab w:val="left" w:pos="2025"/>
-        </w:tabs>
-        <w:rPr>
-          <w:sz w:val="24"/>
-          <w:szCs w:val="24"/>
-        </w:rPr>
-      </w:pPr>
+      <w:r>
+        <w:rPr>
+          <w:sz w:val="24"/>
+          <w:szCs w:val="24"/>
+        </w:rPr>
+        <w:t>We’ll delve more into sockets later</w:t>
+      </w:r>
+    </w:p>
+    <w:p>
+      <w:pPr>
+        <w:tabs>
+          <w:tab w:val="left" w:pos="2025"/>
+        </w:tabs>
+        <w:jc w:val="center"/>
+        <w:rPr>
+          <w:sz w:val="24"/>
+          <w:szCs w:val="24"/>
+        </w:rPr>
+      </w:pPr>
+      <w:r>
+        <w:rPr>
+          <w:sz w:val="24"/>
+          <w:szCs w:val="24"/>
+        </w:rPr>
+        <w:t>5</w:t>
+      </w:r>
+      <w:r>
+        <w:rPr>
+          <w:sz w:val="24"/>
+          <w:szCs w:val="24"/>
+          <w:vertAlign w:val="superscript"/>
+        </w:rPr>
+        <w:t>th</w:t>
+      </w:r>
+      <w:r>
+        <w:rPr>
+          <w:sz w:val="24"/>
+          <w:szCs w:val="24"/>
+        </w:rPr>
+        <w:t xml:space="preserve"> June</w:t>
+      </w:r>
+    </w:p>
+    <w:p>
+      <w:pPr>
+        <w:tabs>
+          <w:tab w:val="left" w:pos="2025"/>
+        </w:tabs>
+        <w:rPr>
+          <w:sz w:val="24"/>
+          <w:szCs w:val="24"/>
+        </w:rPr>
+      </w:pPr>
+      <w:r>
+        <w:rPr>
+          <w:sz w:val="24"/>
+          <w:szCs w:val="24"/>
+        </w:rPr>
+        <w:t>Managed to finish all regex problems from hackerrank. I have now killed one weakness from Month 1</w:t>
+      </w:r>
     </w:p>
     <w:sectPr>
       <w:pgSz w:w="12240" w:h="15840"/>

</xml_diff>

<commit_message>
added Adding items into Linked list.py
</commit_message>
<xml_diff>
--- a/Python notes.docx
+++ b/Python notes.docx
@@ -1,6 +1,6 @@
 
 <file path=word/document.xml><?xml version="1.0" encoding="utf-8"?>
-<w:document xmlns:wpc="http://schemas.microsoft.com/office/word/2010/wordprocessingCanvas" xmlns:cx="http://schemas.microsoft.com/office/drawing/2014/chartex" xmlns:cx1="http://schemas.microsoft.com/office/drawing/2015/9/8/chartex" xmlns:cx2="http://schemas.microsoft.com/office/drawing/2015/10/21/chartex" xmlns:cx3="http://schemas.microsoft.com/office/drawing/2016/5/9/chartex" xmlns:cx4="http://schemas.microsoft.com/office/drawing/2016/5/10/chartex" xmlns:cx5="http://schemas.microsoft.com/office/drawing/2016/5/11/chartex" xmlns:cx6="http://schemas.microsoft.com/office/drawing/2016/5/12/chartex" xmlns:cx7="http://schemas.microsoft.com/office/drawing/2016/5/13/chartex" xmlns:cx8="http://schemas.microsoft.com/office/drawing/2016/5/14/chartex" xmlns:mc="http://schemas.openxmlformats.org/markup-compatibility/2006" xmlns:aink="http://schemas.microsoft.com/office/drawing/2016/ink" xmlns:am3d="http://schemas.microsoft.com/office/drawing/2017/model3d" xmlns:o="urn:schemas-microsoft-com:office:office" xmlns:oel="http://schemas.microsoft.com/office/2019/extlst" xmlns:r="http://schemas.openxmlformats.org/officeDocument/2006/relationships" xmlns:m="http://schemas.openxmlformats.org/officeDocument/2006/math" xmlns:v="urn:schemas-microsoft-com:vml" xmlns:wp14="http://schemas.microsoft.com/office/word/2010/wordprocessingDrawing" xmlns:wp="http://schemas.openxmlformats.org/drawingml/2006/wordprocessingDrawing" xmlns:w10="urn:schemas-microsoft-com:office:word" xmlns:w="http://schemas.openxmlformats.org/wordprocessingml/2006/main" xmlns:w14="http://schemas.microsoft.com/office/word/2010/wordml" xmlns:w15="http://schemas.microsoft.com/office/word/2012/wordml" xmlns:w16cex="http://schemas.microsoft.com/office/word/2018/wordml/cex" xmlns:w16cid="http://schemas.microsoft.com/office/word/2016/wordml/cid" xmlns:w16="http://schemas.microsoft.com/office/word/2018/wordml" xmlns:w16du="http://schemas.microsoft.com/office/word/2023/wordml/word16du" xmlns:w16sdtdh="http://schemas.microsoft.com/office/word/2020/wordml/sdtdatahash" xmlns:w16se="http://schemas.microsoft.com/office/word/2015/wordml/symex" xmlns:wpg="http://schemas.microsoft.com/office/word/2010/wordprocessingGroup" xmlns:wpi="http://schemas.microsoft.com/office/word/2010/wordprocessingInk" xmlns:wne="http://schemas.microsoft.com/office/word/2006/wordml" xmlns:wps="http://schemas.microsoft.com/office/word/2010/wordprocessingShape" mc:Ignorable="w14 w15 w16se w16cid w16 w16cex w16sdtdh wp14">
+<w:document xmlns:wpc="http://schemas.microsoft.com/office/word/2010/wordprocessingCanvas" xmlns:cx="http://schemas.microsoft.com/office/drawing/2014/chartex" xmlns:cx1="http://schemas.microsoft.com/office/drawing/2015/9/8/chartex" xmlns:cx2="http://schemas.microsoft.com/office/drawing/2015/10/21/chartex" xmlns:cx3="http://schemas.microsoft.com/office/drawing/2016/5/9/chartex" xmlns:cx4="http://schemas.microsoft.com/office/drawing/2016/5/10/chartex" xmlns:cx5="http://schemas.microsoft.com/office/drawing/2016/5/11/chartex" xmlns:cx6="http://schemas.microsoft.com/office/drawing/2016/5/12/chartex" xmlns:cx7="http://schemas.microsoft.com/office/drawing/2016/5/13/chartex" xmlns:cx8="http://schemas.microsoft.com/office/drawing/2016/5/14/chartex" xmlns:mc="http://schemas.openxmlformats.org/markup-compatibility/2006" xmlns:aink="http://schemas.microsoft.com/office/drawing/2016/ink" xmlns:am3d="http://schemas.microsoft.com/office/drawing/2017/model3d" xmlns:o="urn:schemas-microsoft-com:office:office" xmlns:oel="http://schemas.microsoft.com/office/2019/extlst" xmlns:r="http://schemas.openxmlformats.org/officeDocument/2006/relationships" xmlns:m="http://schemas.openxmlformats.org/officeDocument/2006/math" xmlns:v="urn:schemas-microsoft-com:vml" xmlns:wp14="http://schemas.microsoft.com/office/word/2010/wordprocessingDrawing" xmlns:wp="http://schemas.openxmlformats.org/drawingml/2006/wordprocessingDrawing" xmlns:w10="urn:schemas-microsoft-com:office:word" xmlns:w="http://schemas.openxmlformats.org/wordprocessingml/2006/main" xmlns:w14="http://schemas.microsoft.com/office/word/2010/wordml" xmlns:w15="http://schemas.microsoft.com/office/word/2012/wordml" xmlns:w16cex="http://schemas.microsoft.com/office/word/2018/wordml/cex" xmlns:w16cid="http://schemas.microsoft.com/office/word/2016/wordml/cid" xmlns:w16="http://schemas.microsoft.com/office/word/2018/wordml" xmlns:w16sdtdh="http://schemas.microsoft.com/office/word/2020/wordml/sdtdatahash" xmlns:w16se="http://schemas.microsoft.com/office/word/2015/wordml/symex" xmlns:wpg="http://schemas.microsoft.com/office/word/2010/wordprocessingGroup" xmlns:wpi="http://schemas.microsoft.com/office/word/2010/wordprocessingInk" xmlns:wne="http://schemas.microsoft.com/office/word/2006/wordml" xmlns:wps="http://schemas.microsoft.com/office/word/2010/wordprocessingShape" mc:Ignorable="w14 w15 w16se w16cid w16 w16cex w16sdtdh wp14">
   <w:body>
     <w:p>
       <w:pPr>
@@ -9815,6 +9815,7 @@
       </w:pPr>
       <w:r>
         <w:rPr>
+          <w:noProof/>
           <w:sz w:val="24"/>
           <w:szCs w:val="24"/>
         </w:rPr>
@@ -9910,6 +9911,7 @@
       </w:pPr>
       <w:r>
         <w:rPr>
+          <w:noProof/>
           <w:sz w:val="24"/>
           <w:szCs w:val="24"/>
         </w:rPr>
@@ -10043,6 +10045,7 @@
       </w:pPr>
       <w:r>
         <w:rPr>
+          <w:noProof/>
           <w:sz w:val="24"/>
           <w:szCs w:val="24"/>
         </w:rPr>
@@ -10114,6 +10117,7 @@
       </w:pPr>
       <w:r>
         <w:rPr>
+          <w:noProof/>
           <w:sz w:val="24"/>
           <w:szCs w:val="24"/>
         </w:rPr>
@@ -10299,11 +10303,514 @@
         <w:tabs>
           <w:tab w:val="left" w:pos="2025"/>
         </w:tabs>
-        <w:rPr>
-          <w:sz w:val="24"/>
-          <w:szCs w:val="24"/>
-        </w:rPr>
-      </w:pPr>
+        <w:jc w:val="center"/>
+        <w:rPr>
+          <w:sz w:val="24"/>
+          <w:szCs w:val="24"/>
+        </w:rPr>
+      </w:pPr>
+      <w:r>
+        <w:rPr>
+          <w:sz w:val="24"/>
+          <w:szCs w:val="24"/>
+        </w:rPr>
+        <w:lastRenderedPageBreak/>
+        <w:t>9</w:t>
+      </w:r>
+      <w:r>
+        <w:rPr>
+          <w:sz w:val="24"/>
+          <w:szCs w:val="24"/>
+          <w:vertAlign w:val="superscript"/>
+        </w:rPr>
+        <w:t>th</w:t>
+      </w:r>
+      <w:r>
+        <w:rPr>
+          <w:sz w:val="24"/>
+          <w:szCs w:val="24"/>
+        </w:rPr>
+        <w:t xml:space="preserve"> June</w:t>
+      </w:r>
+    </w:p>
+    <w:p>
+      <w:pPr>
+        <w:tabs>
+          <w:tab w:val="left" w:pos="2025"/>
+        </w:tabs>
+        <w:rPr>
+          <w:i/>
+          <w:iCs/>
+          <w:sz w:val="24"/>
+          <w:szCs w:val="24"/>
+        </w:rPr>
+      </w:pPr>
+      <w:r>
+        <w:rPr>
+          <w:i/>
+          <w:iCs/>
+          <w:sz w:val="24"/>
+          <w:szCs w:val="24"/>
+        </w:rPr>
+        <w:t>Traversing through a Linked list</w:t>
+      </w:r>
+    </w:p>
+    <w:p>
+      <w:pPr>
+        <w:tabs>
+          <w:tab w:val="left" w:pos="2025"/>
+        </w:tabs>
+        <w:rPr>
+          <w:sz w:val="24"/>
+          <w:szCs w:val="24"/>
+        </w:rPr>
+      </w:pPr>
+      <w:r>
+        <w:rPr>
+          <w:sz w:val="24"/>
+          <w:szCs w:val="24"/>
+        </w:rPr>
+        <w:t>In order to traverse through a linked list and print its items, we need to define a new function for printing the linked list items.</w:t>
+      </w:r>
+    </w:p>
+    <w:p>
+      <w:pPr>
+        <w:tabs>
+          <w:tab w:val="left" w:pos="2025"/>
+        </w:tabs>
+        <w:rPr>
+          <w:sz w:val="24"/>
+          <w:szCs w:val="24"/>
+        </w:rPr>
+      </w:pPr>
+      <w:r>
+        <w:rPr>
+          <w:sz w:val="24"/>
+          <w:szCs w:val="24"/>
+        </w:rPr>
+        <w:drawing>
+          <wp:inline distT="0" distB="0" distL="0" distR="0" wp14:anchorId="4FFEA40A" wp14:editId="76E80093">
+            <wp:extent cx="3905795" cy="2743583"/>
+            <wp:effectExtent l="0" t="0" r="0" b="0"/>
+            <wp:docPr id="1393071570" name="Picture 1"/>
+            <wp:cNvGraphicFramePr>
+              <a:graphicFrameLocks xmlns:a="http://schemas.openxmlformats.org/drawingml/2006/main" noChangeAspect="1"/>
+            </wp:cNvGraphicFramePr>
+            <a:graphic xmlns:a="http://schemas.openxmlformats.org/drawingml/2006/main">
+              <a:graphicData uri="http://schemas.openxmlformats.org/drawingml/2006/picture">
+                <pic:pic xmlns:pic="http://schemas.openxmlformats.org/drawingml/2006/picture">
+                  <pic:nvPicPr>
+                    <pic:cNvPr id="1393071570" name=""/>
+                    <pic:cNvPicPr/>
+                  </pic:nvPicPr>
+                  <pic:blipFill>
+                    <a:blip r:embed="rId23"/>
+                    <a:stretch>
+                      <a:fillRect/>
+                    </a:stretch>
+                  </pic:blipFill>
+                  <pic:spPr>
+                    <a:xfrm>
+                      <a:off x="0" y="0"/>
+                      <a:ext cx="3905795" cy="2743583"/>
+                    </a:xfrm>
+                    <a:prstGeom prst="rect">
+                      <a:avLst/>
+                    </a:prstGeom>
+                  </pic:spPr>
+                </pic:pic>
+              </a:graphicData>
+            </a:graphic>
+          </wp:inline>
+        </w:drawing>
+      </w:r>
+    </w:p>
+    <w:p>
+      <w:pPr>
+        <w:tabs>
+          <w:tab w:val="left" w:pos="2025"/>
+        </w:tabs>
+        <w:rPr>
+          <w:sz w:val="24"/>
+          <w:szCs w:val="24"/>
+        </w:rPr>
+      </w:pPr>
+      <w:r>
+        <w:rPr>
+          <w:sz w:val="24"/>
+          <w:szCs w:val="24"/>
+        </w:rPr>
+        <w:t xml:space="preserve">In the above code snippet, first we create a new variable current_val that stores the head node (headval). We then start an iteration for printing the data in current_val, as we continuously update the value of current_val to its next node. When we reach the tail node, </w:t>
+      </w:r>
+      <w:r>
+        <w:rPr>
+          <w:sz w:val="24"/>
+          <w:szCs w:val="24"/>
+        </w:rPr>
+        <w:t>which has a None value as its nextval, the iteration stops.</w:t>
+      </w:r>
+    </w:p>
+    <w:p>
+      <w:pPr>
+        <w:tabs>
+          <w:tab w:val="left" w:pos="2025"/>
+        </w:tabs>
+        <w:rPr>
+          <w:sz w:val="24"/>
+          <w:szCs w:val="24"/>
+        </w:rPr>
+      </w:pPr>
+      <w:r>
+        <w:rPr>
+          <w:sz w:val="24"/>
+          <w:szCs w:val="24"/>
+        </w:rPr>
+        <w:t>From the two code snippets above, we have manually added nodes by defining a new node as the next value of the previous node. We need to define a function to add new nodes as the come in.</w:t>
+      </w:r>
+    </w:p>
+    <w:p>
+      <w:pPr>
+        <w:tabs>
+          <w:tab w:val="left" w:pos="2025"/>
+        </w:tabs>
+        <w:rPr>
+          <w:i/>
+          <w:iCs/>
+          <w:sz w:val="24"/>
+          <w:szCs w:val="24"/>
+        </w:rPr>
+      </w:pPr>
+      <w:r>
+        <w:rPr>
+          <w:i/>
+          <w:iCs/>
+          <w:sz w:val="24"/>
+          <w:szCs w:val="24"/>
+        </w:rPr>
+        <w:t>Adding items at the end of a Linked list</w:t>
+      </w:r>
+    </w:p>
+    <w:p>
+      <w:pPr>
+        <w:tabs>
+          <w:tab w:val="left" w:pos="2025"/>
+        </w:tabs>
+        <w:rPr>
+          <w:sz w:val="24"/>
+          <w:szCs w:val="24"/>
+        </w:rPr>
+      </w:pPr>
+      <w:r>
+        <w:rPr>
+          <w:sz w:val="24"/>
+          <w:szCs w:val="24"/>
+        </w:rPr>
+        <w:t>Let us first create a new code snippet to describe the addition of new nodes.</w:t>
+      </w:r>
+    </w:p>
+    <w:p>
+      <w:pPr>
+        <w:tabs>
+          <w:tab w:val="left" w:pos="2025"/>
+        </w:tabs>
+        <w:rPr>
+          <w:sz w:val="24"/>
+          <w:szCs w:val="24"/>
+        </w:rPr>
+      </w:pPr>
+      <w:r>
+        <w:rPr>
+          <w:sz w:val="24"/>
+          <w:szCs w:val="24"/>
+        </w:rPr>
+        <w:lastRenderedPageBreak/>
+        <w:drawing>
+          <wp:inline distT="0" distB="0" distL="0" distR="0" wp14:anchorId="0AFE6380" wp14:editId="32D42C27">
+            <wp:extent cx="5943600" cy="2385060"/>
+            <wp:effectExtent l="0" t="0" r="0" b="0"/>
+            <wp:docPr id="1787401401" name="Picture 1"/>
+            <wp:cNvGraphicFramePr>
+              <a:graphicFrameLocks xmlns:a="http://schemas.openxmlformats.org/drawingml/2006/main" noChangeAspect="1"/>
+            </wp:cNvGraphicFramePr>
+            <a:graphic xmlns:a="http://schemas.openxmlformats.org/drawingml/2006/main">
+              <a:graphicData uri="http://schemas.openxmlformats.org/drawingml/2006/picture">
+                <pic:pic xmlns:pic="http://schemas.openxmlformats.org/drawingml/2006/picture">
+                  <pic:nvPicPr>
+                    <pic:cNvPr id="1787401401" name=""/>
+                    <pic:cNvPicPr/>
+                  </pic:nvPicPr>
+                  <pic:blipFill>
+                    <a:blip r:embed="rId24"/>
+                    <a:stretch>
+                      <a:fillRect/>
+                    </a:stretch>
+                  </pic:blipFill>
+                  <pic:spPr>
+                    <a:xfrm>
+                      <a:off x="0" y="0"/>
+                      <a:ext cx="5943600" cy="2385060"/>
+                    </a:xfrm>
+                    <a:prstGeom prst="rect">
+                      <a:avLst/>
+                    </a:prstGeom>
+                  </pic:spPr>
+                </pic:pic>
+              </a:graphicData>
+            </a:graphic>
+          </wp:inline>
+        </w:drawing>
+      </w:r>
+    </w:p>
+    <w:p>
+      <w:pPr>
+        <w:tabs>
+          <w:tab w:val="left" w:pos="2025"/>
+        </w:tabs>
+        <w:rPr>
+          <w:sz w:val="24"/>
+          <w:szCs w:val="24"/>
+        </w:rPr>
+      </w:pPr>
+      <w:r>
+        <w:rPr>
+          <w:sz w:val="24"/>
+          <w:szCs w:val="24"/>
+        </w:rPr>
+        <w:t>So now we have created an insert function that takes in a string which will be used to create a new node (new_node) within it. Afterwards, we check if the linked list is empty by checking if there is a head node. If there is no head node, then the new node becomes the head node.</w:t>
+      </w:r>
+    </w:p>
+    <w:p>
+      <w:pPr>
+        <w:tabs>
+          <w:tab w:val="left" w:pos="2025"/>
+        </w:tabs>
+        <w:rPr>
+          <w:sz w:val="24"/>
+          <w:szCs w:val="24"/>
+        </w:rPr>
+      </w:pPr>
+      <w:r>
+        <w:rPr>
+          <w:sz w:val="24"/>
+          <w:szCs w:val="24"/>
+        </w:rPr>
+        <w:t>If there if a head node, then we first create a new variable (n) which holds the head. In order to know if we have reached the tail node, we check if the current node we are in has a next value of none. So</w:t>
+      </w:r>
+      <w:r>
+        <w:rPr>
+          <w:sz w:val="24"/>
+          <w:szCs w:val="24"/>
+        </w:rPr>
+        <w:t>,</w:t>
+      </w:r>
+      <w:r>
+        <w:rPr>
+          <w:sz w:val="24"/>
+          <w:szCs w:val="24"/>
+        </w:rPr>
+        <w:t xml:space="preserve"> we start an iteration that continues so long as the next of n is not none.</w:t>
+      </w:r>
+    </w:p>
+    <w:p>
+      <w:pPr>
+        <w:tabs>
+          <w:tab w:val="left" w:pos="2025"/>
+        </w:tabs>
+        <w:rPr>
+          <w:sz w:val="24"/>
+          <w:szCs w:val="24"/>
+        </w:rPr>
+      </w:pPr>
+      <w:r>
+        <w:rPr>
+          <w:sz w:val="24"/>
+          <w:szCs w:val="24"/>
+        </w:rPr>
+        <w:t>The iteration stops when the next value of n is not none. So</w:t>
+      </w:r>
+      <w:r>
+        <w:rPr>
+          <w:sz w:val="24"/>
+          <w:szCs w:val="24"/>
+        </w:rPr>
+        <w:t>,</w:t>
+      </w:r>
+      <w:r>
+        <w:rPr>
+          <w:sz w:val="24"/>
+          <w:szCs w:val="24"/>
+        </w:rPr>
+        <w:t xml:space="preserve"> at this point, we give the next value of n as the new node.</w:t>
+      </w:r>
+    </w:p>
+    <w:p>
+      <w:pPr>
+        <w:tabs>
+          <w:tab w:val="left" w:pos="2025"/>
+        </w:tabs>
+        <w:rPr>
+          <w:i/>
+          <w:iCs/>
+          <w:sz w:val="24"/>
+          <w:szCs w:val="24"/>
+        </w:rPr>
+      </w:pPr>
+      <w:r>
+        <w:rPr>
+          <w:i/>
+          <w:iCs/>
+          <w:sz w:val="24"/>
+          <w:szCs w:val="24"/>
+        </w:rPr>
+        <w:t>Adding items at the beginning of a linked list</w:t>
+      </w:r>
+    </w:p>
+    <w:p>
+      <w:pPr>
+        <w:tabs>
+          <w:tab w:val="left" w:pos="2025"/>
+        </w:tabs>
+        <w:rPr>
+          <w:sz w:val="24"/>
+          <w:szCs w:val="24"/>
+        </w:rPr>
+      </w:pPr>
+      <w:r>
+        <w:rPr>
+          <w:sz w:val="24"/>
+          <w:szCs w:val="24"/>
+        </w:rPr>
+        <w:drawing>
+          <wp:inline distT="0" distB="0" distL="0" distR="0" wp14:anchorId="2907275B" wp14:editId="0CA22C9C">
+            <wp:extent cx="5943600" cy="1607820"/>
+            <wp:effectExtent l="0" t="0" r="0" b="0"/>
+            <wp:docPr id="1132609858" name="Picture 1"/>
+            <wp:cNvGraphicFramePr>
+              <a:graphicFrameLocks xmlns:a="http://schemas.openxmlformats.org/drawingml/2006/main" noChangeAspect="1"/>
+            </wp:cNvGraphicFramePr>
+            <a:graphic xmlns:a="http://schemas.openxmlformats.org/drawingml/2006/main">
+              <a:graphicData uri="http://schemas.openxmlformats.org/drawingml/2006/picture">
+                <pic:pic xmlns:pic="http://schemas.openxmlformats.org/drawingml/2006/picture">
+                  <pic:nvPicPr>
+                    <pic:cNvPr id="1132609858" name=""/>
+                    <pic:cNvPicPr/>
+                  </pic:nvPicPr>
+                  <pic:blipFill>
+                    <a:blip r:embed="rId25"/>
+                    <a:stretch>
+                      <a:fillRect/>
+                    </a:stretch>
+                  </pic:blipFill>
+                  <pic:spPr>
+                    <a:xfrm>
+                      <a:off x="0" y="0"/>
+                      <a:ext cx="5943600" cy="1607820"/>
+                    </a:xfrm>
+                    <a:prstGeom prst="rect">
+                      <a:avLst/>
+                    </a:prstGeom>
+                  </pic:spPr>
+                </pic:pic>
+              </a:graphicData>
+            </a:graphic>
+          </wp:inline>
+        </w:drawing>
+      </w:r>
+    </w:p>
+    <w:p>
+      <w:pPr>
+        <w:tabs>
+          <w:tab w:val="left" w:pos="2025"/>
+        </w:tabs>
+        <w:rPr>
+          <w:sz w:val="24"/>
+          <w:szCs w:val="24"/>
+        </w:rPr>
+      </w:pPr>
+      <w:r>
+        <w:rPr>
+          <w:sz w:val="24"/>
+          <w:szCs w:val="24"/>
+        </w:rPr>
+        <w:t>I think it’s all self-explanatory as seen from the comments.</w:t>
+      </w:r>
+    </w:p>
+    <w:p>
+      <w:pPr>
+        <w:tabs>
+          <w:tab w:val="left" w:pos="2025"/>
+        </w:tabs>
+        <w:rPr>
+          <w:i/>
+          <w:iCs/>
+          <w:sz w:val="24"/>
+          <w:szCs w:val="24"/>
+        </w:rPr>
+      </w:pPr>
+      <w:r>
+        <w:rPr>
+          <w:i/>
+          <w:iCs/>
+          <w:sz w:val="24"/>
+          <w:szCs w:val="24"/>
+        </w:rPr>
+        <w:t>Adding items at a point within the linked list</w:t>
+      </w:r>
+    </w:p>
+    <w:p>
+      <w:pPr>
+        <w:tabs>
+          <w:tab w:val="left" w:pos="2025"/>
+        </w:tabs>
+        <w:rPr>
+          <w:sz w:val="24"/>
+          <w:szCs w:val="24"/>
+        </w:rPr>
+      </w:pPr>
+      <w:r>
+        <w:rPr>
+          <w:sz w:val="24"/>
+          <w:szCs w:val="24"/>
+        </w:rPr>
+        <w:t>First, we create a new function for adding a node at a certain point of the linked list.</w:t>
+      </w:r>
+    </w:p>
+    <w:p>
+      <w:pPr>
+        <w:tabs>
+          <w:tab w:val="left" w:pos="2025"/>
+        </w:tabs>
+        <w:rPr>
+          <w:sz w:val="24"/>
+          <w:szCs w:val="24"/>
+        </w:rPr>
+      </w:pPr>
+      <w:r>
+        <w:rPr>
+          <w:sz w:val="24"/>
+          <w:szCs w:val="24"/>
+        </w:rPr>
+        <w:t>This function needs to take two arguments. The first will be the node being added, and the second will be the node after which to insert the new node.</w:t>
+      </w:r>
+    </w:p>
+    <w:p>
+      <w:pPr>
+        <w:tabs>
+          <w:tab w:val="left" w:pos="2025"/>
+        </w:tabs>
+        <w:rPr>
+          <w:sz w:val="24"/>
+          <w:szCs w:val="24"/>
+        </w:rPr>
+      </w:pPr>
+      <w:r>
+        <w:rPr>
+          <w:sz w:val="24"/>
+          <w:szCs w:val="24"/>
+        </w:rPr>
+        <w:lastRenderedPageBreak/>
+        <w:t>Within the function, we iterate through the linked list until we reach the node after which we want to add the new node. The rest is explained in the comments.</w:t>
+      </w:r>
     </w:p>
     <w:sectPr>
       <w:pgSz w:w="12240" w:h="15840"/>
@@ -10316,7 +10823,7 @@
 </file>
 
 <file path=word/numbering.xml><?xml version="1.0" encoding="utf-8"?>
-<w:numbering xmlns:wpc="http://schemas.microsoft.com/office/word/2010/wordprocessingCanvas" xmlns:cx="http://schemas.microsoft.com/office/drawing/2014/chartex" xmlns:cx1="http://schemas.microsoft.com/office/drawing/2015/9/8/chartex" xmlns:cx2="http://schemas.microsoft.com/office/drawing/2015/10/21/chartex" xmlns:cx3="http://schemas.microsoft.com/office/drawing/2016/5/9/chartex" xmlns:cx4="http://schemas.microsoft.com/office/drawing/2016/5/10/chartex" xmlns:cx5="http://schemas.microsoft.com/office/drawing/2016/5/11/chartex" xmlns:cx6="http://schemas.microsoft.com/office/drawing/2016/5/12/chartex" xmlns:cx7="http://schemas.microsoft.com/office/drawing/2016/5/13/chartex" xmlns:cx8="http://schemas.microsoft.com/office/drawing/2016/5/14/chartex" xmlns:mc="http://schemas.openxmlformats.org/markup-compatibility/2006" xmlns:aink="http://schemas.microsoft.com/office/drawing/2016/ink" xmlns:am3d="http://schemas.microsoft.com/office/drawing/2017/model3d" xmlns:o="urn:schemas-microsoft-com:office:office" xmlns:oel="http://schemas.microsoft.com/office/2019/extlst" xmlns:r="http://schemas.openxmlformats.org/officeDocument/2006/relationships" xmlns:m="http://schemas.openxmlformats.org/officeDocument/2006/math" xmlns:v="urn:schemas-microsoft-com:vml" xmlns:wp14="http://schemas.microsoft.com/office/word/2010/wordprocessingDrawing" xmlns:wp="http://schemas.openxmlformats.org/drawingml/2006/wordprocessingDrawing" xmlns:w10="urn:schemas-microsoft-com:office:word" xmlns:w="http://schemas.openxmlformats.org/wordprocessingml/2006/main" xmlns:w14="http://schemas.microsoft.com/office/word/2010/wordml" xmlns:w15="http://schemas.microsoft.com/office/word/2012/wordml" xmlns:w16cex="http://schemas.microsoft.com/office/word/2018/wordml/cex" xmlns:w16cid="http://schemas.microsoft.com/office/word/2016/wordml/cid" xmlns:w16="http://schemas.microsoft.com/office/word/2018/wordml" xmlns:w16du="http://schemas.microsoft.com/office/word/2023/wordml/word16du" xmlns:w16sdtdh="http://schemas.microsoft.com/office/word/2020/wordml/sdtdatahash" xmlns:w16se="http://schemas.microsoft.com/office/word/2015/wordml/symex" xmlns:wpg="http://schemas.microsoft.com/office/word/2010/wordprocessingGroup" xmlns:wpi="http://schemas.microsoft.com/office/word/2010/wordprocessingInk" xmlns:wne="http://schemas.microsoft.com/office/word/2006/wordml" xmlns:wps="http://schemas.microsoft.com/office/word/2010/wordprocessingShape" mc:Ignorable="w14 w15 w16se w16cid w16 w16cex w16sdtdh wp14">
+<w:numbering xmlns:wpc="http://schemas.microsoft.com/office/word/2010/wordprocessingCanvas" xmlns:cx="http://schemas.microsoft.com/office/drawing/2014/chartex" xmlns:cx1="http://schemas.microsoft.com/office/drawing/2015/9/8/chartex" xmlns:cx2="http://schemas.microsoft.com/office/drawing/2015/10/21/chartex" xmlns:cx3="http://schemas.microsoft.com/office/drawing/2016/5/9/chartex" xmlns:cx4="http://schemas.microsoft.com/office/drawing/2016/5/10/chartex" xmlns:cx5="http://schemas.microsoft.com/office/drawing/2016/5/11/chartex" xmlns:cx6="http://schemas.microsoft.com/office/drawing/2016/5/12/chartex" xmlns:cx7="http://schemas.microsoft.com/office/drawing/2016/5/13/chartex" xmlns:cx8="http://schemas.microsoft.com/office/drawing/2016/5/14/chartex" xmlns:mc="http://schemas.openxmlformats.org/markup-compatibility/2006" xmlns:aink="http://schemas.microsoft.com/office/drawing/2016/ink" xmlns:am3d="http://schemas.microsoft.com/office/drawing/2017/model3d" xmlns:o="urn:schemas-microsoft-com:office:office" xmlns:oel="http://schemas.microsoft.com/office/2019/extlst" xmlns:r="http://schemas.openxmlformats.org/officeDocument/2006/relationships" xmlns:m="http://schemas.openxmlformats.org/officeDocument/2006/math" xmlns:v="urn:schemas-microsoft-com:vml" xmlns:wp14="http://schemas.microsoft.com/office/word/2010/wordprocessingDrawing" xmlns:wp="http://schemas.openxmlformats.org/drawingml/2006/wordprocessingDrawing" xmlns:w10="urn:schemas-microsoft-com:office:word" xmlns:w="http://schemas.openxmlformats.org/wordprocessingml/2006/main" xmlns:w14="http://schemas.microsoft.com/office/word/2010/wordml" xmlns:w15="http://schemas.microsoft.com/office/word/2012/wordml" xmlns:w16cex="http://schemas.microsoft.com/office/word/2018/wordml/cex" xmlns:w16cid="http://schemas.microsoft.com/office/word/2016/wordml/cid" xmlns:w16="http://schemas.microsoft.com/office/word/2018/wordml" xmlns:w16sdtdh="http://schemas.microsoft.com/office/word/2020/wordml/sdtdatahash" xmlns:w16se="http://schemas.microsoft.com/office/word/2015/wordml/symex" xmlns:wpg="http://schemas.microsoft.com/office/word/2010/wordprocessingGroup" xmlns:wpi="http://schemas.microsoft.com/office/word/2010/wordprocessingInk" xmlns:wne="http://schemas.microsoft.com/office/word/2006/wordml" xmlns:wps="http://schemas.microsoft.com/office/word/2010/wordprocessingShape" mc:Ignorable="w14 w15 w16se w16cid w16 w16cex w16sdtdh wp14">
   <w:abstractNum w:abstractNumId="0" w15:restartNumberingAfterBreak="0">
     <w:nsid w:val="003F2E58"/>
     <w:multiLevelType w:val="hybridMultilevel"/>
@@ -12105,6 +12612,95 @@
     </w:lvl>
   </w:abstractNum>
   <w:abstractNum w:abstractNumId="19" w15:restartNumberingAfterBreak="0">
+    <w:nsid w:val="2C96407D"/>
+    <w:multiLevelType w:val="hybridMultilevel"/>
+    <w:tmpl w:val="C994DAF0"/>
+    <w:lvl w:ilvl="0" w:tplc="2000000F">
+      <w:start w:val="1"/>
+      <w:numFmt w:val="decimal"/>
+      <w:lvlText w:val="%1."/>
+      <w:lvlJc w:val="left"/>
+      <w:pPr>
+        <w:ind w:left="720" w:hanging="360"/>
+      </w:pPr>
+      <w:rPr>
+        <w:rFonts w:hint="default"/>
+      </w:rPr>
+    </w:lvl>
+    <w:lvl w:ilvl="1" w:tplc="20000019" w:tentative="1">
+      <w:start w:val="1"/>
+      <w:numFmt w:val="lowerLetter"/>
+      <w:lvlText w:val="%2."/>
+      <w:lvlJc w:val="left"/>
+      <w:pPr>
+        <w:ind w:left="1440" w:hanging="360"/>
+      </w:pPr>
+    </w:lvl>
+    <w:lvl w:ilvl="2" w:tplc="2000001B" w:tentative="1">
+      <w:start w:val="1"/>
+      <w:numFmt w:val="lowerRoman"/>
+      <w:lvlText w:val="%3."/>
+      <w:lvlJc w:val="right"/>
+      <w:pPr>
+        <w:ind w:left="2160" w:hanging="180"/>
+      </w:pPr>
+    </w:lvl>
+    <w:lvl w:ilvl="3" w:tplc="2000000F" w:tentative="1">
+      <w:start w:val="1"/>
+      <w:numFmt w:val="decimal"/>
+      <w:lvlText w:val="%4."/>
+      <w:lvlJc w:val="left"/>
+      <w:pPr>
+        <w:ind w:left="2880" w:hanging="360"/>
+      </w:pPr>
+    </w:lvl>
+    <w:lvl w:ilvl="4" w:tplc="20000019" w:tentative="1">
+      <w:start w:val="1"/>
+      <w:numFmt w:val="lowerLetter"/>
+      <w:lvlText w:val="%5."/>
+      <w:lvlJc w:val="left"/>
+      <w:pPr>
+        <w:ind w:left="3600" w:hanging="360"/>
+      </w:pPr>
+    </w:lvl>
+    <w:lvl w:ilvl="5" w:tplc="2000001B" w:tentative="1">
+      <w:start w:val="1"/>
+      <w:numFmt w:val="lowerRoman"/>
+      <w:lvlText w:val="%6."/>
+      <w:lvlJc w:val="right"/>
+      <w:pPr>
+        <w:ind w:left="4320" w:hanging="180"/>
+      </w:pPr>
+    </w:lvl>
+    <w:lvl w:ilvl="6" w:tplc="2000000F" w:tentative="1">
+      <w:start w:val="1"/>
+      <w:numFmt w:val="decimal"/>
+      <w:lvlText w:val="%7."/>
+      <w:lvlJc w:val="left"/>
+      <w:pPr>
+        <w:ind w:left="5040" w:hanging="360"/>
+      </w:pPr>
+    </w:lvl>
+    <w:lvl w:ilvl="7" w:tplc="20000019" w:tentative="1">
+      <w:start w:val="1"/>
+      <w:numFmt w:val="lowerLetter"/>
+      <w:lvlText w:val="%8."/>
+      <w:lvlJc w:val="left"/>
+      <w:pPr>
+        <w:ind w:left="5760" w:hanging="360"/>
+      </w:pPr>
+    </w:lvl>
+    <w:lvl w:ilvl="8" w:tplc="2000001B" w:tentative="1">
+      <w:start w:val="1"/>
+      <w:numFmt w:val="lowerRoman"/>
+      <w:lvlText w:val="%9."/>
+      <w:lvlJc w:val="right"/>
+      <w:pPr>
+        <w:ind w:left="6480" w:hanging="180"/>
+      </w:pPr>
+    </w:lvl>
+  </w:abstractNum>
+  <w:abstractNum w:abstractNumId="20" w15:restartNumberingAfterBreak="0">
     <w:nsid w:val="2D457251"/>
     <w:multiLevelType w:val="hybridMultilevel"/>
     <w:tmpl w:val="CCBA79A0"/>
@@ -12193,7 +12789,7 @@
       </w:pPr>
     </w:lvl>
   </w:abstractNum>
-  <w:abstractNum w:abstractNumId="20" w15:restartNumberingAfterBreak="0">
+  <w:abstractNum w:abstractNumId="21" w15:restartNumberingAfterBreak="0">
     <w:nsid w:val="338D6478"/>
     <w:multiLevelType w:val="hybridMultilevel"/>
     <w:tmpl w:val="59A45008"/>
@@ -12282,7 +12878,7 @@
       </w:pPr>
     </w:lvl>
   </w:abstractNum>
-  <w:abstractNum w:abstractNumId="21" w15:restartNumberingAfterBreak="0">
+  <w:abstractNum w:abstractNumId="22" w15:restartNumberingAfterBreak="0">
     <w:nsid w:val="347C3C29"/>
     <w:multiLevelType w:val="hybridMultilevel"/>
     <w:tmpl w:val="E9784F88"/>
@@ -12371,7 +12967,7 @@
       </w:pPr>
     </w:lvl>
   </w:abstractNum>
-  <w:abstractNum w:abstractNumId="22" w15:restartNumberingAfterBreak="0">
+  <w:abstractNum w:abstractNumId="23" w15:restartNumberingAfterBreak="0">
     <w:nsid w:val="34D4666E"/>
     <w:multiLevelType w:val="hybridMultilevel"/>
     <w:tmpl w:val="50180DEE"/>
@@ -12460,7 +13056,7 @@
       </w:pPr>
     </w:lvl>
   </w:abstractNum>
-  <w:abstractNum w:abstractNumId="23" w15:restartNumberingAfterBreak="0">
+  <w:abstractNum w:abstractNumId="24" w15:restartNumberingAfterBreak="0">
     <w:nsid w:val="3670276E"/>
     <w:multiLevelType w:val="hybridMultilevel"/>
     <w:tmpl w:val="DDFA3F9A"/>
@@ -12546,7 +13142,7 @@
       </w:pPr>
     </w:lvl>
   </w:abstractNum>
-  <w:abstractNum w:abstractNumId="24" w15:restartNumberingAfterBreak="0">
+  <w:abstractNum w:abstractNumId="25" w15:restartNumberingAfterBreak="0">
     <w:nsid w:val="39A53F0A"/>
     <w:multiLevelType w:val="hybridMultilevel"/>
     <w:tmpl w:val="BD44943E"/>
@@ -12635,7 +13231,7 @@
       </w:pPr>
     </w:lvl>
   </w:abstractNum>
-  <w:abstractNum w:abstractNumId="25" w15:restartNumberingAfterBreak="0">
+  <w:abstractNum w:abstractNumId="26" w15:restartNumberingAfterBreak="0">
     <w:nsid w:val="3F833D69"/>
     <w:multiLevelType w:val="hybridMultilevel"/>
     <w:tmpl w:val="B42210C2"/>
@@ -12724,7 +13320,7 @@
       </w:pPr>
     </w:lvl>
   </w:abstractNum>
-  <w:abstractNum w:abstractNumId="26" w15:restartNumberingAfterBreak="0">
+  <w:abstractNum w:abstractNumId="27" w15:restartNumberingAfterBreak="0">
     <w:nsid w:val="42EF0BD5"/>
     <w:multiLevelType w:val="hybridMultilevel"/>
     <w:tmpl w:val="BD783B60"/>
@@ -12813,7 +13409,7 @@
       </w:pPr>
     </w:lvl>
   </w:abstractNum>
-  <w:abstractNum w:abstractNumId="27" w15:restartNumberingAfterBreak="0">
+  <w:abstractNum w:abstractNumId="28" w15:restartNumberingAfterBreak="0">
     <w:nsid w:val="454F2173"/>
     <w:multiLevelType w:val="hybridMultilevel"/>
     <w:tmpl w:val="D792732C"/>
@@ -12902,7 +13498,7 @@
       </w:pPr>
     </w:lvl>
   </w:abstractNum>
-  <w:abstractNum w:abstractNumId="28" w15:restartNumberingAfterBreak="0">
+  <w:abstractNum w:abstractNumId="29" w15:restartNumberingAfterBreak="0">
     <w:nsid w:val="460623C5"/>
     <w:multiLevelType w:val="hybridMultilevel"/>
     <w:tmpl w:val="DEBEBE62"/>
@@ -12991,7 +13587,7 @@
       </w:pPr>
     </w:lvl>
   </w:abstractNum>
-  <w:abstractNum w:abstractNumId="29" w15:restartNumberingAfterBreak="0">
+  <w:abstractNum w:abstractNumId="30" w15:restartNumberingAfterBreak="0">
     <w:nsid w:val="478F05AB"/>
     <w:multiLevelType w:val="hybridMultilevel"/>
     <w:tmpl w:val="420A0348"/>
@@ -13080,7 +13676,7 @@
       </w:pPr>
     </w:lvl>
   </w:abstractNum>
-  <w:abstractNum w:abstractNumId="30" w15:restartNumberingAfterBreak="0">
+  <w:abstractNum w:abstractNumId="31" w15:restartNumberingAfterBreak="0">
     <w:nsid w:val="488315B2"/>
     <w:multiLevelType w:val="hybridMultilevel"/>
     <w:tmpl w:val="1D9AEA7C"/>
@@ -13169,7 +13765,7 @@
       </w:pPr>
     </w:lvl>
   </w:abstractNum>
-  <w:abstractNum w:abstractNumId="31" w15:restartNumberingAfterBreak="0">
+  <w:abstractNum w:abstractNumId="32" w15:restartNumberingAfterBreak="0">
     <w:nsid w:val="4B624072"/>
     <w:multiLevelType w:val="hybridMultilevel"/>
     <w:tmpl w:val="4D28720E"/>
@@ -13255,7 +13851,7 @@
       </w:pPr>
     </w:lvl>
   </w:abstractNum>
-  <w:abstractNum w:abstractNumId="32" w15:restartNumberingAfterBreak="0">
+  <w:abstractNum w:abstractNumId="33" w15:restartNumberingAfterBreak="0">
     <w:nsid w:val="4C0B79F1"/>
     <w:multiLevelType w:val="hybridMultilevel"/>
     <w:tmpl w:val="9A8ECA9E"/>
@@ -13344,7 +13940,7 @@
       </w:pPr>
     </w:lvl>
   </w:abstractNum>
-  <w:abstractNum w:abstractNumId="33" w15:restartNumberingAfterBreak="0">
+  <w:abstractNum w:abstractNumId="34" w15:restartNumberingAfterBreak="0">
     <w:nsid w:val="50DD64B3"/>
     <w:multiLevelType w:val="hybridMultilevel"/>
     <w:tmpl w:val="0582BA64"/>
@@ -13457,7 +14053,7 @@
       </w:rPr>
     </w:lvl>
   </w:abstractNum>
-  <w:abstractNum w:abstractNumId="34" w15:restartNumberingAfterBreak="0">
+  <w:abstractNum w:abstractNumId="35" w15:restartNumberingAfterBreak="0">
     <w:nsid w:val="53B1034D"/>
     <w:multiLevelType w:val="hybridMultilevel"/>
     <w:tmpl w:val="E6DAE6E2"/>
@@ -13546,7 +14142,7 @@
       </w:pPr>
     </w:lvl>
   </w:abstractNum>
-  <w:abstractNum w:abstractNumId="35" w15:restartNumberingAfterBreak="0">
+  <w:abstractNum w:abstractNumId="36" w15:restartNumberingAfterBreak="0">
     <w:nsid w:val="55822F1E"/>
     <w:multiLevelType w:val="hybridMultilevel"/>
     <w:tmpl w:val="62FE292A"/>
@@ -13659,7 +14255,7 @@
       </w:rPr>
     </w:lvl>
   </w:abstractNum>
-  <w:abstractNum w:abstractNumId="36" w15:restartNumberingAfterBreak="0">
+  <w:abstractNum w:abstractNumId="37" w15:restartNumberingAfterBreak="0">
     <w:nsid w:val="55C351A4"/>
     <w:multiLevelType w:val="hybridMultilevel"/>
     <w:tmpl w:val="9FFC2BF8"/>
@@ -13748,7 +14344,7 @@
       </w:pPr>
     </w:lvl>
   </w:abstractNum>
-  <w:abstractNum w:abstractNumId="37" w15:restartNumberingAfterBreak="0">
+  <w:abstractNum w:abstractNumId="38" w15:restartNumberingAfterBreak="0">
     <w:nsid w:val="59A13EAB"/>
     <w:multiLevelType w:val="hybridMultilevel"/>
     <w:tmpl w:val="4D38BAC8"/>
@@ -13837,7 +14433,7 @@
       </w:pPr>
     </w:lvl>
   </w:abstractNum>
-  <w:abstractNum w:abstractNumId="38" w15:restartNumberingAfterBreak="0">
+  <w:abstractNum w:abstractNumId="39" w15:restartNumberingAfterBreak="0">
     <w:nsid w:val="5D0B4BA0"/>
     <w:multiLevelType w:val="hybridMultilevel"/>
     <w:tmpl w:val="F3DCBEB4"/>
@@ -13926,7 +14522,7 @@
       </w:pPr>
     </w:lvl>
   </w:abstractNum>
-  <w:abstractNum w:abstractNumId="39" w15:restartNumberingAfterBreak="0">
+  <w:abstractNum w:abstractNumId="40" w15:restartNumberingAfterBreak="0">
     <w:nsid w:val="5F156595"/>
     <w:multiLevelType w:val="hybridMultilevel"/>
     <w:tmpl w:val="27404F10"/>
@@ -14015,7 +14611,7 @@
       </w:pPr>
     </w:lvl>
   </w:abstractNum>
-  <w:abstractNum w:abstractNumId="40" w15:restartNumberingAfterBreak="0">
+  <w:abstractNum w:abstractNumId="41" w15:restartNumberingAfterBreak="0">
     <w:nsid w:val="6398131A"/>
     <w:multiLevelType w:val="hybridMultilevel"/>
     <w:tmpl w:val="85F48954"/>
@@ -14104,7 +14700,7 @@
       </w:pPr>
     </w:lvl>
   </w:abstractNum>
-  <w:abstractNum w:abstractNumId="41" w15:restartNumberingAfterBreak="0">
+  <w:abstractNum w:abstractNumId="42" w15:restartNumberingAfterBreak="0">
     <w:nsid w:val="66D366E1"/>
     <w:multiLevelType w:val="hybridMultilevel"/>
     <w:tmpl w:val="70307178"/>
@@ -14193,7 +14789,7 @@
       </w:pPr>
     </w:lvl>
   </w:abstractNum>
-  <w:abstractNum w:abstractNumId="42" w15:restartNumberingAfterBreak="0">
+  <w:abstractNum w:abstractNumId="43" w15:restartNumberingAfterBreak="0">
     <w:nsid w:val="6A632B14"/>
     <w:multiLevelType w:val="hybridMultilevel"/>
     <w:tmpl w:val="0C266042"/>
@@ -14282,7 +14878,7 @@
       </w:pPr>
     </w:lvl>
   </w:abstractNum>
-  <w:abstractNum w:abstractNumId="43" w15:restartNumberingAfterBreak="0">
+  <w:abstractNum w:abstractNumId="44" w15:restartNumberingAfterBreak="0">
     <w:nsid w:val="6AAF7CCC"/>
     <w:multiLevelType w:val="hybridMultilevel"/>
     <w:tmpl w:val="69F69E60"/>
@@ -14371,7 +14967,7 @@
       </w:pPr>
     </w:lvl>
   </w:abstractNum>
-  <w:abstractNum w:abstractNumId="44" w15:restartNumberingAfterBreak="0">
+  <w:abstractNum w:abstractNumId="45" w15:restartNumberingAfterBreak="0">
     <w:nsid w:val="6D1D3545"/>
     <w:multiLevelType w:val="hybridMultilevel"/>
     <w:tmpl w:val="56C41EC4"/>
@@ -14460,7 +15056,7 @@
       </w:pPr>
     </w:lvl>
   </w:abstractNum>
-  <w:abstractNum w:abstractNumId="45" w15:restartNumberingAfterBreak="0">
+  <w:abstractNum w:abstractNumId="46" w15:restartNumberingAfterBreak="0">
     <w:nsid w:val="6E00431A"/>
     <w:multiLevelType w:val="hybridMultilevel"/>
     <w:tmpl w:val="BFD01962"/>
@@ -14549,7 +15145,7 @@
       </w:pPr>
     </w:lvl>
   </w:abstractNum>
-  <w:abstractNum w:abstractNumId="46" w15:restartNumberingAfterBreak="0">
+  <w:abstractNum w:abstractNumId="47" w15:restartNumberingAfterBreak="0">
     <w:nsid w:val="714C49EF"/>
     <w:multiLevelType w:val="hybridMultilevel"/>
     <w:tmpl w:val="217E2FD0"/>
@@ -14638,7 +15234,7 @@
       </w:pPr>
     </w:lvl>
   </w:abstractNum>
-  <w:abstractNum w:abstractNumId="47" w15:restartNumberingAfterBreak="0">
+  <w:abstractNum w:abstractNumId="48" w15:restartNumberingAfterBreak="0">
     <w:nsid w:val="73432751"/>
     <w:multiLevelType w:val="hybridMultilevel"/>
     <w:tmpl w:val="9F5E47E6"/>
@@ -14727,7 +15323,7 @@
       </w:pPr>
     </w:lvl>
   </w:abstractNum>
-  <w:abstractNum w:abstractNumId="48" w15:restartNumberingAfterBreak="0">
+  <w:abstractNum w:abstractNumId="49" w15:restartNumberingAfterBreak="0">
     <w:nsid w:val="78E53678"/>
     <w:multiLevelType w:val="hybridMultilevel"/>
     <w:tmpl w:val="85E4166C"/>
@@ -14816,7 +15412,7 @@
       </w:pPr>
     </w:lvl>
   </w:abstractNum>
-  <w:abstractNum w:abstractNumId="49" w15:restartNumberingAfterBreak="0">
+  <w:abstractNum w:abstractNumId="50" w15:restartNumberingAfterBreak="0">
     <w:nsid w:val="7A0C65C9"/>
     <w:multiLevelType w:val="hybridMultilevel"/>
     <w:tmpl w:val="837C9C8C"/>
@@ -14915,7 +15511,7 @@
     <w:abstractNumId w:val="1"/>
   </w:num>
   <w:num w:numId="4" w16cid:durableId="611939814">
-    <w:abstractNumId w:val="31"/>
+    <w:abstractNumId w:val="32"/>
   </w:num>
   <w:num w:numId="5" w16cid:durableId="1192112495">
     <w:abstractNumId w:val="10"/>
@@ -14927,25 +15523,25 @@
     <w:abstractNumId w:val="5"/>
   </w:num>
   <w:num w:numId="8" w16cid:durableId="492185587">
-    <w:abstractNumId w:val="36"/>
+    <w:abstractNumId w:val="37"/>
   </w:num>
   <w:num w:numId="9" w16cid:durableId="1157957819">
     <w:abstractNumId w:val="13"/>
   </w:num>
   <w:num w:numId="10" w16cid:durableId="1303658455">
-    <w:abstractNumId w:val="28"/>
+    <w:abstractNumId w:val="29"/>
   </w:num>
   <w:num w:numId="11" w16cid:durableId="1568420899">
-    <w:abstractNumId w:val="47"/>
+    <w:abstractNumId w:val="48"/>
   </w:num>
   <w:num w:numId="12" w16cid:durableId="546453351">
-    <w:abstractNumId w:val="29"/>
+    <w:abstractNumId w:val="30"/>
   </w:num>
   <w:num w:numId="13" w16cid:durableId="683021397">
     <w:abstractNumId w:val="0"/>
   </w:num>
   <w:num w:numId="14" w16cid:durableId="152842772">
-    <w:abstractNumId w:val="20"/>
+    <w:abstractNumId w:val="21"/>
   </w:num>
   <w:num w:numId="15" w16cid:durableId="471604460">
     <w:abstractNumId w:val="17"/>
@@ -14954,25 +15550,25 @@
     <w:abstractNumId w:val="16"/>
   </w:num>
   <w:num w:numId="17" w16cid:durableId="627513506">
-    <w:abstractNumId w:val="32"/>
+    <w:abstractNumId w:val="33"/>
   </w:num>
   <w:num w:numId="18" w16cid:durableId="703749597">
+    <w:abstractNumId w:val="41"/>
+  </w:num>
+  <w:num w:numId="19" w16cid:durableId="1863744142">
+    <w:abstractNumId w:val="20"/>
+  </w:num>
+  <w:num w:numId="20" w16cid:durableId="621033766">
+    <w:abstractNumId w:val="23"/>
+  </w:num>
+  <w:num w:numId="21" w16cid:durableId="1148745769">
     <w:abstractNumId w:val="40"/>
   </w:num>
-  <w:num w:numId="19" w16cid:durableId="1863744142">
-    <w:abstractNumId w:val="19"/>
-  </w:num>
-  <w:num w:numId="20" w16cid:durableId="621033766">
-    <w:abstractNumId w:val="22"/>
-  </w:num>
-  <w:num w:numId="21" w16cid:durableId="1148745769">
-    <w:abstractNumId w:val="39"/>
-  </w:num>
   <w:num w:numId="22" w16cid:durableId="261110240">
-    <w:abstractNumId w:val="30"/>
+    <w:abstractNumId w:val="31"/>
   </w:num>
   <w:num w:numId="23" w16cid:durableId="1343434206">
-    <w:abstractNumId w:val="24"/>
+    <w:abstractNumId w:val="25"/>
   </w:num>
   <w:num w:numId="24" w16cid:durableId="1126384884">
     <w:abstractNumId w:val="7"/>
@@ -14981,28 +15577,28 @@
     <w:abstractNumId w:val="15"/>
   </w:num>
   <w:num w:numId="26" w16cid:durableId="1485389740">
-    <w:abstractNumId w:val="25"/>
+    <w:abstractNumId w:val="26"/>
   </w:num>
   <w:num w:numId="27" w16cid:durableId="245267576">
-    <w:abstractNumId w:val="26"/>
+    <w:abstractNumId w:val="27"/>
   </w:num>
   <w:num w:numId="28" w16cid:durableId="638802149">
     <w:abstractNumId w:val="9"/>
   </w:num>
   <w:num w:numId="29" w16cid:durableId="1867479339">
-    <w:abstractNumId w:val="23"/>
+    <w:abstractNumId w:val="24"/>
   </w:num>
   <w:num w:numId="30" w16cid:durableId="1460757916">
     <w:abstractNumId w:val="2"/>
   </w:num>
   <w:num w:numId="31" w16cid:durableId="2121105040">
-    <w:abstractNumId w:val="44"/>
+    <w:abstractNumId w:val="45"/>
   </w:num>
   <w:num w:numId="32" w16cid:durableId="1903562574">
-    <w:abstractNumId w:val="35"/>
+    <w:abstractNumId w:val="36"/>
   </w:num>
   <w:num w:numId="33" w16cid:durableId="1948809751">
-    <w:abstractNumId w:val="46"/>
+    <w:abstractNumId w:val="47"/>
   </w:num>
   <w:num w:numId="34" w16cid:durableId="14887923">
     <w:abstractNumId w:val="11"/>
@@ -15011,49 +15607,52 @@
     <w:abstractNumId w:val="3"/>
   </w:num>
   <w:num w:numId="36" w16cid:durableId="268700580">
-    <w:abstractNumId w:val="45"/>
+    <w:abstractNumId w:val="46"/>
   </w:num>
   <w:num w:numId="37" w16cid:durableId="1378240998">
+    <w:abstractNumId w:val="50"/>
+  </w:num>
+  <w:num w:numId="38" w16cid:durableId="2077697962">
+    <w:abstractNumId w:val="34"/>
+  </w:num>
+  <w:num w:numId="39" w16cid:durableId="666246573">
+    <w:abstractNumId w:val="44"/>
+  </w:num>
+  <w:num w:numId="40" w16cid:durableId="168645795">
     <w:abstractNumId w:val="49"/>
   </w:num>
-  <w:num w:numId="38" w16cid:durableId="2077697962">
-    <w:abstractNumId w:val="33"/>
+  <w:num w:numId="41" w16cid:durableId="1148327763">
+    <w:abstractNumId w:val="35"/>
   </w:num>
-  <w:num w:numId="39" w16cid:durableId="666246573">
+  <w:num w:numId="42" w16cid:durableId="1700276245">
+    <w:abstractNumId w:val="38"/>
+  </w:num>
+  <w:num w:numId="43" w16cid:durableId="1655449614">
     <w:abstractNumId w:val="43"/>
   </w:num>
-  <w:num w:numId="40" w16cid:durableId="168645795">
-    <w:abstractNumId w:val="48"/>
-  </w:num>
-  <w:num w:numId="41" w16cid:durableId="1148327763">
-    <w:abstractNumId w:val="34"/>
-  </w:num>
-  <w:num w:numId="42" w16cid:durableId="1700276245">
-    <w:abstractNumId w:val="37"/>
-  </w:num>
-  <w:num w:numId="43" w16cid:durableId="1655449614">
-    <w:abstractNumId w:val="42"/>
-  </w:num>
   <w:num w:numId="44" w16cid:durableId="1804422408">
-    <w:abstractNumId w:val="21"/>
+    <w:abstractNumId w:val="22"/>
   </w:num>
   <w:num w:numId="45" w16cid:durableId="240994739">
-    <w:abstractNumId w:val="27"/>
+    <w:abstractNumId w:val="28"/>
   </w:num>
   <w:num w:numId="46" w16cid:durableId="541602167">
     <w:abstractNumId w:val="18"/>
   </w:num>
   <w:num w:numId="47" w16cid:durableId="1957369903">
-    <w:abstractNumId w:val="38"/>
+    <w:abstractNumId w:val="39"/>
   </w:num>
   <w:num w:numId="48" w16cid:durableId="1123499786">
     <w:abstractNumId w:val="4"/>
   </w:num>
   <w:num w:numId="49" w16cid:durableId="902568378">
-    <w:abstractNumId w:val="41"/>
+    <w:abstractNumId w:val="42"/>
   </w:num>
   <w:num w:numId="50" w16cid:durableId="120154672">
     <w:abstractNumId w:val="6"/>
+  </w:num>
+  <w:num w:numId="51" w16cid:durableId="599262273">
+    <w:abstractNumId w:val="19"/>
   </w:num>
 </w:numbering>
 </file>

</xml_diff>

<commit_message>
added Deleting items from a linked list.py
</commit_message>
<xml_diff>
--- a/Python notes.docx
+++ b/Python notes.docx
@@ -10810,6 +10810,100 @@
         </w:rPr>
         <w:lastRenderedPageBreak/>
         <w:t>Within the function, we iterate through the linked list until we reach the node after which we want to add the new node. The rest is explained in the comments.</w:t>
+      </w:r>
+    </w:p>
+    <w:p>
+      <w:pPr>
+        <w:tabs>
+          <w:tab w:val="left" w:pos="2025"/>
+        </w:tabs>
+        <w:rPr>
+          <w:i/>
+          <w:iCs/>
+          <w:sz w:val="24"/>
+          <w:szCs w:val="24"/>
+        </w:rPr>
+      </w:pPr>
+      <w:r>
+        <w:rPr>
+          <w:i/>
+          <w:iCs/>
+          <w:sz w:val="24"/>
+          <w:szCs w:val="24"/>
+        </w:rPr>
+        <w:t>Deleting items from a linked list</w:t>
+      </w:r>
+    </w:p>
+    <w:p>
+      <w:pPr>
+        <w:tabs>
+          <w:tab w:val="left" w:pos="2025"/>
+        </w:tabs>
+        <w:rPr>
+          <w:sz w:val="24"/>
+          <w:szCs w:val="24"/>
+        </w:rPr>
+      </w:pPr>
+      <w:r>
+        <w:rPr>
+          <w:sz w:val="24"/>
+          <w:szCs w:val="24"/>
+        </w:rPr>
+        <w:t>Deleting items from a linked list involves changing the next values of items in the linked list.</w:t>
+      </w:r>
+    </w:p>
+    <w:p>
+      <w:pPr>
+        <w:tabs>
+          <w:tab w:val="left" w:pos="2025"/>
+        </w:tabs>
+        <w:rPr>
+          <w:sz w:val="24"/>
+          <w:szCs w:val="24"/>
+        </w:rPr>
+      </w:pPr>
+      <w:r>
+        <w:rPr>
+          <w:sz w:val="24"/>
+          <w:szCs w:val="24"/>
+        </w:rPr>
+        <w:t>If we want to delete the head node, we can make the second node to be the head node.</w:t>
+      </w:r>
+    </w:p>
+    <w:p>
+      <w:pPr>
+        <w:tabs>
+          <w:tab w:val="left" w:pos="2025"/>
+        </w:tabs>
+        <w:rPr>
+          <w:sz w:val="24"/>
+          <w:szCs w:val="24"/>
+        </w:rPr>
+      </w:pPr>
+      <w:r>
+        <w:rPr>
+          <w:sz w:val="24"/>
+          <w:szCs w:val="24"/>
+        </w:rPr>
+        <w:t>If we want to delete the tail node, we can give a none value to the second last node</w:t>
+      </w:r>
+    </w:p>
+    <w:p>
+      <w:pPr>
+        <w:tabs>
+          <w:tab w:val="left" w:pos="2025"/>
+        </w:tabs>
+        <w:rPr>
+          <w:sz w:val="24"/>
+          <w:szCs w:val="24"/>
+        </w:rPr>
+      </w:pPr>
+      <w:r>
+        <w:rPr>
+          <w:sz w:val="24"/>
+          <w:szCs w:val="24"/>
+        </w:rPr>
+        <w:t>If we want to delete a certain node somewhere within or in the middle of the linked list, we change the next value of the node before the one we want to delete to point to the node after the one we want to delete.</w:t>
       </w:r>
     </w:p>
     <w:sectPr>

</xml_diff>

<commit_message>
added shebang line to python notes
</commit_message>
<xml_diff>
--- a/Python notes.docx
+++ b/Python notes.docx
@@ -14862,6 +14862,7 @@
       </w:pPr>
       <w:r>
         <w:rPr>
+          <w:noProof/>
           <w:sz w:val="24"/>
           <w:szCs w:val="24"/>
         </w:rPr>
@@ -14932,6 +14933,7 @@
       </w:pPr>
       <w:r>
         <w:rPr>
+          <w:noProof/>
           <w:sz w:val="24"/>
           <w:szCs w:val="24"/>
         </w:rPr>
@@ -15410,6 +15412,148 @@
         </w:rPr>
         <w:t>An instance method is bound to objects created from a class. If we use instance variables on a method within a class, then that method is an instance method.</w:t>
       </w:r>
+    </w:p>
+    <w:p>
+      <w:pPr>
+        <w:tabs>
+          <w:tab w:val="left" w:pos="2025"/>
+        </w:tabs>
+        <w:rPr>
+          <w:sz w:val="24"/>
+          <w:szCs w:val="24"/>
+        </w:rPr>
+      </w:pPr>
+    </w:p>
+    <w:p>
+      <w:pPr>
+        <w:tabs>
+          <w:tab w:val="left" w:pos="2025"/>
+        </w:tabs>
+        <w:jc w:val="center"/>
+        <w:rPr>
+          <w:sz w:val="24"/>
+          <w:szCs w:val="24"/>
+        </w:rPr>
+      </w:pPr>
+      <w:r>
+        <w:rPr>
+          <w:sz w:val="24"/>
+          <w:szCs w:val="24"/>
+        </w:rPr>
+        <w:t>11</w:t>
+      </w:r>
+      <w:r>
+        <w:rPr>
+          <w:sz w:val="24"/>
+          <w:szCs w:val="24"/>
+          <w:vertAlign w:val="superscript"/>
+        </w:rPr>
+        <w:t>th</w:t>
+      </w:r>
+      <w:r>
+        <w:rPr>
+          <w:sz w:val="24"/>
+          <w:szCs w:val="24"/>
+        </w:rPr>
+        <w:t xml:space="preserve"> June</w:t>
+      </w:r>
+    </w:p>
+    <w:p>
+      <w:pPr>
+        <w:tabs>
+          <w:tab w:val="left" w:pos="2025"/>
+        </w:tabs>
+        <w:rPr>
+          <w:sz w:val="24"/>
+          <w:szCs w:val="24"/>
+        </w:rPr>
+      </w:pPr>
+      <w:r>
+        <w:rPr>
+          <w:sz w:val="24"/>
+          <w:szCs w:val="24"/>
+        </w:rPr>
+        <w:t xml:space="preserve">A shebang line is </w:t>
+      </w:r>
+      <w:proofErr w:type="spellStart"/>
+      <w:r>
+        <w:rPr>
+          <w:sz w:val="24"/>
+          <w:szCs w:val="24"/>
+        </w:rPr>
+        <w:t>is</w:t>
+      </w:r>
+      <w:proofErr w:type="spellEnd"/>
+      <w:r>
+        <w:rPr>
+          <w:sz w:val="24"/>
+          <w:szCs w:val="24"/>
+        </w:rPr>
+        <w:t xml:space="preserve"> a line of special characters at the beginning of a programming script that shows where the interpreter is located or what language is being used.</w:t>
+      </w:r>
+    </w:p>
+    <w:p>
+      <w:pPr>
+        <w:tabs>
+          <w:tab w:val="left" w:pos="2025"/>
+        </w:tabs>
+        <w:rPr>
+          <w:sz w:val="24"/>
+          <w:szCs w:val="24"/>
+        </w:rPr>
+      </w:pPr>
+      <w:r>
+        <w:rPr>
+          <w:sz w:val="24"/>
+          <w:szCs w:val="24"/>
+        </w:rPr>
+        <w:drawing>
+          <wp:inline distT="0" distB="0" distL="0" distR="0" wp14:anchorId="6D524697" wp14:editId="086B0578">
+            <wp:extent cx="1543265" cy="228632"/>
+            <wp:effectExtent l="0" t="0" r="0" b="0"/>
+            <wp:docPr id="2092381343" name="Picture 1"/>
+            <wp:cNvGraphicFramePr>
+              <a:graphicFrameLocks xmlns:a="http://schemas.openxmlformats.org/drawingml/2006/main" noChangeAspect="1"/>
+            </wp:cNvGraphicFramePr>
+            <a:graphic xmlns:a="http://schemas.openxmlformats.org/drawingml/2006/main">
+              <a:graphicData uri="http://schemas.openxmlformats.org/drawingml/2006/picture">
+                <pic:pic xmlns:pic="http://schemas.openxmlformats.org/drawingml/2006/picture">
+                  <pic:nvPicPr>
+                    <pic:cNvPr id="2092381343" name=""/>
+                    <pic:cNvPicPr/>
+                  </pic:nvPicPr>
+                  <pic:blipFill>
+                    <a:blip r:embed="rId31"/>
+                    <a:stretch>
+                      <a:fillRect/>
+                    </a:stretch>
+                  </pic:blipFill>
+                  <pic:spPr>
+                    <a:xfrm>
+                      <a:off x="0" y="0"/>
+                      <a:ext cx="1543265" cy="228632"/>
+                    </a:xfrm>
+                    <a:prstGeom prst="rect">
+                      <a:avLst/>
+                    </a:prstGeom>
+                  </pic:spPr>
+                </pic:pic>
+              </a:graphicData>
+            </a:graphic>
+          </wp:inline>
+        </w:drawing>
+      </w:r>
+    </w:p>
+    <w:p>
+      <w:pPr>
+        <w:tabs>
+          <w:tab w:val="left" w:pos="2025"/>
+        </w:tabs>
+        <w:rPr>
+          <w:sz w:val="24"/>
+          <w:szCs w:val="24"/>
+        </w:rPr>
+      </w:pPr>
     </w:p>
     <w:p>
       <w:pPr>

</xml_diff>

<commit_message>
added Running time and complexity.py
</commit_message>
<xml_diff>
--- a/Python notes.docx
+++ b/Python notes.docx
@@ -16402,25 +16402,6 @@
           <w:tab w:val="left" w:pos="2025"/>
         </w:tabs>
         <w:ind w:left="360"/>
-        <w:rPr>
-          <w:sz w:val="24"/>
-          <w:szCs w:val="24"/>
-        </w:rPr>
-      </w:pPr>
-      <w:r>
-        <w:rPr>
-          <w:sz w:val="24"/>
-          <w:szCs w:val="24"/>
-        </w:rPr>
-        <w:t xml:space="preserve">In order to find the height of the tree, we can create a function that counts the number of times we go either left or right of a node then </w:t>
-      </w:r>
-    </w:p>
-    <w:p>
-      <w:pPr>
-        <w:pStyle w:val="ListParagraph"/>
-        <w:tabs>
-          <w:tab w:val="left" w:pos="2025"/>
-        </w:tabs>
         <w:rPr>
           <w:sz w:val="24"/>
           <w:szCs w:val="24"/>

</xml_diff>

<commit_message>
added stacks.py into Data structures in python
</commit_message>
<xml_diff>
--- a/Python notes.docx
+++ b/Python notes.docx
@@ -12904,6 +12904,119 @@
           <w:szCs w:val="24"/>
         </w:rPr>
         <w:t>The binary search tree is one of many types of data structures.</w:t>
+      </w:r>
+    </w:p>
+    <w:p>
+      <w:pPr>
+        <w:tabs>
+          <w:tab w:val="left" w:pos="2025"/>
+        </w:tabs>
+        <w:jc w:val="center"/>
+        <w:rPr>
+          <w:sz w:val="24"/>
+          <w:szCs w:val="24"/>
+        </w:rPr>
+      </w:pPr>
+      <w:r>
+        <w:rPr>
+          <w:sz w:val="24"/>
+          <w:szCs w:val="24"/>
+        </w:rPr>
+        <w:t>21</w:t>
+      </w:r>
+      <w:r>
+        <w:rPr>
+          <w:sz w:val="24"/>
+          <w:szCs w:val="24"/>
+          <w:vertAlign w:val="superscript"/>
+        </w:rPr>
+        <w:t>st</w:t>
+      </w:r>
+      <w:r>
+        <w:rPr>
+          <w:sz w:val="24"/>
+          <w:szCs w:val="24"/>
+        </w:rPr>
+        <w:t xml:space="preserve"> June</w:t>
+      </w:r>
+    </w:p>
+    <w:p>
+      <w:pPr>
+        <w:tabs>
+          <w:tab w:val="left" w:pos="2025"/>
+        </w:tabs>
+        <w:rPr>
+          <w:sz w:val="24"/>
+          <w:szCs w:val="24"/>
+        </w:rPr>
+      </w:pPr>
+      <w:r>
+        <w:rPr>
+          <w:sz w:val="24"/>
+          <w:szCs w:val="24"/>
+        </w:rPr>
+        <w:t>Let’s go through all data structures and their implementation in python.</w:t>
+      </w:r>
+    </w:p>
+    <w:p>
+      <w:pPr>
+        <w:tabs>
+          <w:tab w:val="left" w:pos="2025"/>
+        </w:tabs>
+        <w:rPr>
+          <w:sz w:val="24"/>
+          <w:szCs w:val="24"/>
+        </w:rPr>
+      </w:pPr>
+      <w:r>
+        <w:rPr>
+          <w:sz w:val="24"/>
+          <w:szCs w:val="24"/>
+        </w:rPr>
+        <w:t>The Big O notations is a way of measuring the efficiency of code using the time taken and space used.</w:t>
+      </w:r>
+    </w:p>
+    <w:p>
+      <w:pPr>
+        <w:tabs>
+          <w:tab w:val="left" w:pos="2025"/>
+        </w:tabs>
+        <w:rPr>
+          <w:sz w:val="24"/>
+          <w:szCs w:val="24"/>
+        </w:rPr>
+      </w:pPr>
+      <w:r>
+        <w:rPr>
+          <w:sz w:val="24"/>
+          <w:szCs w:val="24"/>
+        </w:rPr>
+        <w:t>Time complexity is the amount of time taken to complete an algorithm</w:t>
+      </w:r>
+      <w:r>
+        <w:rPr>
+          <w:sz w:val="24"/>
+          <w:szCs w:val="24"/>
+        </w:rPr>
+        <w:t>, measured in number of steps.</w:t>
+      </w:r>
+    </w:p>
+    <w:p>
+      <w:pPr>
+        <w:tabs>
+          <w:tab w:val="left" w:pos="2025"/>
+        </w:tabs>
+        <w:rPr>
+          <w:sz w:val="24"/>
+          <w:szCs w:val="24"/>
+        </w:rPr>
+      </w:pPr>
+      <w:r>
+        <w:rPr>
+          <w:sz w:val="24"/>
+          <w:szCs w:val="24"/>
+        </w:rPr>
+        <w:t>Space complexity is the amount of space used by an algorithm, with respect to input size.</w:t>
       </w:r>
     </w:p>
     <w:sectPr>

</xml_diff>